<commit_message>
Updated documentation for multi-carousel
</commit_message>
<xml_diff>
--- a/_Specifications/AppOptionsDocument.docx
+++ b/_Specifications/AppOptionsDocument.docx
@@ -12,12 +12,28 @@
     </w:p>
     <w:p>
       <w:r>
-        <w:t>This document contains a listing of possible values that can be used in an AppOptions.json file for the CVG HMD Operator View application.</w:t>
-      </w:r>
-    </w:p>
-    <w:p>
-      <w:r>
-        <w:t>To find the AppOptions.json file, see the root directory where the application executable is.</w:t>
+        <w:t xml:space="preserve">This document contains a listing of possible values that can be used in an </w:t>
+      </w:r>
+      <w:proofErr w:type="spellStart"/>
+      <w:r>
+        <w:t>AppOptions.json</w:t>
+      </w:r>
+      <w:proofErr w:type="spellEnd"/>
+      <w:r>
+        <w:t xml:space="preserve"> file for the CVG HMD Operator View application.</w:t>
+      </w:r>
+    </w:p>
+    <w:p>
+      <w:r>
+        <w:t xml:space="preserve">To find the </w:t>
+      </w:r>
+      <w:proofErr w:type="spellStart"/>
+      <w:r>
+        <w:t>AppOptions.json</w:t>
+      </w:r>
+      <w:proofErr w:type="spellEnd"/>
+      <w:r>
+        <w:t xml:space="preserve"> file, see the root directory where the application executable is.</w:t>
       </w:r>
     </w:p>
     <w:p>
@@ -33,7 +49,15 @@
     </w:p>
     <w:p>
       <w:r>
-        <w:t>These are the elements that go directly into the root json object.</w:t>
+        <w:t xml:space="preserve">These are the elements that go directly into the root </w:t>
+      </w:r>
+      <w:proofErr w:type="spellStart"/>
+      <w:r>
+        <w:t>json</w:t>
+      </w:r>
+      <w:proofErr w:type="spellEnd"/>
+      <w:r>
+        <w:t xml:space="preserve"> object.</w:t>
       </w:r>
     </w:p>
     <w:p/>
@@ -135,7 +159,23 @@
               <w:t>Semantic</w:t>
             </w:r>
             <w:r>
-              <w:t xml:space="preserve"> versioning of the file format. While not currently used, this can be used to give the application context on the AppOptions contents if the file needs to start supporting different versions of the json file.</w:t>
+              <w:t xml:space="preserve"> versioning of the file format. While not currently used, this can be used to give the application context on the </w:t>
+            </w:r>
+            <w:proofErr w:type="spellStart"/>
+            <w:r>
+              <w:t>AppOptions</w:t>
+            </w:r>
+            <w:proofErr w:type="spellEnd"/>
+            <w:r>
+              <w:t xml:space="preserve"> contents if the file needs to start supporting different versions of the </w:t>
+            </w:r>
+            <w:proofErr w:type="spellStart"/>
+            <w:r>
+              <w:t>json</w:t>
+            </w:r>
+            <w:proofErr w:type="spellEnd"/>
+            <w:r>
+              <w:t xml:space="preserve"> file.</w:t>
             </w:r>
           </w:p>
           <w:p>
@@ -183,7 +223,15 @@
               <w:t xml:space="preserve">The value will be </w:t>
             </w:r>
             <w:r>
-              <w:t>in the format “#.#.#”, where # is an integer value. The format will follow the semantic versioning format, where:</w:t>
+              <w:t>in the format “#.</w:t>
+            </w:r>
+            <w:proofErr w:type="gramStart"/>
+            <w:r>
+              <w:t>#.#</w:t>
+            </w:r>
+            <w:proofErr w:type="gramEnd"/>
+            <w:r>
+              <w:t>”, where # is an integer value. The format will follow the semantic versioning format, where:</w:t>
             </w:r>
           </w:p>
           <w:p>
@@ -235,7 +283,15 @@
               <w:cnfStyle w:val="000000000000" w:firstRow="0" w:lastRow="0" w:firstColumn="0" w:lastColumn="0" w:oddVBand="0" w:evenVBand="0" w:oddHBand="0" w:evenHBand="0" w:firstRowFirstColumn="0" w:firstRowLastColumn="0" w:lastRowFirstColumn="0" w:lastRowLastColumn="0"/>
             </w:pPr>
             <w:r>
-              <w:t>What exactly these means is no fully defined, as versioning is planned to be used as-needed where useful.</w:t>
+              <w:t xml:space="preserve">What exactly these means </w:t>
+            </w:r>
+            <w:proofErr w:type="gramStart"/>
+            <w:r>
+              <w:t>is</w:t>
+            </w:r>
+            <w:proofErr w:type="gramEnd"/>
+            <w:r>
+              <w:t xml:space="preserve"> no fully defined, as versioning is planned to be used as-needed where useful.</w:t>
             </w:r>
           </w:p>
         </w:tc>
@@ -359,7 +415,15 @@
               <w:cnfStyle w:val="000000100000" w:firstRow="0" w:lastRow="0" w:firstColumn="0" w:lastColumn="0" w:oddVBand="0" w:evenVBand="0" w:oddHBand="1" w:evenHBand="0" w:firstRowFirstColumn="0" w:firstRowLastColumn="0" w:lastRowFirstColumn="0" w:lastRowLastColumn="0"/>
             </w:pPr>
             <w:r>
-              <w:t>Miscellaneous comment to anyone reading the AppOptions.json file in a text editor.</w:t>
+              <w:t xml:space="preserve">Miscellaneous comment to anyone reading the </w:t>
+            </w:r>
+            <w:proofErr w:type="spellStart"/>
+            <w:r>
+              <w:t>AppOptions.json</w:t>
+            </w:r>
+            <w:proofErr w:type="spellEnd"/>
+            <w:r>
+              <w:t xml:space="preserve"> file in a text editor.</w:t>
             </w:r>
           </w:p>
         </w:tc>
@@ -420,7 +484,15 @@
               <w:cnfStyle w:val="000000100000" w:firstRow="0" w:lastRow="0" w:firstColumn="0" w:lastColumn="0" w:oddVBand="0" w:evenVBand="0" w:oddHBand="1" w:evenHBand="0" w:firstRowFirstColumn="0" w:firstRowLastColumn="0" w:lastRowFirstColumn="0" w:lastRowLastColumn="0"/>
             </w:pPr>
             <w:r>
-              <w:t>The *.json file format does not support comments.</w:t>
+              <w:t>The *.</w:t>
+            </w:r>
+            <w:proofErr w:type="spellStart"/>
+            <w:r>
+              <w:t>json</w:t>
+            </w:r>
+            <w:proofErr w:type="spellEnd"/>
+            <w:r>
+              <w:t xml:space="preserve"> file format does not support comments.</w:t>
             </w:r>
           </w:p>
         </w:tc>
@@ -432,8 +504,13 @@
         <w:pStyle w:val="JSONValueHeader"/>
       </w:pPr>
       <w:r>
-        <w:t>_debug_ui</w:t>
-      </w:r>
+        <w:t>_</w:t>
+      </w:r>
+      <w:proofErr w:type="spellStart"/>
+      <w:r>
+        <w:t>debug_ui</w:t>
+      </w:r>
+      <w:proofErr w:type="spellEnd"/>
     </w:p>
     <w:tbl>
       <w:tblPr>
@@ -641,8 +718,13 @@
         <w:pStyle w:val="JSONValueHeader"/>
       </w:pPr>
       <w:r>
-        <w:t>_fullscreen</w:t>
-      </w:r>
+        <w:t>_</w:t>
+      </w:r>
+      <w:proofErr w:type="spellStart"/>
+      <w:r>
+        <w:t>fullscreen</w:t>
+      </w:r>
+      <w:proofErr w:type="spellEnd"/>
     </w:p>
     <w:tbl>
       <w:tblPr>
@@ -824,8 +906,13 @@
         <w:pStyle w:val="JSONValueHeader"/>
       </w:pPr>
       <w:r>
-        <w:t>_mousepad_scale</w:t>
-      </w:r>
+        <w:t>_</w:t>
+      </w:r>
+      <w:proofErr w:type="spellStart"/>
+      <w:r>
+        <w:t>mousepad_scale</w:t>
+      </w:r>
+      <w:proofErr w:type="spellEnd"/>
     </w:p>
     <w:tbl>
       <w:tblPr>
@@ -984,8 +1071,13 @@
         <w:pStyle w:val="JSONValueHeader"/>
       </w:pPr>
       <w:r>
-        <w:t>_mousepad_x</w:t>
-      </w:r>
+        <w:t>_</w:t>
+      </w:r>
+      <w:proofErr w:type="spellStart"/>
+      <w:r>
+        <w:t>mousepad_x</w:t>
+      </w:r>
+      <w:proofErr w:type="spellEnd"/>
     </w:p>
     <w:tbl>
       <w:tblPr>
@@ -1148,8 +1240,13 @@
       </w:pPr>
       <w:r>
         <w:br/>
-        <w:t>_mousepad_y</w:t>
-      </w:r>
+        <w:t>_</w:t>
+      </w:r>
+      <w:proofErr w:type="spellStart"/>
+      <w:r>
+        <w:t>mousepad_y</w:t>
+      </w:r>
+      <w:proofErr w:type="spellEnd"/>
     </w:p>
     <w:tbl>
       <w:tblPr>
@@ -1316,8 +1413,13 @@
       </w:pPr>
       <w:r>
         <w:br/>
-        <w:t>_viewport_width</w:t>
-      </w:r>
+        <w:t>_</w:t>
+      </w:r>
+      <w:proofErr w:type="spellStart"/>
+      <w:r>
+        <w:t>viewport_width</w:t>
+      </w:r>
+      <w:proofErr w:type="spellEnd"/>
     </w:p>
     <w:tbl>
       <w:tblPr>
@@ -1473,12 +1575,14 @@
       <w:pPr>
         <w:pStyle w:val="JSONValueHeader"/>
       </w:pPr>
+      <w:proofErr w:type="spellStart"/>
       <w:r>
         <w:t>composite</w:t>
       </w:r>
       <w:r>
         <w:t>_height</w:t>
       </w:r>
+      <w:proofErr w:type="spellEnd"/>
     </w:p>
     <w:tbl>
       <w:tblPr>
@@ -1645,9 +1749,11 @@
       <w:pPr>
         <w:pStyle w:val="JSONValueHeader"/>
       </w:pPr>
+      <w:proofErr w:type="spellStart"/>
       <w:r>
         <w:t>composite_width</w:t>
       </w:r>
+      <w:proofErr w:type="spellEnd"/>
     </w:p>
     <w:tbl>
       <w:tblPr>
@@ -1803,8 +1909,13 @@
         <w:pStyle w:val="JSONValueHeader"/>
       </w:pPr>
       <w:r>
-        <w:t>_viewport_height</w:t>
-      </w:r>
+        <w:t>_</w:t>
+      </w:r>
+      <w:proofErr w:type="spellStart"/>
+      <w:r>
+        <w:t>viewport_height</w:t>
+      </w:r>
+      <w:proofErr w:type="spellEnd"/>
     </w:p>
     <w:tbl>
       <w:tblPr>
@@ -1960,11 +2071,16 @@
         <w:pStyle w:val="JSONValueHeader"/>
       </w:pPr>
       <w:r>
-        <w:t>_viewport_offs</w:t>
+        <w:t>_</w:t>
+      </w:r>
+      <w:proofErr w:type="spellStart"/>
+      <w:r>
+        <w:t>viewport_offs</w:t>
       </w:r>
       <w:r>
         <w:t>x</w:t>
       </w:r>
+      <w:proofErr w:type="spellEnd"/>
     </w:p>
     <w:tbl>
       <w:tblPr>
@@ -2131,8 +2247,13 @@
         <w:pStyle w:val="JSONValueHeader"/>
       </w:pPr>
       <w:r>
-        <w:t>_viewport_offsy</w:t>
-      </w:r>
+        <w:t>_</w:t>
+      </w:r>
+      <w:proofErr w:type="spellStart"/>
+      <w:r>
+        <w:t>viewport_offsy</w:t>
+      </w:r>
+      <w:proofErr w:type="spellEnd"/>
     </w:p>
     <w:tbl>
       <w:tblPr>
@@ -2307,10 +2428,15 @@
       <w:pPr>
         <w:pStyle w:val="JSONValueHeader"/>
       </w:pPr>
+      <w:proofErr w:type="spellStart"/>
       <w:r>
         <w:lastRenderedPageBreak/>
-        <w:t>carousel_options</w:t>
-      </w:r>
+        <w:t>carousel_</w:t>
+      </w:r>
+      <w:r>
+        <w:t>study</w:t>
+      </w:r>
+      <w:proofErr w:type="spellEnd"/>
     </w:p>
     <w:tbl>
       <w:tblPr>
@@ -2357,13 +2483,29 @@
                 <w:b w:val="0"/>
                 <w:bCs w:val="0"/>
               </w:rPr>
-              <w:t>Array of carousel_options entr</w:t>
-            </w:r>
+              <w:t xml:space="preserve">Array of </w:t>
+            </w:r>
+            <w:proofErr w:type="spellStart"/>
             <w:r>
               <w:rPr>
                 <w:b w:val="0"/>
                 <w:bCs w:val="0"/>
               </w:rPr>
+              <w:t>carousel_options</w:t>
+            </w:r>
+            <w:proofErr w:type="spellEnd"/>
+            <w:r>
+              <w:rPr>
+                <w:b w:val="0"/>
+                <w:bCs w:val="0"/>
+              </w:rPr>
+              <w:t xml:space="preserve"> entr</w:t>
+            </w:r>
+            <w:r>
+              <w:rPr>
+                <w:b w:val="0"/>
+                <w:bCs w:val="0"/>
+              </w:rPr>
               <w:t>ies.</w:t>
             </w:r>
           </w:p>
@@ -2396,7 +2538,13 @@
               <w:cnfStyle w:val="000000100000" w:firstRow="0" w:lastRow="0" w:firstColumn="0" w:lastColumn="0" w:oddVBand="0" w:evenVBand="0" w:oddHBand="1" w:evenHBand="0" w:firstRowFirstColumn="0" w:firstRowLastColumn="0" w:lastRowFirstColumn="0" w:lastRowLastColumn="0"/>
             </w:pPr>
             <w:r>
-              <w:t>This will be the arbitrary list of entries shown in the carousel.</w:t>
+              <w:t xml:space="preserve">This will be the arbitrary list of entries shown in the </w:t>
+            </w:r>
+            <w:r>
+              <w:t xml:space="preserve">study </w:t>
+            </w:r>
+            <w:r>
+              <w:t>carousel.</w:t>
             </w:r>
           </w:p>
         </w:tc>
@@ -2437,6 +2585,29 @@
             <w:r>
               <w:t>.</w:t>
             </w:r>
+            <w:r>
+              <w:br/>
+            </w:r>
+            <w:r>
+              <w:br/>
+              <w:t xml:space="preserve">Or, this can be a string to a </w:t>
+            </w:r>
+            <w:proofErr w:type="spellStart"/>
+            <w:r>
+              <w:t>json</w:t>
+            </w:r>
+            <w:proofErr w:type="spellEnd"/>
+            <w:r>
+              <w:t xml:space="preserve"> file containing a </w:t>
+            </w:r>
+            <w:proofErr w:type="spellStart"/>
+            <w:r>
+              <w:t>carousel_system</w:t>
+            </w:r>
+            <w:proofErr w:type="spellEnd"/>
+            <w:r>
+              <w:t>.</w:t>
+            </w:r>
           </w:p>
         </w:tc>
       </w:tr>
@@ -2482,9 +2653,14 @@
       <w:pPr>
         <w:pStyle w:val="JSONValueHeader"/>
       </w:pPr>
-      <w:r>
-        <w:t>feed_options</w:t>
-      </w:r>
+      <w:proofErr w:type="spellStart"/>
+      <w:r>
+        <w:t>carousel_</w:t>
+      </w:r>
+      <w:r>
+        <w:t>series</w:t>
+      </w:r>
+      <w:proofErr w:type="spellEnd"/>
     </w:p>
     <w:tbl>
       <w:tblPr>
@@ -2531,7 +2707,23 @@
                 <w:b w:val="0"/>
                 <w:bCs w:val="0"/>
               </w:rPr>
-              <w:t>Array of feed_options entries.</w:t>
+              <w:t xml:space="preserve">Array of </w:t>
+            </w:r>
+            <w:proofErr w:type="spellStart"/>
+            <w:r>
+              <w:rPr>
+                <w:b w:val="0"/>
+                <w:bCs w:val="0"/>
+              </w:rPr>
+              <w:t>carousel_options</w:t>
+            </w:r>
+            <w:proofErr w:type="spellEnd"/>
+            <w:r>
+              <w:rPr>
+                <w:b w:val="0"/>
+                <w:bCs w:val="0"/>
+              </w:rPr>
+              <w:t xml:space="preserve"> entries.</w:t>
             </w:r>
           </w:p>
         </w:tc>
@@ -2562,6 +2754,12 @@
             <w:pPr>
               <w:cnfStyle w:val="000000100000" w:firstRow="0" w:lastRow="0" w:firstColumn="0" w:lastColumn="0" w:oddVBand="0" w:evenVBand="0" w:oddHBand="1" w:evenHBand="0" w:firstRowFirstColumn="0" w:firstRowLastColumn="0" w:lastRowFirstColumn="0" w:lastRowLastColumn="0"/>
             </w:pPr>
+            <w:r>
+              <w:t xml:space="preserve">This will be the arbitrary list of entries shown </w:t>
+            </w:r>
+            <w:r>
+              <w:t>in the series carousel.</w:t>
+            </w:r>
           </w:p>
         </w:tc>
       </w:tr>
@@ -2596,12 +2794,46 @@
                 <w:i/>
                 <w:iCs/>
               </w:rPr>
-              <w:t>feed_option Entries</w:t>
+              <w:t>carousel Entries</w:t>
             </w:r>
             <w:r>
               <w:t>.</w:t>
             </w:r>
           </w:p>
+          <w:p>
+            <w:pPr>
+              <w:cnfStyle w:val="000000000000" w:firstRow="0" w:lastRow="0" w:firstColumn="0" w:lastColumn="0" w:oddVBand="0" w:evenVBand="0" w:oddHBand="0" w:evenHBand="0" w:firstRowFirstColumn="0" w:firstRowLastColumn="0" w:lastRowFirstColumn="0" w:lastRowLastColumn="0"/>
+            </w:pPr>
+          </w:p>
+          <w:p>
+            <w:pPr>
+              <w:cnfStyle w:val="000000000000" w:firstRow="0" w:lastRow="0" w:firstColumn="0" w:lastColumn="0" w:oddVBand="0" w:evenVBand="0" w:oddHBand="0" w:evenHBand="0" w:firstRowFirstColumn="0" w:firstRowLastColumn="0" w:lastRowFirstColumn="0" w:lastRowLastColumn="0"/>
+            </w:pPr>
+            <w:proofErr w:type="gramStart"/>
+            <w:r>
+              <w:t>Or,</w:t>
+            </w:r>
+            <w:proofErr w:type="gramEnd"/>
+            <w:r>
+              <w:t xml:space="preserve"> this can be a string to a </w:t>
+            </w:r>
+            <w:proofErr w:type="spellStart"/>
+            <w:r>
+              <w:t>json</w:t>
+            </w:r>
+            <w:proofErr w:type="spellEnd"/>
+            <w:r>
+              <w:t xml:space="preserve"> file containing a </w:t>
+            </w:r>
+            <w:proofErr w:type="spellStart"/>
+            <w:r>
+              <w:t>carousel_system</w:t>
+            </w:r>
+            <w:proofErr w:type="spellEnd"/>
+            <w:r>
+              <w:t>.</w:t>
+            </w:r>
+          </w:p>
         </w:tc>
       </w:tr>
       <w:tr>
@@ -2631,33 +2863,7 @@
               <w:cnfStyle w:val="000000100000" w:firstRow="0" w:lastRow="0" w:firstColumn="0" w:lastColumn="0" w:oddVBand="0" w:evenVBand="0" w:oddHBand="1" w:evenHBand="0" w:firstRowFirstColumn="0" w:firstRowLastColumn="0" w:lastRowFirstColumn="0" w:lastRowLastColumn="0"/>
             </w:pPr>
             <w:r>
-              <w:t xml:space="preserve">Each </w:t>
-            </w:r>
-            <w:r>
-              <w:rPr>
-                <w:i/>
-                <w:iCs/>
-              </w:rPr>
-              <w:t>feed_options</w:t>
-            </w:r>
-            <w:r>
-              <w:t xml:space="preserve"> </w:t>
-            </w:r>
-            <w:r>
-              <w:t xml:space="preserve">entry </w:t>
-            </w:r>
-            <w:r>
-              <w:t xml:space="preserve">represents a separate video stream, from a camera. The system is currently hardcoded to 2 cameras, so </w:t>
-            </w:r>
-            <w:r>
-              <w:rPr>
-                <w:i/>
-                <w:iCs/>
-              </w:rPr>
-              <w:t>feed_options</w:t>
-            </w:r>
-            <w:r>
-              <w:t xml:space="preserve"> should have 2 entries.</w:t>
+              <w:t>--</w:t>
             </w:r>
           </w:p>
         </w:tc>
@@ -2672,54 +2878,14 @@
       <w:pPr>
         <w:pStyle w:val="JSONValueHeader"/>
       </w:pPr>
-    </w:p>
-    <w:p>
-      <w:pPr>
-        <w:pStyle w:val="Heading1"/>
-      </w:pPr>
-      <w:r>
-        <w:t>carousel Entries</w:t>
-      </w:r>
-    </w:p>
-    <w:p>
-      <w:r>
-        <w:t xml:space="preserve">These are the members of the objects that populate the root </w:t>
-      </w:r>
-      <w:r>
-        <w:rPr>
-          <w:i/>
-          <w:iCs/>
-        </w:rPr>
-        <w:t>carousel</w:t>
-      </w:r>
-      <w:r>
-        <w:t xml:space="preserve"> array.</w:t>
-      </w:r>
-    </w:p>
-    <w:p/>
-    <w:p>
-      <w:pPr>
-        <w:pStyle w:val="Heading2"/>
-      </w:pPr>
-      <w:r>
-        <w:t>Entries</w:t>
-      </w:r>
-    </w:p>
-    <w:p>
-      <w:pPr>
-        <w:pStyle w:val="JSONValueHeader"/>
-      </w:pPr>
-    </w:p>
-    <w:p>
-      <w:pPr>
-        <w:pStyle w:val="JSONValueHeader"/>
-      </w:pPr>
-      <w:r>
-        <w:t>c</w:t>
-      </w:r>
-      <w:r>
-        <w:t>aption</w:t>
-      </w:r>
+      <w:proofErr w:type="spellStart"/>
+      <w:r>
+        <w:t>carousel_o</w:t>
+      </w:r>
+      <w:r>
+        <w:t>rientation</w:t>
+      </w:r>
+      <w:proofErr w:type="spellEnd"/>
     </w:p>
     <w:tbl>
       <w:tblPr>
@@ -2766,7 +2932,23 @@
                 <w:b w:val="0"/>
                 <w:bCs w:val="0"/>
               </w:rPr>
-              <w:t>string</w:t>
+              <w:t xml:space="preserve">Array of </w:t>
+            </w:r>
+            <w:proofErr w:type="spellStart"/>
+            <w:r>
+              <w:rPr>
+                <w:b w:val="0"/>
+                <w:bCs w:val="0"/>
+              </w:rPr>
+              <w:t>carousel_options</w:t>
+            </w:r>
+            <w:proofErr w:type="spellEnd"/>
+            <w:r>
+              <w:rPr>
+                <w:b w:val="0"/>
+                <w:bCs w:val="0"/>
+              </w:rPr>
+              <w:t xml:space="preserve"> entries.</w:t>
             </w:r>
           </w:p>
         </w:tc>
@@ -2798,7 +2980,13 @@
               <w:cnfStyle w:val="000000100000" w:firstRow="0" w:lastRow="0" w:firstColumn="0" w:lastColumn="0" w:oddVBand="0" w:evenVBand="0" w:oddHBand="1" w:evenHBand="0" w:firstRowFirstColumn="0" w:firstRowLastColumn="0" w:lastRowFirstColumn="0" w:lastRowLastColumn="0"/>
             </w:pPr>
             <w:r>
-              <w:t>A longform text description. This string will be watermarked on image snapshots related to images taken in this snapshot stage.</w:t>
+              <w:t xml:space="preserve">This will be the arbitrary list of entries shown in the </w:t>
+            </w:r>
+            <w:r>
+              <w:t xml:space="preserve">orientation </w:t>
+            </w:r>
+            <w:r>
+              <w:t>carousel.</w:t>
             </w:r>
           </w:p>
         </w:tc>
@@ -2834,12 +3022,46 @@
                 <w:i/>
                 <w:iCs/>
               </w:rPr>
-              <w:t>feed_option Entries</w:t>
+              <w:t>carousel Entries</w:t>
             </w:r>
             <w:r>
               <w:t>.</w:t>
             </w:r>
           </w:p>
+          <w:p>
+            <w:pPr>
+              <w:cnfStyle w:val="000000000000" w:firstRow="0" w:lastRow="0" w:firstColumn="0" w:lastColumn="0" w:oddVBand="0" w:evenVBand="0" w:oddHBand="0" w:evenHBand="0" w:firstRowFirstColumn="0" w:firstRowLastColumn="0" w:lastRowFirstColumn="0" w:lastRowLastColumn="0"/>
+            </w:pPr>
+          </w:p>
+          <w:p>
+            <w:pPr>
+              <w:cnfStyle w:val="000000000000" w:firstRow="0" w:lastRow="0" w:firstColumn="0" w:lastColumn="0" w:oddVBand="0" w:evenVBand="0" w:oddHBand="0" w:evenHBand="0" w:firstRowFirstColumn="0" w:firstRowLastColumn="0" w:lastRowFirstColumn="0" w:lastRowLastColumn="0"/>
+            </w:pPr>
+            <w:proofErr w:type="gramStart"/>
+            <w:r>
+              <w:t>Or,</w:t>
+            </w:r>
+            <w:proofErr w:type="gramEnd"/>
+            <w:r>
+              <w:t xml:space="preserve"> this can be a string to a </w:t>
+            </w:r>
+            <w:proofErr w:type="spellStart"/>
+            <w:r>
+              <w:t>json</w:t>
+            </w:r>
+            <w:proofErr w:type="spellEnd"/>
+            <w:r>
+              <w:t xml:space="preserve"> file containing a </w:t>
+            </w:r>
+            <w:proofErr w:type="spellStart"/>
+            <w:r>
+              <w:t>carousel_system</w:t>
+            </w:r>
+            <w:proofErr w:type="spellEnd"/>
+            <w:r>
+              <w:t>.</w:t>
+            </w:r>
+          </w:p>
         </w:tc>
       </w:tr>
       <w:tr>
@@ -2884,9 +3106,11 @@
       <w:pPr>
         <w:pStyle w:val="JSONValueHeader"/>
       </w:pPr>
-      <w:r>
-        <w:t>icon_filepath</w:t>
-      </w:r>
+      <w:proofErr w:type="spellStart"/>
+      <w:r>
+        <w:t>feed_options</w:t>
+      </w:r>
+      <w:proofErr w:type="spellEnd"/>
     </w:p>
     <w:tbl>
       <w:tblPr>
@@ -2933,7 +3157,23 @@
                 <w:b w:val="0"/>
                 <w:bCs w:val="0"/>
               </w:rPr>
-              <w:t>string</w:t>
+              <w:t xml:space="preserve">Array of </w:t>
+            </w:r>
+            <w:proofErr w:type="spellStart"/>
+            <w:r>
+              <w:rPr>
+                <w:b w:val="0"/>
+                <w:bCs w:val="0"/>
+              </w:rPr>
+              <w:t>feed_options</w:t>
+            </w:r>
+            <w:proofErr w:type="spellEnd"/>
+            <w:r>
+              <w:rPr>
+                <w:b w:val="0"/>
+                <w:bCs w:val="0"/>
+              </w:rPr>
+              <w:t xml:space="preserve"> entries.</w:t>
             </w:r>
           </w:p>
         </w:tc>
@@ -2964,18 +3204,6 @@
             <w:pPr>
               <w:cnfStyle w:val="000000100000" w:firstRow="0" w:lastRow="0" w:firstColumn="0" w:lastColumn="0" w:oddVBand="0" w:evenVBand="0" w:oddHBand="1" w:evenHBand="0" w:firstRowFirstColumn="0" w:firstRowLastColumn="0" w:lastRowFirstColumn="0" w:lastRowLastColumn="0"/>
             </w:pPr>
-            <w:r>
-              <w:t>The icon to load for the carousel.</w:t>
-            </w:r>
-            <w:r>
-              <w:t xml:space="preserve"> This should be a </w:t>
-            </w:r>
-            <w:r>
-              <w:t xml:space="preserve">path to a </w:t>
-            </w:r>
-            <w:r>
-              <w:t>PNG.</w:t>
-            </w:r>
           </w:p>
         </w:tc>
       </w:tr>
@@ -3003,20 +3231,26 @@
               <w:cnfStyle w:val="000000000000" w:firstRow="0" w:lastRow="0" w:firstColumn="0" w:lastColumn="0" w:oddVBand="0" w:evenVBand="0" w:oddHBand="0" w:evenHBand="0" w:firstRowFirstColumn="0" w:firstRowLastColumn="0" w:lastRowFirstColumn="0" w:lastRowLastColumn="0"/>
             </w:pPr>
             <w:r>
-              <w:t>A file path to a png image.</w:t>
-            </w:r>
-          </w:p>
-          <w:p>
-            <w:pPr>
-              <w:cnfStyle w:val="000000000000" w:firstRow="0" w:lastRow="0" w:firstColumn="0" w:lastColumn="0" w:oddVBand="0" w:evenVBand="0" w:oddHBand="0" w:evenHBand="0" w:firstRowFirstColumn="0" w:firstRowLastColumn="0" w:lastRowFirstColumn="0" w:lastRowLastColumn="0"/>
-            </w:pPr>
-          </w:p>
-          <w:p>
-            <w:pPr>
-              <w:cnfStyle w:val="000000000000" w:firstRow="0" w:lastRow="0" w:firstColumn="0" w:lastColumn="0" w:oddVBand="0" w:evenVBand="0" w:oddHBand="0" w:evenHBand="0" w:firstRowFirstColumn="0" w:firstRowLastColumn="0" w:lastRowFirstColumn="0" w:lastRowLastColumn="0"/>
-            </w:pPr>
-            <w:r>
-              <w:t>The file path should either be a global path, or local from the application’s directory.</w:t>
+              <w:t xml:space="preserve">For the specification of the types of objects that should be in this array, see the section on </w:t>
+            </w:r>
+            <w:proofErr w:type="spellStart"/>
+            <w:r>
+              <w:rPr>
+                <w:i/>
+                <w:iCs/>
+              </w:rPr>
+              <w:t>feed_option</w:t>
+            </w:r>
+            <w:proofErr w:type="spellEnd"/>
+            <w:r>
+              <w:rPr>
+                <w:i/>
+                <w:iCs/>
+              </w:rPr>
+              <w:t xml:space="preserve"> Entries</w:t>
+            </w:r>
+            <w:r>
+              <w:t>.</w:t>
             </w:r>
           </w:p>
         </w:tc>
@@ -3035,7 +3269,6 @@
               <w:jc w:val="right"/>
             </w:pPr>
             <w:r>
-              <w:lastRenderedPageBreak/>
               <w:t>Notes</w:t>
             </w:r>
           </w:p>
@@ -3049,7 +3282,37 @@
               <w:cnfStyle w:val="000000100000" w:firstRow="0" w:lastRow="0" w:firstColumn="0" w:lastColumn="0" w:oddVBand="0" w:evenVBand="0" w:oddHBand="1" w:evenHBand="0" w:firstRowFirstColumn="0" w:firstRowLastColumn="0" w:lastRowFirstColumn="0" w:lastRowLastColumn="0"/>
             </w:pPr>
             <w:r>
-              <w:t>A recommended size for the icon is 256x256</w:t>
+              <w:t xml:space="preserve">Each </w:t>
+            </w:r>
+            <w:proofErr w:type="spellStart"/>
+            <w:r>
+              <w:rPr>
+                <w:i/>
+                <w:iCs/>
+              </w:rPr>
+              <w:t>feed_options</w:t>
+            </w:r>
+            <w:proofErr w:type="spellEnd"/>
+            <w:r>
+              <w:t xml:space="preserve"> </w:t>
+            </w:r>
+            <w:r>
+              <w:t xml:space="preserve">entry </w:t>
+            </w:r>
+            <w:r>
+              <w:t xml:space="preserve">represents a separate video stream, from a camera. The system is currently hardcoded to 2 cameras, so </w:t>
+            </w:r>
+            <w:proofErr w:type="spellStart"/>
+            <w:r>
+              <w:rPr>
+                <w:i/>
+                <w:iCs/>
+              </w:rPr>
+              <w:t>feed_options</w:t>
+            </w:r>
+            <w:proofErr w:type="spellEnd"/>
+            <w:r>
+              <w:t xml:space="preserve"> should have 2 entries.</w:t>
             </w:r>
           </w:p>
         </w:tc>
@@ -3064,11 +3327,67 @@
       <w:pPr>
         <w:pStyle w:val="JSONValueHeader"/>
       </w:pPr>
-      <w:r>
-        <w:t>i</w:t>
-      </w:r>
-      <w:r>
-        <w:t>d</w:t>
+    </w:p>
+    <w:p>
+      <w:pPr>
+        <w:pStyle w:val="Heading1"/>
+      </w:pPr>
+      <w:proofErr w:type="spellStart"/>
+      <w:r>
+        <w:lastRenderedPageBreak/>
+        <w:t>c</w:t>
+      </w:r>
+      <w:r>
+        <w:t>arousel</w:t>
+      </w:r>
+      <w:r>
+        <w:t>_system</w:t>
+      </w:r>
+      <w:proofErr w:type="spellEnd"/>
+      <w:r>
+        <w:t xml:space="preserve"> Entries</w:t>
+      </w:r>
+    </w:p>
+    <w:p>
+      <w:r>
+        <w:t>These are external JSON files</w:t>
+      </w:r>
+      <w:r>
+        <w:t xml:space="preserve"> that contain carousel entries. This is so carousel definitions can be kept separate from a specific </w:t>
+      </w:r>
+      <w:proofErr w:type="spellStart"/>
+      <w:r>
+        <w:t>AppOption</w:t>
+      </w:r>
+      <w:proofErr w:type="spellEnd"/>
+      <w:r>
+        <w:t xml:space="preserve"> – as well as referenced between multiple </w:t>
+      </w:r>
+      <w:proofErr w:type="spellStart"/>
+      <w:r>
+        <w:t>AppOptions</w:t>
+      </w:r>
+      <w:proofErr w:type="spellEnd"/>
+      <w:r>
+        <w:t>.</w:t>
+      </w:r>
+    </w:p>
+    <w:p/>
+    <w:p>
+      <w:pPr>
+        <w:pStyle w:val="Heading2"/>
+      </w:pPr>
+      <w:r>
+        <w:t>Entries</w:t>
+      </w:r>
+    </w:p>
+    <w:p/>
+    <w:p>
+      <w:pPr>
+        <w:pStyle w:val="JSONValueHeader"/>
+      </w:pPr>
+      <w:r>
+        <w:t>entry</w:t>
       </w:r>
     </w:p>
     <w:tbl>
@@ -3116,7 +3435,23 @@
                 <w:b w:val="0"/>
                 <w:bCs w:val="0"/>
               </w:rPr>
-              <w:t>string</w:t>
+              <w:t xml:space="preserve">Array of </w:t>
+            </w:r>
+            <w:proofErr w:type="spellStart"/>
+            <w:r>
+              <w:rPr>
+                <w:b w:val="0"/>
+                <w:bCs w:val="0"/>
+              </w:rPr>
+              <w:t>carousel_options</w:t>
+            </w:r>
+            <w:proofErr w:type="spellEnd"/>
+            <w:r>
+              <w:rPr>
+                <w:b w:val="0"/>
+                <w:bCs w:val="0"/>
+              </w:rPr>
+              <w:t xml:space="preserve"> entries.</w:t>
             </w:r>
           </w:p>
         </w:tc>
@@ -3148,74 +3483,49 @@
               <w:cnfStyle w:val="000000100000" w:firstRow="0" w:lastRow="0" w:firstColumn="0" w:lastColumn="0" w:oddVBand="0" w:evenVBand="0" w:oddHBand="1" w:evenHBand="0" w:firstRowFirstColumn="0" w:firstRowLastColumn="0" w:lastRowFirstColumn="0" w:lastRowLastColumn="0"/>
             </w:pPr>
             <w:r>
-              <w:t xml:space="preserve">A string identifier for the entry. </w:t>
-            </w:r>
-          </w:p>
-          <w:p>
-            <w:pPr>
-              <w:cnfStyle w:val="000000100000" w:firstRow="0" w:lastRow="0" w:firstColumn="0" w:lastColumn="0" w:oddVBand="0" w:evenVBand="0" w:oddHBand="1" w:evenHBand="0" w:firstRowFirstColumn="0" w:firstRowLastColumn="0" w:lastRowFirstColumn="0" w:lastRowLastColumn="0"/>
-            </w:pPr>
-            <w:r>
-              <w:br/>
-            </w:r>
-            <w:r>
-              <w:t xml:space="preserve">This is for a currently unused feature – and either all </w:t>
+              <w:t xml:space="preserve">This will be the arbitrary list of entries shown in </w:t>
+            </w:r>
+            <w:r>
+              <w:t xml:space="preserve">a </w:t>
+            </w:r>
+            <w:r>
+              <w:t>carousel.</w:t>
+            </w:r>
+          </w:p>
+        </w:tc>
+      </w:tr>
+      <w:tr>
+        <w:tc>
+          <w:tcPr>
+            <w:cnfStyle w:val="001000000000" w:firstRow="0" w:lastRow="0" w:firstColumn="1" w:lastColumn="0" w:oddVBand="0" w:evenVBand="0" w:oddHBand="0" w:evenHBand="0" w:firstRowFirstColumn="0" w:firstRowLastColumn="0" w:lastRowFirstColumn="0" w:lastRowLastColumn="0"/>
+            <w:tcW w:w="1795" w:type="dxa"/>
+          </w:tcPr>
+          <w:p>
+            <w:pPr>
+              <w:jc w:val="right"/>
+            </w:pPr>
+            <w:r>
+              <w:t>Values</w:t>
+            </w:r>
+          </w:p>
+        </w:tc>
+        <w:tc>
+          <w:tcPr>
+            <w:tcW w:w="7555" w:type="dxa"/>
+          </w:tcPr>
+          <w:p>
+            <w:pPr>
+              <w:cnfStyle w:val="000000000000" w:firstRow="0" w:lastRow="0" w:firstColumn="0" w:lastColumn="0" w:oddVBand="0" w:evenVBand="0" w:oddHBand="0" w:evenHBand="0" w:firstRowFirstColumn="0" w:firstRowLastColumn="0" w:lastRowFirstColumn="0" w:lastRowLastColumn="0"/>
+            </w:pPr>
+            <w:r>
+              <w:t xml:space="preserve">For the specification of the types of objects that should be in this array, see the section on </w:t>
             </w:r>
             <w:r>
               <w:rPr>
                 <w:i/>
                 <w:iCs/>
               </w:rPr>
-              <w:t>id</w:t>
-            </w:r>
-            <w:r>
-              <w:t xml:space="preserve">s in the entry array should be arbitrary unique values, or all </w:t>
-            </w:r>
-            <w:r>
-              <w:rPr>
-                <w:i/>
-                <w:iCs/>
-              </w:rPr>
-              <w:t>id</w:t>
-            </w:r>
-            <w:r>
-              <w:t>s should be empty strings.</w:t>
-            </w:r>
-          </w:p>
-        </w:tc>
-      </w:tr>
-      <w:tr>
-        <w:tc>
-          <w:tcPr>
-            <w:cnfStyle w:val="001000000000" w:firstRow="0" w:lastRow="0" w:firstColumn="1" w:lastColumn="0" w:oddVBand="0" w:evenVBand="0" w:oddHBand="0" w:evenHBand="0" w:firstRowFirstColumn="0" w:firstRowLastColumn="0" w:lastRowFirstColumn="0" w:lastRowLastColumn="0"/>
-            <w:tcW w:w="1795" w:type="dxa"/>
-          </w:tcPr>
-          <w:p>
-            <w:pPr>
-              <w:jc w:val="right"/>
-            </w:pPr>
-            <w:r>
-              <w:t>Values</w:t>
-            </w:r>
-          </w:p>
-        </w:tc>
-        <w:tc>
-          <w:tcPr>
-            <w:tcW w:w="7555" w:type="dxa"/>
-          </w:tcPr>
-          <w:p>
-            <w:pPr>
-              <w:cnfStyle w:val="000000000000" w:firstRow="0" w:lastRow="0" w:firstColumn="0" w:lastColumn="0" w:oddVBand="0" w:evenVBand="0" w:oddHBand="0" w:evenHBand="0" w:firstRowFirstColumn="0" w:firstRowLastColumn="0" w:lastRowFirstColumn="0" w:lastRowLastColumn="0"/>
-            </w:pPr>
-            <w:r>
-              <w:t xml:space="preserve">For the specification of the types of objects that should be in this array, see the section on </w:t>
-            </w:r>
-            <w:r>
-              <w:rPr>
-                <w:i/>
-                <w:iCs/>
-              </w:rPr>
-              <w:t>feed_option Entries</w:t>
+              <w:t>carousel Entries</w:t>
             </w:r>
             <w:r>
               <w:t>.</w:t>
@@ -3256,6 +3566,39 @@
         </w:tc>
       </w:tr>
     </w:tbl>
+    <w:p/>
+    <w:p>
+      <w:pPr>
+        <w:pStyle w:val="Heading1"/>
+      </w:pPr>
+      <w:r>
+        <w:t>carousel Entries</w:t>
+      </w:r>
+    </w:p>
+    <w:p>
+      <w:r>
+        <w:t xml:space="preserve">These are the members of the objects that populate the root </w:t>
+      </w:r>
+      <w:r>
+        <w:rPr>
+          <w:i/>
+          <w:iCs/>
+        </w:rPr>
+        <w:t>carousel</w:t>
+      </w:r>
+      <w:r>
+        <w:t xml:space="preserve"> array.</w:t>
+      </w:r>
+    </w:p>
+    <w:p/>
+    <w:p>
+      <w:pPr>
+        <w:pStyle w:val="Heading2"/>
+      </w:pPr>
+      <w:r>
+        <w:t>Entries</w:t>
+      </w:r>
+    </w:p>
     <w:p>
       <w:pPr>
         <w:pStyle w:val="JSONValueHeader"/>
@@ -3266,10 +3609,10 @@
         <w:pStyle w:val="JSONValueHeader"/>
       </w:pPr>
       <w:r>
-        <w:t>l</w:t>
-      </w:r>
-      <w:r>
-        <w:t>abel</w:t>
+        <w:t>c</w:t>
+      </w:r>
+      <w:r>
+        <w:t>aption</w:t>
       </w:r>
     </w:p>
     <w:tbl>
@@ -3349,10 +3692,7 @@
               <w:cnfStyle w:val="000000100000" w:firstRow="0" w:lastRow="0" w:firstColumn="0" w:lastColumn="0" w:oddVBand="0" w:evenVBand="0" w:oddHBand="1" w:evenHBand="0" w:firstRowFirstColumn="0" w:firstRowLastColumn="0" w:lastRowFirstColumn="0" w:lastRowLastColumn="0"/>
             </w:pPr>
             <w:r>
-              <w:t xml:space="preserve">The </w:t>
-            </w:r>
-            <w:r>
-              <w:t>short text shown next to the icon in the carousel.</w:t>
+              <w:t>A longform text description. This string will be watermarked on image snapshots related to images taken in this snapshot stage.</w:t>
             </w:r>
           </w:p>
         </w:tc>
@@ -3383,12 +3723,21 @@
             <w:r>
               <w:t xml:space="preserve">For the specification of the types of objects that should be in this array, see the section on </w:t>
             </w:r>
+            <w:proofErr w:type="spellStart"/>
             <w:r>
               <w:rPr>
                 <w:i/>
                 <w:iCs/>
               </w:rPr>
-              <w:t>feed_option Entries</w:t>
+              <w:t>feed_option</w:t>
+            </w:r>
+            <w:proofErr w:type="spellEnd"/>
+            <w:r>
+              <w:rPr>
+                <w:i/>
+                <w:iCs/>
+              </w:rPr>
+              <w:t xml:space="preserve"> Entries</w:t>
             </w:r>
             <w:r>
               <w:t>.</w:t>
@@ -3423,26 +3772,7 @@
               <w:cnfStyle w:val="000000100000" w:firstRow="0" w:lastRow="0" w:firstColumn="0" w:lastColumn="0" w:oddVBand="0" w:evenVBand="0" w:oddHBand="1" w:evenHBand="0" w:firstRowFirstColumn="0" w:firstRowLastColumn="0" w:lastRowFirstColumn="0" w:lastRowLastColumn="0"/>
             </w:pPr>
             <w:r>
-              <w:t xml:space="preserve">It is suggested to use the convention of a short </w:t>
-            </w:r>
-            <w:r>
-              <w:t>1-word</w:t>
-            </w:r>
-            <w:r>
-              <w:t xml:space="preserve"> string, no longer than 4 characters – that are all capital letters.</w:t>
-            </w:r>
-          </w:p>
-          <w:p>
-            <w:pPr>
-              <w:cnfStyle w:val="000000100000" w:firstRow="0" w:lastRow="0" w:firstColumn="0" w:lastColumn="0" w:oddVBand="0" w:evenVBand="0" w:oddHBand="1" w:evenHBand="0" w:firstRowFirstColumn="0" w:firstRowLastColumn="0" w:lastRowFirstColumn="0" w:lastRowLastColumn="0"/>
-            </w:pPr>
-          </w:p>
-          <w:p>
-            <w:pPr>
-              <w:cnfStyle w:val="000000100000" w:firstRow="0" w:lastRow="0" w:firstColumn="0" w:lastColumn="0" w:oddVBand="0" w:evenVBand="0" w:oddHBand="1" w:evenHBand="0" w:firstRowFirstColumn="0" w:firstRowLastColumn="0" w:lastRowFirstColumn="0" w:lastRowLastColumn="0"/>
-            </w:pPr>
-            <w:r>
-              <w:t>This short string value will also be part of snapshot filenames.</w:t>
+              <w:t>--</w:t>
             </w:r>
           </w:p>
         </w:tc>
@@ -3455,53 +3785,13 @@
     </w:p>
     <w:p>
       <w:pPr>
-        <w:pStyle w:val="Heading1"/>
-      </w:pPr>
-      <w:r>
-        <w:t>feed_options Entries</w:t>
-      </w:r>
-    </w:p>
-    <w:p>
-      <w:r>
-        <w:t xml:space="preserve">These are the members of the objects that populate the root </w:t>
-      </w:r>
-      <w:r>
-        <w:rPr>
-          <w:i/>
-          <w:iCs/>
-        </w:rPr>
-        <w:t>feed_options</w:t>
-      </w:r>
-      <w:r>
-        <w:t xml:space="preserve"> array.</w:t>
-      </w:r>
-    </w:p>
-    <w:p/>
-    <w:p>
-      <w:r>
-        <w:t>They describe the various options for video feeds that can be streamed and drawn to the video viewport.</w:t>
-      </w:r>
-    </w:p>
-    <w:p>
-      <w:pPr>
-        <w:pStyle w:val="Heading2"/>
-      </w:pPr>
-      <w:r>
-        <w:t>Entries</w:t>
-      </w:r>
-    </w:p>
-    <w:p>
-      <w:pPr>
         <w:pStyle w:val="JSONValueHeader"/>
       </w:pPr>
-    </w:p>
-    <w:p>
-      <w:pPr>
-        <w:pStyle w:val="JSONValueHeader"/>
-      </w:pPr>
-      <w:r>
-        <w:t>default_poll</w:t>
-      </w:r>
+      <w:proofErr w:type="spellStart"/>
+      <w:r>
+        <w:t>icon_filepath</w:t>
+      </w:r>
+      <w:proofErr w:type="spellEnd"/>
     </w:p>
     <w:tbl>
       <w:tblPr>
@@ -3580,13 +3870,16 @@
               <w:cnfStyle w:val="000000100000" w:firstRow="0" w:lastRow="0" w:firstColumn="0" w:lastColumn="0" w:oddVBand="0" w:evenVBand="0" w:oddHBand="1" w:evenHBand="0" w:firstRowFirstColumn="0" w:firstRowLastColumn="0" w:lastRowFirstColumn="0" w:lastRowLastColumn="0"/>
             </w:pPr>
             <w:r>
-              <w:t xml:space="preserve">The </w:t>
-            </w:r>
-            <w:r>
-              <w:t>polling method</w:t>
-            </w:r>
-            <w:r>
-              <w:t xml:space="preserve"> of video stream to use if a linux or windows override isn’t specified.</w:t>
+              <w:t>The icon to load for the carousel.</w:t>
+            </w:r>
+            <w:r>
+              <w:t xml:space="preserve"> This should be a </w:t>
+            </w:r>
+            <w:r>
+              <w:t xml:space="preserve">path to a </w:t>
+            </w:r>
+            <w:r>
+              <w:t>PNG.</w:t>
             </w:r>
           </w:p>
         </w:tc>
@@ -3615,224 +3908,28 @@
               <w:cnfStyle w:val="000000000000" w:firstRow="0" w:lastRow="0" w:firstColumn="0" w:lastColumn="0" w:oddVBand="0" w:evenVBand="0" w:oddHBand="0" w:evenHBand="0" w:firstRowFirstColumn="0" w:firstRowLastColumn="0" w:lastRowFirstColumn="0" w:lastRowLastColumn="0"/>
             </w:pPr>
             <w:r>
-              <w:t>A string from a set of expected values:</w:t>
-            </w:r>
-          </w:p>
-          <w:p>
-            <w:pPr>
-              <w:pStyle w:val="ListParagraph"/>
-              <w:numPr>
-                <w:ilvl w:val="0"/>
-                <w:numId w:val="3"/>
-              </w:numPr>
+              <w:t xml:space="preserve">A file path to a </w:t>
+            </w:r>
+            <w:proofErr w:type="spellStart"/>
+            <w:r>
+              <w:t>png</w:t>
+            </w:r>
+            <w:proofErr w:type="spellEnd"/>
+            <w:r>
+              <w:t xml:space="preserve"> image.</w:t>
+            </w:r>
+          </w:p>
+          <w:p>
+            <w:pPr>
               <w:cnfStyle w:val="000000000000" w:firstRow="0" w:lastRow="0" w:firstColumn="0" w:lastColumn="0" w:oddVBand="0" w:evenVBand="0" w:oddHBand="0" w:evenHBand="0" w:firstRowFirstColumn="0" w:firstRowLastColumn="0" w:lastRowFirstColumn="0" w:lastRowLastColumn="0"/>
-              <w:rPr>
-                <w:rFonts w:ascii="Consolas" w:hAnsi="Consolas"/>
-                <w:b/>
-                <w:bCs/>
-              </w:rPr>
-            </w:pPr>
-            <w:r>
-              <w:rPr>
-                <w:rFonts w:ascii="Consolas" w:hAnsi="Consolas"/>
-                <w:b/>
-                <w:bCs/>
-              </w:rPr>
-              <w:t>“cvusb”</w:t>
-            </w:r>
-          </w:p>
-          <w:p>
-            <w:pPr>
-              <w:pStyle w:val="ListParagraph"/>
-              <w:numPr>
-                <w:ilvl w:val="1"/>
-                <w:numId w:val="3"/>
-              </w:numPr>
+            </w:pPr>
+          </w:p>
+          <w:p>
+            <w:pPr>
               <w:cnfStyle w:val="000000000000" w:firstRow="0" w:lastRow="0" w:firstColumn="0" w:lastColumn="0" w:oddVBand="0" w:evenVBand="0" w:oddHBand="0" w:evenHBand="0" w:firstRowFirstColumn="0" w:firstRowLastColumn="0" w:lastRowFirstColumn="0" w:lastRowLastColumn="0"/>
             </w:pPr>
             <w:r>
-              <w:t>The device index used by the OpenCV API.</w:t>
-            </w:r>
-          </w:p>
-          <w:p>
-            <w:pPr>
-              <w:pStyle w:val="ListParagraph"/>
-              <w:numPr>
-                <w:ilvl w:val="0"/>
-                <w:numId w:val="3"/>
-              </w:numPr>
-              <w:cnfStyle w:val="000000000000" w:firstRow="0" w:lastRow="0" w:firstColumn="0" w:lastColumn="0" w:oddVBand="0" w:evenVBand="0" w:oddHBand="0" w:evenHBand="0" w:firstRowFirstColumn="0" w:firstRowLastColumn="0" w:lastRowFirstColumn="0" w:lastRowLastColumn="0"/>
-              <w:rPr>
-                <w:rFonts w:ascii="Consolas" w:hAnsi="Consolas"/>
-                <w:b/>
-                <w:bCs/>
-              </w:rPr>
-            </w:pPr>
-            <w:r>
-              <w:rPr>
-                <w:rFonts w:ascii="Consolas" w:hAnsi="Consolas"/>
-                <w:b/>
-                <w:bCs/>
-              </w:rPr>
-              <w:t>“devpath”</w:t>
-            </w:r>
-          </w:p>
-          <w:p>
-            <w:pPr>
-              <w:pStyle w:val="ListParagraph"/>
-              <w:numPr>
-                <w:ilvl w:val="1"/>
-                <w:numId w:val="3"/>
-              </w:numPr>
-              <w:cnfStyle w:val="000000000000" w:firstRow="0" w:lastRow="0" w:firstColumn="0" w:lastColumn="0" w:oddVBand="0" w:evenVBand="0" w:oddHBand="0" w:evenHBand="0" w:firstRowFirstColumn="0" w:firstRowLastColumn="0" w:lastRowFirstColumn="0" w:lastRowLastColumn="0"/>
-            </w:pPr>
-            <w:r>
-              <w:lastRenderedPageBreak/>
-              <w:t>The linux device path.</w:t>
-            </w:r>
-          </w:p>
-          <w:p>
-            <w:pPr>
-              <w:pStyle w:val="ListParagraph"/>
-              <w:numPr>
-                <w:ilvl w:val="0"/>
-                <w:numId w:val="3"/>
-              </w:numPr>
-              <w:cnfStyle w:val="000000000000" w:firstRow="0" w:lastRow="0" w:firstColumn="0" w:lastColumn="0" w:oddVBand="0" w:evenVBand="0" w:oddHBand="0" w:evenHBand="0" w:firstRowFirstColumn="0" w:firstRowLastColumn="0" w:lastRowFirstColumn="0" w:lastRowLastColumn="0"/>
-              <w:rPr>
-                <w:rFonts w:ascii="Consolas" w:hAnsi="Consolas"/>
-                <w:b/>
-                <w:bCs/>
-              </w:rPr>
-            </w:pPr>
-            <w:r>
-              <w:rPr>
-                <w:rFonts w:ascii="Consolas" w:hAnsi="Consolas"/>
-                <w:b/>
-                <w:bCs/>
-              </w:rPr>
-              <w:t>“external”</w:t>
-            </w:r>
-          </w:p>
-          <w:p>
-            <w:pPr>
-              <w:pStyle w:val="ListParagraph"/>
-              <w:numPr>
-                <w:ilvl w:val="1"/>
-                <w:numId w:val="3"/>
-              </w:numPr>
-              <w:cnfStyle w:val="000000000000" w:firstRow="0" w:lastRow="0" w:firstColumn="0" w:lastColumn="0" w:oddVBand="0" w:evenVBand="0" w:oddHBand="0" w:evenHBand="0" w:firstRowFirstColumn="0" w:firstRowLastColumn="0" w:lastRowFirstColumn="0" w:lastRowLastColumn="0"/>
-            </w:pPr>
-            <w:r>
-              <w:t>Run a program that can pipe its data to the application.</w:t>
-            </w:r>
-          </w:p>
-          <w:p>
-            <w:pPr>
-              <w:pStyle w:val="ListParagraph"/>
-              <w:numPr>
-                <w:ilvl w:val="0"/>
-                <w:numId w:val="3"/>
-              </w:numPr>
-              <w:cnfStyle w:val="000000000000" w:firstRow="0" w:lastRow="0" w:firstColumn="0" w:lastColumn="0" w:oddVBand="0" w:evenVBand="0" w:oddHBand="0" w:evenHBand="0" w:firstRowFirstColumn="0" w:firstRowLastColumn="0" w:lastRowFirstColumn="0" w:lastRowLastColumn="0"/>
-              <w:rPr>
-                <w:rFonts w:ascii="Consolas" w:hAnsi="Consolas"/>
-                <w:b/>
-                <w:bCs/>
-              </w:rPr>
-            </w:pPr>
-            <w:r>
-              <w:rPr>
-                <w:rFonts w:ascii="Consolas" w:hAnsi="Consolas"/>
-                <w:b/>
-                <w:bCs/>
-              </w:rPr>
-              <w:t>“mmal”</w:t>
-            </w:r>
-          </w:p>
-          <w:p>
-            <w:pPr>
-              <w:pStyle w:val="ListParagraph"/>
-              <w:numPr>
-                <w:ilvl w:val="1"/>
-                <w:numId w:val="3"/>
-              </w:numPr>
-              <w:cnfStyle w:val="000000000000" w:firstRow="0" w:lastRow="0" w:firstColumn="0" w:lastColumn="0" w:oddVBand="0" w:evenVBand="0" w:oddHBand="0" w:evenHBand="0" w:firstRowFirstColumn="0" w:firstRowLastColumn="0" w:lastRowFirstColumn="0" w:lastRowLastColumn="0"/>
-            </w:pPr>
-            <w:r>
-              <w:t>Use the low-level RaspberryPi VideoCore/MMAL systems.</w:t>
-            </w:r>
-          </w:p>
-          <w:p>
-            <w:pPr>
-              <w:pStyle w:val="ListParagraph"/>
-              <w:numPr>
-                <w:ilvl w:val="0"/>
-                <w:numId w:val="3"/>
-              </w:numPr>
-              <w:cnfStyle w:val="000000000000" w:firstRow="0" w:lastRow="0" w:firstColumn="0" w:lastColumn="0" w:oddVBand="0" w:evenVBand="0" w:oddHBand="0" w:evenHBand="0" w:firstRowFirstColumn="0" w:firstRowLastColumn="0" w:lastRowFirstColumn="0" w:lastRowLastColumn="0"/>
-              <w:rPr>
-                <w:rFonts w:ascii="Consolas" w:hAnsi="Consolas"/>
-                <w:b/>
-                <w:bCs/>
-              </w:rPr>
-            </w:pPr>
-            <w:r>
-              <w:rPr>
-                <w:rFonts w:ascii="Consolas" w:hAnsi="Consolas"/>
-                <w:b/>
-                <w:bCs/>
-              </w:rPr>
-              <w:t>“static”</w:t>
-            </w:r>
-          </w:p>
-          <w:p>
-            <w:pPr>
-              <w:pStyle w:val="ListParagraph"/>
-              <w:numPr>
-                <w:ilvl w:val="1"/>
-                <w:numId w:val="3"/>
-              </w:numPr>
-              <w:cnfStyle w:val="000000000000" w:firstRow="0" w:lastRow="0" w:firstColumn="0" w:lastColumn="0" w:oddVBand="0" w:evenVBand="0" w:oddHBand="0" w:evenHBand="0" w:firstRowFirstColumn="0" w:firstRowLastColumn="0" w:lastRowFirstColumn="0" w:lastRowLastColumn="0"/>
-            </w:pPr>
-            <w:r>
-              <w:t>Unused – previously brough in a static image that emulated a static video feed.</w:t>
-            </w:r>
-          </w:p>
-          <w:p>
-            <w:pPr>
-              <w:pStyle w:val="ListParagraph"/>
-              <w:numPr>
-                <w:ilvl w:val="0"/>
-                <w:numId w:val="3"/>
-              </w:numPr>
-              <w:cnfStyle w:val="000000000000" w:firstRow="0" w:lastRow="0" w:firstColumn="0" w:lastColumn="0" w:oddVBand="0" w:evenVBand="0" w:oddHBand="0" w:evenHBand="0" w:firstRowFirstColumn="0" w:firstRowLastColumn="0" w:lastRowFirstColumn="0" w:lastRowLastColumn="0"/>
-              <w:rPr>
-                <w:rFonts w:ascii="Consolas" w:hAnsi="Consolas"/>
-                <w:b/>
-                <w:bCs/>
-              </w:rPr>
-            </w:pPr>
-            <w:r>
-              <w:rPr>
-                <w:rFonts w:ascii="Consolas" w:hAnsi="Consolas"/>
-                <w:b/>
-                <w:bCs/>
-              </w:rPr>
-              <w:t>“url”</w:t>
-            </w:r>
-          </w:p>
-          <w:p>
-            <w:pPr>
-              <w:pStyle w:val="ListParagraph"/>
-              <w:numPr>
-                <w:ilvl w:val="1"/>
-                <w:numId w:val="3"/>
-              </w:numPr>
-              <w:cnfStyle w:val="000000000000" w:firstRow="0" w:lastRow="0" w:firstColumn="0" w:lastColumn="0" w:oddVBand="0" w:evenVBand="0" w:oddHBand="0" w:evenHBand="0" w:firstRowFirstColumn="0" w:firstRowLastColumn="0" w:lastRowFirstColumn="0" w:lastRowLastColumn="0"/>
-            </w:pPr>
-            <w:r>
-              <w:t>A URL of a streaming video server.</w:t>
+              <w:t>The file path should either be a global path, or local from the application’s directory.</w:t>
             </w:r>
           </w:p>
         </w:tc>
@@ -3851,7 +3948,6 @@
               <w:jc w:val="right"/>
             </w:pPr>
             <w:r>
-              <w:lastRenderedPageBreak/>
               <w:t>Notes</w:t>
             </w:r>
           </w:p>
@@ -3865,10 +3961,7 @@
               <w:cnfStyle w:val="000000100000" w:firstRow="0" w:lastRow="0" w:firstColumn="0" w:lastColumn="0" w:oddVBand="0" w:evenVBand="0" w:oddHBand="1" w:evenHBand="0" w:firstRowFirstColumn="0" w:firstRowLastColumn="0" w:lastRowFirstColumn="0" w:lastRowLastColumn="0"/>
             </w:pPr>
             <w:r>
-              <w:t xml:space="preserve">This value is only used if a platform-specific override isn’t specified. For </w:t>
-            </w:r>
-            <w:r>
-              <w:t>more information on these overrides, see windows_poll and linux_poll.</w:t>
+              <w:t>A recommended size for the icon is 256x256</w:t>
             </w:r>
           </w:p>
         </w:tc>
@@ -3884,79 +3977,10 @@
         <w:pStyle w:val="JSONValueHeader"/>
       </w:pPr>
       <w:r>
-        <w:t>windows_poll</w:t>
-      </w:r>
-    </w:p>
-    <w:p>
-      <w:r>
-        <w:t xml:space="preserve">Similar to </w:t>
-      </w:r>
-      <w:r>
-        <w:rPr>
-          <w:i/>
-          <w:iCs/>
-        </w:rPr>
-        <w:t>default_</w:t>
-      </w:r>
-      <w:r>
-        <w:rPr>
-          <w:i/>
-          <w:iCs/>
-        </w:rPr>
-        <w:t>poll</w:t>
-      </w:r>
-      <w:r>
-        <w:t xml:space="preserve"> but</w:t>
-      </w:r>
-      <w:r>
-        <w:t xml:space="preserve"> is an override specifically for Windows. The use of this value is optional.</w:t>
-      </w:r>
-    </w:p>
-    <w:p>
-      <w:pPr>
-        <w:pStyle w:val="JSONValueHeader"/>
-      </w:pPr>
-    </w:p>
-    <w:p>
-      <w:pPr>
-        <w:pStyle w:val="JSONValueHeader"/>
-      </w:pPr>
-      <w:r>
-        <w:t>linux_poll</w:t>
-      </w:r>
-    </w:p>
-    <w:p>
-      <w:r>
-        <w:t xml:space="preserve">Similar to </w:t>
-      </w:r>
-      <w:r>
-        <w:rPr>
-          <w:i/>
-          <w:iCs/>
-        </w:rPr>
-        <w:t>default_</w:t>
-      </w:r>
-      <w:r>
-        <w:rPr>
-          <w:i/>
-          <w:iCs/>
-        </w:rPr>
-        <w:t>poll</w:t>
-      </w:r>
-      <w:r>
-        <w:t xml:space="preserve"> but</w:t>
-      </w:r>
-      <w:r>
-        <w:t xml:space="preserve"> is an override specifically for Linux. The use of this value is optional.</w:t>
-      </w:r>
-    </w:p>
-    <w:p/>
-    <w:p>
-      <w:pPr>
-        <w:pStyle w:val="JSONValueHeader"/>
-      </w:pPr>
-      <w:r>
-        <w:t>dev_path</w:t>
+        <w:t>i</w:t>
+      </w:r>
+      <w:r>
+        <w:t>d</w:t>
       </w:r>
     </w:p>
     <w:tbl>
@@ -4036,45 +4060,38 @@
               <w:cnfStyle w:val="000000100000" w:firstRow="0" w:lastRow="0" w:firstColumn="0" w:lastColumn="0" w:oddVBand="0" w:evenVBand="0" w:oddHBand="1" w:evenHBand="0" w:firstRowFirstColumn="0" w:firstRowLastColumn="0" w:lastRowFirstColumn="0" w:lastRowLastColumn="0"/>
             </w:pPr>
             <w:r>
-              <w:t>Used when</w:t>
-            </w:r>
-            <w:r>
-              <w:t xml:space="preserve"> the </w:t>
-            </w:r>
-            <w:r>
-              <w:t>polling method</w:t>
-            </w:r>
-            <w:r>
-              <w:t xml:space="preserve"> (e.g., </w:t>
+              <w:t xml:space="preserve">A string identifier for the entry. </w:t>
+            </w:r>
+          </w:p>
+          <w:p>
+            <w:pPr>
+              <w:cnfStyle w:val="000000100000" w:firstRow="0" w:lastRow="0" w:firstColumn="0" w:lastColumn="0" w:oddVBand="0" w:evenVBand="0" w:oddHBand="1" w:evenHBand="0" w:firstRowFirstColumn="0" w:firstRowLastColumn="0" w:lastRowFirstColumn="0" w:lastRowLastColumn="0"/>
+            </w:pPr>
+            <w:r>
+              <w:br/>
+            </w:r>
+            <w:r>
+              <w:t xml:space="preserve">This is for a currently unused feature – and either all </w:t>
             </w:r>
             <w:r>
               <w:rPr>
                 <w:i/>
                 <w:iCs/>
               </w:rPr>
-              <w:t>default_poll</w:t>
-            </w:r>
-            <w:r>
-              <w:t xml:space="preserve">) </w:t>
-            </w:r>
-            <w:r>
-              <w:t>is set to “devpath”</w:t>
-            </w:r>
-            <w:r>
-              <w:t xml:space="preserve"> or “mmal”.</w:t>
-            </w:r>
-          </w:p>
-          <w:p>
-            <w:pPr>
-              <w:cnfStyle w:val="000000100000" w:firstRow="0" w:lastRow="0" w:firstColumn="0" w:lastColumn="0" w:oddVBand="0" w:evenVBand="0" w:oddHBand="1" w:evenHBand="0" w:firstRowFirstColumn="0" w:firstRowLastColumn="0" w:lastRowFirstColumn="0" w:lastRowLastColumn="0"/>
-            </w:pPr>
-          </w:p>
-          <w:p>
-            <w:pPr>
-              <w:cnfStyle w:val="000000100000" w:firstRow="0" w:lastRow="0" w:firstColumn="0" w:lastColumn="0" w:oddVBand="0" w:evenVBand="0" w:oddHBand="1" w:evenHBand="0" w:firstRowFirstColumn="0" w:firstRowLastColumn="0" w:lastRowFirstColumn="0" w:lastRowLastColumn="0"/>
-            </w:pPr>
-            <w:r>
-              <w:t>This will be used to specify a camera or video stream from a device path.</w:t>
+              <w:t>id</w:t>
+            </w:r>
+            <w:r>
+              <w:t xml:space="preserve">s in the entry array should be arbitrary unique values, or all </w:t>
+            </w:r>
+            <w:r>
+              <w:rPr>
+                <w:i/>
+                <w:iCs/>
+              </w:rPr>
+              <w:t>id</w:t>
+            </w:r>
+            <w:r>
+              <w:t>s should be empty strings.</w:t>
             </w:r>
           </w:p>
         </w:tc>
@@ -4103,16 +4120,26 @@
               <w:cnfStyle w:val="000000000000" w:firstRow="0" w:lastRow="0" w:firstColumn="0" w:lastColumn="0" w:oddVBand="0" w:evenVBand="0" w:oddHBand="0" w:evenHBand="0" w:firstRowFirstColumn="0" w:firstRowLastColumn="0" w:lastRowFirstColumn="0" w:lastRowLastColumn="0"/>
             </w:pPr>
             <w:r>
-              <w:t xml:space="preserve">The </w:t>
-            </w:r>
-            <w:r>
-              <w:t xml:space="preserve">linux </w:t>
-            </w:r>
-            <w:r>
-              <w:t>device path</w:t>
-            </w:r>
-            <w:r>
-              <w:t xml:space="preserve"> to poll the video stream from.</w:t>
+              <w:t xml:space="preserve">For the specification of the types of objects that should be in this array, see the section on </w:t>
+            </w:r>
+            <w:proofErr w:type="spellStart"/>
+            <w:r>
+              <w:rPr>
+                <w:i/>
+                <w:iCs/>
+              </w:rPr>
+              <w:t>feed_option</w:t>
+            </w:r>
+            <w:proofErr w:type="spellEnd"/>
+            <w:r>
+              <w:rPr>
+                <w:i/>
+                <w:iCs/>
+              </w:rPr>
+              <w:t xml:space="preserve"> Entries</w:t>
+            </w:r>
+            <w:r>
+              <w:t>.</w:t>
             </w:r>
           </w:p>
         </w:tc>
@@ -4144,7 +4171,7 @@
               <w:cnfStyle w:val="000000100000" w:firstRow="0" w:lastRow="0" w:firstColumn="0" w:lastColumn="0" w:oddVBand="0" w:evenVBand="0" w:oddHBand="1" w:evenHBand="0" w:firstRowFirstColumn="0" w:firstRowLastColumn="0" w:lastRowFirstColumn="0" w:lastRowLastColumn="0"/>
             </w:pPr>
             <w:r>
-              <w:t>Has not been recently tested.</w:t>
+              <w:t>--</w:t>
             </w:r>
           </w:p>
         </w:tc>
@@ -4160,7 +4187,10 @@
         <w:pStyle w:val="JSONValueHeader"/>
       </w:pPr>
       <w:r>
-        <w:t>index</w:t>
+        <w:t>l</w:t>
+      </w:r>
+      <w:r>
+        <w:t>abel</w:t>
       </w:r>
     </w:p>
     <w:tbl>
@@ -4208,7 +4238,7 @@
                 <w:b w:val="0"/>
                 <w:bCs w:val="0"/>
               </w:rPr>
-              <w:t>int</w:t>
+              <w:t>string</w:t>
             </w:r>
           </w:p>
         </w:tc>
@@ -4240,74 +4270,58 @@
               <w:cnfStyle w:val="000000100000" w:firstRow="0" w:lastRow="0" w:firstColumn="0" w:lastColumn="0" w:oddVBand="0" w:evenVBand="0" w:oddHBand="1" w:evenHBand="0" w:firstRowFirstColumn="0" w:firstRowLastColumn="0" w:lastRowFirstColumn="0" w:lastRowLastColumn="0"/>
             </w:pPr>
             <w:r>
-              <w:t>Used when</w:t>
-            </w:r>
-            <w:r>
-              <w:t xml:space="preserve"> polling method</w:t>
-            </w:r>
-            <w:r>
-              <w:t xml:space="preserve"> </w:t>
-            </w:r>
-            <w:r>
-              <w:t xml:space="preserve">(e.g., </w:t>
-            </w:r>
+              <w:t xml:space="preserve">The </w:t>
+            </w:r>
+            <w:r>
+              <w:t>short text shown next to the icon in the carousel.</w:t>
+            </w:r>
+          </w:p>
+        </w:tc>
+      </w:tr>
+      <w:tr>
+        <w:tc>
+          <w:tcPr>
+            <w:cnfStyle w:val="001000000000" w:firstRow="0" w:lastRow="0" w:firstColumn="1" w:lastColumn="0" w:oddVBand="0" w:evenVBand="0" w:oddHBand="0" w:evenHBand="0" w:firstRowFirstColumn="0" w:firstRowLastColumn="0" w:lastRowFirstColumn="0" w:lastRowLastColumn="0"/>
+            <w:tcW w:w="1795" w:type="dxa"/>
+          </w:tcPr>
+          <w:p>
+            <w:pPr>
+              <w:jc w:val="right"/>
+            </w:pPr>
+            <w:r>
+              <w:t>Values</w:t>
+            </w:r>
+          </w:p>
+        </w:tc>
+        <w:tc>
+          <w:tcPr>
+            <w:tcW w:w="7555" w:type="dxa"/>
+          </w:tcPr>
+          <w:p>
+            <w:pPr>
+              <w:cnfStyle w:val="000000000000" w:firstRow="0" w:lastRow="0" w:firstColumn="0" w:lastColumn="0" w:oddVBand="0" w:evenVBand="0" w:oddHBand="0" w:evenHBand="0" w:firstRowFirstColumn="0" w:firstRowLastColumn="0" w:lastRowFirstColumn="0" w:lastRowLastColumn="0"/>
+            </w:pPr>
+            <w:r>
+              <w:t xml:space="preserve">For the specification of the types of objects that should be in this array, see the section on </w:t>
+            </w:r>
+            <w:proofErr w:type="spellStart"/>
             <w:r>
               <w:rPr>
                 <w:i/>
                 <w:iCs/>
               </w:rPr>
-              <w:t>default_poll</w:t>
-            </w:r>
-            <w:r>
-              <w:t>)</w:t>
-            </w:r>
-            <w:r>
-              <w:t xml:space="preserve"> i</w:t>
-            </w:r>
-            <w:r>
-              <w:t>s set to “cvusb”.</w:t>
-            </w:r>
-          </w:p>
-          <w:p>
-            <w:pPr>
-              <w:cnfStyle w:val="000000100000" w:firstRow="0" w:lastRow="0" w:firstColumn="0" w:lastColumn="0" w:oddVBand="0" w:evenVBand="0" w:oddHBand="1" w:evenHBand="0" w:firstRowFirstColumn="0" w:firstRowLastColumn="0" w:lastRowFirstColumn="0" w:lastRowLastColumn="0"/>
-            </w:pPr>
-          </w:p>
-          <w:p>
-            <w:pPr>
-              <w:cnfStyle w:val="000000100000" w:firstRow="0" w:lastRow="0" w:firstColumn="0" w:lastColumn="0" w:oddVBand="0" w:evenVBand="0" w:oddHBand="1" w:evenHBand="0" w:firstRowFirstColumn="0" w:firstRowLastColumn="0" w:lastRowFirstColumn="0" w:lastRowLastColumn="0"/>
-            </w:pPr>
-            <w:r>
-              <w:t>This will be used to specify a camera id from OpenCV, as the device to stream from. This OpenCV index is expected to address a USB device.</w:t>
-            </w:r>
-          </w:p>
-        </w:tc>
-      </w:tr>
-      <w:tr>
-        <w:tc>
-          <w:tcPr>
-            <w:cnfStyle w:val="001000000000" w:firstRow="0" w:lastRow="0" w:firstColumn="1" w:lastColumn="0" w:oddVBand="0" w:evenVBand="0" w:oddHBand="0" w:evenHBand="0" w:firstRowFirstColumn="0" w:firstRowLastColumn="0" w:lastRowFirstColumn="0" w:lastRowLastColumn="0"/>
-            <w:tcW w:w="1795" w:type="dxa"/>
-          </w:tcPr>
-          <w:p>
-            <w:pPr>
-              <w:jc w:val="right"/>
-            </w:pPr>
-            <w:r>
-              <w:t>Values</w:t>
-            </w:r>
-          </w:p>
-        </w:tc>
-        <w:tc>
-          <w:tcPr>
-            <w:tcW w:w="7555" w:type="dxa"/>
-          </w:tcPr>
-          <w:p>
-            <w:pPr>
-              <w:cnfStyle w:val="000000000000" w:firstRow="0" w:lastRow="0" w:firstColumn="0" w:lastColumn="0" w:oddVBand="0" w:evenVBand="0" w:oddHBand="0" w:evenHBand="0" w:firstRowFirstColumn="0" w:firstRowLastColumn="0" w:lastRowFirstColumn="0" w:lastRowLastColumn="0"/>
-            </w:pPr>
-            <w:r>
-              <w:t>A device index, usable by the OpenCV api.</w:t>
+              <w:t>feed_option</w:t>
+            </w:r>
+            <w:proofErr w:type="spellEnd"/>
+            <w:r>
+              <w:rPr>
+                <w:i/>
+                <w:iCs/>
+              </w:rPr>
+              <w:t xml:space="preserve"> Entries</w:t>
+            </w:r>
+            <w:r>
+              <w:t>.</w:t>
             </w:r>
           </w:p>
         </w:tc>
@@ -4339,7 +4353,26 @@
               <w:cnfStyle w:val="000000100000" w:firstRow="0" w:lastRow="0" w:firstColumn="0" w:lastColumn="0" w:oddVBand="0" w:evenVBand="0" w:oddHBand="1" w:evenHBand="0" w:firstRowFirstColumn="0" w:firstRowLastColumn="0" w:lastRowFirstColumn="0" w:lastRowLastColumn="0"/>
             </w:pPr>
             <w:r>
-              <w:t>Has not been recently tested.</w:t>
+              <w:t xml:space="preserve">It is suggested to use the convention of a short </w:t>
+            </w:r>
+            <w:r>
+              <w:t>1-word</w:t>
+            </w:r>
+            <w:r>
+              <w:t xml:space="preserve"> string, no longer than 4 characters – that are all capital letters.</w:t>
+            </w:r>
+          </w:p>
+          <w:p>
+            <w:pPr>
+              <w:cnfStyle w:val="000000100000" w:firstRow="0" w:lastRow="0" w:firstColumn="0" w:lastColumn="0" w:oddVBand="0" w:evenVBand="0" w:oddHBand="1" w:evenHBand="0" w:firstRowFirstColumn="0" w:firstRowLastColumn="0" w:lastRowFirstColumn="0" w:lastRowLastColumn="0"/>
+            </w:pPr>
+          </w:p>
+          <w:p>
+            <w:pPr>
+              <w:cnfStyle w:val="000000100000" w:firstRow="0" w:lastRow="0" w:firstColumn="0" w:lastColumn="0" w:oddVBand="0" w:evenVBand="0" w:oddHBand="1" w:evenHBand="0" w:firstRowFirstColumn="0" w:firstRowLastColumn="0" w:lastRowFirstColumn="0" w:lastRowLastColumn="0"/>
+            </w:pPr>
+            <w:r>
+              <w:t>This short string value will also be part of snapshot filenames.</w:t>
             </w:r>
           </w:p>
         </w:tc>
@@ -4352,14 +4385,62 @@
     </w:p>
     <w:p>
       <w:pPr>
+        <w:pStyle w:val="Heading1"/>
+      </w:pPr>
+      <w:proofErr w:type="spellStart"/>
+      <w:r>
+        <w:t>feed_options</w:t>
+      </w:r>
+      <w:proofErr w:type="spellEnd"/>
+      <w:r>
+        <w:t xml:space="preserve"> Entries</w:t>
+      </w:r>
+    </w:p>
+    <w:p>
+      <w:r>
+        <w:t xml:space="preserve">These are the members of the objects that populate the root </w:t>
+      </w:r>
+      <w:proofErr w:type="spellStart"/>
+      <w:r>
+        <w:rPr>
+          <w:i/>
+          <w:iCs/>
+        </w:rPr>
+        <w:t>feed_options</w:t>
+      </w:r>
+      <w:proofErr w:type="spellEnd"/>
+      <w:r>
+        <w:t xml:space="preserve"> array.</w:t>
+      </w:r>
+    </w:p>
+    <w:p/>
+    <w:p>
+      <w:r>
+        <w:t>They describe the various options for video feeds that can be streamed and drawn to the video viewport.</w:t>
+      </w:r>
+    </w:p>
+    <w:p>
+      <w:pPr>
+        <w:pStyle w:val="Heading2"/>
+      </w:pPr>
+      <w:r>
+        <w:t>Entries</w:t>
+      </w:r>
+    </w:p>
+    <w:p>
+      <w:pPr>
         <w:pStyle w:val="JSONValueHeader"/>
       </w:pPr>
-      <w:r>
-        <w:t>mmal_</w:t>
-      </w:r>
-      <w:r>
-        <w:t>index</w:t>
-      </w:r>
+    </w:p>
+    <w:p>
+      <w:pPr>
+        <w:pStyle w:val="JSONValueHeader"/>
+      </w:pPr>
+      <w:proofErr w:type="spellStart"/>
+      <w:r>
+        <w:t>default_poll</w:t>
+      </w:r>
+      <w:proofErr w:type="spellEnd"/>
     </w:p>
     <w:tbl>
       <w:tblPr>
@@ -4406,7 +4487,7 @@
                 <w:b w:val="0"/>
                 <w:bCs w:val="0"/>
               </w:rPr>
-              <w:t>int</w:t>
+              <w:t>string</w:t>
             </w:r>
           </w:p>
         </w:tc>
@@ -4438,59 +4519,371 @@
               <w:cnfStyle w:val="000000100000" w:firstRow="0" w:lastRow="0" w:firstColumn="0" w:lastColumn="0" w:oddVBand="0" w:evenVBand="0" w:oddHBand="1" w:evenHBand="0" w:firstRowFirstColumn="0" w:firstRowLastColumn="0" w:lastRowFirstColumn="0" w:lastRowLastColumn="0"/>
             </w:pPr>
             <w:r>
-              <w:t>Used when</w:t>
-            </w:r>
-            <w:r>
-              <w:t xml:space="preserve"> polling method</w:t>
-            </w:r>
-            <w:r>
-              <w:t xml:space="preserve"> (e.g., </w:t>
-            </w:r>
-            <w:r>
-              <w:rPr>
-                <w:i/>
-                <w:iCs/>
-              </w:rPr>
-              <w:t>default_poll</w:t>
-            </w:r>
-            <w:r>
-              <w:t>) is set to “</w:t>
-            </w:r>
-            <w:r>
+              <w:t xml:space="preserve">The </w:t>
+            </w:r>
+            <w:r>
+              <w:t>polling method</w:t>
+            </w:r>
+            <w:r>
+              <w:t xml:space="preserve"> of video stream to use if a </w:t>
+            </w:r>
+            <w:proofErr w:type="spellStart"/>
+            <w:r>
+              <w:t>linux</w:t>
+            </w:r>
+            <w:proofErr w:type="spellEnd"/>
+            <w:r>
+              <w:t xml:space="preserve"> or windows override isn’t specified.</w:t>
+            </w:r>
+          </w:p>
+        </w:tc>
+      </w:tr>
+      <w:tr>
+        <w:tc>
+          <w:tcPr>
+            <w:cnfStyle w:val="001000000000" w:firstRow="0" w:lastRow="0" w:firstColumn="1" w:lastColumn="0" w:oddVBand="0" w:evenVBand="0" w:oddHBand="0" w:evenHBand="0" w:firstRowFirstColumn="0" w:firstRowLastColumn="0" w:lastRowFirstColumn="0" w:lastRowLastColumn="0"/>
+            <w:tcW w:w="1795" w:type="dxa"/>
+          </w:tcPr>
+          <w:p>
+            <w:pPr>
+              <w:jc w:val="right"/>
+            </w:pPr>
+            <w:r>
+              <w:t>Values</w:t>
+            </w:r>
+          </w:p>
+        </w:tc>
+        <w:tc>
+          <w:tcPr>
+            <w:tcW w:w="7555" w:type="dxa"/>
+          </w:tcPr>
+          <w:p>
+            <w:pPr>
+              <w:cnfStyle w:val="000000000000" w:firstRow="0" w:lastRow="0" w:firstColumn="0" w:lastColumn="0" w:oddVBand="0" w:evenVBand="0" w:oddHBand="0" w:evenHBand="0" w:firstRowFirstColumn="0" w:firstRowLastColumn="0" w:lastRowFirstColumn="0" w:lastRowLastColumn="0"/>
+            </w:pPr>
+            <w:r>
+              <w:t>A string from a set of expected values:</w:t>
+            </w:r>
+          </w:p>
+          <w:p>
+            <w:pPr>
+              <w:pStyle w:val="ListParagraph"/>
+              <w:numPr>
+                <w:ilvl w:val="0"/>
+                <w:numId w:val="3"/>
+              </w:numPr>
+              <w:cnfStyle w:val="000000000000" w:firstRow="0" w:lastRow="0" w:firstColumn="0" w:lastColumn="0" w:oddVBand="0" w:evenVBand="0" w:oddHBand="0" w:evenHBand="0" w:firstRowFirstColumn="0" w:firstRowLastColumn="0" w:lastRowFirstColumn="0" w:lastRowLastColumn="0"/>
+              <w:rPr>
+                <w:rFonts w:ascii="Consolas" w:hAnsi="Consolas"/>
+                <w:b/>
+                <w:bCs/>
+              </w:rPr>
+            </w:pPr>
+            <w:r>
+              <w:rPr>
+                <w:rFonts w:ascii="Consolas" w:hAnsi="Consolas"/>
+                <w:b/>
+                <w:bCs/>
+              </w:rPr>
+              <w:t>“</w:t>
+            </w:r>
+            <w:proofErr w:type="spellStart"/>
+            <w:r>
+              <w:rPr>
+                <w:rFonts w:ascii="Consolas" w:hAnsi="Consolas"/>
+                <w:b/>
+                <w:bCs/>
+              </w:rPr>
+              <w:t>cvusb</w:t>
+            </w:r>
+            <w:proofErr w:type="spellEnd"/>
+            <w:r>
+              <w:rPr>
+                <w:rFonts w:ascii="Consolas" w:hAnsi="Consolas"/>
+                <w:b/>
+                <w:bCs/>
+              </w:rPr>
+              <w:t>”</w:t>
+            </w:r>
+          </w:p>
+          <w:p>
+            <w:pPr>
+              <w:pStyle w:val="ListParagraph"/>
+              <w:numPr>
+                <w:ilvl w:val="1"/>
+                <w:numId w:val="3"/>
+              </w:numPr>
+              <w:cnfStyle w:val="000000000000" w:firstRow="0" w:lastRow="0" w:firstColumn="0" w:lastColumn="0" w:oddVBand="0" w:evenVBand="0" w:oddHBand="0" w:evenHBand="0" w:firstRowFirstColumn="0" w:firstRowLastColumn="0" w:lastRowFirstColumn="0" w:lastRowLastColumn="0"/>
+            </w:pPr>
+            <w:r>
+              <w:t>The device index used by the OpenCV API.</w:t>
+            </w:r>
+          </w:p>
+          <w:p>
+            <w:pPr>
+              <w:pStyle w:val="ListParagraph"/>
+              <w:numPr>
+                <w:ilvl w:val="0"/>
+                <w:numId w:val="3"/>
+              </w:numPr>
+              <w:cnfStyle w:val="000000000000" w:firstRow="0" w:lastRow="0" w:firstColumn="0" w:lastColumn="0" w:oddVBand="0" w:evenVBand="0" w:oddHBand="0" w:evenHBand="0" w:firstRowFirstColumn="0" w:firstRowLastColumn="0" w:lastRowFirstColumn="0" w:lastRowLastColumn="0"/>
+              <w:rPr>
+                <w:rFonts w:ascii="Consolas" w:hAnsi="Consolas"/>
+                <w:b/>
+                <w:bCs/>
+              </w:rPr>
+            </w:pPr>
+            <w:r>
+              <w:rPr>
+                <w:rFonts w:ascii="Consolas" w:hAnsi="Consolas"/>
+                <w:b/>
+                <w:bCs/>
+              </w:rPr>
+              <w:t>“</w:t>
+            </w:r>
+            <w:proofErr w:type="spellStart"/>
+            <w:r>
+              <w:rPr>
+                <w:rFonts w:ascii="Consolas" w:hAnsi="Consolas"/>
+                <w:b/>
+                <w:bCs/>
+              </w:rPr>
+              <w:t>devpath</w:t>
+            </w:r>
+            <w:proofErr w:type="spellEnd"/>
+            <w:r>
+              <w:rPr>
+                <w:rFonts w:ascii="Consolas" w:hAnsi="Consolas"/>
+                <w:b/>
+                <w:bCs/>
+              </w:rPr>
+              <w:t>”</w:t>
+            </w:r>
+          </w:p>
+          <w:p>
+            <w:pPr>
+              <w:pStyle w:val="ListParagraph"/>
+              <w:numPr>
+                <w:ilvl w:val="1"/>
+                <w:numId w:val="3"/>
+              </w:numPr>
+              <w:cnfStyle w:val="000000000000" w:firstRow="0" w:lastRow="0" w:firstColumn="0" w:lastColumn="0" w:oddVBand="0" w:evenVBand="0" w:oddHBand="0" w:evenHBand="0" w:firstRowFirstColumn="0" w:firstRowLastColumn="0" w:lastRowFirstColumn="0" w:lastRowLastColumn="0"/>
+            </w:pPr>
+            <w:r>
+              <w:t xml:space="preserve">The </w:t>
+            </w:r>
+            <w:proofErr w:type="spellStart"/>
+            <w:r>
+              <w:t>linux</w:t>
+            </w:r>
+            <w:proofErr w:type="spellEnd"/>
+            <w:r>
+              <w:t xml:space="preserve"> device path.</w:t>
+            </w:r>
+          </w:p>
+          <w:p>
+            <w:pPr>
+              <w:pStyle w:val="ListParagraph"/>
+              <w:numPr>
+                <w:ilvl w:val="0"/>
+                <w:numId w:val="3"/>
+              </w:numPr>
+              <w:cnfStyle w:val="000000000000" w:firstRow="0" w:lastRow="0" w:firstColumn="0" w:lastColumn="0" w:oddVBand="0" w:evenVBand="0" w:oddHBand="0" w:evenHBand="0" w:firstRowFirstColumn="0" w:firstRowLastColumn="0" w:lastRowFirstColumn="0" w:lastRowLastColumn="0"/>
+              <w:rPr>
+                <w:rFonts w:ascii="Consolas" w:hAnsi="Consolas"/>
+                <w:b/>
+                <w:bCs/>
+              </w:rPr>
+            </w:pPr>
+            <w:r>
+              <w:rPr>
+                <w:rFonts w:ascii="Consolas" w:hAnsi="Consolas"/>
+                <w:b/>
+                <w:bCs/>
+              </w:rPr>
+              <w:lastRenderedPageBreak/>
+              <w:t>“external”</w:t>
+            </w:r>
+          </w:p>
+          <w:p>
+            <w:pPr>
+              <w:pStyle w:val="ListParagraph"/>
+              <w:numPr>
+                <w:ilvl w:val="1"/>
+                <w:numId w:val="3"/>
+              </w:numPr>
+              <w:cnfStyle w:val="000000000000" w:firstRow="0" w:lastRow="0" w:firstColumn="0" w:lastColumn="0" w:oddVBand="0" w:evenVBand="0" w:oddHBand="0" w:evenHBand="0" w:firstRowFirstColumn="0" w:firstRowLastColumn="0" w:lastRowFirstColumn="0" w:lastRowLastColumn="0"/>
+            </w:pPr>
+            <w:r>
+              <w:t>Run a program that can pipe its data to the application.</w:t>
+            </w:r>
+          </w:p>
+          <w:p>
+            <w:pPr>
+              <w:pStyle w:val="ListParagraph"/>
+              <w:numPr>
+                <w:ilvl w:val="0"/>
+                <w:numId w:val="3"/>
+              </w:numPr>
+              <w:cnfStyle w:val="000000000000" w:firstRow="0" w:lastRow="0" w:firstColumn="0" w:lastColumn="0" w:oddVBand="0" w:evenVBand="0" w:oddHBand="0" w:evenHBand="0" w:firstRowFirstColumn="0" w:firstRowLastColumn="0" w:lastRowFirstColumn="0" w:lastRowLastColumn="0"/>
+              <w:rPr>
+                <w:rFonts w:ascii="Consolas" w:hAnsi="Consolas"/>
+                <w:b/>
+                <w:bCs/>
+              </w:rPr>
+            </w:pPr>
+            <w:r>
+              <w:rPr>
+                <w:rFonts w:ascii="Consolas" w:hAnsi="Consolas"/>
+                <w:b/>
+                <w:bCs/>
+              </w:rPr>
+              <w:t>“</w:t>
+            </w:r>
+            <w:proofErr w:type="spellStart"/>
+            <w:r>
+              <w:rPr>
+                <w:rFonts w:ascii="Consolas" w:hAnsi="Consolas"/>
+                <w:b/>
+                <w:bCs/>
+              </w:rPr>
               <w:t>mmal</w:t>
             </w:r>
-            <w:r>
-              <w:t>”.</w:t>
-            </w:r>
-          </w:p>
-          <w:p>
-            <w:pPr>
-              <w:cnfStyle w:val="000000100000" w:firstRow="0" w:lastRow="0" w:firstColumn="0" w:lastColumn="0" w:oddVBand="0" w:evenVBand="0" w:oddHBand="1" w:evenHBand="0" w:firstRowFirstColumn="0" w:firstRowLastColumn="0" w:lastRowFirstColumn="0" w:lastRowLastColumn="0"/>
-            </w:pPr>
-          </w:p>
-          <w:p>
-            <w:pPr>
-              <w:cnfStyle w:val="000000100000" w:firstRow="0" w:lastRow="0" w:firstColumn="0" w:lastColumn="0" w:oddVBand="0" w:evenVBand="0" w:oddHBand="1" w:evenHBand="0" w:firstRowFirstColumn="0" w:firstRowLastColumn="0" w:lastRowFirstColumn="0" w:lastRowLastColumn="0"/>
-            </w:pPr>
-            <w:r>
-              <w:t xml:space="preserve">This will be used to specify a camera id from </w:t>
-            </w:r>
-            <w:r>
-              <w:t>MMAL</w:t>
-            </w:r>
-            <w:r>
-              <w:t xml:space="preserve">, as the </w:t>
-            </w:r>
-            <w:r>
-              <w:t>CSI port</w:t>
-            </w:r>
-            <w:r>
-              <w:t xml:space="preserve"> to stream from.</w:t>
-            </w:r>
-          </w:p>
-        </w:tc>
-      </w:tr>
-      <w:tr>
+            <w:proofErr w:type="spellEnd"/>
+            <w:r>
+              <w:rPr>
+                <w:rFonts w:ascii="Consolas" w:hAnsi="Consolas"/>
+                <w:b/>
+                <w:bCs/>
+              </w:rPr>
+              <w:t>”</w:t>
+            </w:r>
+          </w:p>
+          <w:p>
+            <w:pPr>
+              <w:pStyle w:val="ListParagraph"/>
+              <w:numPr>
+                <w:ilvl w:val="1"/>
+                <w:numId w:val="3"/>
+              </w:numPr>
+              <w:cnfStyle w:val="000000000000" w:firstRow="0" w:lastRow="0" w:firstColumn="0" w:lastColumn="0" w:oddVBand="0" w:evenVBand="0" w:oddHBand="0" w:evenHBand="0" w:firstRowFirstColumn="0" w:firstRowLastColumn="0" w:lastRowFirstColumn="0" w:lastRowLastColumn="0"/>
+            </w:pPr>
+            <w:r>
+              <w:t xml:space="preserve">Use the low-level </w:t>
+            </w:r>
+            <w:proofErr w:type="spellStart"/>
+            <w:r>
+              <w:t>RaspberryPi</w:t>
+            </w:r>
+            <w:proofErr w:type="spellEnd"/>
+            <w:r>
+              <w:t xml:space="preserve"> </w:t>
+            </w:r>
+            <w:proofErr w:type="spellStart"/>
+            <w:r>
+              <w:t>VideoCore</w:t>
+            </w:r>
+            <w:proofErr w:type="spellEnd"/>
+            <w:r>
+              <w:t>/MMAL systems.</w:t>
+            </w:r>
+          </w:p>
+          <w:p>
+            <w:pPr>
+              <w:pStyle w:val="ListParagraph"/>
+              <w:numPr>
+                <w:ilvl w:val="0"/>
+                <w:numId w:val="3"/>
+              </w:numPr>
+              <w:cnfStyle w:val="000000000000" w:firstRow="0" w:lastRow="0" w:firstColumn="0" w:lastColumn="0" w:oddVBand="0" w:evenVBand="0" w:oddHBand="0" w:evenHBand="0" w:firstRowFirstColumn="0" w:firstRowLastColumn="0" w:lastRowFirstColumn="0" w:lastRowLastColumn="0"/>
+              <w:rPr>
+                <w:rFonts w:ascii="Consolas" w:hAnsi="Consolas"/>
+                <w:b/>
+                <w:bCs/>
+              </w:rPr>
+            </w:pPr>
+            <w:r>
+              <w:rPr>
+                <w:rFonts w:ascii="Consolas" w:hAnsi="Consolas"/>
+                <w:b/>
+                <w:bCs/>
+              </w:rPr>
+              <w:t>“static”</w:t>
+            </w:r>
+          </w:p>
+          <w:p>
+            <w:pPr>
+              <w:pStyle w:val="ListParagraph"/>
+              <w:numPr>
+                <w:ilvl w:val="1"/>
+                <w:numId w:val="3"/>
+              </w:numPr>
+              <w:cnfStyle w:val="000000000000" w:firstRow="0" w:lastRow="0" w:firstColumn="0" w:lastColumn="0" w:oddVBand="0" w:evenVBand="0" w:oddHBand="0" w:evenHBand="0" w:firstRowFirstColumn="0" w:firstRowLastColumn="0" w:lastRowFirstColumn="0" w:lastRowLastColumn="0"/>
+            </w:pPr>
+            <w:r>
+              <w:t>Unused – previously brough in a static image that emulated a static video feed.</w:t>
+            </w:r>
+          </w:p>
+          <w:p>
+            <w:pPr>
+              <w:pStyle w:val="ListParagraph"/>
+              <w:numPr>
+                <w:ilvl w:val="0"/>
+                <w:numId w:val="3"/>
+              </w:numPr>
+              <w:cnfStyle w:val="000000000000" w:firstRow="0" w:lastRow="0" w:firstColumn="0" w:lastColumn="0" w:oddVBand="0" w:evenVBand="0" w:oddHBand="0" w:evenHBand="0" w:firstRowFirstColumn="0" w:firstRowLastColumn="0" w:lastRowFirstColumn="0" w:lastRowLastColumn="0"/>
+              <w:rPr>
+                <w:rFonts w:ascii="Consolas" w:hAnsi="Consolas"/>
+                <w:b/>
+                <w:bCs/>
+              </w:rPr>
+            </w:pPr>
+            <w:r>
+              <w:rPr>
+                <w:rFonts w:ascii="Consolas" w:hAnsi="Consolas"/>
+                <w:b/>
+                <w:bCs/>
+              </w:rPr>
+              <w:t>“</w:t>
+            </w:r>
+            <w:proofErr w:type="spellStart"/>
+            <w:r>
+              <w:rPr>
+                <w:rFonts w:ascii="Consolas" w:hAnsi="Consolas"/>
+                <w:b/>
+                <w:bCs/>
+              </w:rPr>
+              <w:t>url</w:t>
+            </w:r>
+            <w:proofErr w:type="spellEnd"/>
+            <w:r>
+              <w:rPr>
+                <w:rFonts w:ascii="Consolas" w:hAnsi="Consolas"/>
+                <w:b/>
+                <w:bCs/>
+              </w:rPr>
+              <w:t>”</w:t>
+            </w:r>
+          </w:p>
+          <w:p>
+            <w:pPr>
+              <w:pStyle w:val="ListParagraph"/>
+              <w:numPr>
+                <w:ilvl w:val="1"/>
+                <w:numId w:val="3"/>
+              </w:numPr>
+              <w:cnfStyle w:val="000000000000" w:firstRow="0" w:lastRow="0" w:firstColumn="0" w:lastColumn="0" w:oddVBand="0" w:evenVBand="0" w:oddHBand="0" w:evenHBand="0" w:firstRowFirstColumn="0" w:firstRowLastColumn="0" w:lastRowFirstColumn="0" w:lastRowLastColumn="0"/>
+            </w:pPr>
+            <w:r>
+              <w:t>A URL of a streaming video server.</w:t>
+            </w:r>
+          </w:p>
+        </w:tc>
+      </w:tr>
+      <w:tr>
+        <w:trPr>
+          <w:cnfStyle w:val="000000100000" w:firstRow="0" w:lastRow="0" w:firstColumn="0" w:lastColumn="0" w:oddVBand="0" w:evenVBand="0" w:oddHBand="1" w:evenHBand="0" w:firstRowFirstColumn="0" w:firstRowLastColumn="0" w:lastRowFirstColumn="0" w:lastRowLastColumn="0"/>
+        </w:trPr>
         <w:tc>
           <w:tcPr>
             <w:cnfStyle w:val="001000000000" w:firstRow="0" w:lastRow="0" w:firstColumn="1" w:lastColumn="0" w:oddVBand="0" w:evenVBand="0" w:oddHBand="0" w:evenHBand="0" w:firstRowFirstColumn="0" w:firstRowLastColumn="0" w:lastRowFirstColumn="0" w:lastRowLastColumn="0"/>
@@ -4502,41 +4895,6 @@
             </w:pPr>
             <w:r>
               <w:lastRenderedPageBreak/>
-              <w:t>Values</w:t>
-            </w:r>
-          </w:p>
-        </w:tc>
-        <w:tc>
-          <w:tcPr>
-            <w:tcW w:w="7555" w:type="dxa"/>
-          </w:tcPr>
-          <w:p>
-            <w:pPr>
-              <w:cnfStyle w:val="000000000000" w:firstRow="0" w:lastRow="0" w:firstColumn="0" w:lastColumn="0" w:oddVBand="0" w:evenVBand="0" w:oddHBand="0" w:evenHBand="0" w:firstRowFirstColumn="0" w:firstRowLastColumn="0" w:lastRowFirstColumn="0" w:lastRowLastColumn="0"/>
-            </w:pPr>
-            <w:r>
-              <w:t xml:space="preserve">A device index, </w:t>
-            </w:r>
-            <w:r>
-              <w:t>referring to the CSI port to stream video via MMAL.</w:t>
-            </w:r>
-          </w:p>
-        </w:tc>
-      </w:tr>
-      <w:tr>
-        <w:trPr>
-          <w:cnfStyle w:val="000000100000" w:firstRow="0" w:lastRow="0" w:firstColumn="0" w:lastColumn="0" w:oddVBand="0" w:evenVBand="0" w:oddHBand="1" w:evenHBand="0" w:firstRowFirstColumn="0" w:firstRowLastColumn="0" w:lastRowFirstColumn="0" w:lastRowLastColumn="0"/>
-        </w:trPr>
-        <w:tc>
-          <w:tcPr>
-            <w:cnfStyle w:val="001000000000" w:firstRow="0" w:lastRow="0" w:firstColumn="1" w:lastColumn="0" w:oddVBand="0" w:evenVBand="0" w:oddHBand="0" w:evenHBand="0" w:firstRowFirstColumn="0" w:firstRowLastColumn="0" w:lastRowFirstColumn="0" w:lastRowLastColumn="0"/>
-            <w:tcW w:w="1795" w:type="dxa"/>
-          </w:tcPr>
-          <w:p>
-            <w:pPr>
-              <w:jc w:val="right"/>
-            </w:pPr>
-            <w:r>
               <w:t>Notes</w:t>
             </w:r>
           </w:p>
@@ -4550,7 +4908,26 @@
               <w:cnfStyle w:val="000000100000" w:firstRow="0" w:lastRow="0" w:firstColumn="0" w:lastColumn="0" w:oddVBand="0" w:evenVBand="0" w:oddHBand="1" w:evenHBand="0" w:firstRowFirstColumn="0" w:firstRowLastColumn="0" w:lastRowFirstColumn="0" w:lastRowLastColumn="0"/>
             </w:pPr>
             <w:r>
-              <w:t>Which ports these values refer to will depend on the circuit board used – refer to board manufacturer documentation.</w:t>
+              <w:t xml:space="preserve">This value is only used if a platform-specific override isn’t specified. For </w:t>
+            </w:r>
+            <w:r>
+              <w:t xml:space="preserve">more information on these overrides, see </w:t>
+            </w:r>
+            <w:proofErr w:type="spellStart"/>
+            <w:r>
+              <w:t>windows_poll</w:t>
+            </w:r>
+            <w:proofErr w:type="spellEnd"/>
+            <w:r>
+              <w:t xml:space="preserve"> and </w:t>
+            </w:r>
+            <w:proofErr w:type="spellStart"/>
+            <w:r>
+              <w:t>linux_poll</w:t>
+            </w:r>
+            <w:proofErr w:type="spellEnd"/>
+            <w:r>
+              <w:t>.</w:t>
             </w:r>
           </w:p>
         </w:tc>
@@ -4565,9 +4942,101 @@
       <w:pPr>
         <w:pStyle w:val="JSONValueHeader"/>
       </w:pPr>
-      <w:r>
-        <w:t>menu_targ</w:t>
-      </w:r>
+      <w:proofErr w:type="spellStart"/>
+      <w:r>
+        <w:t>windows_poll</w:t>
+      </w:r>
+      <w:proofErr w:type="spellEnd"/>
+    </w:p>
+    <w:p>
+      <w:proofErr w:type="gramStart"/>
+      <w:r>
+        <w:t>Similar to</w:t>
+      </w:r>
+      <w:proofErr w:type="gramEnd"/>
+      <w:r>
+        <w:t xml:space="preserve"> </w:t>
+      </w:r>
+      <w:proofErr w:type="spellStart"/>
+      <w:r>
+        <w:rPr>
+          <w:i/>
+          <w:iCs/>
+        </w:rPr>
+        <w:t>default_</w:t>
+      </w:r>
+      <w:r>
+        <w:rPr>
+          <w:i/>
+          <w:iCs/>
+        </w:rPr>
+        <w:t>poll</w:t>
+      </w:r>
+      <w:proofErr w:type="spellEnd"/>
+      <w:r>
+        <w:t xml:space="preserve"> but</w:t>
+      </w:r>
+      <w:r>
+        <w:t xml:space="preserve"> is an override specifically for Windows. The use of this value is optional.</w:t>
+      </w:r>
+    </w:p>
+    <w:p>
+      <w:pPr>
+        <w:pStyle w:val="JSONValueHeader"/>
+      </w:pPr>
+    </w:p>
+    <w:p>
+      <w:pPr>
+        <w:pStyle w:val="JSONValueHeader"/>
+      </w:pPr>
+      <w:proofErr w:type="spellStart"/>
+      <w:r>
+        <w:t>linux_poll</w:t>
+      </w:r>
+      <w:proofErr w:type="spellEnd"/>
+    </w:p>
+    <w:p>
+      <w:proofErr w:type="gramStart"/>
+      <w:r>
+        <w:t>Similar to</w:t>
+      </w:r>
+      <w:proofErr w:type="gramEnd"/>
+      <w:r>
+        <w:t xml:space="preserve"> </w:t>
+      </w:r>
+      <w:proofErr w:type="spellStart"/>
+      <w:r>
+        <w:rPr>
+          <w:i/>
+          <w:iCs/>
+        </w:rPr>
+        <w:t>default_</w:t>
+      </w:r>
+      <w:r>
+        <w:rPr>
+          <w:i/>
+          <w:iCs/>
+        </w:rPr>
+        <w:t>poll</w:t>
+      </w:r>
+      <w:proofErr w:type="spellEnd"/>
+      <w:r>
+        <w:t xml:space="preserve"> but</w:t>
+      </w:r>
+      <w:r>
+        <w:t xml:space="preserve"> is an override specifically for Linux. The use of this value is optional.</w:t>
+      </w:r>
+    </w:p>
+    <w:p/>
+    <w:p>
+      <w:pPr>
+        <w:pStyle w:val="JSONValueHeader"/>
+      </w:pPr>
+      <w:proofErr w:type="spellStart"/>
+      <w:r>
+        <w:t>dev_path</w:t>
+      </w:r>
+      <w:proofErr w:type="spellEnd"/>
     </w:p>
     <w:tbl>
       <w:tblPr>
@@ -4614,7 +5083,7 @@
                 <w:b w:val="0"/>
                 <w:bCs w:val="0"/>
               </w:rPr>
-              <w:t>bool</w:t>
+              <w:t>string</w:t>
             </w:r>
           </w:p>
         </w:tc>
@@ -4646,98 +5115,138 @@
               <w:cnfStyle w:val="000000100000" w:firstRow="0" w:lastRow="0" w:firstColumn="0" w:lastColumn="0" w:oddVBand="0" w:evenVBand="0" w:oddHBand="1" w:evenHBand="0" w:firstRowFirstColumn="0" w:firstRowLastColumn="0" w:lastRowFirstColumn="0" w:lastRowLastColumn="0"/>
             </w:pPr>
             <w:r>
-              <w:t>Used to specify if the menu is the modification target of the applications camera UI.</w:t>
-            </w:r>
-          </w:p>
-        </w:tc>
-      </w:tr>
-      <w:tr>
-        <w:tc>
-          <w:tcPr>
-            <w:cnfStyle w:val="001000000000" w:firstRow="0" w:lastRow="0" w:firstColumn="1" w:lastColumn="0" w:oddVBand="0" w:evenVBand="0" w:oddHBand="0" w:evenHBand="0" w:firstRowFirstColumn="0" w:firstRowLastColumn="0" w:lastRowFirstColumn="0" w:lastRowLastColumn="0"/>
-            <w:tcW w:w="1795" w:type="dxa"/>
-          </w:tcPr>
-          <w:p>
-            <w:pPr>
-              <w:jc w:val="right"/>
-            </w:pPr>
-            <w:r>
-              <w:t>Values</w:t>
-            </w:r>
-          </w:p>
-        </w:tc>
-        <w:tc>
-          <w:tcPr>
-            <w:tcW w:w="7555" w:type="dxa"/>
-          </w:tcPr>
-          <w:p>
-            <w:pPr>
-              <w:cnfStyle w:val="000000000000" w:firstRow="0" w:lastRow="0" w:firstColumn="0" w:lastColumn="0" w:oddVBand="0" w:evenVBand="0" w:oddHBand="0" w:evenHBand="0" w:firstRowFirstColumn="0" w:firstRowLastColumn="0" w:lastRowFirstColumn="0" w:lastRowLastColumn="0"/>
-            </w:pPr>
-            <w:r>
-              <w:rPr>
-                <w:rFonts w:ascii="Consolas" w:hAnsi="Consolas"/>
-              </w:rPr>
-              <w:t>true</w:t>
-            </w:r>
-            <w:r>
-              <w:t xml:space="preserve"> to show the application fullscreen (default).</w:t>
-            </w:r>
-          </w:p>
-          <w:p>
-            <w:pPr>
-              <w:cnfStyle w:val="000000000000" w:firstRow="0" w:lastRow="0" w:firstColumn="0" w:lastColumn="0" w:oddVBand="0" w:evenVBand="0" w:oddHBand="0" w:evenHBand="0" w:firstRowFirstColumn="0" w:firstRowLastColumn="0" w:lastRowFirstColumn="0" w:lastRowLastColumn="0"/>
-            </w:pPr>
-            <w:r>
-              <w:rPr>
-                <w:rFonts w:ascii="Consolas" w:hAnsi="Consolas"/>
-              </w:rPr>
-              <w:t>false</w:t>
-            </w:r>
-            <w:r>
-              <w:t xml:space="preserve"> to show the application windowed.</w:t>
-            </w:r>
-          </w:p>
-        </w:tc>
-      </w:tr>
-      <w:tr>
-        <w:trPr>
-          <w:cnfStyle w:val="000000100000" w:firstRow="0" w:lastRow="0" w:firstColumn="0" w:lastColumn="0" w:oddVBand="0" w:evenVBand="0" w:oddHBand="1" w:evenHBand="0" w:firstRowFirstColumn="0" w:firstRowLastColumn="0" w:lastRowFirstColumn="0" w:lastRowLastColumn="0"/>
-        </w:trPr>
-        <w:tc>
-          <w:tcPr>
-            <w:cnfStyle w:val="001000000000" w:firstRow="0" w:lastRow="0" w:firstColumn="1" w:lastColumn="0" w:oddVBand="0" w:evenVBand="0" w:oddHBand="0" w:evenHBand="0" w:firstRowFirstColumn="0" w:firstRowLastColumn="0" w:lastRowFirstColumn="0" w:lastRowLastColumn="0"/>
-            <w:tcW w:w="1795" w:type="dxa"/>
-          </w:tcPr>
-          <w:p>
-            <w:pPr>
-              <w:jc w:val="right"/>
-            </w:pPr>
-            <w:r>
-              <w:t>Notes</w:t>
-            </w:r>
-          </w:p>
-        </w:tc>
-        <w:tc>
-          <w:tcPr>
-            <w:tcW w:w="7555" w:type="dxa"/>
-          </w:tcPr>
-          <w:p>
-            <w:pPr>
-              <w:cnfStyle w:val="000000100000" w:firstRow="0" w:lastRow="0" w:firstColumn="0" w:lastColumn="0" w:oddVBand="0" w:evenVBand="0" w:oddHBand="1" w:evenHBand="0" w:firstRowFirstColumn="0" w:firstRowLastColumn="0" w:lastRowFirstColumn="0" w:lastRowLastColumn="0"/>
-            </w:pPr>
-            <w:r>
-              <w:t xml:space="preserve">Only 1 camera can be the menu target. If multiple things are set to true, the first found entry in </w:t>
-            </w:r>
+              <w:t>Used when</w:t>
+            </w:r>
+            <w:r>
+              <w:t xml:space="preserve"> the </w:t>
+            </w:r>
+            <w:r>
+              <w:t>polling method</w:t>
+            </w:r>
+            <w:r>
+              <w:t xml:space="preserve"> (e.g., </w:t>
+            </w:r>
+            <w:proofErr w:type="spellStart"/>
             <w:r>
               <w:rPr>
                 <w:i/>
                 <w:iCs/>
               </w:rPr>
-              <w:t>feed_options</w:t>
-            </w:r>
-            <w:r>
-              <w:t xml:space="preserve"> will be used.</w:t>
+              <w:t>default_poll</w:t>
+            </w:r>
+            <w:proofErr w:type="spellEnd"/>
+            <w:r>
+              <w:t xml:space="preserve">) </w:t>
+            </w:r>
+            <w:r>
+              <w:t>is set to “</w:t>
+            </w:r>
+            <w:proofErr w:type="spellStart"/>
+            <w:r>
+              <w:t>devpath</w:t>
+            </w:r>
+            <w:proofErr w:type="spellEnd"/>
+            <w:r>
+              <w:t>”</w:t>
+            </w:r>
+            <w:r>
+              <w:t xml:space="preserve"> or “</w:t>
+            </w:r>
+            <w:proofErr w:type="spellStart"/>
+            <w:r>
+              <w:t>mmal</w:t>
+            </w:r>
+            <w:proofErr w:type="spellEnd"/>
+            <w:r>
+              <w:t>”.</w:t>
+            </w:r>
+          </w:p>
+          <w:p>
+            <w:pPr>
+              <w:cnfStyle w:val="000000100000" w:firstRow="0" w:lastRow="0" w:firstColumn="0" w:lastColumn="0" w:oddVBand="0" w:evenVBand="0" w:oddHBand="1" w:evenHBand="0" w:firstRowFirstColumn="0" w:firstRowLastColumn="0" w:lastRowFirstColumn="0" w:lastRowLastColumn="0"/>
+            </w:pPr>
+          </w:p>
+          <w:p>
+            <w:pPr>
+              <w:cnfStyle w:val="000000100000" w:firstRow="0" w:lastRow="0" w:firstColumn="0" w:lastColumn="0" w:oddVBand="0" w:evenVBand="0" w:oddHBand="1" w:evenHBand="0" w:firstRowFirstColumn="0" w:firstRowLastColumn="0" w:lastRowFirstColumn="0" w:lastRowLastColumn="0"/>
+            </w:pPr>
+            <w:r>
+              <w:t>This will be used to specify a camera or video stream from a device path.</w:t>
+            </w:r>
+          </w:p>
+        </w:tc>
+      </w:tr>
+      <w:tr>
+        <w:tc>
+          <w:tcPr>
+            <w:cnfStyle w:val="001000000000" w:firstRow="0" w:lastRow="0" w:firstColumn="1" w:lastColumn="0" w:oddVBand="0" w:evenVBand="0" w:oddHBand="0" w:evenHBand="0" w:firstRowFirstColumn="0" w:firstRowLastColumn="0" w:lastRowFirstColumn="0" w:lastRowLastColumn="0"/>
+            <w:tcW w:w="1795" w:type="dxa"/>
+          </w:tcPr>
+          <w:p>
+            <w:pPr>
+              <w:jc w:val="right"/>
+            </w:pPr>
+            <w:r>
+              <w:t>Values</w:t>
+            </w:r>
+          </w:p>
+        </w:tc>
+        <w:tc>
+          <w:tcPr>
+            <w:tcW w:w="7555" w:type="dxa"/>
+          </w:tcPr>
+          <w:p>
+            <w:pPr>
+              <w:cnfStyle w:val="000000000000" w:firstRow="0" w:lastRow="0" w:firstColumn="0" w:lastColumn="0" w:oddVBand="0" w:evenVBand="0" w:oddHBand="0" w:evenHBand="0" w:firstRowFirstColumn="0" w:firstRowLastColumn="0" w:lastRowFirstColumn="0" w:lastRowLastColumn="0"/>
+            </w:pPr>
+            <w:r>
+              <w:t xml:space="preserve">The </w:t>
+            </w:r>
+            <w:proofErr w:type="spellStart"/>
+            <w:r>
+              <w:t>linux</w:t>
+            </w:r>
+            <w:proofErr w:type="spellEnd"/>
+            <w:r>
+              <w:t xml:space="preserve"> </w:t>
+            </w:r>
+            <w:r>
+              <w:t>device path</w:t>
+            </w:r>
+            <w:r>
+              <w:t xml:space="preserve"> to poll the video stream from.</w:t>
+            </w:r>
+          </w:p>
+        </w:tc>
+      </w:tr>
+      <w:tr>
+        <w:trPr>
+          <w:cnfStyle w:val="000000100000" w:firstRow="0" w:lastRow="0" w:firstColumn="0" w:lastColumn="0" w:oddVBand="0" w:evenVBand="0" w:oddHBand="1" w:evenHBand="0" w:firstRowFirstColumn="0" w:firstRowLastColumn="0" w:lastRowFirstColumn="0" w:lastRowLastColumn="0"/>
+        </w:trPr>
+        <w:tc>
+          <w:tcPr>
+            <w:cnfStyle w:val="001000000000" w:firstRow="0" w:lastRow="0" w:firstColumn="1" w:lastColumn="0" w:oddVBand="0" w:evenVBand="0" w:oddHBand="0" w:evenHBand="0" w:firstRowFirstColumn="0" w:firstRowLastColumn="0" w:lastRowFirstColumn="0" w:lastRowLastColumn="0"/>
+            <w:tcW w:w="1795" w:type="dxa"/>
+          </w:tcPr>
+          <w:p>
+            <w:pPr>
+              <w:jc w:val="right"/>
+            </w:pPr>
+            <w:r>
+              <w:t>Notes</w:t>
+            </w:r>
+          </w:p>
+        </w:tc>
+        <w:tc>
+          <w:tcPr>
+            <w:tcW w:w="7555" w:type="dxa"/>
+          </w:tcPr>
+          <w:p>
+            <w:pPr>
+              <w:cnfStyle w:val="000000100000" w:firstRow="0" w:lastRow="0" w:firstColumn="0" w:lastColumn="0" w:oddVBand="0" w:evenVBand="0" w:oddHBand="1" w:evenHBand="0" w:firstRowFirstColumn="0" w:firstRowLastColumn="0" w:lastRowFirstColumn="0" w:lastRowLastColumn="0"/>
+            </w:pPr>
+            <w:r>
+              <w:t>Has not been recently tested.</w:t>
             </w:r>
           </w:p>
         </w:tc>
@@ -4753,7 +5262,7 @@
         <w:pStyle w:val="JSONValueHeader"/>
       </w:pPr>
       <w:r>
-        <w:t>pipe_chans</w:t>
+        <w:t>index</w:t>
       </w:r>
     </w:p>
     <w:tbl>
@@ -4836,30 +5345,46 @@
               <w:t>Used when</w:t>
             </w:r>
             <w:r>
-              <w:t xml:space="preserve"> the polling method</w:t>
-            </w:r>
+              <w:t xml:space="preserve"> polling method</w:t>
+            </w:r>
+            <w:r>
+              <w:t xml:space="preserve"> (e.g., </w:t>
+            </w:r>
+            <w:proofErr w:type="spellStart"/>
             <w:r>
               <w:rPr>
                 <w:i/>
                 <w:iCs/>
               </w:rPr>
-              <w:t xml:space="preserve"> </w:t>
-            </w:r>
-            <w:r>
-              <w:t xml:space="preserve">(e.g., </w:t>
-            </w:r>
-            <w:r>
-              <w:rPr>
-                <w:i/>
-                <w:iCs/>
-              </w:rPr>
               <w:t>default_poll</w:t>
             </w:r>
-            <w:r>
-              <w:t>)</w:t>
-            </w:r>
-            <w:r>
-              <w:t xml:space="preserve"> is set to “external”.</w:t>
+            <w:proofErr w:type="spellEnd"/>
+            <w:r>
+              <w:t>) i</w:t>
+            </w:r>
+            <w:r>
+              <w:t>s set to “</w:t>
+            </w:r>
+            <w:proofErr w:type="spellStart"/>
+            <w:r>
+              <w:t>cvusb</w:t>
+            </w:r>
+            <w:proofErr w:type="spellEnd"/>
+            <w:r>
+              <w:t>”.</w:t>
+            </w:r>
+          </w:p>
+          <w:p>
+            <w:pPr>
+              <w:cnfStyle w:val="000000100000" w:firstRow="0" w:lastRow="0" w:firstColumn="0" w:lastColumn="0" w:oddVBand="0" w:evenVBand="0" w:oddHBand="1" w:evenHBand="0" w:firstRowFirstColumn="0" w:firstRowLastColumn="0" w:lastRowFirstColumn="0" w:lastRowLastColumn="0"/>
+            </w:pPr>
+          </w:p>
+          <w:p>
+            <w:pPr>
+              <w:cnfStyle w:val="000000100000" w:firstRow="0" w:lastRow="0" w:firstColumn="0" w:lastColumn="0" w:oddVBand="0" w:evenVBand="0" w:oddHBand="1" w:evenHBand="0" w:firstRowFirstColumn="0" w:firstRowLastColumn="0" w:lastRowFirstColumn="0" w:lastRowLastColumn="0"/>
+            </w:pPr>
+            <w:r>
+              <w:t>This will be used to specify a camera id from OpenCV, as the device to stream from. This OpenCV index is expected to address a USB device.</w:t>
             </w:r>
           </w:p>
         </w:tc>
@@ -4888,7 +5413,15 @@
               <w:cnfStyle w:val="000000000000" w:firstRow="0" w:lastRow="0" w:firstColumn="0" w:lastColumn="0" w:oddVBand="0" w:evenVBand="0" w:oddHBand="0" w:evenHBand="0" w:firstRowFirstColumn="0" w:firstRowLastColumn="0" w:lastRowFirstColumn="0" w:lastRowLastColumn="0"/>
             </w:pPr>
             <w:r>
-              <w:t>Used to specify the number if color channels per pixel</w:t>
+              <w:t xml:space="preserve">A device index, usable by the OpenCV </w:t>
+            </w:r>
+            <w:proofErr w:type="spellStart"/>
+            <w:r>
+              <w:t>api</w:t>
+            </w:r>
+            <w:proofErr w:type="spellEnd"/>
+            <w:r>
+              <w:t>.</w:t>
             </w:r>
           </w:p>
         </w:tc>
@@ -4923,22 +5456,6 @@
               <w:t>Has not been recently tested.</w:t>
             </w:r>
           </w:p>
-          <w:p>
-            <w:pPr>
-              <w:cnfStyle w:val="000000100000" w:firstRow="0" w:lastRow="0" w:firstColumn="0" w:lastColumn="0" w:oddVBand="0" w:evenVBand="0" w:oddHBand="1" w:evenHBand="0" w:firstRowFirstColumn="0" w:firstRowLastColumn="0" w:lastRowFirstColumn="0" w:lastRowLastColumn="0"/>
-            </w:pPr>
-          </w:p>
-          <w:p>
-            <w:pPr>
-              <w:cnfStyle w:val="000000100000" w:firstRow="0" w:lastRow="0" w:firstColumn="0" w:lastColumn="0" w:oddVBand="0" w:evenVBand="0" w:oddHBand="1" w:evenHBand="0" w:firstRowFirstColumn="0" w:firstRowLastColumn="0" w:lastRowFirstColumn="0" w:lastRowLastColumn="0"/>
-            </w:pPr>
-            <w:r>
-              <w:t xml:space="preserve">Piped streaming doesn’t </w:t>
-            </w:r>
-            <w:r>
-              <w:t>have a handshaking process that shares the video stream information, so that must be explicitly defined.</w:t>
-            </w:r>
-          </w:p>
         </w:tc>
       </w:tr>
     </w:tbl>
@@ -4951,9 +5468,11 @@
       <w:pPr>
         <w:pStyle w:val="JSONValueHeader"/>
       </w:pPr>
-      <w:r>
-        <w:t>pipe_cmd</w:t>
-      </w:r>
+      <w:proofErr w:type="spellStart"/>
+      <w:r>
+        <w:t>mmal_index</w:t>
+      </w:r>
+      <w:proofErr w:type="spellEnd"/>
     </w:p>
     <w:tbl>
       <w:tblPr>
@@ -5000,7 +5519,7 @@
                 <w:b w:val="0"/>
                 <w:bCs w:val="0"/>
               </w:rPr>
-              <w:t>string</w:t>
+              <w:t>int</w:t>
             </w:r>
           </w:p>
         </w:tc>
@@ -5038,11 +5557,9 @@
               <w:t xml:space="preserve"> polling method</w:t>
             </w:r>
             <w:r>
-              <w:t xml:space="preserve"> </w:t>
-            </w:r>
-            <w:r>
-              <w:t xml:space="preserve">(e.g., </w:t>
-            </w:r>
+              <w:t xml:space="preserve"> (e.g., </w:t>
+            </w:r>
+            <w:proofErr w:type="spellStart"/>
             <w:r>
               <w:rPr>
                 <w:i/>
@@ -5050,26 +5567,59 @@
               </w:rPr>
               <w:t>default_poll</w:t>
             </w:r>
-            <w:r>
-              <w:t>)</w:t>
-            </w:r>
-            <w:r>
-              <w:t xml:space="preserve"> is set to “external”.</w:t>
-            </w:r>
-          </w:p>
-        </w:tc>
-      </w:tr>
-      <w:tr>
-        <w:tc>
-          <w:tcPr>
-            <w:cnfStyle w:val="001000000000" w:firstRow="0" w:lastRow="0" w:firstColumn="1" w:lastColumn="0" w:oddVBand="0" w:evenVBand="0" w:oddHBand="0" w:evenHBand="0" w:firstRowFirstColumn="0" w:firstRowLastColumn="0" w:lastRowFirstColumn="0" w:lastRowLastColumn="0"/>
-            <w:tcW w:w="1795" w:type="dxa"/>
-          </w:tcPr>
-          <w:p>
-            <w:pPr>
-              <w:jc w:val="right"/>
-            </w:pPr>
-            <w:r>
+            <w:proofErr w:type="spellEnd"/>
+            <w:r>
+              <w:t>) is set to “</w:t>
+            </w:r>
+            <w:proofErr w:type="spellStart"/>
+            <w:r>
+              <w:t>mmal</w:t>
+            </w:r>
+            <w:proofErr w:type="spellEnd"/>
+            <w:r>
+              <w:t>”.</w:t>
+            </w:r>
+          </w:p>
+          <w:p>
+            <w:pPr>
+              <w:cnfStyle w:val="000000100000" w:firstRow="0" w:lastRow="0" w:firstColumn="0" w:lastColumn="0" w:oddVBand="0" w:evenVBand="0" w:oddHBand="1" w:evenHBand="0" w:firstRowFirstColumn="0" w:firstRowLastColumn="0" w:lastRowFirstColumn="0" w:lastRowLastColumn="0"/>
+            </w:pPr>
+          </w:p>
+          <w:p>
+            <w:pPr>
+              <w:cnfStyle w:val="000000100000" w:firstRow="0" w:lastRow="0" w:firstColumn="0" w:lastColumn="0" w:oddVBand="0" w:evenVBand="0" w:oddHBand="1" w:evenHBand="0" w:firstRowFirstColumn="0" w:firstRowLastColumn="0" w:lastRowFirstColumn="0" w:lastRowLastColumn="0"/>
+            </w:pPr>
+            <w:r>
+              <w:lastRenderedPageBreak/>
+              <w:t xml:space="preserve">This will be used to specify a camera id from </w:t>
+            </w:r>
+            <w:r>
+              <w:t>MMAL</w:t>
+            </w:r>
+            <w:r>
+              <w:t xml:space="preserve">, as the </w:t>
+            </w:r>
+            <w:r>
+              <w:t>CSI port</w:t>
+            </w:r>
+            <w:r>
+              <w:t xml:space="preserve"> to stream from.</w:t>
+            </w:r>
+          </w:p>
+        </w:tc>
+      </w:tr>
+      <w:tr>
+        <w:tc>
+          <w:tcPr>
+            <w:cnfStyle w:val="001000000000" w:firstRow="0" w:lastRow="0" w:firstColumn="1" w:lastColumn="0" w:oddVBand="0" w:evenVBand="0" w:oddHBand="0" w:evenHBand="0" w:firstRowFirstColumn="0" w:firstRowLastColumn="0" w:lastRowFirstColumn="0" w:lastRowLastColumn="0"/>
+            <w:tcW w:w="1795" w:type="dxa"/>
+          </w:tcPr>
+          <w:p>
+            <w:pPr>
+              <w:jc w:val="right"/>
+            </w:pPr>
+            <w:r>
+              <w:lastRenderedPageBreak/>
               <w:t>Values</w:t>
             </w:r>
           </w:p>
@@ -5083,20 +5633,10 @@
               <w:cnfStyle w:val="000000000000" w:firstRow="0" w:lastRow="0" w:firstColumn="0" w:lastColumn="0" w:oddVBand="0" w:evenVBand="0" w:oddHBand="0" w:evenHBand="0" w:firstRowFirstColumn="0" w:firstRowLastColumn="0" w:lastRowFirstColumn="0" w:lastRowLastColumn="0"/>
             </w:pPr>
             <w:r>
-              <w:t>The command to execute for a video streaming implementation using pipes.</w:t>
-            </w:r>
-          </w:p>
-          <w:p>
-            <w:pPr>
-              <w:cnfStyle w:val="000000000000" w:firstRow="0" w:lastRow="0" w:firstColumn="0" w:lastColumn="0" w:oddVBand="0" w:evenVBand="0" w:oddHBand="0" w:evenHBand="0" w:firstRowFirstColumn="0" w:firstRowLastColumn="0" w:lastRowFirstColumn="0" w:lastRowLastColumn="0"/>
-            </w:pPr>
-          </w:p>
-          <w:p>
-            <w:pPr>
-              <w:cnfStyle w:val="000000000000" w:firstRow="0" w:lastRow="0" w:firstColumn="0" w:lastColumn="0" w:oddVBand="0" w:evenVBand="0" w:oddHBand="0" w:evenHBand="0" w:firstRowFirstColumn="0" w:firstRowLastColumn="0" w:lastRowFirstColumn="0" w:lastRowLastColumn="0"/>
-            </w:pPr>
-            <w:r>
-              <w:t>The application referenced should spit out raw binary luminosity or RGB data with its standard output stream.</w:t>
+              <w:t xml:space="preserve">A device index, </w:t>
+            </w:r>
+            <w:r>
+              <w:t>referring to the CSI port to stream video via MMAL.</w:t>
             </w:r>
           </w:p>
         </w:tc>
@@ -5128,7 +5668,7 @@
               <w:cnfStyle w:val="000000100000" w:firstRow="0" w:lastRow="0" w:firstColumn="0" w:lastColumn="0" w:oddVBand="0" w:evenVBand="0" w:oddHBand="1" w:evenHBand="0" w:firstRowFirstColumn="0" w:firstRowLastColumn="0" w:lastRowFirstColumn="0" w:lastRowLastColumn="0"/>
             </w:pPr>
             <w:r>
-              <w:t>Has not been recently tested.</w:t>
+              <w:t>Which ports these values refer to will depend on the circuit board used – refer to board manufacturer documentation.</w:t>
             </w:r>
           </w:p>
         </w:tc>
@@ -5143,9 +5683,11 @@
       <w:pPr>
         <w:pStyle w:val="JSONValueHeader"/>
       </w:pPr>
-      <w:r>
-        <w:t>pipe_height</w:t>
-      </w:r>
+      <w:proofErr w:type="spellStart"/>
+      <w:r>
+        <w:t>menu_targ</w:t>
+      </w:r>
+      <w:proofErr w:type="spellEnd"/>
     </w:p>
     <w:tbl>
       <w:tblPr>
@@ -5192,7 +5734,7 @@
                 <w:b w:val="0"/>
                 <w:bCs w:val="0"/>
               </w:rPr>
-              <w:t>int</w:t>
+              <w:t>bool</w:t>
             </w:r>
           </w:p>
         </w:tc>
@@ -5224,13 +5766,7 @@
               <w:cnfStyle w:val="000000100000" w:firstRow="0" w:lastRow="0" w:firstColumn="0" w:lastColumn="0" w:oddVBand="0" w:evenVBand="0" w:oddHBand="1" w:evenHBand="0" w:firstRowFirstColumn="0" w:firstRowLastColumn="0" w:lastRowFirstColumn="0" w:lastRowLastColumn="0"/>
             </w:pPr>
             <w:r>
-              <w:t>Used when the polling method</w:t>
-            </w:r>
-            <w:r>
-              <w:t xml:space="preserve"> </w:t>
-            </w:r>
-            <w:r>
-              <w:t>is set to “external”.</w:t>
+              <w:t>Used to specify if the menu is the modification target of the applications camera UI.</w:t>
             </w:r>
           </w:p>
         </w:tc>
@@ -5265,7 +5801,15 @@
               <w:t>true</w:t>
             </w:r>
             <w:r>
-              <w:t xml:space="preserve"> to show the application fullscreen (default).</w:t>
+              <w:t xml:space="preserve"> to show the application </w:t>
+            </w:r>
+            <w:proofErr w:type="spellStart"/>
+            <w:r>
+              <w:t>fullscreen</w:t>
+            </w:r>
+            <w:proofErr w:type="spellEnd"/>
+            <w:r>
+              <w:t xml:space="preserve"> (default).</w:t>
             </w:r>
           </w:p>
           <w:p>
@@ -5311,20 +5855,19 @@
               <w:cnfStyle w:val="000000100000" w:firstRow="0" w:lastRow="0" w:firstColumn="0" w:lastColumn="0" w:oddVBand="0" w:evenVBand="0" w:oddHBand="1" w:evenHBand="0" w:firstRowFirstColumn="0" w:firstRowLastColumn="0" w:lastRowFirstColumn="0" w:lastRowLastColumn="0"/>
             </w:pPr>
             <w:r>
-              <w:t>Has not been recently tested.</w:t>
-            </w:r>
-          </w:p>
-          <w:p>
-            <w:pPr>
-              <w:cnfStyle w:val="000000100000" w:firstRow="0" w:lastRow="0" w:firstColumn="0" w:lastColumn="0" w:oddVBand="0" w:evenVBand="0" w:oddHBand="1" w:evenHBand="0" w:firstRowFirstColumn="0" w:firstRowLastColumn="0" w:lastRowFirstColumn="0" w:lastRowLastColumn="0"/>
-            </w:pPr>
-          </w:p>
-          <w:p>
-            <w:pPr>
-              <w:cnfStyle w:val="000000100000" w:firstRow="0" w:lastRow="0" w:firstColumn="0" w:lastColumn="0" w:oddVBand="0" w:evenVBand="0" w:oddHBand="1" w:evenHBand="0" w:firstRowFirstColumn="0" w:firstRowLastColumn="0" w:lastRowFirstColumn="0" w:lastRowLastColumn="0"/>
-            </w:pPr>
-            <w:r>
-              <w:t>Piped streaming doesn’t have a handshaking process that shares the video stream information, so that must be explicitly defined.</w:t>
+              <w:t xml:space="preserve">Only 1 camera can be the menu target. If multiple things are set to true, the first found entry in </w:t>
+            </w:r>
+            <w:proofErr w:type="spellStart"/>
+            <w:r>
+              <w:rPr>
+                <w:i/>
+                <w:iCs/>
+              </w:rPr>
+              <w:t>feed_options</w:t>
+            </w:r>
+            <w:proofErr w:type="spellEnd"/>
+            <w:r>
+              <w:t xml:space="preserve"> will be used.</w:t>
             </w:r>
           </w:p>
         </w:tc>
@@ -5339,9 +5882,11 @@
       <w:pPr>
         <w:pStyle w:val="JSONValueHeader"/>
       </w:pPr>
-      <w:r>
-        <w:t>pipe_width</w:t>
-      </w:r>
+      <w:proofErr w:type="spellStart"/>
+      <w:r>
+        <w:t>pipe_chans</w:t>
+      </w:r>
+      <w:proofErr w:type="spellEnd"/>
     </w:p>
     <w:tbl>
       <w:tblPr>
@@ -5420,7 +5965,32 @@
               <w:cnfStyle w:val="000000100000" w:firstRow="0" w:lastRow="0" w:firstColumn="0" w:lastColumn="0" w:oddVBand="0" w:evenVBand="0" w:oddHBand="1" w:evenHBand="0" w:firstRowFirstColumn="0" w:firstRowLastColumn="0" w:lastRowFirstColumn="0" w:lastRowLastColumn="0"/>
             </w:pPr>
             <w:r>
-              <w:t>Used when the polling method</w:t>
+              <w:t>Used when</w:t>
+            </w:r>
+            <w:r>
+              <w:t xml:space="preserve"> the polling method</w:t>
+            </w:r>
+            <w:r>
+              <w:rPr>
+                <w:i/>
+                <w:iCs/>
+              </w:rPr>
+              <w:t xml:space="preserve"> </w:t>
+            </w:r>
+            <w:r>
+              <w:t xml:space="preserve">(e.g., </w:t>
+            </w:r>
+            <w:proofErr w:type="spellStart"/>
+            <w:r>
+              <w:rPr>
+                <w:i/>
+                <w:iCs/>
+              </w:rPr>
+              <w:t>default_poll</w:t>
+            </w:r>
+            <w:proofErr w:type="spellEnd"/>
+            <w:r>
+              <w:t>)</w:t>
             </w:r>
             <w:r>
               <w:t xml:space="preserve"> is set to “external”.</w:t>
@@ -5452,27 +6022,7 @@
               <w:cnfStyle w:val="000000000000" w:firstRow="0" w:lastRow="0" w:firstColumn="0" w:lastColumn="0" w:oddVBand="0" w:evenVBand="0" w:oddHBand="0" w:evenHBand="0" w:firstRowFirstColumn="0" w:firstRowLastColumn="0" w:lastRowFirstColumn="0" w:lastRowLastColumn="0"/>
             </w:pPr>
             <w:r>
-              <w:rPr>
-                <w:rFonts w:ascii="Consolas" w:hAnsi="Consolas"/>
-              </w:rPr>
-              <w:t>true</w:t>
-            </w:r>
-            <w:r>
-              <w:t xml:space="preserve"> to show the application fullscreen (default).</w:t>
-            </w:r>
-          </w:p>
-          <w:p>
-            <w:pPr>
-              <w:cnfStyle w:val="000000000000" w:firstRow="0" w:lastRow="0" w:firstColumn="0" w:lastColumn="0" w:oddVBand="0" w:evenVBand="0" w:oddHBand="0" w:evenHBand="0" w:firstRowFirstColumn="0" w:firstRowLastColumn="0" w:lastRowFirstColumn="0" w:lastRowLastColumn="0"/>
-            </w:pPr>
-            <w:r>
-              <w:rPr>
-                <w:rFonts w:ascii="Consolas" w:hAnsi="Consolas"/>
-              </w:rPr>
-              <w:t>false</w:t>
-            </w:r>
-            <w:r>
-              <w:t xml:space="preserve"> to show the application windowed.</w:t>
+              <w:t>Used to specify the number if color channels per pixel</w:t>
             </w:r>
           </w:p>
         </w:tc>
@@ -5517,7 +6067,10 @@
               <w:cnfStyle w:val="000000100000" w:firstRow="0" w:lastRow="0" w:firstColumn="0" w:lastColumn="0" w:oddVBand="0" w:evenVBand="0" w:oddHBand="1" w:evenHBand="0" w:firstRowFirstColumn="0" w:firstRowLastColumn="0" w:lastRowFirstColumn="0" w:lastRowLastColumn="0"/>
             </w:pPr>
             <w:r>
-              <w:t>Piped streaming doesn’t have a handshaking process that shares the video stream information, so that must be explicitly defined.</w:t>
+              <w:t xml:space="preserve">Piped streaming doesn’t </w:t>
+            </w:r>
+            <w:r>
+              <w:t>have a handshaking process that shares the video stream information, so that must be explicitly defined.</w:t>
             </w:r>
           </w:p>
         </w:tc>
@@ -5532,9 +6085,11 @@
       <w:pPr>
         <w:pStyle w:val="JSONValueHeader"/>
       </w:pPr>
-      <w:r>
-        <w:t>processing</w:t>
-      </w:r>
+      <w:proofErr w:type="spellStart"/>
+      <w:r>
+        <w:t>pipe_cmd</w:t>
+      </w:r>
+      <w:proofErr w:type="spellEnd"/>
     </w:p>
     <w:tbl>
       <w:tblPr>
@@ -5570,9 +6125,6 @@
           </w:tcPr>
           <w:p>
             <w:pPr>
-              <w:tabs>
-                <w:tab w:val="left" w:pos="1845"/>
-              </w:tabs>
               <w:cnfStyle w:val="100000000000" w:firstRow="1" w:lastRow="0" w:firstColumn="0" w:lastColumn="0" w:oddVBand="0" w:evenVBand="0" w:oddHBand="0" w:evenHBand="0" w:firstRowFirstColumn="0" w:firstRowLastColumn="0" w:lastRowFirstColumn="0" w:lastRowLastColumn="0"/>
               <w:rPr>
                 <w:b w:val="0"/>
@@ -5584,21 +6136,7 @@
                 <w:b w:val="0"/>
                 <w:bCs w:val="0"/>
               </w:rPr>
-              <w:t>s</w:t>
-            </w:r>
-            <w:r>
-              <w:rPr>
-                <w:b w:val="0"/>
-                <w:bCs w:val="0"/>
-              </w:rPr>
-              <w:t>tring</w:t>
-            </w:r>
-            <w:r>
-              <w:rPr>
-                <w:b w:val="0"/>
-                <w:bCs w:val="0"/>
-              </w:rPr>
-              <w:t>, or int</w:t>
+              <w:t>string</w:t>
             </w:r>
           </w:p>
         </w:tc>
@@ -5630,195 +6168,74 @@
               <w:cnfStyle w:val="000000100000" w:firstRow="0" w:lastRow="0" w:firstColumn="0" w:lastColumn="0" w:oddVBand="0" w:evenVBand="0" w:oddHBand="1" w:evenHBand="0" w:firstRowFirstColumn="0" w:firstRowLastColumn="0" w:lastRowFirstColumn="0" w:lastRowLastColumn="0"/>
             </w:pPr>
             <w:r>
-              <w:t>The type of image process to apply to the video stream images.</w:t>
-            </w:r>
-          </w:p>
-        </w:tc>
-      </w:tr>
-      <w:tr>
-        <w:tc>
-          <w:tcPr>
-            <w:cnfStyle w:val="001000000000" w:firstRow="0" w:lastRow="0" w:firstColumn="1" w:lastColumn="0" w:oddVBand="0" w:evenVBand="0" w:oddHBand="0" w:evenHBand="0" w:firstRowFirstColumn="0" w:firstRowLastColumn="0" w:lastRowFirstColumn="0" w:lastRowLastColumn="0"/>
-            <w:tcW w:w="1795" w:type="dxa"/>
-          </w:tcPr>
-          <w:p>
-            <w:pPr>
-              <w:jc w:val="right"/>
-            </w:pPr>
-            <w:r>
-              <w:t>Values</w:t>
-            </w:r>
-          </w:p>
-        </w:tc>
-        <w:tc>
-          <w:tcPr>
-            <w:tcW w:w="7555" w:type="dxa"/>
-          </w:tcPr>
-          <w:p>
-            <w:pPr>
-              <w:cnfStyle w:val="000000000000" w:firstRow="0" w:lastRow="0" w:firstColumn="0" w:lastColumn="0" w:oddVBand="0" w:evenVBand="0" w:oddHBand="0" w:evenHBand="0" w:firstRowFirstColumn="0" w:firstRowLastColumn="0" w:lastRowFirstColumn="0" w:lastRowLastColumn="0"/>
-            </w:pPr>
-            <w:r>
-              <w:t xml:space="preserve">If an int is used, it is implied that a </w:t>
-            </w:r>
+              <w:t>Used when</w:t>
+            </w:r>
+            <w:r>
+              <w:t xml:space="preserve"> polling method</w:t>
+            </w:r>
+            <w:r>
+              <w:t xml:space="preserve"> </w:t>
+            </w:r>
+            <w:r>
+              <w:t xml:space="preserve">(e.g., </w:t>
+            </w:r>
+            <w:proofErr w:type="spellStart"/>
             <w:r>
               <w:rPr>
                 <w:i/>
                 <w:iCs/>
               </w:rPr>
-              <w:t>static_threshold</w:t>
-            </w:r>
-            <w:r>
-              <w:t xml:space="preserve"> should be used, with the integer (a value between [0, 255]) used as the threshold pixel value. If a string is specified, it should be one of the string values listed below.</w:t>
-            </w:r>
-          </w:p>
+              <w:t>default_poll</w:t>
+            </w:r>
+            <w:proofErr w:type="spellEnd"/>
+            <w:r>
+              <w:t>)</w:t>
+            </w:r>
+            <w:r>
+              <w:t xml:space="preserve"> is set to “external”.</w:t>
+            </w:r>
+          </w:p>
+        </w:tc>
+      </w:tr>
+      <w:tr>
+        <w:tc>
+          <w:tcPr>
+            <w:cnfStyle w:val="001000000000" w:firstRow="0" w:lastRow="0" w:firstColumn="1" w:lastColumn="0" w:oddVBand="0" w:evenVBand="0" w:oddHBand="0" w:evenHBand="0" w:firstRowFirstColumn="0" w:firstRowLastColumn="0" w:lastRowFirstColumn="0" w:lastRowLastColumn="0"/>
+            <w:tcW w:w="1795" w:type="dxa"/>
+          </w:tcPr>
+          <w:p>
+            <w:pPr>
+              <w:jc w:val="right"/>
+            </w:pPr>
+            <w:r>
+              <w:t>Values</w:t>
+            </w:r>
+          </w:p>
+        </w:tc>
+        <w:tc>
+          <w:tcPr>
+            <w:tcW w:w="7555" w:type="dxa"/>
+          </w:tcPr>
           <w:p>
             <w:pPr>
               <w:cnfStyle w:val="000000000000" w:firstRow="0" w:lastRow="0" w:firstColumn="0" w:lastColumn="0" w:oddVBand="0" w:evenVBand="0" w:oddHBand="0" w:evenHBand="0" w:firstRowFirstColumn="0" w:firstRowLastColumn="0" w:lastRowFirstColumn="0" w:lastRowLastColumn="0"/>
             </w:pPr>
+            <w:r>
+              <w:t>The command to execute for a video streaming implementation using pipes.</w:t>
+            </w:r>
           </w:p>
           <w:p>
             <w:pPr>
               <w:cnfStyle w:val="000000000000" w:firstRow="0" w:lastRow="0" w:firstColumn="0" w:lastColumn="0" w:oddVBand="0" w:evenVBand="0" w:oddHBand="0" w:evenHBand="0" w:firstRowFirstColumn="0" w:firstRowLastColumn="0" w:lastRowFirstColumn="0" w:lastRowLastColumn="0"/>
             </w:pPr>
-            <w:r>
-              <w:t>Used to specify the type of image processing to use on the video frames:</w:t>
-            </w:r>
-          </w:p>
-          <w:p>
-            <w:pPr>
-              <w:pStyle w:val="ListParagraph"/>
-              <w:numPr>
-                <w:ilvl w:val="0"/>
-                <w:numId w:val="3"/>
-              </w:numPr>
+          </w:p>
+          <w:p>
+            <w:pPr>
               <w:cnfStyle w:val="000000000000" w:firstRow="0" w:lastRow="0" w:firstColumn="0" w:lastColumn="0" w:oddVBand="0" w:evenVBand="0" w:oddHBand="0" w:evenHBand="0" w:firstRowFirstColumn="0" w:firstRowLastColumn="0" w:lastRowFirstColumn="0" w:lastRowLastColumn="0"/>
-              <w:rPr>
-                <w:rFonts w:ascii="Consolas" w:hAnsi="Consolas"/>
-                <w:b/>
-                <w:bCs/>
-              </w:rPr>
-            </w:pPr>
-            <w:r>
-              <w:rPr>
-                <w:rFonts w:ascii="Consolas" w:hAnsi="Consolas"/>
-                <w:b/>
-                <w:bCs/>
-              </w:rPr>
-              <w:t>“yen_threshold”</w:t>
-            </w:r>
-          </w:p>
-          <w:p>
-            <w:pPr>
-              <w:pStyle w:val="ListParagraph"/>
-              <w:numPr>
-                <w:ilvl w:val="1"/>
-                <w:numId w:val="3"/>
-              </w:numPr>
-              <w:cnfStyle w:val="000000000000" w:firstRow="0" w:lastRow="0" w:firstColumn="0" w:lastColumn="0" w:oddVBand="0" w:evenVBand="0" w:oddHBand="0" w:evenHBand="0" w:firstRowFirstColumn="0" w:firstRowLastColumn="0" w:lastRowFirstColumn="0" w:lastRowLastColumn="0"/>
-            </w:pPr>
-            <w:r>
-              <w:t>Use a threshold calculated from Yen’s algorithm.</w:t>
-            </w:r>
-          </w:p>
-          <w:p>
-            <w:pPr>
-              <w:pStyle w:val="ListParagraph"/>
-              <w:numPr>
-                <w:ilvl w:val="0"/>
-                <w:numId w:val="3"/>
-              </w:numPr>
-              <w:cnfStyle w:val="000000000000" w:firstRow="0" w:lastRow="0" w:firstColumn="0" w:lastColumn="0" w:oddVBand="0" w:evenVBand="0" w:oddHBand="0" w:evenHBand="0" w:firstRowFirstColumn="0" w:firstRowLastColumn="0" w:lastRowFirstColumn="0" w:lastRowLastColumn="0"/>
-              <w:rPr>
-                <w:rFonts w:ascii="Consolas" w:hAnsi="Consolas"/>
-                <w:b/>
-                <w:bCs/>
-              </w:rPr>
-            </w:pPr>
-            <w:r>
-              <w:rPr>
-                <w:rFonts w:ascii="Consolas" w:hAnsi="Consolas"/>
-                <w:b/>
-                <w:bCs/>
-              </w:rPr>
-              <w:t>“yen_threshold_compressed”</w:t>
-            </w:r>
-          </w:p>
-          <w:p>
-            <w:pPr>
-              <w:pStyle w:val="ListParagraph"/>
-              <w:numPr>
-                <w:ilvl w:val="1"/>
-                <w:numId w:val="3"/>
-              </w:numPr>
-              <w:cnfStyle w:val="000000000000" w:firstRow="0" w:lastRow="0" w:firstColumn="0" w:lastColumn="0" w:oddVBand="0" w:evenVBand="0" w:oddHBand="0" w:evenHBand="0" w:firstRowFirstColumn="0" w:firstRowLastColumn="0" w:lastRowFirstColumn="0" w:lastRowLastColumn="0"/>
-            </w:pPr>
-          </w:p>
-          <w:p>
-            <w:pPr>
-              <w:pStyle w:val="ListParagraph"/>
-              <w:numPr>
-                <w:ilvl w:val="0"/>
-                <w:numId w:val="3"/>
-              </w:numPr>
-              <w:cnfStyle w:val="000000000000" w:firstRow="0" w:lastRow="0" w:firstColumn="0" w:lastColumn="0" w:oddVBand="0" w:evenVBand="0" w:oddHBand="0" w:evenHBand="0" w:firstRowFirstColumn="0" w:firstRowLastColumn="0" w:lastRowFirstColumn="0" w:lastRowLastColumn="0"/>
-              <w:rPr>
-                <w:rFonts w:ascii="Consolas" w:hAnsi="Consolas"/>
-                <w:b/>
-                <w:bCs/>
-              </w:rPr>
-            </w:pPr>
-            <w:r>
-              <w:rPr>
-                <w:rFonts w:ascii="Consolas" w:hAnsi="Consolas"/>
-                <w:b/>
-                <w:bCs/>
-              </w:rPr>
-              <w:t>“static_threshold”</w:t>
-            </w:r>
-          </w:p>
-          <w:p>
-            <w:pPr>
-              <w:pStyle w:val="ListParagraph"/>
-              <w:numPr>
-                <w:ilvl w:val="1"/>
-                <w:numId w:val="3"/>
-              </w:numPr>
-              <w:cnfStyle w:val="000000000000" w:firstRow="0" w:lastRow="0" w:firstColumn="0" w:lastColumn="0" w:oddVBand="0" w:evenVBand="0" w:oddHBand="0" w:evenHBand="0" w:firstRowFirstColumn="0" w:firstRowLastColumn="0" w:lastRowFirstColumn="0" w:lastRowLastColumn="0"/>
-            </w:pPr>
-          </w:p>
-          <w:p>
-            <w:pPr>
-              <w:pStyle w:val="ListParagraph"/>
-              <w:numPr>
-                <w:ilvl w:val="0"/>
-                <w:numId w:val="3"/>
-              </w:numPr>
-              <w:cnfStyle w:val="000000000000" w:firstRow="0" w:lastRow="0" w:firstColumn="0" w:lastColumn="0" w:oddVBand="0" w:evenVBand="0" w:oddHBand="0" w:evenHBand="0" w:firstRowFirstColumn="0" w:firstRowLastColumn="0" w:lastRowFirstColumn="0" w:lastRowLastColumn="0"/>
-              <w:rPr>
-                <w:rFonts w:ascii="Consolas" w:hAnsi="Consolas"/>
-                <w:b/>
-                <w:bCs/>
-              </w:rPr>
-            </w:pPr>
-            <w:r>
-              <w:rPr>
-                <w:rFonts w:ascii="Consolas" w:hAnsi="Consolas"/>
-                <w:b/>
-                <w:bCs/>
-              </w:rPr>
-              <w:t>“two_stdev_from_mean”</w:t>
-            </w:r>
-          </w:p>
-          <w:p>
-            <w:pPr>
-              <w:pStyle w:val="ListParagraph"/>
-              <w:numPr>
-                <w:ilvl w:val="1"/>
-                <w:numId w:val="3"/>
-              </w:numPr>
-              <w:cnfStyle w:val="000000000000" w:firstRow="0" w:lastRow="0" w:firstColumn="0" w:lastColumn="0" w:oddVBand="0" w:evenVBand="0" w:oddHBand="0" w:evenHBand="0" w:firstRowFirstColumn="0" w:firstRowLastColumn="0" w:lastRowFirstColumn="0" w:lastRowLastColumn="0"/>
-            </w:pPr>
+            </w:pPr>
+            <w:r>
+              <w:t>The application referenced should spit out raw binary luminosity or RGB data with its standard output stream.</w:t>
+            </w:r>
           </w:p>
         </w:tc>
       </w:tr>
@@ -5849,7 +6266,7 @@
               <w:cnfStyle w:val="000000100000" w:firstRow="0" w:lastRow="0" w:firstColumn="0" w:lastColumn="0" w:oddVBand="0" w:evenVBand="0" w:oddHBand="1" w:evenHBand="0" w:firstRowFirstColumn="0" w:firstRowLastColumn="0" w:lastRowFirstColumn="0" w:lastRowLastColumn="0"/>
             </w:pPr>
             <w:r>
-              <w:t>--</w:t>
+              <w:t>Has not been recently tested.</w:t>
             </w:r>
           </w:p>
         </w:tc>
@@ -5864,29 +6281,11 @@
       <w:pPr>
         <w:pStyle w:val="JSONValueHeader"/>
       </w:pPr>
-    </w:p>
-    <w:p>
-      <w:pPr>
-        <w:pStyle w:val="JSONValueHeader"/>
-      </w:pPr>
-      <w:r>
-        <w:t>static_img</w:t>
-      </w:r>
-    </w:p>
-    <w:p>
-      <w:pPr>
-        <w:rPr>
-          <w:i/>
-          <w:iCs/>
-        </w:rPr>
-      </w:pPr>
-      <w:r>
-        <w:rPr>
-          <w:i/>
-          <w:iCs/>
-        </w:rPr>
-        <w:t>This documented value is a deprecated feature that is considered for deletion. It is currently under review if we are going to commit with its obsolescence or repurpose the feature in question. Until then, because it’s saved in the json file, it’s documented for the sake of completeness.</w:t>
-      </w:r>
+      <w:proofErr w:type="spellStart"/>
+      <w:r>
+        <w:t>pipe_height</w:t>
+      </w:r>
+      <w:proofErr w:type="spellEnd"/>
     </w:p>
     <w:tbl>
       <w:tblPr>
@@ -5933,7 +6332,7 @@
                 <w:b w:val="0"/>
                 <w:bCs w:val="0"/>
               </w:rPr>
-              <w:t>string</w:t>
+              <w:t>int</w:t>
             </w:r>
           </w:p>
         </w:tc>
@@ -5965,7 +6364,10 @@
               <w:cnfStyle w:val="000000100000" w:firstRow="0" w:lastRow="0" w:firstColumn="0" w:lastColumn="0" w:oddVBand="0" w:evenVBand="0" w:oddHBand="1" w:evenHBand="0" w:firstRowFirstColumn="0" w:firstRowLastColumn="0" w:lastRowFirstColumn="0" w:lastRowLastColumn="0"/>
             </w:pPr>
             <w:r>
-              <w:t>Unused</w:t>
+              <w:t xml:space="preserve">Used when the polling method </w:t>
+            </w:r>
+            <w:r>
+              <w:t>is set to “external”.</w:t>
             </w:r>
           </w:p>
         </w:tc>
@@ -5994,7 +6396,35 @@
               <w:cnfStyle w:val="000000000000" w:firstRow="0" w:lastRow="0" w:firstColumn="0" w:lastColumn="0" w:oddVBand="0" w:evenVBand="0" w:oddHBand="0" w:evenHBand="0" w:firstRowFirstColumn="0" w:firstRowLastColumn="0" w:lastRowFirstColumn="0" w:lastRowLastColumn="0"/>
             </w:pPr>
             <w:r>
-              <w:t>Unused</w:t>
+              <w:rPr>
+                <w:rFonts w:ascii="Consolas" w:hAnsi="Consolas"/>
+              </w:rPr>
+              <w:t>true</w:t>
+            </w:r>
+            <w:r>
+              <w:t xml:space="preserve"> to show the application </w:t>
+            </w:r>
+            <w:proofErr w:type="spellStart"/>
+            <w:r>
+              <w:t>fullscreen</w:t>
+            </w:r>
+            <w:proofErr w:type="spellEnd"/>
+            <w:r>
+              <w:t xml:space="preserve"> (default).</w:t>
+            </w:r>
+          </w:p>
+          <w:p>
+            <w:pPr>
+              <w:cnfStyle w:val="000000000000" w:firstRow="0" w:lastRow="0" w:firstColumn="0" w:lastColumn="0" w:oddVBand="0" w:evenVBand="0" w:oddHBand="0" w:evenHBand="0" w:firstRowFirstColumn="0" w:firstRowLastColumn="0" w:lastRowFirstColumn="0" w:lastRowLastColumn="0"/>
+            </w:pPr>
+            <w:r>
+              <w:rPr>
+                <w:rFonts w:ascii="Consolas" w:hAnsi="Consolas"/>
+              </w:rPr>
+              <w:t>false</w:t>
+            </w:r>
+            <w:r>
+              <w:t xml:space="preserve"> to show the application windowed.</w:t>
             </w:r>
           </w:p>
         </w:tc>
@@ -6013,21 +6443,34 @@
               <w:jc w:val="right"/>
             </w:pPr>
             <w:r>
+              <w:t>Notes</w:t>
+            </w:r>
+          </w:p>
+        </w:tc>
+        <w:tc>
+          <w:tcPr>
+            <w:tcW w:w="7555" w:type="dxa"/>
+          </w:tcPr>
+          <w:p>
+            <w:pPr>
+              <w:cnfStyle w:val="000000100000" w:firstRow="0" w:lastRow="0" w:firstColumn="0" w:lastColumn="0" w:oddVBand="0" w:evenVBand="0" w:oddHBand="1" w:evenHBand="0" w:firstRowFirstColumn="0" w:firstRowLastColumn="0" w:lastRowFirstColumn="0" w:lastRowLastColumn="0"/>
+            </w:pPr>
+            <w:r>
+              <w:t>Has not been recently tested.</w:t>
+            </w:r>
+          </w:p>
+          <w:p>
+            <w:pPr>
+              <w:cnfStyle w:val="000000100000" w:firstRow="0" w:lastRow="0" w:firstColumn="0" w:lastColumn="0" w:oddVBand="0" w:evenVBand="0" w:oddHBand="1" w:evenHBand="0" w:firstRowFirstColumn="0" w:firstRowLastColumn="0" w:lastRowFirstColumn="0" w:lastRowLastColumn="0"/>
+            </w:pPr>
+          </w:p>
+          <w:p>
+            <w:pPr>
+              <w:cnfStyle w:val="000000100000" w:firstRow="0" w:lastRow="0" w:firstColumn="0" w:lastColumn="0" w:oddVBand="0" w:evenVBand="0" w:oddHBand="1" w:evenHBand="0" w:firstRowFirstColumn="0" w:firstRowLastColumn="0" w:lastRowFirstColumn="0" w:lastRowLastColumn="0"/>
+            </w:pPr>
+            <w:r>
               <w:lastRenderedPageBreak/>
-              <w:t>Notes</w:t>
-            </w:r>
-          </w:p>
-        </w:tc>
-        <w:tc>
-          <w:tcPr>
-            <w:tcW w:w="7555" w:type="dxa"/>
-          </w:tcPr>
-          <w:p>
-            <w:pPr>
-              <w:cnfStyle w:val="000000100000" w:firstRow="0" w:lastRow="0" w:firstColumn="0" w:lastColumn="0" w:oddVBand="0" w:evenVBand="0" w:oddHBand="1" w:evenHBand="0" w:firstRowFirstColumn="0" w:firstRowLastColumn="0" w:lastRowFirstColumn="0" w:lastRowLastColumn="0"/>
-            </w:pPr>
-            <w:r>
-              <w:t>Unused</w:t>
+              <w:t>Piped streaming doesn’t have a handshaking process that shares the video stream information, so that must be explicitly defined.</w:t>
             </w:r>
           </w:p>
         </w:tc>
@@ -6042,9 +6485,11 @@
       <w:pPr>
         <w:pStyle w:val="JSONValueHeader"/>
       </w:pPr>
-      <w:r>
-        <w:t>stream_width</w:t>
-      </w:r>
+      <w:proofErr w:type="spellStart"/>
+      <w:r>
+        <w:t>pipe_width</w:t>
+      </w:r>
+      <w:proofErr w:type="spellEnd"/>
     </w:p>
     <w:tbl>
       <w:tblPr>
@@ -6123,10 +6568,10 @@
               <w:cnfStyle w:val="000000100000" w:firstRow="0" w:lastRow="0" w:firstColumn="0" w:lastColumn="0" w:oddVBand="0" w:evenVBand="0" w:oddHBand="1" w:evenHBand="0" w:firstRowFirstColumn="0" w:firstRowLastColumn="0" w:lastRowFirstColumn="0" w:lastRowLastColumn="0"/>
             </w:pPr>
             <w:r>
-              <w:t xml:space="preserve">The explicitly defined </w:t>
-            </w:r>
-            <w:r>
-              <w:t>size, in pixels, of what the width of the streaming video feed should be.</w:t>
+              <w:t>Used when the polling method</w:t>
+            </w:r>
+            <w:r>
+              <w:t xml:space="preserve"> is set to “external”.</w:t>
             </w:r>
           </w:p>
         </w:tc>
@@ -6155,7 +6600,35 @@
               <w:cnfStyle w:val="000000000000" w:firstRow="0" w:lastRow="0" w:firstColumn="0" w:lastColumn="0" w:oddVBand="0" w:evenVBand="0" w:oddHBand="0" w:evenHBand="0" w:firstRowFirstColumn="0" w:firstRowLastColumn="0" w:lastRowFirstColumn="0" w:lastRowLastColumn="0"/>
             </w:pPr>
             <w:r>
-              <w:t>Pixel amount.</w:t>
+              <w:rPr>
+                <w:rFonts w:ascii="Consolas" w:hAnsi="Consolas"/>
+              </w:rPr>
+              <w:t>true</w:t>
+            </w:r>
+            <w:r>
+              <w:t xml:space="preserve"> to show the application </w:t>
+            </w:r>
+            <w:proofErr w:type="spellStart"/>
+            <w:r>
+              <w:t>fullscreen</w:t>
+            </w:r>
+            <w:proofErr w:type="spellEnd"/>
+            <w:r>
+              <w:t xml:space="preserve"> (default).</w:t>
+            </w:r>
+          </w:p>
+          <w:p>
+            <w:pPr>
+              <w:cnfStyle w:val="000000000000" w:firstRow="0" w:lastRow="0" w:firstColumn="0" w:lastColumn="0" w:oddVBand="0" w:evenVBand="0" w:oddHBand="0" w:evenHBand="0" w:firstRowFirstColumn="0" w:firstRowLastColumn="0" w:lastRowFirstColumn="0" w:lastRowLastColumn="0"/>
+            </w:pPr>
+            <w:r>
+              <w:rPr>
+                <w:rFonts w:ascii="Consolas" w:hAnsi="Consolas"/>
+              </w:rPr>
+              <w:t>false</w:t>
+            </w:r>
+            <w:r>
+              <w:t xml:space="preserve"> to show the application windowed.</w:t>
             </w:r>
           </w:p>
         </w:tc>
@@ -6187,20 +6660,20 @@
               <w:cnfStyle w:val="000000100000" w:firstRow="0" w:lastRow="0" w:firstColumn="0" w:lastColumn="0" w:oddVBand="0" w:evenVBand="0" w:oddHBand="1" w:evenHBand="0" w:firstRowFirstColumn="0" w:firstRowLastColumn="0" w:lastRowFirstColumn="0" w:lastRowLastColumn="0"/>
             </w:pPr>
             <w:r>
-              <w:t>Depending on the polling implementation, this may be treated more as a preference than a hard rule.</w:t>
-            </w:r>
-          </w:p>
-          <w:p>
-            <w:pPr>
-              <w:cnfStyle w:val="000000100000" w:firstRow="0" w:lastRow="0" w:firstColumn="0" w:lastColumn="0" w:oddVBand="0" w:evenVBand="0" w:oddHBand="1" w:evenHBand="0" w:firstRowFirstColumn="0" w:firstRowLastColumn="0" w:lastRowFirstColumn="0" w:lastRowLastColumn="0"/>
-            </w:pPr>
-          </w:p>
-          <w:p>
-            <w:pPr>
-              <w:cnfStyle w:val="000000100000" w:firstRow="0" w:lastRow="0" w:firstColumn="0" w:lastColumn="0" w:oddVBand="0" w:evenVBand="0" w:oddHBand="1" w:evenHBand="0" w:firstRowFirstColumn="0" w:firstRowLastColumn="0" w:lastRowFirstColumn="0" w:lastRowLastColumn="0"/>
-            </w:pPr>
-            <w:r>
-              <w:t>Set to 0 to use the implementation default.</w:t>
+              <w:t>Has not been recently tested.</w:t>
+            </w:r>
+          </w:p>
+          <w:p>
+            <w:pPr>
+              <w:cnfStyle w:val="000000100000" w:firstRow="0" w:lastRow="0" w:firstColumn="0" w:lastColumn="0" w:oddVBand="0" w:evenVBand="0" w:oddHBand="1" w:evenHBand="0" w:firstRowFirstColumn="0" w:firstRowLastColumn="0" w:lastRowFirstColumn="0" w:lastRowLastColumn="0"/>
+            </w:pPr>
+          </w:p>
+          <w:p>
+            <w:pPr>
+              <w:cnfStyle w:val="000000100000" w:firstRow="0" w:lastRow="0" w:firstColumn="0" w:lastColumn="0" w:oddVBand="0" w:evenVBand="0" w:oddHBand="1" w:evenHBand="0" w:firstRowFirstColumn="0" w:firstRowLastColumn="0" w:lastRowFirstColumn="0" w:lastRowLastColumn="0"/>
+            </w:pPr>
+            <w:r>
+              <w:t>Piped streaming doesn’t have a handshaking process that shares the video stream information, so that must be explicitly defined.</w:t>
             </w:r>
           </w:p>
         </w:tc>
@@ -6216,7 +6689,7 @@
         <w:pStyle w:val="JSONValueHeader"/>
       </w:pPr>
       <w:r>
-        <w:t>stream_height</w:t>
+        <w:t>processing</w:t>
       </w:r>
     </w:p>
     <w:tbl>
@@ -6253,6 +6726,9 @@
           </w:tcPr>
           <w:p>
             <w:pPr>
+              <w:tabs>
+                <w:tab w:val="left" w:pos="1845"/>
+              </w:tabs>
               <w:cnfStyle w:val="100000000000" w:firstRow="1" w:lastRow="0" w:firstColumn="0" w:lastColumn="0" w:oddVBand="0" w:evenVBand="0" w:oddHBand="0" w:evenHBand="0" w:firstRowFirstColumn="0" w:firstRowLastColumn="0" w:lastRowFirstColumn="0" w:lastRowLastColumn="0"/>
               <w:rPr>
                 <w:b w:val="0"/>
@@ -6264,7 +6740,21 @@
                 <w:b w:val="0"/>
                 <w:bCs w:val="0"/>
               </w:rPr>
-              <w:t>Int</w:t>
+              <w:t>s</w:t>
+            </w:r>
+            <w:r>
+              <w:rPr>
+                <w:b w:val="0"/>
+                <w:bCs w:val="0"/>
+              </w:rPr>
+              <w:t>tring</w:t>
+            </w:r>
+            <w:r>
+              <w:rPr>
+                <w:b w:val="0"/>
+                <w:bCs w:val="0"/>
+              </w:rPr>
+              <w:t>, or int</w:t>
             </w:r>
           </w:p>
         </w:tc>
@@ -6296,7 +6786,7 @@
               <w:cnfStyle w:val="000000100000" w:firstRow="0" w:lastRow="0" w:firstColumn="0" w:lastColumn="0" w:oddVBand="0" w:evenVBand="0" w:oddHBand="1" w:evenHBand="0" w:firstRowFirstColumn="0" w:firstRowLastColumn="0" w:lastRowFirstColumn="0" w:lastRowLastColumn="0"/>
             </w:pPr>
             <w:r>
-              <w:t>The explicitly defined size, in pixels, of what the height of the streaming video feed should be.</w:t>
+              <w:t>The type of image process to apply to the video stream images.</w:t>
             </w:r>
           </w:p>
         </w:tc>
@@ -6325,8 +6815,280 @@
               <w:cnfStyle w:val="000000000000" w:firstRow="0" w:lastRow="0" w:firstColumn="0" w:lastColumn="0" w:oddVBand="0" w:evenVBand="0" w:oddHBand="0" w:evenHBand="0" w:firstRowFirstColumn="0" w:firstRowLastColumn="0" w:lastRowFirstColumn="0" w:lastRowLastColumn="0"/>
             </w:pPr>
             <w:r>
-              <w:t>Pixel amount.</w:t>
-            </w:r>
+              <w:t xml:space="preserve">If an int is used, it is implied that a </w:t>
+            </w:r>
+            <w:proofErr w:type="spellStart"/>
+            <w:r>
+              <w:rPr>
+                <w:i/>
+                <w:iCs/>
+              </w:rPr>
+              <w:t>static_threshold</w:t>
+            </w:r>
+            <w:proofErr w:type="spellEnd"/>
+            <w:r>
+              <w:t xml:space="preserve"> should be used, with the integer (a value between [0, 255]) used as the threshold pixel value. If a string is specified, it should be one of the string values listed below.</w:t>
+            </w:r>
+          </w:p>
+          <w:p>
+            <w:pPr>
+              <w:cnfStyle w:val="000000000000" w:firstRow="0" w:lastRow="0" w:firstColumn="0" w:lastColumn="0" w:oddVBand="0" w:evenVBand="0" w:oddHBand="0" w:evenHBand="0" w:firstRowFirstColumn="0" w:firstRowLastColumn="0" w:lastRowFirstColumn="0" w:lastRowLastColumn="0"/>
+            </w:pPr>
+          </w:p>
+          <w:p>
+            <w:pPr>
+              <w:cnfStyle w:val="000000000000" w:firstRow="0" w:lastRow="0" w:firstColumn="0" w:lastColumn="0" w:oddVBand="0" w:evenVBand="0" w:oddHBand="0" w:evenHBand="0" w:firstRowFirstColumn="0" w:firstRowLastColumn="0" w:lastRowFirstColumn="0" w:lastRowLastColumn="0"/>
+            </w:pPr>
+            <w:r>
+              <w:t>Used to specify the type of image processing to use on the video frames:</w:t>
+            </w:r>
+          </w:p>
+          <w:p>
+            <w:pPr>
+              <w:pStyle w:val="ListParagraph"/>
+              <w:numPr>
+                <w:ilvl w:val="0"/>
+                <w:numId w:val="3"/>
+              </w:numPr>
+              <w:cnfStyle w:val="000000000000" w:firstRow="0" w:lastRow="0" w:firstColumn="0" w:lastColumn="0" w:oddVBand="0" w:evenVBand="0" w:oddHBand="0" w:evenHBand="0" w:firstRowFirstColumn="0" w:firstRowLastColumn="0" w:lastRowFirstColumn="0" w:lastRowLastColumn="0"/>
+              <w:rPr>
+                <w:rFonts w:ascii="Consolas" w:hAnsi="Consolas"/>
+                <w:b/>
+                <w:bCs/>
+              </w:rPr>
+            </w:pPr>
+            <w:r>
+              <w:rPr>
+                <w:rFonts w:ascii="Consolas" w:hAnsi="Consolas"/>
+                <w:b/>
+                <w:bCs/>
+              </w:rPr>
+              <w:t>“</w:t>
+            </w:r>
+            <w:proofErr w:type="spellStart"/>
+            <w:proofErr w:type="gramStart"/>
+            <w:r>
+              <w:rPr>
+                <w:rFonts w:ascii="Consolas" w:hAnsi="Consolas"/>
+                <w:b/>
+                <w:bCs/>
+              </w:rPr>
+              <w:t>yen</w:t>
+            </w:r>
+            <w:proofErr w:type="gramEnd"/>
+            <w:r>
+              <w:rPr>
+                <w:rFonts w:ascii="Consolas" w:hAnsi="Consolas"/>
+                <w:b/>
+                <w:bCs/>
+              </w:rPr>
+              <w:t>_threshold</w:t>
+            </w:r>
+            <w:proofErr w:type="spellEnd"/>
+            <w:r>
+              <w:rPr>
+                <w:rFonts w:ascii="Consolas" w:hAnsi="Consolas"/>
+                <w:b/>
+                <w:bCs/>
+              </w:rPr>
+              <w:t>”</w:t>
+            </w:r>
+          </w:p>
+          <w:p>
+            <w:pPr>
+              <w:pStyle w:val="ListParagraph"/>
+              <w:numPr>
+                <w:ilvl w:val="1"/>
+                <w:numId w:val="3"/>
+              </w:numPr>
+              <w:cnfStyle w:val="000000000000" w:firstRow="0" w:lastRow="0" w:firstColumn="0" w:lastColumn="0" w:oddVBand="0" w:evenVBand="0" w:oddHBand="0" w:evenHBand="0" w:firstRowFirstColumn="0" w:firstRowLastColumn="0" w:lastRowFirstColumn="0" w:lastRowLastColumn="0"/>
+            </w:pPr>
+            <w:r>
+              <w:t>Use a threshold calculated from Yen’s algorithm.</w:t>
+            </w:r>
+          </w:p>
+          <w:p>
+            <w:pPr>
+              <w:pStyle w:val="ListParagraph"/>
+              <w:numPr>
+                <w:ilvl w:val="0"/>
+                <w:numId w:val="3"/>
+              </w:numPr>
+              <w:cnfStyle w:val="000000000000" w:firstRow="0" w:lastRow="0" w:firstColumn="0" w:lastColumn="0" w:oddVBand="0" w:evenVBand="0" w:oddHBand="0" w:evenHBand="0" w:firstRowFirstColumn="0" w:firstRowLastColumn="0" w:lastRowFirstColumn="0" w:lastRowLastColumn="0"/>
+              <w:rPr>
+                <w:rFonts w:ascii="Consolas" w:hAnsi="Consolas"/>
+                <w:b/>
+                <w:bCs/>
+              </w:rPr>
+            </w:pPr>
+            <w:r>
+              <w:rPr>
+                <w:rFonts w:ascii="Consolas" w:hAnsi="Consolas"/>
+                <w:b/>
+                <w:bCs/>
+              </w:rPr>
+              <w:t>“</w:t>
+            </w:r>
+            <w:proofErr w:type="spellStart"/>
+            <w:proofErr w:type="gramStart"/>
+            <w:r>
+              <w:rPr>
+                <w:rFonts w:ascii="Consolas" w:hAnsi="Consolas"/>
+                <w:b/>
+                <w:bCs/>
+              </w:rPr>
+              <w:t>yen</w:t>
+            </w:r>
+            <w:proofErr w:type="gramEnd"/>
+            <w:r>
+              <w:rPr>
+                <w:rFonts w:ascii="Consolas" w:hAnsi="Consolas"/>
+                <w:b/>
+                <w:bCs/>
+              </w:rPr>
+              <w:t>_threshold_compressed</w:t>
+            </w:r>
+            <w:proofErr w:type="spellEnd"/>
+            <w:r>
+              <w:rPr>
+                <w:rFonts w:ascii="Consolas" w:hAnsi="Consolas"/>
+                <w:b/>
+                <w:bCs/>
+              </w:rPr>
+              <w:t>”</w:t>
+            </w:r>
+          </w:p>
+          <w:p>
+            <w:pPr>
+              <w:pStyle w:val="ListParagraph"/>
+              <w:numPr>
+                <w:ilvl w:val="1"/>
+                <w:numId w:val="3"/>
+              </w:numPr>
+              <w:cnfStyle w:val="000000000000" w:firstRow="0" w:lastRow="0" w:firstColumn="0" w:lastColumn="0" w:oddVBand="0" w:evenVBand="0" w:oddHBand="0" w:evenHBand="0" w:firstRowFirstColumn="0" w:firstRowLastColumn="0" w:lastRowFirstColumn="0" w:lastRowLastColumn="0"/>
+            </w:pPr>
+          </w:p>
+          <w:p>
+            <w:pPr>
+              <w:pStyle w:val="ListParagraph"/>
+              <w:numPr>
+                <w:ilvl w:val="0"/>
+                <w:numId w:val="3"/>
+              </w:numPr>
+              <w:cnfStyle w:val="000000000000" w:firstRow="0" w:lastRow="0" w:firstColumn="0" w:lastColumn="0" w:oddVBand="0" w:evenVBand="0" w:oddHBand="0" w:evenHBand="0" w:firstRowFirstColumn="0" w:firstRowLastColumn="0" w:lastRowFirstColumn="0" w:lastRowLastColumn="0"/>
+              <w:rPr>
+                <w:rFonts w:ascii="Consolas" w:hAnsi="Consolas"/>
+                <w:b/>
+                <w:bCs/>
+              </w:rPr>
+            </w:pPr>
+            <w:r>
+              <w:rPr>
+                <w:rFonts w:ascii="Consolas" w:hAnsi="Consolas"/>
+                <w:b/>
+                <w:bCs/>
+              </w:rPr>
+              <w:t>“</w:t>
+            </w:r>
+            <w:proofErr w:type="spellStart"/>
+            <w:proofErr w:type="gramStart"/>
+            <w:r>
+              <w:rPr>
+                <w:rFonts w:ascii="Consolas" w:hAnsi="Consolas"/>
+                <w:b/>
+                <w:bCs/>
+              </w:rPr>
+              <w:t>static</w:t>
+            </w:r>
+            <w:proofErr w:type="gramEnd"/>
+            <w:r>
+              <w:rPr>
+                <w:rFonts w:ascii="Consolas" w:hAnsi="Consolas"/>
+                <w:b/>
+                <w:bCs/>
+              </w:rPr>
+              <w:t>_threshold</w:t>
+            </w:r>
+            <w:proofErr w:type="spellEnd"/>
+            <w:r>
+              <w:rPr>
+                <w:rFonts w:ascii="Consolas" w:hAnsi="Consolas"/>
+                <w:b/>
+                <w:bCs/>
+              </w:rPr>
+              <w:t>”</w:t>
+            </w:r>
+          </w:p>
+          <w:p>
+            <w:pPr>
+              <w:pStyle w:val="ListParagraph"/>
+              <w:numPr>
+                <w:ilvl w:val="1"/>
+                <w:numId w:val="3"/>
+              </w:numPr>
+              <w:cnfStyle w:val="000000000000" w:firstRow="0" w:lastRow="0" w:firstColumn="0" w:lastColumn="0" w:oddVBand="0" w:evenVBand="0" w:oddHBand="0" w:evenHBand="0" w:firstRowFirstColumn="0" w:firstRowLastColumn="0" w:lastRowFirstColumn="0" w:lastRowLastColumn="0"/>
+            </w:pPr>
+          </w:p>
+          <w:p>
+            <w:pPr>
+              <w:pStyle w:val="ListParagraph"/>
+              <w:numPr>
+                <w:ilvl w:val="0"/>
+                <w:numId w:val="3"/>
+              </w:numPr>
+              <w:cnfStyle w:val="000000000000" w:firstRow="0" w:lastRow="0" w:firstColumn="0" w:lastColumn="0" w:oddVBand="0" w:evenVBand="0" w:oddHBand="0" w:evenHBand="0" w:firstRowFirstColumn="0" w:firstRowLastColumn="0" w:lastRowFirstColumn="0" w:lastRowLastColumn="0"/>
+              <w:rPr>
+                <w:rFonts w:ascii="Consolas" w:hAnsi="Consolas"/>
+                <w:b/>
+                <w:bCs/>
+              </w:rPr>
+            </w:pPr>
+            <w:r>
+              <w:rPr>
+                <w:rFonts w:ascii="Consolas" w:hAnsi="Consolas"/>
+                <w:b/>
+                <w:bCs/>
+              </w:rPr>
+              <w:t>“</w:t>
+            </w:r>
+            <w:proofErr w:type="spellStart"/>
+            <w:proofErr w:type="gramStart"/>
+            <w:r>
+              <w:rPr>
+                <w:rFonts w:ascii="Consolas" w:hAnsi="Consolas"/>
+                <w:b/>
+                <w:bCs/>
+              </w:rPr>
+              <w:t>two</w:t>
+            </w:r>
+            <w:proofErr w:type="gramEnd"/>
+            <w:r>
+              <w:rPr>
+                <w:rFonts w:ascii="Consolas" w:hAnsi="Consolas"/>
+                <w:b/>
+                <w:bCs/>
+              </w:rPr>
+              <w:t>_stdev_from_mean</w:t>
+            </w:r>
+            <w:proofErr w:type="spellEnd"/>
+            <w:r>
+              <w:rPr>
+                <w:rFonts w:ascii="Consolas" w:hAnsi="Consolas"/>
+                <w:b/>
+                <w:bCs/>
+              </w:rPr>
+              <w:t>”</w:t>
+            </w:r>
+          </w:p>
+          <w:p>
+            <w:pPr>
+              <w:pStyle w:val="ListParagraph"/>
+              <w:numPr>
+                <w:ilvl w:val="1"/>
+                <w:numId w:val="3"/>
+              </w:numPr>
+              <w:cnfStyle w:val="000000000000" w:firstRow="0" w:lastRow="0" w:firstColumn="0" w:lastColumn="0" w:oddVBand="0" w:evenVBand="0" w:oddHBand="0" w:evenHBand="0" w:firstRowFirstColumn="0" w:firstRowLastColumn="0" w:lastRowFirstColumn="0" w:lastRowLastColumn="0"/>
+            </w:pPr>
           </w:p>
         </w:tc>
       </w:tr>
@@ -6357,20 +7119,7 @@
               <w:cnfStyle w:val="000000100000" w:firstRow="0" w:lastRow="0" w:firstColumn="0" w:lastColumn="0" w:oddVBand="0" w:evenVBand="0" w:oddHBand="1" w:evenHBand="0" w:firstRowFirstColumn="0" w:firstRowLastColumn="0" w:lastRowFirstColumn="0" w:lastRowLastColumn="0"/>
             </w:pPr>
             <w:r>
-              <w:t>Depending on the polling implementation, this may be treated more as a preference than a hard rule.</w:t>
-            </w:r>
-          </w:p>
-          <w:p>
-            <w:pPr>
-              <w:cnfStyle w:val="000000100000" w:firstRow="0" w:lastRow="0" w:firstColumn="0" w:lastColumn="0" w:oddVBand="0" w:evenVBand="0" w:oddHBand="1" w:evenHBand="0" w:firstRowFirstColumn="0" w:firstRowLastColumn="0" w:lastRowFirstColumn="0" w:lastRowLastColumn="0"/>
-            </w:pPr>
-          </w:p>
-          <w:p>
-            <w:pPr>
-              <w:cnfStyle w:val="000000100000" w:firstRow="0" w:lastRow="0" w:firstColumn="0" w:lastColumn="0" w:oddVBand="0" w:evenVBand="0" w:oddHBand="1" w:evenHBand="0" w:firstRowFirstColumn="0" w:firstRowLastColumn="0" w:lastRowFirstColumn="0" w:lastRowLastColumn="0"/>
-            </w:pPr>
-            <w:r>
-              <w:t>Set to 0 to use the implementation default.</w:t>
+              <w:t>--</w:t>
             </w:r>
           </w:p>
         </w:tc>
@@ -6385,8 +7134,46 @@
       <w:pPr>
         <w:pStyle w:val="JSONValueHeader"/>
       </w:pPr>
-      <w:r>
-        <w:t>uri</w:t>
+    </w:p>
+    <w:p>
+      <w:pPr>
+        <w:pStyle w:val="JSONValueHeader"/>
+      </w:pPr>
+      <w:proofErr w:type="spellStart"/>
+      <w:r>
+        <w:t>static_img</w:t>
+      </w:r>
+      <w:proofErr w:type="spellEnd"/>
+    </w:p>
+    <w:p>
+      <w:pPr>
+        <w:rPr>
+          <w:i/>
+          <w:iCs/>
+        </w:rPr>
+      </w:pPr>
+      <w:r>
+        <w:rPr>
+          <w:i/>
+          <w:iCs/>
+        </w:rPr>
+        <w:t xml:space="preserve">This documented value is a deprecated feature that is considered for deletion. It is currently under review if we are going to commit with its obsolescence or repurpose the feature in question. Until then, because it’s saved in the </w:t>
+      </w:r>
+      <w:proofErr w:type="spellStart"/>
+      <w:r>
+        <w:rPr>
+          <w:i/>
+          <w:iCs/>
+        </w:rPr>
+        <w:t>json</w:t>
+      </w:r>
+      <w:proofErr w:type="spellEnd"/>
+      <w:r>
+        <w:rPr>
+          <w:i/>
+          <w:iCs/>
+        </w:rPr>
+        <w:t xml:space="preserve"> file, it’s documented for the sake of completeness.</w:t>
       </w:r>
     </w:p>
     <w:tbl>
@@ -6466,8 +7253,515 @@
               <w:cnfStyle w:val="000000100000" w:firstRow="0" w:lastRow="0" w:firstColumn="0" w:lastColumn="0" w:oddVBand="0" w:evenVBand="0" w:oddHBand="1" w:evenHBand="0" w:firstRowFirstColumn="0" w:firstRowLastColumn="0" w:lastRowFirstColumn="0" w:lastRowLastColumn="0"/>
             </w:pPr>
             <w:r>
+              <w:t>Unused</w:t>
+            </w:r>
+          </w:p>
+        </w:tc>
+      </w:tr>
+      <w:tr>
+        <w:tc>
+          <w:tcPr>
+            <w:cnfStyle w:val="001000000000" w:firstRow="0" w:lastRow="0" w:firstColumn="1" w:lastColumn="0" w:oddVBand="0" w:evenVBand="0" w:oddHBand="0" w:evenHBand="0" w:firstRowFirstColumn="0" w:firstRowLastColumn="0" w:lastRowFirstColumn="0" w:lastRowLastColumn="0"/>
+            <w:tcW w:w="1795" w:type="dxa"/>
+          </w:tcPr>
+          <w:p>
+            <w:pPr>
+              <w:jc w:val="right"/>
+            </w:pPr>
+            <w:r>
+              <w:t>Values</w:t>
+            </w:r>
+          </w:p>
+        </w:tc>
+        <w:tc>
+          <w:tcPr>
+            <w:tcW w:w="7555" w:type="dxa"/>
+          </w:tcPr>
+          <w:p>
+            <w:pPr>
+              <w:cnfStyle w:val="000000000000" w:firstRow="0" w:lastRow="0" w:firstColumn="0" w:lastColumn="0" w:oddVBand="0" w:evenVBand="0" w:oddHBand="0" w:evenHBand="0" w:firstRowFirstColumn="0" w:firstRowLastColumn="0" w:lastRowFirstColumn="0" w:lastRowLastColumn="0"/>
+            </w:pPr>
+            <w:r>
+              <w:t>Unused</w:t>
+            </w:r>
+          </w:p>
+        </w:tc>
+      </w:tr>
+      <w:tr>
+        <w:trPr>
+          <w:cnfStyle w:val="000000100000" w:firstRow="0" w:lastRow="0" w:firstColumn="0" w:lastColumn="0" w:oddVBand="0" w:evenVBand="0" w:oddHBand="1" w:evenHBand="0" w:firstRowFirstColumn="0" w:firstRowLastColumn="0" w:lastRowFirstColumn="0" w:lastRowLastColumn="0"/>
+        </w:trPr>
+        <w:tc>
+          <w:tcPr>
+            <w:cnfStyle w:val="001000000000" w:firstRow="0" w:lastRow="0" w:firstColumn="1" w:lastColumn="0" w:oddVBand="0" w:evenVBand="0" w:oddHBand="0" w:evenHBand="0" w:firstRowFirstColumn="0" w:firstRowLastColumn="0" w:lastRowFirstColumn="0" w:lastRowLastColumn="0"/>
+            <w:tcW w:w="1795" w:type="dxa"/>
+          </w:tcPr>
+          <w:p>
+            <w:pPr>
+              <w:jc w:val="right"/>
+            </w:pPr>
+            <w:r>
+              <w:t>Notes</w:t>
+            </w:r>
+          </w:p>
+        </w:tc>
+        <w:tc>
+          <w:tcPr>
+            <w:tcW w:w="7555" w:type="dxa"/>
+          </w:tcPr>
+          <w:p>
+            <w:pPr>
+              <w:cnfStyle w:val="000000100000" w:firstRow="0" w:lastRow="0" w:firstColumn="0" w:lastColumn="0" w:oddVBand="0" w:evenVBand="0" w:oddHBand="1" w:evenHBand="0" w:firstRowFirstColumn="0" w:firstRowLastColumn="0" w:lastRowFirstColumn="0" w:lastRowLastColumn="0"/>
+            </w:pPr>
+            <w:r>
+              <w:t>Unused</w:t>
+            </w:r>
+          </w:p>
+        </w:tc>
+      </w:tr>
+    </w:tbl>
+    <w:p>
+      <w:pPr>
+        <w:pStyle w:val="JSONValueHeader"/>
+      </w:pPr>
+    </w:p>
+    <w:p>
+      <w:pPr>
+        <w:pStyle w:val="JSONValueHeader"/>
+      </w:pPr>
+      <w:proofErr w:type="spellStart"/>
+      <w:r>
+        <w:t>stream_width</w:t>
+      </w:r>
+      <w:proofErr w:type="spellEnd"/>
+    </w:p>
+    <w:tbl>
+      <w:tblPr>
+        <w:tblStyle w:val="PlainTable1"/>
+        <w:tblW w:w="0" w:type="auto"/>
+        <w:tblLook w:val="04A0" w:firstRow="1" w:lastRow="0" w:firstColumn="1" w:lastColumn="0" w:noHBand="0" w:noVBand="1"/>
+      </w:tblPr>
+      <w:tblGrid>
+        <w:gridCol w:w="1795"/>
+        <w:gridCol w:w="7555"/>
+      </w:tblGrid>
+      <w:tr>
+        <w:trPr>
+          <w:cnfStyle w:val="100000000000" w:firstRow="1" w:lastRow="0" w:firstColumn="0" w:lastColumn="0" w:oddVBand="0" w:evenVBand="0" w:oddHBand="0" w:evenHBand="0" w:firstRowFirstColumn="0" w:firstRowLastColumn="0" w:lastRowFirstColumn="0" w:lastRowLastColumn="0"/>
+        </w:trPr>
+        <w:tc>
+          <w:tcPr>
+            <w:cnfStyle w:val="001000000000" w:firstRow="0" w:lastRow="0" w:firstColumn="1" w:lastColumn="0" w:oddVBand="0" w:evenVBand="0" w:oddHBand="0" w:evenHBand="0" w:firstRowFirstColumn="0" w:firstRowLastColumn="0" w:lastRowFirstColumn="0" w:lastRowLastColumn="0"/>
+            <w:tcW w:w="1795" w:type="dxa"/>
+          </w:tcPr>
+          <w:p>
+            <w:pPr>
+              <w:jc w:val="right"/>
+            </w:pPr>
+            <w:r>
+              <w:t>Type</w:t>
+            </w:r>
+          </w:p>
+        </w:tc>
+        <w:tc>
+          <w:tcPr>
+            <w:tcW w:w="7555" w:type="dxa"/>
+          </w:tcPr>
+          <w:p>
+            <w:pPr>
+              <w:cnfStyle w:val="100000000000" w:firstRow="1" w:lastRow="0" w:firstColumn="0" w:lastColumn="0" w:oddVBand="0" w:evenVBand="0" w:oddHBand="0" w:evenHBand="0" w:firstRowFirstColumn="0" w:firstRowLastColumn="0" w:lastRowFirstColumn="0" w:lastRowLastColumn="0"/>
+              <w:rPr>
+                <w:b w:val="0"/>
+                <w:bCs w:val="0"/>
+              </w:rPr>
+            </w:pPr>
+            <w:r>
+              <w:rPr>
+                <w:b w:val="0"/>
+                <w:bCs w:val="0"/>
+              </w:rPr>
+              <w:t>int</w:t>
+            </w:r>
+          </w:p>
+        </w:tc>
+      </w:tr>
+      <w:tr>
+        <w:trPr>
+          <w:cnfStyle w:val="000000100000" w:firstRow="0" w:lastRow="0" w:firstColumn="0" w:lastColumn="0" w:oddVBand="0" w:evenVBand="0" w:oddHBand="1" w:evenHBand="0" w:firstRowFirstColumn="0" w:firstRowLastColumn="0" w:lastRowFirstColumn="0" w:lastRowLastColumn="0"/>
+        </w:trPr>
+        <w:tc>
+          <w:tcPr>
+            <w:cnfStyle w:val="001000000000" w:firstRow="0" w:lastRow="0" w:firstColumn="1" w:lastColumn="0" w:oddVBand="0" w:evenVBand="0" w:oddHBand="0" w:evenHBand="0" w:firstRowFirstColumn="0" w:firstRowLastColumn="0" w:lastRowFirstColumn="0" w:lastRowLastColumn="0"/>
+            <w:tcW w:w="1795" w:type="dxa"/>
+          </w:tcPr>
+          <w:p>
+            <w:pPr>
+              <w:jc w:val="right"/>
+            </w:pPr>
+            <w:r>
+              <w:t>Description</w:t>
+            </w:r>
+          </w:p>
+        </w:tc>
+        <w:tc>
+          <w:tcPr>
+            <w:tcW w:w="7555" w:type="dxa"/>
+          </w:tcPr>
+          <w:p>
+            <w:pPr>
+              <w:cnfStyle w:val="000000100000" w:firstRow="0" w:lastRow="0" w:firstColumn="0" w:lastColumn="0" w:oddVBand="0" w:evenVBand="0" w:oddHBand="1" w:evenHBand="0" w:firstRowFirstColumn="0" w:firstRowLastColumn="0" w:lastRowFirstColumn="0" w:lastRowLastColumn="0"/>
+            </w:pPr>
+            <w:r>
+              <w:t xml:space="preserve">The explicitly defined </w:t>
+            </w:r>
+            <w:r>
+              <w:t>size, in pixels, of what the width of the streaming video feed should be.</w:t>
+            </w:r>
+          </w:p>
+        </w:tc>
+      </w:tr>
+      <w:tr>
+        <w:tc>
+          <w:tcPr>
+            <w:cnfStyle w:val="001000000000" w:firstRow="0" w:lastRow="0" w:firstColumn="1" w:lastColumn="0" w:oddVBand="0" w:evenVBand="0" w:oddHBand="0" w:evenHBand="0" w:firstRowFirstColumn="0" w:firstRowLastColumn="0" w:lastRowFirstColumn="0" w:lastRowLastColumn="0"/>
+            <w:tcW w:w="1795" w:type="dxa"/>
+          </w:tcPr>
+          <w:p>
+            <w:pPr>
+              <w:jc w:val="right"/>
+            </w:pPr>
+            <w:r>
+              <w:t>Values</w:t>
+            </w:r>
+          </w:p>
+        </w:tc>
+        <w:tc>
+          <w:tcPr>
+            <w:tcW w:w="7555" w:type="dxa"/>
+          </w:tcPr>
+          <w:p>
+            <w:pPr>
+              <w:cnfStyle w:val="000000000000" w:firstRow="0" w:lastRow="0" w:firstColumn="0" w:lastColumn="0" w:oddVBand="0" w:evenVBand="0" w:oddHBand="0" w:evenHBand="0" w:firstRowFirstColumn="0" w:firstRowLastColumn="0" w:lastRowFirstColumn="0" w:lastRowLastColumn="0"/>
+            </w:pPr>
+            <w:r>
+              <w:t>Pixel amount.</w:t>
+            </w:r>
+          </w:p>
+        </w:tc>
+      </w:tr>
+      <w:tr>
+        <w:trPr>
+          <w:cnfStyle w:val="000000100000" w:firstRow="0" w:lastRow="0" w:firstColumn="0" w:lastColumn="0" w:oddVBand="0" w:evenVBand="0" w:oddHBand="1" w:evenHBand="0" w:firstRowFirstColumn="0" w:firstRowLastColumn="0" w:lastRowFirstColumn="0" w:lastRowLastColumn="0"/>
+        </w:trPr>
+        <w:tc>
+          <w:tcPr>
+            <w:cnfStyle w:val="001000000000" w:firstRow="0" w:lastRow="0" w:firstColumn="1" w:lastColumn="0" w:oddVBand="0" w:evenVBand="0" w:oddHBand="0" w:evenHBand="0" w:firstRowFirstColumn="0" w:firstRowLastColumn="0" w:lastRowFirstColumn="0" w:lastRowLastColumn="0"/>
+            <w:tcW w:w="1795" w:type="dxa"/>
+          </w:tcPr>
+          <w:p>
+            <w:pPr>
+              <w:jc w:val="right"/>
+            </w:pPr>
+            <w:r>
+              <w:t>Notes</w:t>
+            </w:r>
+          </w:p>
+        </w:tc>
+        <w:tc>
+          <w:tcPr>
+            <w:tcW w:w="7555" w:type="dxa"/>
+          </w:tcPr>
+          <w:p>
+            <w:pPr>
+              <w:cnfStyle w:val="000000100000" w:firstRow="0" w:lastRow="0" w:firstColumn="0" w:lastColumn="0" w:oddVBand="0" w:evenVBand="0" w:oddHBand="1" w:evenHBand="0" w:firstRowFirstColumn="0" w:firstRowLastColumn="0" w:lastRowFirstColumn="0" w:lastRowLastColumn="0"/>
+            </w:pPr>
+            <w:r>
+              <w:t>Depending on the polling implementation, this may be treated more as a preference than a hard rule.</w:t>
+            </w:r>
+          </w:p>
+          <w:p>
+            <w:pPr>
+              <w:cnfStyle w:val="000000100000" w:firstRow="0" w:lastRow="0" w:firstColumn="0" w:lastColumn="0" w:oddVBand="0" w:evenVBand="0" w:oddHBand="1" w:evenHBand="0" w:firstRowFirstColumn="0" w:firstRowLastColumn="0" w:lastRowFirstColumn="0" w:lastRowLastColumn="0"/>
+            </w:pPr>
+          </w:p>
+          <w:p>
+            <w:pPr>
+              <w:cnfStyle w:val="000000100000" w:firstRow="0" w:lastRow="0" w:firstColumn="0" w:lastColumn="0" w:oddVBand="0" w:evenVBand="0" w:oddHBand="1" w:evenHBand="0" w:firstRowFirstColumn="0" w:firstRowLastColumn="0" w:lastRowFirstColumn="0" w:lastRowLastColumn="0"/>
+            </w:pPr>
+            <w:r>
+              <w:t>Set to 0 to use the implementation default.</w:t>
+            </w:r>
+          </w:p>
+        </w:tc>
+      </w:tr>
+    </w:tbl>
+    <w:p>
+      <w:pPr>
+        <w:pStyle w:val="JSONValueHeader"/>
+      </w:pPr>
+    </w:p>
+    <w:p>
+      <w:pPr>
+        <w:pStyle w:val="JSONValueHeader"/>
+      </w:pPr>
+      <w:proofErr w:type="spellStart"/>
+      <w:r>
+        <w:t>stream_height</w:t>
+      </w:r>
+      <w:proofErr w:type="spellEnd"/>
+    </w:p>
+    <w:tbl>
+      <w:tblPr>
+        <w:tblStyle w:val="PlainTable1"/>
+        <w:tblW w:w="0" w:type="auto"/>
+        <w:tblLook w:val="04A0" w:firstRow="1" w:lastRow="0" w:firstColumn="1" w:lastColumn="0" w:noHBand="0" w:noVBand="1"/>
+      </w:tblPr>
+      <w:tblGrid>
+        <w:gridCol w:w="1795"/>
+        <w:gridCol w:w="7555"/>
+      </w:tblGrid>
+      <w:tr>
+        <w:trPr>
+          <w:cnfStyle w:val="100000000000" w:firstRow="1" w:lastRow="0" w:firstColumn="0" w:lastColumn="0" w:oddVBand="0" w:evenVBand="0" w:oddHBand="0" w:evenHBand="0" w:firstRowFirstColumn="0" w:firstRowLastColumn="0" w:lastRowFirstColumn="0" w:lastRowLastColumn="0"/>
+        </w:trPr>
+        <w:tc>
+          <w:tcPr>
+            <w:cnfStyle w:val="001000000000" w:firstRow="0" w:lastRow="0" w:firstColumn="1" w:lastColumn="0" w:oddVBand="0" w:evenVBand="0" w:oddHBand="0" w:evenHBand="0" w:firstRowFirstColumn="0" w:firstRowLastColumn="0" w:lastRowFirstColumn="0" w:lastRowLastColumn="0"/>
+            <w:tcW w:w="1795" w:type="dxa"/>
+          </w:tcPr>
+          <w:p>
+            <w:pPr>
+              <w:jc w:val="right"/>
+            </w:pPr>
+            <w:r>
+              <w:t>Type</w:t>
+            </w:r>
+          </w:p>
+        </w:tc>
+        <w:tc>
+          <w:tcPr>
+            <w:tcW w:w="7555" w:type="dxa"/>
+          </w:tcPr>
+          <w:p>
+            <w:pPr>
+              <w:cnfStyle w:val="100000000000" w:firstRow="1" w:lastRow="0" w:firstColumn="0" w:lastColumn="0" w:oddVBand="0" w:evenVBand="0" w:oddHBand="0" w:evenHBand="0" w:firstRowFirstColumn="0" w:firstRowLastColumn="0" w:lastRowFirstColumn="0" w:lastRowLastColumn="0"/>
+              <w:rPr>
+                <w:b w:val="0"/>
+                <w:bCs w:val="0"/>
+              </w:rPr>
+            </w:pPr>
+            <w:r>
+              <w:rPr>
+                <w:b w:val="0"/>
+                <w:bCs w:val="0"/>
+              </w:rPr>
+              <w:t>Int</w:t>
+            </w:r>
+          </w:p>
+        </w:tc>
+      </w:tr>
+      <w:tr>
+        <w:trPr>
+          <w:cnfStyle w:val="000000100000" w:firstRow="0" w:lastRow="0" w:firstColumn="0" w:lastColumn="0" w:oddVBand="0" w:evenVBand="0" w:oddHBand="1" w:evenHBand="0" w:firstRowFirstColumn="0" w:firstRowLastColumn="0" w:lastRowFirstColumn="0" w:lastRowLastColumn="0"/>
+        </w:trPr>
+        <w:tc>
+          <w:tcPr>
+            <w:cnfStyle w:val="001000000000" w:firstRow="0" w:lastRow="0" w:firstColumn="1" w:lastColumn="0" w:oddVBand="0" w:evenVBand="0" w:oddHBand="0" w:evenHBand="0" w:firstRowFirstColumn="0" w:firstRowLastColumn="0" w:lastRowFirstColumn="0" w:lastRowLastColumn="0"/>
+            <w:tcW w:w="1795" w:type="dxa"/>
+          </w:tcPr>
+          <w:p>
+            <w:pPr>
+              <w:jc w:val="right"/>
+            </w:pPr>
+            <w:r>
+              <w:t>Description</w:t>
+            </w:r>
+          </w:p>
+        </w:tc>
+        <w:tc>
+          <w:tcPr>
+            <w:tcW w:w="7555" w:type="dxa"/>
+          </w:tcPr>
+          <w:p>
+            <w:pPr>
+              <w:cnfStyle w:val="000000100000" w:firstRow="0" w:lastRow="0" w:firstColumn="0" w:lastColumn="0" w:oddVBand="0" w:evenVBand="0" w:oddHBand="1" w:evenHBand="0" w:firstRowFirstColumn="0" w:firstRowLastColumn="0" w:lastRowFirstColumn="0" w:lastRowLastColumn="0"/>
+            </w:pPr>
+            <w:r>
+              <w:t>The explicitly defined size, in pixels, of what the height of the streaming video feed should be.</w:t>
+            </w:r>
+          </w:p>
+        </w:tc>
+      </w:tr>
+      <w:tr>
+        <w:tc>
+          <w:tcPr>
+            <w:cnfStyle w:val="001000000000" w:firstRow="0" w:lastRow="0" w:firstColumn="1" w:lastColumn="0" w:oddVBand="0" w:evenVBand="0" w:oddHBand="0" w:evenHBand="0" w:firstRowFirstColumn="0" w:firstRowLastColumn="0" w:lastRowFirstColumn="0" w:lastRowLastColumn="0"/>
+            <w:tcW w:w="1795" w:type="dxa"/>
+          </w:tcPr>
+          <w:p>
+            <w:pPr>
+              <w:jc w:val="right"/>
+            </w:pPr>
+            <w:r>
+              <w:t>Values</w:t>
+            </w:r>
+          </w:p>
+        </w:tc>
+        <w:tc>
+          <w:tcPr>
+            <w:tcW w:w="7555" w:type="dxa"/>
+          </w:tcPr>
+          <w:p>
+            <w:pPr>
+              <w:cnfStyle w:val="000000000000" w:firstRow="0" w:lastRow="0" w:firstColumn="0" w:lastColumn="0" w:oddVBand="0" w:evenVBand="0" w:oddHBand="0" w:evenHBand="0" w:firstRowFirstColumn="0" w:firstRowLastColumn="0" w:lastRowFirstColumn="0" w:lastRowLastColumn="0"/>
+            </w:pPr>
+            <w:r>
+              <w:t>Pixel amount.</w:t>
+            </w:r>
+          </w:p>
+        </w:tc>
+      </w:tr>
+      <w:tr>
+        <w:trPr>
+          <w:cnfStyle w:val="000000100000" w:firstRow="0" w:lastRow="0" w:firstColumn="0" w:lastColumn="0" w:oddVBand="0" w:evenVBand="0" w:oddHBand="1" w:evenHBand="0" w:firstRowFirstColumn="0" w:firstRowLastColumn="0" w:lastRowFirstColumn="0" w:lastRowLastColumn="0"/>
+        </w:trPr>
+        <w:tc>
+          <w:tcPr>
+            <w:cnfStyle w:val="001000000000" w:firstRow="0" w:lastRow="0" w:firstColumn="1" w:lastColumn="0" w:oddVBand="0" w:evenVBand="0" w:oddHBand="0" w:evenHBand="0" w:firstRowFirstColumn="0" w:firstRowLastColumn="0" w:lastRowFirstColumn="0" w:lastRowLastColumn="0"/>
+            <w:tcW w:w="1795" w:type="dxa"/>
+          </w:tcPr>
+          <w:p>
+            <w:pPr>
+              <w:jc w:val="right"/>
+            </w:pPr>
+            <w:r>
+              <w:t>Notes</w:t>
+            </w:r>
+          </w:p>
+        </w:tc>
+        <w:tc>
+          <w:tcPr>
+            <w:tcW w:w="7555" w:type="dxa"/>
+          </w:tcPr>
+          <w:p>
+            <w:pPr>
+              <w:cnfStyle w:val="000000100000" w:firstRow="0" w:lastRow="0" w:firstColumn="0" w:lastColumn="0" w:oddVBand="0" w:evenVBand="0" w:oddHBand="1" w:evenHBand="0" w:firstRowFirstColumn="0" w:firstRowLastColumn="0" w:lastRowFirstColumn="0" w:lastRowLastColumn="0"/>
+            </w:pPr>
+            <w:r>
+              <w:t>Depending on the polling implementation, this may be treated more as a preference than a hard rule.</w:t>
+            </w:r>
+          </w:p>
+          <w:p>
+            <w:pPr>
+              <w:cnfStyle w:val="000000100000" w:firstRow="0" w:lastRow="0" w:firstColumn="0" w:lastColumn="0" w:oddVBand="0" w:evenVBand="0" w:oddHBand="1" w:evenHBand="0" w:firstRowFirstColumn="0" w:firstRowLastColumn="0" w:lastRowFirstColumn="0" w:lastRowLastColumn="0"/>
+            </w:pPr>
+          </w:p>
+          <w:p>
+            <w:pPr>
+              <w:cnfStyle w:val="000000100000" w:firstRow="0" w:lastRow="0" w:firstColumn="0" w:lastColumn="0" w:oddVBand="0" w:evenVBand="0" w:oddHBand="1" w:evenHBand="0" w:firstRowFirstColumn="0" w:firstRowLastColumn="0" w:lastRowFirstColumn="0" w:lastRowLastColumn="0"/>
+            </w:pPr>
+            <w:r>
+              <w:t>Set to 0 to use the implementation default.</w:t>
+            </w:r>
+          </w:p>
+        </w:tc>
+      </w:tr>
+    </w:tbl>
+    <w:p>
+      <w:pPr>
+        <w:pStyle w:val="JSONValueHeader"/>
+      </w:pPr>
+    </w:p>
+    <w:p>
+      <w:pPr>
+        <w:pStyle w:val="JSONValueHeader"/>
+      </w:pPr>
+      <w:proofErr w:type="spellStart"/>
+      <w:r>
+        <w:t>uri</w:t>
+      </w:r>
+      <w:proofErr w:type="spellEnd"/>
+    </w:p>
+    <w:tbl>
+      <w:tblPr>
+        <w:tblStyle w:val="PlainTable1"/>
+        <w:tblW w:w="0" w:type="auto"/>
+        <w:tblLook w:val="04A0" w:firstRow="1" w:lastRow="0" w:firstColumn="1" w:lastColumn="0" w:noHBand="0" w:noVBand="1"/>
+      </w:tblPr>
+      <w:tblGrid>
+        <w:gridCol w:w="1795"/>
+        <w:gridCol w:w="7555"/>
+      </w:tblGrid>
+      <w:tr>
+        <w:trPr>
+          <w:cnfStyle w:val="100000000000" w:firstRow="1" w:lastRow="0" w:firstColumn="0" w:lastColumn="0" w:oddVBand="0" w:evenVBand="0" w:oddHBand="0" w:evenHBand="0" w:firstRowFirstColumn="0" w:firstRowLastColumn="0" w:lastRowFirstColumn="0" w:lastRowLastColumn="0"/>
+        </w:trPr>
+        <w:tc>
+          <w:tcPr>
+            <w:cnfStyle w:val="001000000000" w:firstRow="0" w:lastRow="0" w:firstColumn="1" w:lastColumn="0" w:oddVBand="0" w:evenVBand="0" w:oddHBand="0" w:evenHBand="0" w:firstRowFirstColumn="0" w:firstRowLastColumn="0" w:lastRowFirstColumn="0" w:lastRowLastColumn="0"/>
+            <w:tcW w:w="1795" w:type="dxa"/>
+          </w:tcPr>
+          <w:p>
+            <w:pPr>
+              <w:jc w:val="right"/>
+            </w:pPr>
+            <w:r>
+              <w:t>Type</w:t>
+            </w:r>
+          </w:p>
+        </w:tc>
+        <w:tc>
+          <w:tcPr>
+            <w:tcW w:w="7555" w:type="dxa"/>
+          </w:tcPr>
+          <w:p>
+            <w:pPr>
+              <w:cnfStyle w:val="100000000000" w:firstRow="1" w:lastRow="0" w:firstColumn="0" w:lastColumn="0" w:oddVBand="0" w:evenVBand="0" w:oddHBand="0" w:evenHBand="0" w:firstRowFirstColumn="0" w:firstRowLastColumn="0" w:lastRowFirstColumn="0" w:lastRowLastColumn="0"/>
+              <w:rPr>
+                <w:b w:val="0"/>
+                <w:bCs w:val="0"/>
+              </w:rPr>
+            </w:pPr>
+            <w:r>
+              <w:rPr>
+                <w:b w:val="0"/>
+                <w:bCs w:val="0"/>
+              </w:rPr>
+              <w:t>string</w:t>
+            </w:r>
+          </w:p>
+        </w:tc>
+      </w:tr>
+      <w:tr>
+        <w:trPr>
+          <w:cnfStyle w:val="000000100000" w:firstRow="0" w:lastRow="0" w:firstColumn="0" w:lastColumn="0" w:oddVBand="0" w:evenVBand="0" w:oddHBand="1" w:evenHBand="0" w:firstRowFirstColumn="0" w:firstRowLastColumn="0" w:lastRowFirstColumn="0" w:lastRowLastColumn="0"/>
+        </w:trPr>
+        <w:tc>
+          <w:tcPr>
+            <w:cnfStyle w:val="001000000000" w:firstRow="0" w:lastRow="0" w:firstColumn="1" w:lastColumn="0" w:oddVBand="0" w:evenVBand="0" w:oddHBand="0" w:evenHBand="0" w:firstRowFirstColumn="0" w:firstRowLastColumn="0" w:lastRowFirstColumn="0" w:lastRowLastColumn="0"/>
+            <w:tcW w:w="1795" w:type="dxa"/>
+          </w:tcPr>
+          <w:p>
+            <w:pPr>
+              <w:jc w:val="right"/>
+            </w:pPr>
+            <w:r>
+              <w:t>Description</w:t>
+            </w:r>
+          </w:p>
+        </w:tc>
+        <w:tc>
+          <w:tcPr>
+            <w:tcW w:w="7555" w:type="dxa"/>
+          </w:tcPr>
+          <w:p>
+            <w:pPr>
+              <w:cnfStyle w:val="000000100000" w:firstRow="0" w:lastRow="0" w:firstColumn="0" w:lastColumn="0" w:oddVBand="0" w:evenVBand="0" w:oddHBand="1" w:evenHBand="0" w:firstRowFirstColumn="0" w:firstRowLastColumn="0" w:lastRowFirstColumn="0" w:lastRowLastColumn="0"/>
+            </w:pPr>
+            <w:r>
               <w:t xml:space="preserve">Used when </w:t>
             </w:r>
+            <w:proofErr w:type="spellStart"/>
             <w:r>
               <w:rPr>
                 <w:i/>
@@ -6475,24 +7769,41 @@
               </w:rPr>
               <w:t>default_poll</w:t>
             </w:r>
+            <w:proofErr w:type="spellEnd"/>
             <w:r>
               <w:t xml:space="preserve"> is set to </w:t>
             </w:r>
             <w:r>
-              <w:t xml:space="preserve">“url”. </w:t>
-            </w:r>
-          </w:p>
-          <w:p>
-            <w:pPr>
-              <w:cnfStyle w:val="000000100000" w:firstRow="0" w:lastRow="0" w:firstColumn="0" w:lastColumn="0" w:oddVBand="0" w:evenVBand="0" w:oddHBand="1" w:evenHBand="0" w:firstRowFirstColumn="0" w:firstRowLastColumn="0" w:lastRowFirstColumn="0" w:lastRowLastColumn="0"/>
-            </w:pPr>
-          </w:p>
-          <w:p>
-            <w:pPr>
-              <w:cnfStyle w:val="000000100000" w:firstRow="0" w:lastRow="0" w:firstColumn="0" w:lastColumn="0" w:oddVBand="0" w:evenVBand="0" w:oddHBand="1" w:evenHBand="0" w:firstRowFirstColumn="0" w:firstRowLastColumn="0" w:lastRowFirstColumn="0" w:lastRowLastColumn="0"/>
-            </w:pPr>
-            <w:r>
-              <w:t xml:space="preserve">This will be the web resource to stream video from. At the moment, only </w:t>
+              <w:t>“</w:t>
+            </w:r>
+            <w:proofErr w:type="spellStart"/>
+            <w:r>
+              <w:t>url</w:t>
+            </w:r>
+            <w:proofErr w:type="spellEnd"/>
+            <w:r>
+              <w:t xml:space="preserve">”. </w:t>
+            </w:r>
+          </w:p>
+          <w:p>
+            <w:pPr>
+              <w:cnfStyle w:val="000000100000" w:firstRow="0" w:lastRow="0" w:firstColumn="0" w:lastColumn="0" w:oddVBand="0" w:evenVBand="0" w:oddHBand="1" w:evenHBand="0" w:firstRowFirstColumn="0" w:firstRowLastColumn="0" w:lastRowFirstColumn="0" w:lastRowLastColumn="0"/>
+            </w:pPr>
+          </w:p>
+          <w:p>
+            <w:pPr>
+              <w:cnfStyle w:val="000000100000" w:firstRow="0" w:lastRow="0" w:firstColumn="0" w:lastColumn="0" w:oddVBand="0" w:evenVBand="0" w:oddHBand="1" w:evenHBand="0" w:firstRowFirstColumn="0" w:firstRowLastColumn="0" w:lastRowFirstColumn="0" w:lastRowLastColumn="0"/>
+            </w:pPr>
+            <w:r>
+              <w:t xml:space="preserve">This will be the web resource to stream video from. </w:t>
+            </w:r>
+            <w:proofErr w:type="gramStart"/>
+            <w:r>
+              <w:t>At the moment</w:t>
+            </w:r>
+            <w:proofErr w:type="gramEnd"/>
+            <w:r>
+              <w:t xml:space="preserve">, only </w:t>
             </w:r>
             <w:r>
               <w:t>RTSP (via v4l2-rtspserver) has been tested to work.</w:t>
@@ -6673,8 +7984,13 @@
     <w:pPr>
       <w:pStyle w:val="Footer"/>
     </w:pPr>
+    <w:proofErr w:type="spellStart"/>
     <w:r>
-      <w:t>AppOptions Documentation</w:t>
+      <w:t>AppOptions</w:t>
+    </w:r>
+    <w:proofErr w:type="spellEnd"/>
+    <w:r>
+      <w:t xml:space="preserve"> Documentation</w:t>
     </w:r>
   </w:p>
 </w:ftr>

</xml_diff>

<commit_message>
Small AppOptionsDoc typo fix
</commit_message>
<xml_diff>
--- a/_Specifications/AppOptionsDocument.docx
+++ b/_Specifications/AppOptionsDocument.docx
@@ -12,28 +12,12 @@
     </w:p>
     <w:p>
       <w:r>
-        <w:t xml:space="preserve">This document contains a listing of possible values that can be used in an </w:t>
+        <w:t>This document contains a listing of possible values that can be used in an AppOptions.json file for the CVG HMD Operator View application.</w:t>
       </w:r>
-      <w:proofErr w:type="spellStart"/>
+    </w:p>
+    <w:p>
       <w:r>
-        <w:t>AppOptions.json</w:t>
-      </w:r>
-      <w:proofErr w:type="spellEnd"/>
-      <w:r>
-        <w:t xml:space="preserve"> file for the CVG HMD Operator View application.</w:t>
-      </w:r>
-    </w:p>
-    <w:p>
-      <w:r>
-        <w:t xml:space="preserve">To find the </w:t>
-      </w:r>
-      <w:proofErr w:type="spellStart"/>
-      <w:r>
-        <w:t>AppOptions.json</w:t>
-      </w:r>
-      <w:proofErr w:type="spellEnd"/>
-      <w:r>
-        <w:t xml:space="preserve"> file, see the root directory where the application executable is.</w:t>
+        <w:t>To find the AppOptions.json file, see the root directory where the application executable is.</w:t>
       </w:r>
     </w:p>
     <w:p>
@@ -49,15 +33,7 @@
     </w:p>
     <w:p>
       <w:r>
-        <w:t xml:space="preserve">These are the elements that go directly into the root </w:t>
-      </w:r>
-      <w:proofErr w:type="spellStart"/>
-      <w:r>
-        <w:t>json</w:t>
-      </w:r>
-      <w:proofErr w:type="spellEnd"/>
-      <w:r>
-        <w:t xml:space="preserve"> object.</w:t>
+        <w:t>These are the elements that go directly into the root json object.</w:t>
       </w:r>
     </w:p>
     <w:p/>
@@ -159,23 +135,7 @@
               <w:t>Semantic</w:t>
             </w:r>
             <w:r>
-              <w:t xml:space="preserve"> versioning of the file format. While not currently used, this can be used to give the application context on the </w:t>
-            </w:r>
-            <w:proofErr w:type="spellStart"/>
-            <w:r>
-              <w:t>AppOptions</w:t>
-            </w:r>
-            <w:proofErr w:type="spellEnd"/>
-            <w:r>
-              <w:t xml:space="preserve"> contents if the file needs to start supporting different versions of the </w:t>
-            </w:r>
-            <w:proofErr w:type="spellStart"/>
-            <w:r>
-              <w:t>json</w:t>
-            </w:r>
-            <w:proofErr w:type="spellEnd"/>
-            <w:r>
-              <w:t xml:space="preserve"> file.</w:t>
+              <w:t xml:space="preserve"> versioning of the file format. While not currently used, this can be used to give the application context on the AppOptions contents if the file needs to start supporting different versions of the json file.</w:t>
             </w:r>
           </w:p>
           <w:p>
@@ -223,15 +183,7 @@
               <w:t xml:space="preserve">The value will be </w:t>
             </w:r>
             <w:r>
-              <w:t>in the format “#.</w:t>
-            </w:r>
-            <w:proofErr w:type="gramStart"/>
-            <w:r>
-              <w:t>#.#</w:t>
-            </w:r>
-            <w:proofErr w:type="gramEnd"/>
-            <w:r>
-              <w:t>”, where # is an integer value. The format will follow the semantic versioning format, where:</w:t>
+              <w:t>in the format “#.#.#”, where # is an integer value. The format will follow the semantic versioning format, where:</w:t>
             </w:r>
           </w:p>
           <w:p>
@@ -283,15 +235,7 @@
               <w:cnfStyle w:val="000000000000" w:firstRow="0" w:lastRow="0" w:firstColumn="0" w:lastColumn="0" w:oddVBand="0" w:evenVBand="0" w:oddHBand="0" w:evenHBand="0" w:firstRowFirstColumn="0" w:firstRowLastColumn="0" w:lastRowFirstColumn="0" w:lastRowLastColumn="0"/>
             </w:pPr>
             <w:r>
-              <w:t xml:space="preserve">What exactly these means </w:t>
-            </w:r>
-            <w:proofErr w:type="gramStart"/>
-            <w:r>
-              <w:t>is</w:t>
-            </w:r>
-            <w:proofErr w:type="gramEnd"/>
-            <w:r>
-              <w:t xml:space="preserve"> no fully defined, as versioning is planned to be used as-needed where useful.</w:t>
+              <w:t>What exactly these means is no fully defined, as versioning is planned to be used as-needed where useful.</w:t>
             </w:r>
           </w:p>
         </w:tc>
@@ -415,15 +359,7 @@
               <w:cnfStyle w:val="000000100000" w:firstRow="0" w:lastRow="0" w:firstColumn="0" w:lastColumn="0" w:oddVBand="0" w:evenVBand="0" w:oddHBand="1" w:evenHBand="0" w:firstRowFirstColumn="0" w:firstRowLastColumn="0" w:lastRowFirstColumn="0" w:lastRowLastColumn="0"/>
             </w:pPr>
             <w:r>
-              <w:t xml:space="preserve">Miscellaneous comment to anyone reading the </w:t>
-            </w:r>
-            <w:proofErr w:type="spellStart"/>
-            <w:r>
-              <w:t>AppOptions.json</w:t>
-            </w:r>
-            <w:proofErr w:type="spellEnd"/>
-            <w:r>
-              <w:t xml:space="preserve"> file in a text editor.</w:t>
+              <w:t>Miscellaneous comment to anyone reading the AppOptions.json file in a text editor.</w:t>
             </w:r>
           </w:p>
         </w:tc>
@@ -484,15 +420,7 @@
               <w:cnfStyle w:val="000000100000" w:firstRow="0" w:lastRow="0" w:firstColumn="0" w:lastColumn="0" w:oddVBand="0" w:evenVBand="0" w:oddHBand="1" w:evenHBand="0" w:firstRowFirstColumn="0" w:firstRowLastColumn="0" w:lastRowFirstColumn="0" w:lastRowLastColumn="0"/>
             </w:pPr>
             <w:r>
-              <w:t>The *.</w:t>
-            </w:r>
-            <w:proofErr w:type="spellStart"/>
-            <w:r>
-              <w:t>json</w:t>
-            </w:r>
-            <w:proofErr w:type="spellEnd"/>
-            <w:r>
-              <w:t xml:space="preserve"> file format does not support comments.</w:t>
+              <w:t>The *.json file format does not support comments.</w:t>
             </w:r>
           </w:p>
         </w:tc>
@@ -504,13 +432,8 @@
         <w:pStyle w:val="JSONValueHeader"/>
       </w:pPr>
       <w:r>
-        <w:t>_</w:t>
+        <w:t>_debug_ui</w:t>
       </w:r>
-      <w:proofErr w:type="spellStart"/>
-      <w:r>
-        <w:t>debug_ui</w:t>
-      </w:r>
-      <w:proofErr w:type="spellEnd"/>
     </w:p>
     <w:tbl>
       <w:tblPr>
@@ -718,13 +641,8 @@
         <w:pStyle w:val="JSONValueHeader"/>
       </w:pPr>
       <w:r>
-        <w:t>_</w:t>
+        <w:t>_fullscreen</w:t>
       </w:r>
-      <w:proofErr w:type="spellStart"/>
-      <w:r>
-        <w:t>fullscreen</w:t>
-      </w:r>
-      <w:proofErr w:type="spellEnd"/>
     </w:p>
     <w:tbl>
       <w:tblPr>
@@ -906,13 +824,8 @@
         <w:pStyle w:val="JSONValueHeader"/>
       </w:pPr>
       <w:r>
-        <w:t>_</w:t>
+        <w:t>_mousepad_scale</w:t>
       </w:r>
-      <w:proofErr w:type="spellStart"/>
-      <w:r>
-        <w:t>mousepad_scale</w:t>
-      </w:r>
-      <w:proofErr w:type="spellEnd"/>
     </w:p>
     <w:tbl>
       <w:tblPr>
@@ -1071,13 +984,8 @@
         <w:pStyle w:val="JSONValueHeader"/>
       </w:pPr>
       <w:r>
-        <w:t>_</w:t>
+        <w:t>_mousepad_x</w:t>
       </w:r>
-      <w:proofErr w:type="spellStart"/>
-      <w:r>
-        <w:t>mousepad_x</w:t>
-      </w:r>
-      <w:proofErr w:type="spellEnd"/>
     </w:p>
     <w:tbl>
       <w:tblPr>
@@ -1240,13 +1148,8 @@
       </w:pPr>
       <w:r>
         <w:br/>
-        <w:t>_</w:t>
+        <w:t>_mousepad_y</w:t>
       </w:r>
-      <w:proofErr w:type="spellStart"/>
-      <w:r>
-        <w:t>mousepad_y</w:t>
-      </w:r>
-      <w:proofErr w:type="spellEnd"/>
     </w:p>
     <w:tbl>
       <w:tblPr>
@@ -1413,13 +1316,8 @@
       </w:pPr>
       <w:r>
         <w:br/>
-        <w:t>_</w:t>
+        <w:t>_viewport_width</w:t>
       </w:r>
-      <w:proofErr w:type="spellStart"/>
-      <w:r>
-        <w:t>viewport_width</w:t>
-      </w:r>
-      <w:proofErr w:type="spellEnd"/>
     </w:p>
     <w:tbl>
       <w:tblPr>
@@ -1575,14 +1473,12 @@
       <w:pPr>
         <w:pStyle w:val="JSONValueHeader"/>
       </w:pPr>
-      <w:proofErr w:type="spellStart"/>
       <w:r>
         <w:t>composite</w:t>
       </w:r>
       <w:r>
         <w:t>_height</w:t>
       </w:r>
-      <w:proofErr w:type="spellEnd"/>
     </w:p>
     <w:tbl>
       <w:tblPr>
@@ -1749,11 +1645,9 @@
       <w:pPr>
         <w:pStyle w:val="JSONValueHeader"/>
       </w:pPr>
-      <w:proofErr w:type="spellStart"/>
       <w:r>
         <w:t>composite_width</w:t>
       </w:r>
-      <w:proofErr w:type="spellEnd"/>
     </w:p>
     <w:tbl>
       <w:tblPr>
@@ -1909,13 +1803,8 @@
         <w:pStyle w:val="JSONValueHeader"/>
       </w:pPr>
       <w:r>
-        <w:t>_</w:t>
+        <w:t>_viewport_height</w:t>
       </w:r>
-      <w:proofErr w:type="spellStart"/>
-      <w:r>
-        <w:t>viewport_height</w:t>
-      </w:r>
-      <w:proofErr w:type="spellEnd"/>
     </w:p>
     <w:tbl>
       <w:tblPr>
@@ -2071,16 +1960,11 @@
         <w:pStyle w:val="JSONValueHeader"/>
       </w:pPr>
       <w:r>
-        <w:t>_</w:t>
-      </w:r>
-      <w:proofErr w:type="spellStart"/>
-      <w:r>
-        <w:t>viewport_offs</w:t>
+        <w:t>_viewport_offs</w:t>
       </w:r>
       <w:r>
         <w:t>x</w:t>
       </w:r>
-      <w:proofErr w:type="spellEnd"/>
     </w:p>
     <w:tbl>
       <w:tblPr>
@@ -2247,13 +2131,8 @@
         <w:pStyle w:val="JSONValueHeader"/>
       </w:pPr>
       <w:r>
-        <w:t>_</w:t>
+        <w:t>_viewport_offsy</w:t>
       </w:r>
-      <w:proofErr w:type="spellStart"/>
-      <w:r>
-        <w:t>viewport_offsy</w:t>
-      </w:r>
-      <w:proofErr w:type="spellEnd"/>
     </w:p>
     <w:tbl>
       <w:tblPr>
@@ -2428,7 +2307,6 @@
       <w:pPr>
         <w:pStyle w:val="JSONValueHeader"/>
       </w:pPr>
-      <w:proofErr w:type="spellStart"/>
       <w:r>
         <w:lastRenderedPageBreak/>
         <w:t>carousel_</w:t>
@@ -2436,7 +2314,6 @@
       <w:r>
         <w:t>study</w:t>
       </w:r>
-      <w:proofErr w:type="spellEnd"/>
     </w:p>
     <w:tbl>
       <w:tblPr>
@@ -2483,29 +2360,13 @@
                 <w:b w:val="0"/>
                 <w:bCs w:val="0"/>
               </w:rPr>
-              <w:t xml:space="preserve">Array of </w:t>
-            </w:r>
-            <w:proofErr w:type="spellStart"/>
+              <w:t>Array of carousel_options entr</w:t>
+            </w:r>
             <w:r>
               <w:rPr>
                 <w:b w:val="0"/>
                 <w:bCs w:val="0"/>
               </w:rPr>
-              <w:t>carousel_options</w:t>
-            </w:r>
-            <w:proofErr w:type="spellEnd"/>
-            <w:r>
-              <w:rPr>
-                <w:b w:val="0"/>
-                <w:bCs w:val="0"/>
-              </w:rPr>
-              <w:t xml:space="preserve"> entr</w:t>
-            </w:r>
-            <w:r>
-              <w:rPr>
-                <w:b w:val="0"/>
-                <w:bCs w:val="0"/>
-              </w:rPr>
               <w:t>ies.</w:t>
             </w:r>
           </w:p>
@@ -2590,23 +2451,7 @@
             </w:r>
             <w:r>
               <w:br/>
-              <w:t xml:space="preserve">Or, this can be a string to a </w:t>
-            </w:r>
-            <w:proofErr w:type="spellStart"/>
-            <w:r>
-              <w:t>json</w:t>
-            </w:r>
-            <w:proofErr w:type="spellEnd"/>
-            <w:r>
-              <w:t xml:space="preserve"> file containing a </w:t>
-            </w:r>
-            <w:proofErr w:type="spellStart"/>
-            <w:r>
-              <w:t>carousel_system</w:t>
-            </w:r>
-            <w:proofErr w:type="spellEnd"/>
-            <w:r>
-              <w:t>.</w:t>
+              <w:t>Or, this can be a string to a json file containing a carousel_system.</w:t>
             </w:r>
           </w:p>
         </w:tc>
@@ -2653,14 +2498,9 @@
       <w:pPr>
         <w:pStyle w:val="JSONValueHeader"/>
       </w:pPr>
-      <w:proofErr w:type="spellStart"/>
       <w:r>
-        <w:t>carousel_</w:t>
+        <w:t>carousel_series</w:t>
       </w:r>
-      <w:r>
-        <w:t>series</w:t>
-      </w:r>
-      <w:proofErr w:type="spellEnd"/>
     </w:p>
     <w:tbl>
       <w:tblPr>
@@ -2707,23 +2547,7 @@
                 <w:b w:val="0"/>
                 <w:bCs w:val="0"/>
               </w:rPr>
-              <w:t xml:space="preserve">Array of </w:t>
-            </w:r>
-            <w:proofErr w:type="spellStart"/>
-            <w:r>
-              <w:rPr>
-                <w:b w:val="0"/>
-                <w:bCs w:val="0"/>
-              </w:rPr>
-              <w:t>carousel_options</w:t>
-            </w:r>
-            <w:proofErr w:type="spellEnd"/>
-            <w:r>
-              <w:rPr>
-                <w:b w:val="0"/>
-                <w:bCs w:val="0"/>
-              </w:rPr>
-              <w:t xml:space="preserve"> entries.</w:t>
+              <w:t>Array of carousel_options entries.</w:t>
             </w:r>
           </w:p>
         </w:tc>
@@ -2755,10 +2579,7 @@
               <w:cnfStyle w:val="000000100000" w:firstRow="0" w:lastRow="0" w:firstColumn="0" w:lastColumn="0" w:oddVBand="0" w:evenVBand="0" w:oddHBand="1" w:evenHBand="0" w:firstRowFirstColumn="0" w:firstRowLastColumn="0" w:lastRowFirstColumn="0" w:lastRowLastColumn="0"/>
             </w:pPr>
             <w:r>
-              <w:t xml:space="preserve">This will be the arbitrary list of entries shown </w:t>
-            </w:r>
-            <w:r>
-              <w:t>in the series carousel.</w:t>
+              <w:t>This will be the arbitrary list of entries shown in the series carousel.</w:t>
             </w:r>
           </w:p>
         </w:tc>
@@ -2809,29 +2630,8 @@
             <w:pPr>
               <w:cnfStyle w:val="000000000000" w:firstRow="0" w:lastRow="0" w:firstColumn="0" w:lastColumn="0" w:oddVBand="0" w:evenVBand="0" w:oddHBand="0" w:evenHBand="0" w:firstRowFirstColumn="0" w:firstRowLastColumn="0" w:lastRowFirstColumn="0" w:lastRowLastColumn="0"/>
             </w:pPr>
-            <w:proofErr w:type="gramStart"/>
-            <w:r>
-              <w:t>Or,</w:t>
-            </w:r>
-            <w:proofErr w:type="gramEnd"/>
-            <w:r>
-              <w:t xml:space="preserve"> this can be a string to a </w:t>
-            </w:r>
-            <w:proofErr w:type="spellStart"/>
-            <w:r>
-              <w:t>json</w:t>
-            </w:r>
-            <w:proofErr w:type="spellEnd"/>
-            <w:r>
-              <w:t xml:space="preserve"> file containing a </w:t>
-            </w:r>
-            <w:proofErr w:type="spellStart"/>
-            <w:r>
-              <w:t>carousel_system</w:t>
-            </w:r>
-            <w:proofErr w:type="spellEnd"/>
-            <w:r>
-              <w:t>.</w:t>
+            <w:r>
+              <w:t>Or, this can be a string to a json file containing a carousel_system.</w:t>
             </w:r>
           </w:p>
         </w:tc>
@@ -2878,14 +2678,9 @@
       <w:pPr>
         <w:pStyle w:val="JSONValueHeader"/>
       </w:pPr>
-      <w:proofErr w:type="spellStart"/>
       <w:r>
-        <w:t>carousel_o</w:t>
+        <w:t>carousel_orientation</w:t>
       </w:r>
-      <w:r>
-        <w:t>rientation</w:t>
-      </w:r>
-      <w:proofErr w:type="spellEnd"/>
     </w:p>
     <w:tbl>
       <w:tblPr>
@@ -2932,23 +2727,7 @@
                 <w:b w:val="0"/>
                 <w:bCs w:val="0"/>
               </w:rPr>
-              <w:t xml:space="preserve">Array of </w:t>
-            </w:r>
-            <w:proofErr w:type="spellStart"/>
-            <w:r>
-              <w:rPr>
-                <w:b w:val="0"/>
-                <w:bCs w:val="0"/>
-              </w:rPr>
-              <w:t>carousel_options</w:t>
-            </w:r>
-            <w:proofErr w:type="spellEnd"/>
-            <w:r>
-              <w:rPr>
-                <w:b w:val="0"/>
-                <w:bCs w:val="0"/>
-              </w:rPr>
-              <w:t xml:space="preserve"> entries.</w:t>
+              <w:t>Array of carousel_options entries.</w:t>
             </w:r>
           </w:p>
         </w:tc>
@@ -2980,13 +2759,7 @@
               <w:cnfStyle w:val="000000100000" w:firstRow="0" w:lastRow="0" w:firstColumn="0" w:lastColumn="0" w:oddVBand="0" w:evenVBand="0" w:oddHBand="1" w:evenHBand="0" w:firstRowFirstColumn="0" w:firstRowLastColumn="0" w:lastRowFirstColumn="0" w:lastRowLastColumn="0"/>
             </w:pPr>
             <w:r>
-              <w:t xml:space="preserve">This will be the arbitrary list of entries shown in the </w:t>
-            </w:r>
-            <w:r>
-              <w:t xml:space="preserve">orientation </w:t>
-            </w:r>
-            <w:r>
-              <w:t>carousel.</w:t>
+              <w:t>This will be the arbitrary list of entries shown in the orientation carousel.</w:t>
             </w:r>
           </w:p>
         </w:tc>
@@ -3037,29 +2810,8 @@
             <w:pPr>
               <w:cnfStyle w:val="000000000000" w:firstRow="0" w:lastRow="0" w:firstColumn="0" w:lastColumn="0" w:oddVBand="0" w:evenVBand="0" w:oddHBand="0" w:evenHBand="0" w:firstRowFirstColumn="0" w:firstRowLastColumn="0" w:lastRowFirstColumn="0" w:lastRowLastColumn="0"/>
             </w:pPr>
-            <w:proofErr w:type="gramStart"/>
-            <w:r>
-              <w:t>Or,</w:t>
-            </w:r>
-            <w:proofErr w:type="gramEnd"/>
-            <w:r>
-              <w:t xml:space="preserve"> this can be a string to a </w:t>
-            </w:r>
-            <w:proofErr w:type="spellStart"/>
-            <w:r>
-              <w:t>json</w:t>
-            </w:r>
-            <w:proofErr w:type="spellEnd"/>
-            <w:r>
-              <w:t xml:space="preserve"> file containing a </w:t>
-            </w:r>
-            <w:proofErr w:type="spellStart"/>
-            <w:r>
-              <w:t>carousel_system</w:t>
-            </w:r>
-            <w:proofErr w:type="spellEnd"/>
-            <w:r>
-              <w:t>.</w:t>
+            <w:r>
+              <w:t>Or, this can be a string to a json file containing a carousel_system.</w:t>
             </w:r>
           </w:p>
         </w:tc>
@@ -3106,11 +2858,9 @@
       <w:pPr>
         <w:pStyle w:val="JSONValueHeader"/>
       </w:pPr>
-      <w:proofErr w:type="spellStart"/>
       <w:r>
         <w:t>feed_options</w:t>
       </w:r>
-      <w:proofErr w:type="spellEnd"/>
     </w:p>
     <w:tbl>
       <w:tblPr>
@@ -3157,23 +2907,7 @@
                 <w:b w:val="0"/>
                 <w:bCs w:val="0"/>
               </w:rPr>
-              <w:t xml:space="preserve">Array of </w:t>
-            </w:r>
-            <w:proofErr w:type="spellStart"/>
-            <w:r>
-              <w:rPr>
-                <w:b w:val="0"/>
-                <w:bCs w:val="0"/>
-              </w:rPr>
-              <w:t>feed_options</w:t>
-            </w:r>
-            <w:proofErr w:type="spellEnd"/>
-            <w:r>
-              <w:rPr>
-                <w:b w:val="0"/>
-                <w:bCs w:val="0"/>
-              </w:rPr>
-              <w:t xml:space="preserve"> entries.</w:t>
+              <w:t>Array of feed_options entries.</w:t>
             </w:r>
           </w:p>
         </w:tc>
@@ -3233,58 +2967,64 @@
             <w:r>
               <w:t xml:space="preserve">For the specification of the types of objects that should be in this array, see the section on </w:t>
             </w:r>
-            <w:proofErr w:type="spellStart"/>
             <w:r>
               <w:rPr>
                 <w:i/>
                 <w:iCs/>
               </w:rPr>
-              <w:t>feed_option</w:t>
-            </w:r>
-            <w:proofErr w:type="spellEnd"/>
+              <w:t>feed_option Entries</w:t>
+            </w:r>
+            <w:r>
+              <w:t>.</w:t>
+            </w:r>
+          </w:p>
+        </w:tc>
+      </w:tr>
+      <w:tr>
+        <w:trPr>
+          <w:cnfStyle w:val="000000100000" w:firstRow="0" w:lastRow="0" w:firstColumn="0" w:lastColumn="0" w:oddVBand="0" w:evenVBand="0" w:oddHBand="1" w:evenHBand="0" w:firstRowFirstColumn="0" w:firstRowLastColumn="0" w:lastRowFirstColumn="0" w:lastRowLastColumn="0"/>
+        </w:trPr>
+        <w:tc>
+          <w:tcPr>
+            <w:cnfStyle w:val="001000000000" w:firstRow="0" w:lastRow="0" w:firstColumn="1" w:lastColumn="0" w:oddVBand="0" w:evenVBand="0" w:oddHBand="0" w:evenHBand="0" w:firstRowFirstColumn="0" w:firstRowLastColumn="0" w:lastRowFirstColumn="0" w:lastRowLastColumn="0"/>
+            <w:tcW w:w="1795" w:type="dxa"/>
+          </w:tcPr>
+          <w:p>
+            <w:pPr>
+              <w:jc w:val="right"/>
+            </w:pPr>
+            <w:r>
+              <w:t>Notes</w:t>
+            </w:r>
+          </w:p>
+        </w:tc>
+        <w:tc>
+          <w:tcPr>
+            <w:tcW w:w="7555" w:type="dxa"/>
+          </w:tcPr>
+          <w:p>
+            <w:pPr>
+              <w:cnfStyle w:val="000000100000" w:firstRow="0" w:lastRow="0" w:firstColumn="0" w:lastColumn="0" w:oddVBand="0" w:evenVBand="0" w:oddHBand="1" w:evenHBand="0" w:firstRowFirstColumn="0" w:firstRowLastColumn="0" w:lastRowFirstColumn="0" w:lastRowLastColumn="0"/>
+            </w:pPr>
+            <w:r>
+              <w:t xml:space="preserve">Each </w:t>
+            </w:r>
             <w:r>
               <w:rPr>
                 <w:i/>
                 <w:iCs/>
               </w:rPr>
-              <w:t xml:space="preserve"> Entries</w:t>
-            </w:r>
-            <w:r>
-              <w:t>.</w:t>
-            </w:r>
-          </w:p>
-        </w:tc>
-      </w:tr>
-      <w:tr>
-        <w:trPr>
-          <w:cnfStyle w:val="000000100000" w:firstRow="0" w:lastRow="0" w:firstColumn="0" w:lastColumn="0" w:oddVBand="0" w:evenVBand="0" w:oddHBand="1" w:evenHBand="0" w:firstRowFirstColumn="0" w:firstRowLastColumn="0" w:lastRowFirstColumn="0" w:lastRowLastColumn="0"/>
-        </w:trPr>
-        <w:tc>
-          <w:tcPr>
-            <w:cnfStyle w:val="001000000000" w:firstRow="0" w:lastRow="0" w:firstColumn="1" w:lastColumn="0" w:oddVBand="0" w:evenVBand="0" w:oddHBand="0" w:evenHBand="0" w:firstRowFirstColumn="0" w:firstRowLastColumn="0" w:lastRowFirstColumn="0" w:lastRowLastColumn="0"/>
-            <w:tcW w:w="1795" w:type="dxa"/>
-          </w:tcPr>
-          <w:p>
-            <w:pPr>
-              <w:jc w:val="right"/>
-            </w:pPr>
-            <w:r>
-              <w:t>Notes</w:t>
-            </w:r>
-          </w:p>
-        </w:tc>
-        <w:tc>
-          <w:tcPr>
-            <w:tcW w:w="7555" w:type="dxa"/>
-          </w:tcPr>
-          <w:p>
-            <w:pPr>
-              <w:cnfStyle w:val="000000100000" w:firstRow="0" w:lastRow="0" w:firstColumn="0" w:lastColumn="0" w:oddVBand="0" w:evenVBand="0" w:oddHBand="1" w:evenHBand="0" w:firstRowFirstColumn="0" w:firstRowLastColumn="0" w:lastRowFirstColumn="0" w:lastRowLastColumn="0"/>
-            </w:pPr>
-            <w:r>
-              <w:t xml:space="preserve">Each </w:t>
-            </w:r>
-            <w:proofErr w:type="spellStart"/>
+              <w:t>feed_options</w:t>
+            </w:r>
+            <w:r>
+              <w:t xml:space="preserve"> </w:t>
+            </w:r>
+            <w:r>
+              <w:t xml:space="preserve">entry </w:t>
+            </w:r>
+            <w:r>
+              <w:t xml:space="preserve">represents a separate video stream, from a camera. The system is currently hardcoded to 2 cameras, so </w:t>
+            </w:r>
             <w:r>
               <w:rPr>
                 <w:i/>
@@ -3292,25 +3032,6 @@
               </w:rPr>
               <w:t>feed_options</w:t>
             </w:r>
-            <w:proofErr w:type="spellEnd"/>
-            <w:r>
-              <w:t xml:space="preserve"> </w:t>
-            </w:r>
-            <w:r>
-              <w:t xml:space="preserve">entry </w:t>
-            </w:r>
-            <w:r>
-              <w:t xml:space="preserve">represents a separate video stream, from a camera. The system is currently hardcoded to 2 cameras, so </w:t>
-            </w:r>
-            <w:proofErr w:type="spellStart"/>
-            <w:r>
-              <w:rPr>
-                <w:i/>
-                <w:iCs/>
-              </w:rPr>
-              <w:t>feed_options</w:t>
-            </w:r>
-            <w:proofErr w:type="spellEnd"/>
             <w:r>
               <w:t xml:space="preserve"> should have 2 entries.</w:t>
             </w:r>
@@ -3332,20 +3053,9 @@
       <w:pPr>
         <w:pStyle w:val="Heading1"/>
       </w:pPr>
-      <w:proofErr w:type="spellStart"/>
       <w:r>
         <w:lastRenderedPageBreak/>
-        <w:t>c</w:t>
-      </w:r>
-      <w:r>
-        <w:t>arousel</w:t>
-      </w:r>
-      <w:r>
-        <w:t>_system</w:t>
-      </w:r>
-      <w:proofErr w:type="spellEnd"/>
-      <w:r>
-        <w:t xml:space="preserve"> Entries</w:t>
+        <w:t>carousel_system Entries</w:t>
       </w:r>
     </w:p>
     <w:p>
@@ -3353,23 +3063,7 @@
         <w:t>These are external JSON files</w:t>
       </w:r>
       <w:r>
-        <w:t xml:space="preserve"> that contain carousel entries. This is so carousel definitions can be kept separate from a specific </w:t>
-      </w:r>
-      <w:proofErr w:type="spellStart"/>
-      <w:r>
-        <w:t>AppOption</w:t>
-      </w:r>
-      <w:proofErr w:type="spellEnd"/>
-      <w:r>
-        <w:t xml:space="preserve"> – as well as referenced between multiple </w:t>
-      </w:r>
-      <w:proofErr w:type="spellStart"/>
-      <w:r>
-        <w:t>AppOptions</w:t>
-      </w:r>
-      <w:proofErr w:type="spellEnd"/>
-      <w:r>
-        <w:t>.</w:t>
+        <w:t xml:space="preserve"> that contain carousel entries. This is so carousel definitions can be kept separate from a specific AppOption – as well as referenced between multiple AppOptions.</w:t>
       </w:r>
     </w:p>
     <w:p/>
@@ -3435,23 +3129,7 @@
                 <w:b w:val="0"/>
                 <w:bCs w:val="0"/>
               </w:rPr>
-              <w:t xml:space="preserve">Array of </w:t>
-            </w:r>
-            <w:proofErr w:type="spellStart"/>
-            <w:r>
-              <w:rPr>
-                <w:b w:val="0"/>
-                <w:bCs w:val="0"/>
-              </w:rPr>
-              <w:t>carousel_options</w:t>
-            </w:r>
-            <w:proofErr w:type="spellEnd"/>
-            <w:r>
-              <w:rPr>
-                <w:b w:val="0"/>
-                <w:bCs w:val="0"/>
-              </w:rPr>
-              <w:t xml:space="preserve"> entries.</w:t>
+              <w:t>Array of carousel_options entries.</w:t>
             </w:r>
           </w:p>
         </w:tc>
@@ -3483,13 +3161,7 @@
               <w:cnfStyle w:val="000000100000" w:firstRow="0" w:lastRow="0" w:firstColumn="0" w:lastColumn="0" w:oddVBand="0" w:evenVBand="0" w:oddHBand="1" w:evenHBand="0" w:firstRowFirstColumn="0" w:firstRowLastColumn="0" w:lastRowFirstColumn="0" w:lastRowLastColumn="0"/>
             </w:pPr>
             <w:r>
-              <w:t xml:space="preserve">This will be the arbitrary list of entries shown in </w:t>
-            </w:r>
-            <w:r>
-              <w:t xml:space="preserve">a </w:t>
-            </w:r>
-            <w:r>
-              <w:t>carousel.</w:t>
+              <w:t>This will be the arbitrary list of entries shown in a carousel.</w:t>
             </w:r>
           </w:p>
         </w:tc>
@@ -3723,21 +3395,12 @@
             <w:r>
               <w:t xml:space="preserve">For the specification of the types of objects that should be in this array, see the section on </w:t>
             </w:r>
-            <w:proofErr w:type="spellStart"/>
             <w:r>
               <w:rPr>
                 <w:i/>
                 <w:iCs/>
               </w:rPr>
-              <w:t>feed_option</w:t>
-            </w:r>
-            <w:proofErr w:type="spellEnd"/>
-            <w:r>
-              <w:rPr>
-                <w:i/>
-                <w:iCs/>
-              </w:rPr>
-              <w:t xml:space="preserve"> Entries</w:t>
+              <w:t>feed_option Entries</w:t>
             </w:r>
             <w:r>
               <w:t>.</w:t>
@@ -3787,11 +3450,9 @@
       <w:pPr>
         <w:pStyle w:val="JSONValueHeader"/>
       </w:pPr>
-      <w:proofErr w:type="spellStart"/>
       <w:r>
         <w:t>icon_filepath</w:t>
       </w:r>
-      <w:proofErr w:type="spellEnd"/>
     </w:p>
     <w:tbl>
       <w:tblPr>
@@ -3908,15 +3569,7 @@
               <w:cnfStyle w:val="000000000000" w:firstRow="0" w:lastRow="0" w:firstColumn="0" w:lastColumn="0" w:oddVBand="0" w:evenVBand="0" w:oddHBand="0" w:evenHBand="0" w:firstRowFirstColumn="0" w:firstRowLastColumn="0" w:lastRowFirstColumn="0" w:lastRowLastColumn="0"/>
             </w:pPr>
             <w:r>
-              <w:t xml:space="preserve">A file path to a </w:t>
-            </w:r>
-            <w:proofErr w:type="spellStart"/>
-            <w:r>
-              <w:t>png</w:t>
-            </w:r>
-            <w:proofErr w:type="spellEnd"/>
-            <w:r>
-              <w:t xml:space="preserve"> image.</w:t>
+              <w:t>A file path to a png image.</w:t>
             </w:r>
           </w:p>
           <w:p>
@@ -4122,21 +3775,12 @@
             <w:r>
               <w:t xml:space="preserve">For the specification of the types of objects that should be in this array, see the section on </w:t>
             </w:r>
-            <w:proofErr w:type="spellStart"/>
             <w:r>
               <w:rPr>
                 <w:i/>
                 <w:iCs/>
               </w:rPr>
-              <w:t>feed_option</w:t>
-            </w:r>
-            <w:proofErr w:type="spellEnd"/>
-            <w:r>
-              <w:rPr>
-                <w:i/>
-                <w:iCs/>
-              </w:rPr>
-              <w:t xml:space="preserve"> Entries</w:t>
+              <w:t>feed_option Entries</w:t>
             </w:r>
             <w:r>
               <w:t>.</w:t>
@@ -4304,21 +3948,12 @@
             <w:r>
               <w:t xml:space="preserve">For the specification of the types of objects that should be in this array, see the section on </w:t>
             </w:r>
-            <w:proofErr w:type="spellStart"/>
             <w:r>
               <w:rPr>
                 <w:i/>
                 <w:iCs/>
               </w:rPr>
-              <w:t>feed_option</w:t>
-            </w:r>
-            <w:proofErr w:type="spellEnd"/>
-            <w:r>
-              <w:rPr>
-                <w:i/>
-                <w:iCs/>
-              </w:rPr>
-              <w:t xml:space="preserve"> Entries</w:t>
+              <w:t>feed_option Entries</w:t>
             </w:r>
             <w:r>
               <w:t>.</w:t>
@@ -4387,20 +4022,14 @@
       <w:pPr>
         <w:pStyle w:val="Heading1"/>
       </w:pPr>
-      <w:proofErr w:type="spellStart"/>
       <w:r>
-        <w:t>feed_options</w:t>
-      </w:r>
-      <w:proofErr w:type="spellEnd"/>
-      <w:r>
-        <w:t xml:space="preserve"> Entries</w:t>
+        <w:t>feed_options Entries</w:t>
       </w:r>
     </w:p>
     <w:p>
       <w:r>
         <w:t xml:space="preserve">These are the members of the objects that populate the root </w:t>
       </w:r>
-      <w:proofErr w:type="spellStart"/>
       <w:r>
         <w:rPr>
           <w:i/>
@@ -4408,7 +4037,6 @@
         </w:rPr>
         <w:t>feed_options</w:t>
       </w:r>
-      <w:proofErr w:type="spellEnd"/>
       <w:r>
         <w:t xml:space="preserve"> array.</w:t>
       </w:r>
@@ -4436,11 +4064,9 @@
       <w:pPr>
         <w:pStyle w:val="JSONValueHeader"/>
       </w:pPr>
-      <w:proofErr w:type="spellStart"/>
       <w:r>
         <w:t>default_poll</w:t>
       </w:r>
-      <w:proofErr w:type="spellEnd"/>
     </w:p>
     <w:tbl>
       <w:tblPr>
@@ -4525,15 +4151,7 @@
               <w:t>polling method</w:t>
             </w:r>
             <w:r>
-              <w:t xml:space="preserve"> of video stream to use if a </w:t>
-            </w:r>
-            <w:proofErr w:type="spellStart"/>
-            <w:r>
-              <w:t>linux</w:t>
-            </w:r>
-            <w:proofErr w:type="spellEnd"/>
-            <w:r>
-              <w:t xml:space="preserve"> or windows override isn’t specified.</w:t>
+              <w:t xml:space="preserve"> of video stream to use if a linux or windows override isn’t specified.</w:t>
             </w:r>
           </w:p>
         </w:tc>
@@ -4585,25 +4203,7 @@
                 <w:b/>
                 <w:bCs/>
               </w:rPr>
-              <w:t>“</w:t>
-            </w:r>
-            <w:proofErr w:type="spellStart"/>
-            <w:r>
-              <w:rPr>
-                <w:rFonts w:ascii="Consolas" w:hAnsi="Consolas"/>
-                <w:b/>
-                <w:bCs/>
-              </w:rPr>
-              <w:t>cvusb</w:t>
-            </w:r>
-            <w:proofErr w:type="spellEnd"/>
-            <w:r>
-              <w:rPr>
-                <w:rFonts w:ascii="Consolas" w:hAnsi="Consolas"/>
-                <w:b/>
-                <w:bCs/>
-              </w:rPr>
-              <w:t>”</w:t>
+              <w:t>“cvusb”</w:t>
             </w:r>
           </w:p>
           <w:p>
@@ -4639,25 +4239,7 @@
                 <w:b/>
                 <w:bCs/>
               </w:rPr>
-              <w:t>“</w:t>
-            </w:r>
-            <w:proofErr w:type="spellStart"/>
-            <w:r>
-              <w:rPr>
-                <w:rFonts w:ascii="Consolas" w:hAnsi="Consolas"/>
-                <w:b/>
-                <w:bCs/>
-              </w:rPr>
-              <w:t>devpath</w:t>
-            </w:r>
-            <w:proofErr w:type="spellEnd"/>
-            <w:r>
-              <w:rPr>
-                <w:rFonts w:ascii="Consolas" w:hAnsi="Consolas"/>
-                <w:b/>
-                <w:bCs/>
-              </w:rPr>
-              <w:t>”</w:t>
+              <w:t>“devpath”</w:t>
             </w:r>
           </w:p>
           <w:p>
@@ -4670,15 +4252,7 @@
               <w:cnfStyle w:val="000000000000" w:firstRow="0" w:lastRow="0" w:firstColumn="0" w:lastColumn="0" w:oddVBand="0" w:evenVBand="0" w:oddHBand="0" w:evenHBand="0" w:firstRowFirstColumn="0" w:firstRowLastColumn="0" w:lastRowFirstColumn="0" w:lastRowLastColumn="0"/>
             </w:pPr>
             <w:r>
-              <w:t xml:space="preserve">The </w:t>
-            </w:r>
-            <w:proofErr w:type="spellStart"/>
-            <w:r>
-              <w:t>linux</w:t>
-            </w:r>
-            <w:proofErr w:type="spellEnd"/>
-            <w:r>
-              <w:t xml:space="preserve"> device path.</w:t>
+              <w:t>The linux device path.</w:t>
             </w:r>
           </w:p>
           <w:p>
@@ -4738,25 +4312,7 @@
                 <w:b/>
                 <w:bCs/>
               </w:rPr>
-              <w:t>“</w:t>
-            </w:r>
-            <w:proofErr w:type="spellStart"/>
-            <w:r>
-              <w:rPr>
-                <w:rFonts w:ascii="Consolas" w:hAnsi="Consolas"/>
-                <w:b/>
-                <w:bCs/>
-              </w:rPr>
-              <w:t>mmal</w:t>
-            </w:r>
-            <w:proofErr w:type="spellEnd"/>
-            <w:r>
-              <w:rPr>
-                <w:rFonts w:ascii="Consolas" w:hAnsi="Consolas"/>
-                <w:b/>
-                <w:bCs/>
-              </w:rPr>
-              <w:t>”</w:t>
+              <w:t>“mmal”</w:t>
             </w:r>
           </w:p>
           <w:p>
@@ -4769,23 +4325,7 @@
               <w:cnfStyle w:val="000000000000" w:firstRow="0" w:lastRow="0" w:firstColumn="0" w:lastColumn="0" w:oddVBand="0" w:evenVBand="0" w:oddHBand="0" w:evenHBand="0" w:firstRowFirstColumn="0" w:firstRowLastColumn="0" w:lastRowFirstColumn="0" w:lastRowLastColumn="0"/>
             </w:pPr>
             <w:r>
-              <w:t xml:space="preserve">Use the low-level </w:t>
-            </w:r>
-            <w:proofErr w:type="spellStart"/>
-            <w:r>
-              <w:t>RaspberryPi</w:t>
-            </w:r>
-            <w:proofErr w:type="spellEnd"/>
-            <w:r>
-              <w:t xml:space="preserve"> </w:t>
-            </w:r>
-            <w:proofErr w:type="spellStart"/>
-            <w:r>
-              <w:t>VideoCore</w:t>
-            </w:r>
-            <w:proofErr w:type="spellEnd"/>
-            <w:r>
-              <w:t>/MMAL systems.</w:t>
+              <w:t>Use the low-level RaspberryPi VideoCore/MMAL systems.</w:t>
             </w:r>
           </w:p>
           <w:p>
@@ -4821,7 +4361,13 @@
               <w:cnfStyle w:val="000000000000" w:firstRow="0" w:lastRow="0" w:firstColumn="0" w:lastColumn="0" w:oddVBand="0" w:evenVBand="0" w:oddHBand="0" w:evenHBand="0" w:firstRowFirstColumn="0" w:firstRowLastColumn="0" w:lastRowFirstColumn="0" w:lastRowLastColumn="0"/>
             </w:pPr>
             <w:r>
-              <w:t>Unused – previously brough in a static image that emulated a static video feed.</w:t>
+              <w:t>Unused – previously brough</w:t>
+            </w:r>
+            <w:r>
+              <w:t>t</w:t>
+            </w:r>
+            <w:r>
+              <w:t xml:space="preserve"> in a static image that emulated a static video feed.</w:t>
             </w:r>
           </w:p>
           <w:p>
@@ -4844,25 +4390,7 @@
                 <w:b/>
                 <w:bCs/>
               </w:rPr>
-              <w:t>“</w:t>
-            </w:r>
-            <w:proofErr w:type="spellStart"/>
-            <w:r>
-              <w:rPr>
-                <w:rFonts w:ascii="Consolas" w:hAnsi="Consolas"/>
-                <w:b/>
-                <w:bCs/>
-              </w:rPr>
-              <w:t>url</w:t>
-            </w:r>
-            <w:proofErr w:type="spellEnd"/>
-            <w:r>
-              <w:rPr>
-                <w:rFonts w:ascii="Consolas" w:hAnsi="Consolas"/>
-                <w:b/>
-                <w:bCs/>
-              </w:rPr>
-              <w:t>”</w:t>
+              <w:t>“url”</w:t>
             </w:r>
           </w:p>
           <w:p>
@@ -4911,23 +4439,7 @@
               <w:t xml:space="preserve">This value is only used if a platform-specific override isn’t specified. For </w:t>
             </w:r>
             <w:r>
-              <w:t xml:space="preserve">more information on these overrides, see </w:t>
-            </w:r>
-            <w:proofErr w:type="spellStart"/>
-            <w:r>
-              <w:t>windows_poll</w:t>
-            </w:r>
-            <w:proofErr w:type="spellEnd"/>
-            <w:r>
-              <w:t xml:space="preserve"> and </w:t>
-            </w:r>
-            <w:proofErr w:type="spellStart"/>
-            <w:r>
-              <w:t>linux_poll</w:t>
-            </w:r>
-            <w:proofErr w:type="spellEnd"/>
-            <w:r>
-              <w:t>.</w:t>
+              <w:t>more information on these overrides, see windows_poll and linux_poll.</w:t>
             </w:r>
           </w:p>
         </w:tc>
@@ -4942,22 +4454,14 @@
       <w:pPr>
         <w:pStyle w:val="JSONValueHeader"/>
       </w:pPr>
-      <w:proofErr w:type="spellStart"/>
       <w:r>
         <w:t>windows_poll</w:t>
       </w:r>
-      <w:proofErr w:type="spellEnd"/>
-    </w:p>
-    <w:p>
-      <w:proofErr w:type="gramStart"/>
+    </w:p>
+    <w:p>
       <w:r>
-        <w:t>Similar to</w:t>
+        <w:t xml:space="preserve">Similar to </w:t>
       </w:r>
-      <w:proofErr w:type="gramEnd"/>
-      <w:r>
-        <w:t xml:space="preserve"> </w:t>
-      </w:r>
-      <w:proofErr w:type="spellStart"/>
       <w:r>
         <w:rPr>
           <w:i/>
@@ -4972,7 +4476,6 @@
         </w:rPr>
         <w:t>poll</w:t>
       </w:r>
-      <w:proofErr w:type="spellEnd"/>
       <w:r>
         <w:t xml:space="preserve"> but</w:t>
       </w:r>
@@ -4989,22 +4492,14 @@
       <w:pPr>
         <w:pStyle w:val="JSONValueHeader"/>
       </w:pPr>
-      <w:proofErr w:type="spellStart"/>
       <w:r>
         <w:t>linux_poll</w:t>
       </w:r>
-      <w:proofErr w:type="spellEnd"/>
-    </w:p>
-    <w:p>
-      <w:proofErr w:type="gramStart"/>
+    </w:p>
+    <w:p>
       <w:r>
-        <w:t>Similar to</w:t>
+        <w:t xml:space="preserve">Similar to </w:t>
       </w:r>
-      <w:proofErr w:type="gramEnd"/>
-      <w:r>
-        <w:t xml:space="preserve"> </w:t>
-      </w:r>
-      <w:proofErr w:type="spellStart"/>
       <w:r>
         <w:rPr>
           <w:i/>
@@ -5019,7 +4514,6 @@
         </w:rPr>
         <w:t>poll</w:t>
       </w:r>
-      <w:proofErr w:type="spellEnd"/>
       <w:r>
         <w:t xml:space="preserve"> but</w:t>
       </w:r>
@@ -5032,11 +4526,9 @@
       <w:pPr>
         <w:pStyle w:val="JSONValueHeader"/>
       </w:pPr>
-      <w:proofErr w:type="spellStart"/>
       <w:r>
         <w:t>dev_path</w:t>
       </w:r>
-      <w:proofErr w:type="spellEnd"/>
     </w:p>
     <w:tbl>
       <w:tblPr>
@@ -5126,7 +4618,6 @@
             <w:r>
               <w:t xml:space="preserve"> (e.g., </w:t>
             </w:r>
-            <w:proofErr w:type="spellStart"/>
             <w:r>
               <w:rPr>
                 <w:i/>
@@ -5134,31 +4625,14 @@
               </w:rPr>
               <w:t>default_poll</w:t>
             </w:r>
-            <w:proofErr w:type="spellEnd"/>
             <w:r>
               <w:t xml:space="preserve">) </w:t>
             </w:r>
             <w:r>
-              <w:t>is set to “</w:t>
-            </w:r>
-            <w:proofErr w:type="spellStart"/>
-            <w:r>
-              <w:t>devpath</w:t>
-            </w:r>
-            <w:proofErr w:type="spellEnd"/>
-            <w:r>
-              <w:t>”</w:t>
-            </w:r>
-            <w:r>
-              <w:t xml:space="preserve"> or “</w:t>
-            </w:r>
-            <w:proofErr w:type="spellStart"/>
-            <w:r>
-              <w:t>mmal</w:t>
-            </w:r>
-            <w:proofErr w:type="spellEnd"/>
-            <w:r>
-              <w:t>”.</w:t>
+              <w:t>is set to “devpath”</w:t>
+            </w:r>
+            <w:r>
+              <w:t xml:space="preserve"> or “mmal”.</w:t>
             </w:r>
           </w:p>
           <w:p>
@@ -5202,13 +4676,8 @@
             <w:r>
               <w:t xml:space="preserve">The </w:t>
             </w:r>
-            <w:proofErr w:type="spellStart"/>
-            <w:r>
-              <w:t>linux</w:t>
-            </w:r>
-            <w:proofErr w:type="spellEnd"/>
-            <w:r>
-              <w:t xml:space="preserve"> </w:t>
+            <w:r>
+              <w:t xml:space="preserve">linux </w:t>
             </w:r>
             <w:r>
               <w:t>device path</w:t>
@@ -5350,7 +4819,6 @@
             <w:r>
               <w:t xml:space="preserve"> (e.g., </w:t>
             </w:r>
-            <w:proofErr w:type="spellStart"/>
             <w:r>
               <w:rPr>
                 <w:i/>
@@ -5358,20 +4826,11 @@
               </w:rPr>
               <w:t>default_poll</w:t>
             </w:r>
-            <w:proofErr w:type="spellEnd"/>
             <w:r>
               <w:t>) i</w:t>
             </w:r>
             <w:r>
-              <w:t>s set to “</w:t>
-            </w:r>
-            <w:proofErr w:type="spellStart"/>
-            <w:r>
-              <w:t>cvusb</w:t>
-            </w:r>
-            <w:proofErr w:type="spellEnd"/>
-            <w:r>
-              <w:t>”.</w:t>
+              <w:t>s set to “cvusb”.</w:t>
             </w:r>
           </w:p>
           <w:p>
@@ -5413,15 +4872,7 @@
               <w:cnfStyle w:val="000000000000" w:firstRow="0" w:lastRow="0" w:firstColumn="0" w:lastColumn="0" w:oddVBand="0" w:evenVBand="0" w:oddHBand="0" w:evenHBand="0" w:firstRowFirstColumn="0" w:firstRowLastColumn="0" w:lastRowFirstColumn="0" w:lastRowLastColumn="0"/>
             </w:pPr>
             <w:r>
-              <w:t xml:space="preserve">A device index, usable by the OpenCV </w:t>
-            </w:r>
-            <w:proofErr w:type="spellStart"/>
-            <w:r>
-              <w:t>api</w:t>
-            </w:r>
-            <w:proofErr w:type="spellEnd"/>
-            <w:r>
-              <w:t>.</w:t>
+              <w:t>A device index, usable by the OpenCV api.</w:t>
             </w:r>
           </w:p>
         </w:tc>
@@ -5468,11 +4919,9 @@
       <w:pPr>
         <w:pStyle w:val="JSONValueHeader"/>
       </w:pPr>
-      <w:proofErr w:type="spellStart"/>
       <w:r>
         <w:t>mmal_index</w:t>
       </w:r>
-      <w:proofErr w:type="spellEnd"/>
     </w:p>
     <w:tbl>
       <w:tblPr>
@@ -5559,7 +5008,6 @@
             <w:r>
               <w:t xml:space="preserve"> (e.g., </w:t>
             </w:r>
-            <w:proofErr w:type="spellStart"/>
             <w:r>
               <w:rPr>
                 <w:i/>
@@ -5567,17 +5015,8 @@
               </w:rPr>
               <w:t>default_poll</w:t>
             </w:r>
-            <w:proofErr w:type="spellEnd"/>
-            <w:r>
-              <w:t>) is set to “</w:t>
-            </w:r>
-            <w:proofErr w:type="spellStart"/>
-            <w:r>
-              <w:t>mmal</w:t>
-            </w:r>
-            <w:proofErr w:type="spellEnd"/>
-            <w:r>
-              <w:t>”.</w:t>
+            <w:r>
+              <w:t>) is set to “mmal”.</w:t>
             </w:r>
           </w:p>
           <w:p>
@@ -5683,11 +5122,9 @@
       <w:pPr>
         <w:pStyle w:val="JSONValueHeader"/>
       </w:pPr>
-      <w:proofErr w:type="spellStart"/>
       <w:r>
         <w:t>menu_targ</w:t>
       </w:r>
-      <w:proofErr w:type="spellEnd"/>
     </w:p>
     <w:tbl>
       <w:tblPr>
@@ -5801,15 +5238,7 @@
               <w:t>true</w:t>
             </w:r>
             <w:r>
-              <w:t xml:space="preserve"> to show the application </w:t>
-            </w:r>
-            <w:proofErr w:type="spellStart"/>
-            <w:r>
-              <w:t>fullscreen</w:t>
-            </w:r>
-            <w:proofErr w:type="spellEnd"/>
-            <w:r>
-              <w:t xml:space="preserve"> (default).</w:t>
+              <w:t xml:space="preserve"> to show the application fullscreen (default).</w:t>
             </w:r>
           </w:p>
           <w:p>
@@ -5857,7 +5286,6 @@
             <w:r>
               <w:t xml:space="preserve">Only 1 camera can be the menu target. If multiple things are set to true, the first found entry in </w:t>
             </w:r>
-            <w:proofErr w:type="spellStart"/>
             <w:r>
               <w:rPr>
                 <w:i/>
@@ -5865,7 +5293,6 @@
               </w:rPr>
               <w:t>feed_options</w:t>
             </w:r>
-            <w:proofErr w:type="spellEnd"/>
             <w:r>
               <w:t xml:space="preserve"> will be used.</w:t>
             </w:r>
@@ -5882,11 +5309,9 @@
       <w:pPr>
         <w:pStyle w:val="JSONValueHeader"/>
       </w:pPr>
-      <w:proofErr w:type="spellStart"/>
       <w:r>
         <w:t>pipe_chans</w:t>
       </w:r>
-      <w:proofErr w:type="spellEnd"/>
     </w:p>
     <w:tbl>
       <w:tblPr>
@@ -5980,7 +5405,6 @@
             <w:r>
               <w:t xml:space="preserve">(e.g., </w:t>
             </w:r>
-            <w:proofErr w:type="spellStart"/>
             <w:r>
               <w:rPr>
                 <w:i/>
@@ -5988,7 +5412,6 @@
               </w:rPr>
               <w:t>default_poll</w:t>
             </w:r>
-            <w:proofErr w:type="spellEnd"/>
             <w:r>
               <w:t>)</w:t>
             </w:r>
@@ -6085,11 +5508,9 @@
       <w:pPr>
         <w:pStyle w:val="JSONValueHeader"/>
       </w:pPr>
-      <w:proofErr w:type="spellStart"/>
       <w:r>
         <w:t>pipe_cmd</w:t>
       </w:r>
-      <w:proofErr w:type="spellEnd"/>
     </w:p>
     <w:tbl>
       <w:tblPr>
@@ -6179,7 +5600,6 @@
             <w:r>
               <w:t xml:space="preserve">(e.g., </w:t>
             </w:r>
-            <w:proofErr w:type="spellStart"/>
             <w:r>
               <w:rPr>
                 <w:i/>
@@ -6187,7 +5607,6 @@
               </w:rPr>
               <w:t>default_poll</w:t>
             </w:r>
-            <w:proofErr w:type="spellEnd"/>
             <w:r>
               <w:t>)</w:t>
             </w:r>
@@ -6281,11 +5700,9 @@
       <w:pPr>
         <w:pStyle w:val="JSONValueHeader"/>
       </w:pPr>
-      <w:proofErr w:type="spellStart"/>
       <w:r>
         <w:t>pipe_height</w:t>
       </w:r>
-      <w:proofErr w:type="spellEnd"/>
     </w:p>
     <w:tbl>
       <w:tblPr>
@@ -6402,15 +5819,7 @@
               <w:t>true</w:t>
             </w:r>
             <w:r>
-              <w:t xml:space="preserve"> to show the application </w:t>
-            </w:r>
-            <w:proofErr w:type="spellStart"/>
-            <w:r>
-              <w:t>fullscreen</w:t>
-            </w:r>
-            <w:proofErr w:type="spellEnd"/>
-            <w:r>
-              <w:t xml:space="preserve"> (default).</w:t>
+              <w:t xml:space="preserve"> to show the application fullscreen (default).</w:t>
             </w:r>
           </w:p>
           <w:p>
@@ -6485,11 +5894,9 @@
       <w:pPr>
         <w:pStyle w:val="JSONValueHeader"/>
       </w:pPr>
-      <w:proofErr w:type="spellStart"/>
       <w:r>
         <w:t>pipe_width</w:t>
       </w:r>
-      <w:proofErr w:type="spellEnd"/>
     </w:p>
     <w:tbl>
       <w:tblPr>
@@ -6606,15 +6013,7 @@
               <w:t>true</w:t>
             </w:r>
             <w:r>
-              <w:t xml:space="preserve"> to show the application </w:t>
-            </w:r>
-            <w:proofErr w:type="spellStart"/>
-            <w:r>
-              <w:t>fullscreen</w:t>
-            </w:r>
-            <w:proofErr w:type="spellEnd"/>
-            <w:r>
-              <w:t xml:space="preserve"> (default).</w:t>
+              <w:t xml:space="preserve"> to show the application fullscreen (default).</w:t>
             </w:r>
           </w:p>
           <w:p>
@@ -6817,7 +6216,6 @@
             <w:r>
               <w:t xml:space="preserve">If an int is used, it is implied that a </w:t>
             </w:r>
-            <w:proofErr w:type="spellStart"/>
             <w:r>
               <w:rPr>
                 <w:i/>
@@ -6825,7 +6223,6 @@
               </w:rPr>
               <w:t>static_threshold</w:t>
             </w:r>
-            <w:proofErr w:type="spellEnd"/>
             <w:r>
               <w:t xml:space="preserve"> should be used, with the integer (a value between [0, 255]) used as the threshold pixel value. If a string is specified, it should be one of the string values listed below.</w:t>
             </w:r>
@@ -6863,35 +6260,7 @@
                 <w:b/>
                 <w:bCs/>
               </w:rPr>
-              <w:t>“</w:t>
-            </w:r>
-            <w:proofErr w:type="spellStart"/>
-            <w:proofErr w:type="gramStart"/>
-            <w:r>
-              <w:rPr>
-                <w:rFonts w:ascii="Consolas" w:hAnsi="Consolas"/>
-                <w:b/>
-                <w:bCs/>
-              </w:rPr>
-              <w:t>yen</w:t>
-            </w:r>
-            <w:proofErr w:type="gramEnd"/>
-            <w:r>
-              <w:rPr>
-                <w:rFonts w:ascii="Consolas" w:hAnsi="Consolas"/>
-                <w:b/>
-                <w:bCs/>
-              </w:rPr>
-              <w:t>_threshold</w:t>
-            </w:r>
-            <w:proofErr w:type="spellEnd"/>
-            <w:r>
-              <w:rPr>
-                <w:rFonts w:ascii="Consolas" w:hAnsi="Consolas"/>
-                <w:b/>
-                <w:bCs/>
-              </w:rPr>
-              <w:t>”</w:t>
+              <w:t>“yen_threshold”</w:t>
             </w:r>
           </w:p>
           <w:p>
@@ -6927,35 +6296,7 @@
                 <w:b/>
                 <w:bCs/>
               </w:rPr>
-              <w:t>“</w:t>
-            </w:r>
-            <w:proofErr w:type="spellStart"/>
-            <w:proofErr w:type="gramStart"/>
-            <w:r>
-              <w:rPr>
-                <w:rFonts w:ascii="Consolas" w:hAnsi="Consolas"/>
-                <w:b/>
-                <w:bCs/>
-              </w:rPr>
-              <w:t>yen</w:t>
-            </w:r>
-            <w:proofErr w:type="gramEnd"/>
-            <w:r>
-              <w:rPr>
-                <w:rFonts w:ascii="Consolas" w:hAnsi="Consolas"/>
-                <w:b/>
-                <w:bCs/>
-              </w:rPr>
-              <w:t>_threshold_compressed</w:t>
-            </w:r>
-            <w:proofErr w:type="spellEnd"/>
-            <w:r>
-              <w:rPr>
-                <w:rFonts w:ascii="Consolas" w:hAnsi="Consolas"/>
-                <w:b/>
-                <w:bCs/>
-              </w:rPr>
-              <w:t>”</w:t>
+              <w:t>“yen_threshold_compressed”</w:t>
             </w:r>
           </w:p>
           <w:p>
@@ -6988,35 +6329,7 @@
                 <w:b/>
                 <w:bCs/>
               </w:rPr>
-              <w:t>“</w:t>
-            </w:r>
-            <w:proofErr w:type="spellStart"/>
-            <w:proofErr w:type="gramStart"/>
-            <w:r>
-              <w:rPr>
-                <w:rFonts w:ascii="Consolas" w:hAnsi="Consolas"/>
-                <w:b/>
-                <w:bCs/>
-              </w:rPr>
-              <w:t>static</w:t>
-            </w:r>
-            <w:proofErr w:type="gramEnd"/>
-            <w:r>
-              <w:rPr>
-                <w:rFonts w:ascii="Consolas" w:hAnsi="Consolas"/>
-                <w:b/>
-                <w:bCs/>
-              </w:rPr>
-              <w:t>_threshold</w:t>
-            </w:r>
-            <w:proofErr w:type="spellEnd"/>
-            <w:r>
-              <w:rPr>
-                <w:rFonts w:ascii="Consolas" w:hAnsi="Consolas"/>
-                <w:b/>
-                <w:bCs/>
-              </w:rPr>
-              <w:t>”</w:t>
+              <w:t>“static_threshold”</w:t>
             </w:r>
           </w:p>
           <w:p>
@@ -7049,35 +6362,7 @@
                 <w:b/>
                 <w:bCs/>
               </w:rPr>
-              <w:t>“</w:t>
-            </w:r>
-            <w:proofErr w:type="spellStart"/>
-            <w:proofErr w:type="gramStart"/>
-            <w:r>
-              <w:rPr>
-                <w:rFonts w:ascii="Consolas" w:hAnsi="Consolas"/>
-                <w:b/>
-                <w:bCs/>
-              </w:rPr>
-              <w:t>two</w:t>
-            </w:r>
-            <w:proofErr w:type="gramEnd"/>
-            <w:r>
-              <w:rPr>
-                <w:rFonts w:ascii="Consolas" w:hAnsi="Consolas"/>
-                <w:b/>
-                <w:bCs/>
-              </w:rPr>
-              <w:t>_stdev_from_mean</w:t>
-            </w:r>
-            <w:proofErr w:type="spellEnd"/>
-            <w:r>
-              <w:rPr>
-                <w:rFonts w:ascii="Consolas" w:hAnsi="Consolas"/>
-                <w:b/>
-                <w:bCs/>
-              </w:rPr>
-              <w:t>”</w:t>
+              <w:t>“two_stdev_from_mean”</w:t>
             </w:r>
           </w:p>
           <w:p>
@@ -7139,11 +6424,9 @@
       <w:pPr>
         <w:pStyle w:val="JSONValueHeader"/>
       </w:pPr>
-      <w:proofErr w:type="spellStart"/>
       <w:r>
         <w:t>static_img</w:t>
       </w:r>
-      <w:proofErr w:type="spellEnd"/>
     </w:p>
     <w:p>
       <w:pPr>
@@ -7157,23 +6440,7 @@
           <w:i/>
           <w:iCs/>
         </w:rPr>
-        <w:t xml:space="preserve">This documented value is a deprecated feature that is considered for deletion. It is currently under review if we are going to commit with its obsolescence or repurpose the feature in question. Until then, because it’s saved in the </w:t>
-      </w:r>
-      <w:proofErr w:type="spellStart"/>
-      <w:r>
-        <w:rPr>
-          <w:i/>
-          <w:iCs/>
-        </w:rPr>
-        <w:t>json</w:t>
-      </w:r>
-      <w:proofErr w:type="spellEnd"/>
-      <w:r>
-        <w:rPr>
-          <w:i/>
-          <w:iCs/>
-        </w:rPr>
-        <w:t xml:space="preserve"> file, it’s documented for the sake of completeness.</w:t>
+        <w:t>This documented value is a deprecated feature that is considered for deletion. It is currently under review if we are going to commit with its obsolescence or repurpose the feature in question. Until then, because it’s saved in the json file, it’s documented for the sake of completeness.</w:t>
       </w:r>
     </w:p>
     <w:tbl>
@@ -7329,11 +6596,9 @@
       <w:pPr>
         <w:pStyle w:val="JSONValueHeader"/>
       </w:pPr>
-      <w:proofErr w:type="spellStart"/>
       <w:r>
         <w:t>stream_width</w:t>
       </w:r>
-      <w:proofErr w:type="spellEnd"/>
     </w:p>
     <w:tbl>
       <w:tblPr>
@@ -7504,11 +6769,9 @@
       <w:pPr>
         <w:pStyle w:val="JSONValueHeader"/>
       </w:pPr>
-      <w:proofErr w:type="spellStart"/>
       <w:r>
         <w:t>stream_height</w:t>
       </w:r>
-      <w:proofErr w:type="spellEnd"/>
     </w:p>
     <w:tbl>
       <w:tblPr>
@@ -7676,11 +6939,9 @@
       <w:pPr>
         <w:pStyle w:val="JSONValueHeader"/>
       </w:pPr>
-      <w:proofErr w:type="spellStart"/>
       <w:r>
         <w:t>uri</w:t>
       </w:r>
-      <w:proofErr w:type="spellEnd"/>
     </w:p>
     <w:tbl>
       <w:tblPr>
@@ -7761,7 +7022,6 @@
             <w:r>
               <w:t xml:space="preserve">Used when </w:t>
             </w:r>
-            <w:proofErr w:type="spellStart"/>
             <w:r>
               <w:rPr>
                 <w:i/>
@@ -7769,41 +7029,24 @@
               </w:rPr>
               <w:t>default_poll</w:t>
             </w:r>
-            <w:proofErr w:type="spellEnd"/>
             <w:r>
               <w:t xml:space="preserve"> is set to </w:t>
             </w:r>
             <w:r>
-              <w:t>“</w:t>
-            </w:r>
-            <w:proofErr w:type="spellStart"/>
-            <w:r>
-              <w:t>url</w:t>
-            </w:r>
-            <w:proofErr w:type="spellEnd"/>
-            <w:r>
-              <w:t xml:space="preserve">”. </w:t>
-            </w:r>
-          </w:p>
-          <w:p>
-            <w:pPr>
-              <w:cnfStyle w:val="000000100000" w:firstRow="0" w:lastRow="0" w:firstColumn="0" w:lastColumn="0" w:oddVBand="0" w:evenVBand="0" w:oddHBand="1" w:evenHBand="0" w:firstRowFirstColumn="0" w:firstRowLastColumn="0" w:lastRowFirstColumn="0" w:lastRowLastColumn="0"/>
-            </w:pPr>
-          </w:p>
-          <w:p>
-            <w:pPr>
-              <w:cnfStyle w:val="000000100000" w:firstRow="0" w:lastRow="0" w:firstColumn="0" w:lastColumn="0" w:oddVBand="0" w:evenVBand="0" w:oddHBand="1" w:evenHBand="0" w:firstRowFirstColumn="0" w:firstRowLastColumn="0" w:lastRowFirstColumn="0" w:lastRowLastColumn="0"/>
-            </w:pPr>
-            <w:r>
-              <w:t xml:space="preserve">This will be the web resource to stream video from. </w:t>
-            </w:r>
-            <w:proofErr w:type="gramStart"/>
-            <w:r>
-              <w:t>At the moment</w:t>
-            </w:r>
-            <w:proofErr w:type="gramEnd"/>
-            <w:r>
-              <w:t xml:space="preserve">, only </w:t>
+              <w:t xml:space="preserve">“url”. </w:t>
+            </w:r>
+          </w:p>
+          <w:p>
+            <w:pPr>
+              <w:cnfStyle w:val="000000100000" w:firstRow="0" w:lastRow="0" w:firstColumn="0" w:lastColumn="0" w:oddVBand="0" w:evenVBand="0" w:oddHBand="1" w:evenHBand="0" w:firstRowFirstColumn="0" w:firstRowLastColumn="0" w:lastRowFirstColumn="0" w:lastRowLastColumn="0"/>
+            </w:pPr>
+          </w:p>
+          <w:p>
+            <w:pPr>
+              <w:cnfStyle w:val="000000100000" w:firstRow="0" w:lastRow="0" w:firstColumn="0" w:lastColumn="0" w:oddVBand="0" w:evenVBand="0" w:oddHBand="1" w:evenHBand="0" w:firstRowFirstColumn="0" w:firstRowLastColumn="0" w:lastRowFirstColumn="0" w:lastRowLastColumn="0"/>
+            </w:pPr>
+            <w:r>
+              <w:t xml:space="preserve">This will be the web resource to stream video from. At the moment, only </w:t>
             </w:r>
             <w:r>
               <w:t>RTSP (via v4l2-rtspserver) has been tested to work.</w:t>
@@ -7984,13 +7227,8 @@
     <w:pPr>
       <w:pStyle w:val="Footer"/>
     </w:pPr>
-    <w:proofErr w:type="spellStart"/>
     <w:r>
-      <w:t>AppOptions</w:t>
-    </w:r>
-    <w:proofErr w:type="spellEnd"/>
-    <w:r>
-      <w:t xml:space="preserve"> Documentation</w:t>
+      <w:t>AppOptions Documentation</w:t>
     </w:r>
   </w:p>
 </w:ftr>

</xml_diff>

<commit_message>
Added ability to flip camera feeds
* Added AppOptions.json camera feed arguments flip_vert and flip_horiz
     * Serialization
* Added support for MMAL
* Added simulated support for OpenCV
* Updated AppOptions specs documentation.
</commit_message>
<xml_diff>
--- a/_Specifications/AppOptionsDocument.docx
+++ b/_Specifications/AppOptionsDocument.docx
@@ -12,12 +12,28 @@
     </w:p>
     <w:p>
       <w:r>
-        <w:t>This document contains a listing of possible values that can be used in an AppOptions.json file for the CVG HMD Operator View application.</w:t>
-      </w:r>
-    </w:p>
-    <w:p>
-      <w:r>
-        <w:t>To find the AppOptions.json file, see the root directory where the application executable is.</w:t>
+        <w:t xml:space="preserve">This document contains a listing of possible values that can be used in an </w:t>
+      </w:r>
+      <w:proofErr w:type="spellStart"/>
+      <w:r>
+        <w:t>AppOptions.json</w:t>
+      </w:r>
+      <w:proofErr w:type="spellEnd"/>
+      <w:r>
+        <w:t xml:space="preserve"> file for the CVG HMD Operator View application.</w:t>
+      </w:r>
+    </w:p>
+    <w:p>
+      <w:r>
+        <w:t xml:space="preserve">To find the </w:t>
+      </w:r>
+      <w:proofErr w:type="spellStart"/>
+      <w:r>
+        <w:t>AppOptions.json</w:t>
+      </w:r>
+      <w:proofErr w:type="spellEnd"/>
+      <w:r>
+        <w:t xml:space="preserve"> file, see the root directory where the application executable is.</w:t>
       </w:r>
     </w:p>
     <w:p>
@@ -135,7 +151,15 @@
               <w:t>Semantic</w:t>
             </w:r>
             <w:r>
-              <w:t xml:space="preserve"> versioning of the file format. While not currently used, this can be used to give the application context on the AppOptions contents if the file needs to start supporting different versions of the json file.</w:t>
+              <w:t xml:space="preserve"> versioning of the file format. While not currently used, this can be used to give the application context on the </w:t>
+            </w:r>
+            <w:proofErr w:type="spellStart"/>
+            <w:r>
+              <w:t>AppOptions</w:t>
+            </w:r>
+            <w:proofErr w:type="spellEnd"/>
+            <w:r>
+              <w:t xml:space="preserve"> contents if the file needs to start supporting different versions of the json file.</w:t>
             </w:r>
           </w:p>
           <w:p>
@@ -359,7 +383,15 @@
               <w:cnfStyle w:val="000000100000" w:firstRow="0" w:lastRow="0" w:firstColumn="0" w:lastColumn="0" w:oddVBand="0" w:evenVBand="0" w:oddHBand="1" w:evenHBand="0" w:firstRowFirstColumn="0" w:firstRowLastColumn="0" w:lastRowFirstColumn="0" w:lastRowLastColumn="0"/>
             </w:pPr>
             <w:r>
-              <w:t>Miscellaneous comment to anyone reading the AppOptions.json file in a text editor.</w:t>
+              <w:t xml:space="preserve">Miscellaneous comment to anyone reading the </w:t>
+            </w:r>
+            <w:proofErr w:type="spellStart"/>
+            <w:r>
+              <w:t>AppOptions.json</w:t>
+            </w:r>
+            <w:proofErr w:type="spellEnd"/>
+            <w:r>
+              <w:t xml:space="preserve"> file in a text editor.</w:t>
             </w:r>
           </w:p>
         </w:tc>
@@ -432,8 +464,13 @@
         <w:pStyle w:val="JSONValueHeader"/>
       </w:pPr>
       <w:r>
-        <w:t>_debug_ui</w:t>
-      </w:r>
+        <w:t>_</w:t>
+      </w:r>
+      <w:proofErr w:type="spellStart"/>
+      <w:r>
+        <w:t>debug_ui</w:t>
+      </w:r>
+      <w:proofErr w:type="spellEnd"/>
     </w:p>
     <w:tbl>
       <w:tblPr>
@@ -641,8 +678,13 @@
         <w:pStyle w:val="JSONValueHeader"/>
       </w:pPr>
       <w:r>
-        <w:t>_fullscreen</w:t>
-      </w:r>
+        <w:t>_</w:t>
+      </w:r>
+      <w:proofErr w:type="spellStart"/>
+      <w:r>
+        <w:t>fullscreen</w:t>
+      </w:r>
+      <w:proofErr w:type="spellEnd"/>
     </w:p>
     <w:tbl>
       <w:tblPr>
@@ -824,8 +866,13 @@
         <w:pStyle w:val="JSONValueHeader"/>
       </w:pPr>
       <w:r>
-        <w:t>_mousepad_scale</w:t>
-      </w:r>
+        <w:t>_</w:t>
+      </w:r>
+      <w:proofErr w:type="spellStart"/>
+      <w:r>
+        <w:t>mousepad_scale</w:t>
+      </w:r>
+      <w:proofErr w:type="spellEnd"/>
     </w:p>
     <w:tbl>
       <w:tblPr>
@@ -984,8 +1031,13 @@
         <w:pStyle w:val="JSONValueHeader"/>
       </w:pPr>
       <w:r>
-        <w:t>_mousepad_x</w:t>
-      </w:r>
+        <w:t>_</w:t>
+      </w:r>
+      <w:proofErr w:type="spellStart"/>
+      <w:r>
+        <w:t>mousepad_x</w:t>
+      </w:r>
+      <w:proofErr w:type="spellEnd"/>
     </w:p>
     <w:tbl>
       <w:tblPr>
@@ -1148,8 +1200,13 @@
       </w:pPr>
       <w:r>
         <w:br/>
-        <w:t>_mousepad_y</w:t>
-      </w:r>
+        <w:t>_</w:t>
+      </w:r>
+      <w:proofErr w:type="spellStart"/>
+      <w:r>
+        <w:t>mousepad_y</w:t>
+      </w:r>
+      <w:proofErr w:type="spellEnd"/>
     </w:p>
     <w:tbl>
       <w:tblPr>
@@ -1316,8 +1373,13 @@
       </w:pPr>
       <w:r>
         <w:br/>
-        <w:t>_viewport_width</w:t>
-      </w:r>
+        <w:t>_</w:t>
+      </w:r>
+      <w:proofErr w:type="spellStart"/>
+      <w:r>
+        <w:t>viewport_width</w:t>
+      </w:r>
+      <w:proofErr w:type="spellEnd"/>
     </w:p>
     <w:tbl>
       <w:tblPr>
@@ -1473,12 +1535,14 @@
       <w:pPr>
         <w:pStyle w:val="JSONValueHeader"/>
       </w:pPr>
+      <w:proofErr w:type="spellStart"/>
       <w:r>
         <w:t>composite</w:t>
       </w:r>
       <w:r>
         <w:t>_height</w:t>
       </w:r>
+      <w:proofErr w:type="spellEnd"/>
     </w:p>
     <w:tbl>
       <w:tblPr>
@@ -1645,9 +1709,11 @@
       <w:pPr>
         <w:pStyle w:val="JSONValueHeader"/>
       </w:pPr>
+      <w:proofErr w:type="spellStart"/>
       <w:r>
         <w:t>composite_width</w:t>
       </w:r>
+      <w:proofErr w:type="spellEnd"/>
     </w:p>
     <w:tbl>
       <w:tblPr>
@@ -1803,8 +1869,13 @@
         <w:pStyle w:val="JSONValueHeader"/>
       </w:pPr>
       <w:r>
-        <w:t>_viewport_height</w:t>
-      </w:r>
+        <w:t>_</w:t>
+      </w:r>
+      <w:proofErr w:type="spellStart"/>
+      <w:r>
+        <w:t>viewport_height</w:t>
+      </w:r>
+      <w:proofErr w:type="spellEnd"/>
     </w:p>
     <w:tbl>
       <w:tblPr>
@@ -1960,11 +2031,16 @@
         <w:pStyle w:val="JSONValueHeader"/>
       </w:pPr>
       <w:r>
-        <w:t>_viewport_offs</w:t>
+        <w:t>_</w:t>
+      </w:r>
+      <w:proofErr w:type="spellStart"/>
+      <w:r>
+        <w:t>viewport_offs</w:t>
       </w:r>
       <w:r>
         <w:t>x</w:t>
       </w:r>
+      <w:proofErr w:type="spellEnd"/>
     </w:p>
     <w:tbl>
       <w:tblPr>
@@ -2131,8 +2207,13 @@
         <w:pStyle w:val="JSONValueHeader"/>
       </w:pPr>
       <w:r>
-        <w:t>_viewport_offsy</w:t>
-      </w:r>
+        <w:t>_</w:t>
+      </w:r>
+      <w:proofErr w:type="spellStart"/>
+      <w:r>
+        <w:t>viewport_offsy</w:t>
+      </w:r>
+      <w:proofErr w:type="spellEnd"/>
     </w:p>
     <w:tbl>
       <w:tblPr>
@@ -2307,6 +2388,7 @@
       <w:pPr>
         <w:pStyle w:val="JSONValueHeader"/>
       </w:pPr>
+      <w:proofErr w:type="spellStart"/>
       <w:r>
         <w:lastRenderedPageBreak/>
         <w:t>carousel_</w:t>
@@ -2314,6 +2396,7 @@
       <w:r>
         <w:t>study</w:t>
       </w:r>
+      <w:proofErr w:type="spellEnd"/>
     </w:p>
     <w:tbl>
       <w:tblPr>
@@ -2360,13 +2443,29 @@
                 <w:b w:val="0"/>
                 <w:bCs w:val="0"/>
               </w:rPr>
-              <w:t>Array of carousel_options entr</w:t>
-            </w:r>
+              <w:t xml:space="preserve">Array of </w:t>
+            </w:r>
+            <w:proofErr w:type="spellStart"/>
             <w:r>
               <w:rPr>
                 <w:b w:val="0"/>
                 <w:bCs w:val="0"/>
               </w:rPr>
+              <w:t>carousel_options</w:t>
+            </w:r>
+            <w:proofErr w:type="spellEnd"/>
+            <w:r>
+              <w:rPr>
+                <w:b w:val="0"/>
+                <w:bCs w:val="0"/>
+              </w:rPr>
+              <w:t xml:space="preserve"> entr</w:t>
+            </w:r>
+            <w:r>
+              <w:rPr>
+                <w:b w:val="0"/>
+                <w:bCs w:val="0"/>
+              </w:rPr>
               <w:t>ies.</w:t>
             </w:r>
           </w:p>
@@ -2451,7 +2550,15 @@
             </w:r>
             <w:r>
               <w:br/>
-              <w:t>Or, this can be a string to a json file containing a carousel_system.</w:t>
+              <w:t xml:space="preserve">Or, this can be a string to a json file containing a </w:t>
+            </w:r>
+            <w:proofErr w:type="spellStart"/>
+            <w:r>
+              <w:t>carousel_system</w:t>
+            </w:r>
+            <w:proofErr w:type="spellEnd"/>
+            <w:r>
+              <w:t>.</w:t>
             </w:r>
           </w:p>
         </w:tc>
@@ -2498,9 +2605,11 @@
       <w:pPr>
         <w:pStyle w:val="JSONValueHeader"/>
       </w:pPr>
+      <w:proofErr w:type="spellStart"/>
       <w:r>
         <w:t>carousel_series</w:t>
       </w:r>
+      <w:proofErr w:type="spellEnd"/>
     </w:p>
     <w:tbl>
       <w:tblPr>
@@ -2547,7 +2656,23 @@
                 <w:b w:val="0"/>
                 <w:bCs w:val="0"/>
               </w:rPr>
-              <w:t>Array of carousel_options entries.</w:t>
+              <w:t xml:space="preserve">Array of </w:t>
+            </w:r>
+            <w:proofErr w:type="spellStart"/>
+            <w:r>
+              <w:rPr>
+                <w:b w:val="0"/>
+                <w:bCs w:val="0"/>
+              </w:rPr>
+              <w:t>carousel_options</w:t>
+            </w:r>
+            <w:proofErr w:type="spellEnd"/>
+            <w:r>
+              <w:rPr>
+                <w:b w:val="0"/>
+                <w:bCs w:val="0"/>
+              </w:rPr>
+              <w:t xml:space="preserve"> entries.</w:t>
             </w:r>
           </w:p>
         </w:tc>
@@ -2631,7 +2756,15 @@
               <w:cnfStyle w:val="000000000000" w:firstRow="0" w:lastRow="0" w:firstColumn="0" w:lastColumn="0" w:oddVBand="0" w:evenVBand="0" w:oddHBand="0" w:evenHBand="0" w:firstRowFirstColumn="0" w:firstRowLastColumn="0" w:lastRowFirstColumn="0" w:lastRowLastColumn="0"/>
             </w:pPr>
             <w:r>
-              <w:t>Or, this can be a string to a json file containing a carousel_system.</w:t>
+              <w:t xml:space="preserve">Or, this can be a string to a json file containing a </w:t>
+            </w:r>
+            <w:proofErr w:type="spellStart"/>
+            <w:r>
+              <w:t>carousel_system</w:t>
+            </w:r>
+            <w:proofErr w:type="spellEnd"/>
+            <w:r>
+              <w:t>.</w:t>
             </w:r>
           </w:p>
         </w:tc>
@@ -2678,9 +2811,11 @@
       <w:pPr>
         <w:pStyle w:val="JSONValueHeader"/>
       </w:pPr>
+      <w:proofErr w:type="spellStart"/>
       <w:r>
         <w:t>carousel_orientation</w:t>
       </w:r>
+      <w:proofErr w:type="spellEnd"/>
     </w:p>
     <w:tbl>
       <w:tblPr>
@@ -2727,7 +2862,23 @@
                 <w:b w:val="0"/>
                 <w:bCs w:val="0"/>
               </w:rPr>
-              <w:t>Array of carousel_options entries.</w:t>
+              <w:t xml:space="preserve">Array of </w:t>
+            </w:r>
+            <w:proofErr w:type="spellStart"/>
+            <w:r>
+              <w:rPr>
+                <w:b w:val="0"/>
+                <w:bCs w:val="0"/>
+              </w:rPr>
+              <w:t>carousel_options</w:t>
+            </w:r>
+            <w:proofErr w:type="spellEnd"/>
+            <w:r>
+              <w:rPr>
+                <w:b w:val="0"/>
+                <w:bCs w:val="0"/>
+              </w:rPr>
+              <w:t xml:space="preserve"> entries.</w:t>
             </w:r>
           </w:p>
         </w:tc>
@@ -2811,7 +2962,15 @@
               <w:cnfStyle w:val="000000000000" w:firstRow="0" w:lastRow="0" w:firstColumn="0" w:lastColumn="0" w:oddVBand="0" w:evenVBand="0" w:oddHBand="0" w:evenHBand="0" w:firstRowFirstColumn="0" w:firstRowLastColumn="0" w:lastRowFirstColumn="0" w:lastRowLastColumn="0"/>
             </w:pPr>
             <w:r>
-              <w:t>Or, this can be a string to a json file containing a carousel_system.</w:t>
+              <w:t xml:space="preserve">Or, this can be a string to a json file containing a </w:t>
+            </w:r>
+            <w:proofErr w:type="spellStart"/>
+            <w:r>
+              <w:t>carousel_system</w:t>
+            </w:r>
+            <w:proofErr w:type="spellEnd"/>
+            <w:r>
+              <w:t>.</w:t>
             </w:r>
           </w:p>
         </w:tc>
@@ -2858,9 +3017,11 @@
       <w:pPr>
         <w:pStyle w:val="JSONValueHeader"/>
       </w:pPr>
+      <w:proofErr w:type="spellStart"/>
       <w:r>
         <w:t>feed_options</w:t>
       </w:r>
+      <w:proofErr w:type="spellEnd"/>
     </w:p>
     <w:tbl>
       <w:tblPr>
@@ -2907,7 +3068,23 @@
                 <w:b w:val="0"/>
                 <w:bCs w:val="0"/>
               </w:rPr>
-              <w:t>Array of feed_options entries.</w:t>
+              <w:t xml:space="preserve">Array of </w:t>
+            </w:r>
+            <w:proofErr w:type="spellStart"/>
+            <w:r>
+              <w:rPr>
+                <w:b w:val="0"/>
+                <w:bCs w:val="0"/>
+              </w:rPr>
+              <w:t>feed_options</w:t>
+            </w:r>
+            <w:proofErr w:type="spellEnd"/>
+            <w:r>
+              <w:rPr>
+                <w:b w:val="0"/>
+                <w:bCs w:val="0"/>
+              </w:rPr>
+              <w:t xml:space="preserve"> entries.</w:t>
             </w:r>
           </w:p>
         </w:tc>
@@ -2967,64 +3144,58 @@
             <w:r>
               <w:t xml:space="preserve">For the specification of the types of objects that should be in this array, see the section on </w:t>
             </w:r>
+            <w:proofErr w:type="spellStart"/>
             <w:r>
               <w:rPr>
                 <w:i/>
                 <w:iCs/>
               </w:rPr>
-              <w:t>feed_option Entries</w:t>
-            </w:r>
-            <w:r>
-              <w:t>.</w:t>
-            </w:r>
-          </w:p>
-        </w:tc>
-      </w:tr>
-      <w:tr>
-        <w:trPr>
-          <w:cnfStyle w:val="000000100000" w:firstRow="0" w:lastRow="0" w:firstColumn="0" w:lastColumn="0" w:oddVBand="0" w:evenVBand="0" w:oddHBand="1" w:evenHBand="0" w:firstRowFirstColumn="0" w:firstRowLastColumn="0" w:lastRowFirstColumn="0" w:lastRowLastColumn="0"/>
-        </w:trPr>
-        <w:tc>
-          <w:tcPr>
-            <w:cnfStyle w:val="001000000000" w:firstRow="0" w:lastRow="0" w:firstColumn="1" w:lastColumn="0" w:oddVBand="0" w:evenVBand="0" w:oddHBand="0" w:evenHBand="0" w:firstRowFirstColumn="0" w:firstRowLastColumn="0" w:lastRowFirstColumn="0" w:lastRowLastColumn="0"/>
-            <w:tcW w:w="1795" w:type="dxa"/>
-          </w:tcPr>
-          <w:p>
-            <w:pPr>
-              <w:jc w:val="right"/>
-            </w:pPr>
-            <w:r>
-              <w:t>Notes</w:t>
-            </w:r>
-          </w:p>
-        </w:tc>
-        <w:tc>
-          <w:tcPr>
-            <w:tcW w:w="7555" w:type="dxa"/>
-          </w:tcPr>
-          <w:p>
-            <w:pPr>
-              <w:cnfStyle w:val="000000100000" w:firstRow="0" w:lastRow="0" w:firstColumn="0" w:lastColumn="0" w:oddVBand="0" w:evenVBand="0" w:oddHBand="1" w:evenHBand="0" w:firstRowFirstColumn="0" w:firstRowLastColumn="0" w:lastRowFirstColumn="0" w:lastRowLastColumn="0"/>
-            </w:pPr>
-            <w:r>
-              <w:t xml:space="preserve">Each </w:t>
-            </w:r>
+              <w:t>feed_option</w:t>
+            </w:r>
+            <w:proofErr w:type="spellEnd"/>
             <w:r>
               <w:rPr>
                 <w:i/>
                 <w:iCs/>
               </w:rPr>
-              <w:t>feed_options</w:t>
-            </w:r>
-            <w:r>
-              <w:t xml:space="preserve"> </w:t>
-            </w:r>
-            <w:r>
-              <w:t xml:space="preserve">entry </w:t>
-            </w:r>
-            <w:r>
-              <w:t xml:space="preserve">represents a separate video stream, from a camera. The system is currently hardcoded to 2 cameras, so </w:t>
-            </w:r>
+              <w:t xml:space="preserve"> Entries</w:t>
+            </w:r>
+            <w:r>
+              <w:t>.</w:t>
+            </w:r>
+          </w:p>
+        </w:tc>
+      </w:tr>
+      <w:tr>
+        <w:trPr>
+          <w:cnfStyle w:val="000000100000" w:firstRow="0" w:lastRow="0" w:firstColumn="0" w:lastColumn="0" w:oddVBand="0" w:evenVBand="0" w:oddHBand="1" w:evenHBand="0" w:firstRowFirstColumn="0" w:firstRowLastColumn="0" w:lastRowFirstColumn="0" w:lastRowLastColumn="0"/>
+        </w:trPr>
+        <w:tc>
+          <w:tcPr>
+            <w:cnfStyle w:val="001000000000" w:firstRow="0" w:lastRow="0" w:firstColumn="1" w:lastColumn="0" w:oddVBand="0" w:evenVBand="0" w:oddHBand="0" w:evenHBand="0" w:firstRowFirstColumn="0" w:firstRowLastColumn="0" w:lastRowFirstColumn="0" w:lastRowLastColumn="0"/>
+            <w:tcW w:w="1795" w:type="dxa"/>
+          </w:tcPr>
+          <w:p>
+            <w:pPr>
+              <w:jc w:val="right"/>
+            </w:pPr>
+            <w:r>
+              <w:t>Notes</w:t>
+            </w:r>
+          </w:p>
+        </w:tc>
+        <w:tc>
+          <w:tcPr>
+            <w:tcW w:w="7555" w:type="dxa"/>
+          </w:tcPr>
+          <w:p>
+            <w:pPr>
+              <w:cnfStyle w:val="000000100000" w:firstRow="0" w:lastRow="0" w:firstColumn="0" w:lastColumn="0" w:oddVBand="0" w:evenVBand="0" w:oddHBand="1" w:evenHBand="0" w:firstRowFirstColumn="0" w:firstRowLastColumn="0" w:lastRowFirstColumn="0" w:lastRowLastColumn="0"/>
+            </w:pPr>
+            <w:r>
+              <w:t xml:space="preserve">Each </w:t>
+            </w:r>
+            <w:proofErr w:type="spellStart"/>
             <w:r>
               <w:rPr>
                 <w:i/>
@@ -3032,6 +3203,25 @@
               </w:rPr>
               <w:t>feed_options</w:t>
             </w:r>
+            <w:proofErr w:type="spellEnd"/>
+            <w:r>
+              <w:t xml:space="preserve"> </w:t>
+            </w:r>
+            <w:r>
+              <w:t xml:space="preserve">entry </w:t>
+            </w:r>
+            <w:r>
+              <w:t xml:space="preserve">represents a separate video stream, from a camera. The system is currently hardcoded to 2 cameras, so </w:t>
+            </w:r>
+            <w:proofErr w:type="spellStart"/>
+            <w:r>
+              <w:rPr>
+                <w:i/>
+                <w:iCs/>
+              </w:rPr>
+              <w:t>feed_options</w:t>
+            </w:r>
+            <w:proofErr w:type="spellEnd"/>
             <w:r>
               <w:t xml:space="preserve"> should have 2 entries.</w:t>
             </w:r>
@@ -3053,9 +3243,14 @@
       <w:pPr>
         <w:pStyle w:val="Heading1"/>
       </w:pPr>
+      <w:proofErr w:type="spellStart"/>
       <w:r>
         <w:lastRenderedPageBreak/>
-        <w:t>carousel_system Entries</w:t>
+        <w:t>carousel_system</w:t>
+      </w:r>
+      <w:proofErr w:type="spellEnd"/>
+      <w:r>
+        <w:t xml:space="preserve"> Entries</w:t>
       </w:r>
     </w:p>
     <w:p>
@@ -3063,7 +3258,23 @@
         <w:t>These are external JSON files</w:t>
       </w:r>
       <w:r>
-        <w:t xml:space="preserve"> that contain carousel entries. This is so carousel definitions can be kept separate from a specific AppOption – as well as referenced between multiple AppOptions.</w:t>
+        <w:t xml:space="preserve"> that contain carousel entries. This is so carousel definitions can be kept separate from a specific </w:t>
+      </w:r>
+      <w:proofErr w:type="spellStart"/>
+      <w:r>
+        <w:t>AppOption</w:t>
+      </w:r>
+      <w:proofErr w:type="spellEnd"/>
+      <w:r>
+        <w:t xml:space="preserve"> – as well as referenced between multiple </w:t>
+      </w:r>
+      <w:proofErr w:type="spellStart"/>
+      <w:r>
+        <w:t>AppOptions</w:t>
+      </w:r>
+      <w:proofErr w:type="spellEnd"/>
+      <w:r>
+        <w:t>.</w:t>
       </w:r>
     </w:p>
     <w:p/>
@@ -3129,7 +3340,23 @@
                 <w:b w:val="0"/>
                 <w:bCs w:val="0"/>
               </w:rPr>
-              <w:t>Array of carousel_options entries.</w:t>
+              <w:t xml:space="preserve">Array of </w:t>
+            </w:r>
+            <w:proofErr w:type="spellStart"/>
+            <w:r>
+              <w:rPr>
+                <w:b w:val="0"/>
+                <w:bCs w:val="0"/>
+              </w:rPr>
+              <w:t>carousel_options</w:t>
+            </w:r>
+            <w:proofErr w:type="spellEnd"/>
+            <w:r>
+              <w:rPr>
+                <w:b w:val="0"/>
+                <w:bCs w:val="0"/>
+              </w:rPr>
+              <w:t xml:space="preserve"> entries.</w:t>
             </w:r>
           </w:p>
         </w:tc>
@@ -3395,12 +3622,21 @@
             <w:r>
               <w:t xml:space="preserve">For the specification of the types of objects that should be in this array, see the section on </w:t>
             </w:r>
+            <w:proofErr w:type="spellStart"/>
             <w:r>
               <w:rPr>
                 <w:i/>
                 <w:iCs/>
               </w:rPr>
-              <w:t>feed_option Entries</w:t>
+              <w:t>feed_option</w:t>
+            </w:r>
+            <w:proofErr w:type="spellEnd"/>
+            <w:r>
+              <w:rPr>
+                <w:i/>
+                <w:iCs/>
+              </w:rPr>
+              <w:t xml:space="preserve"> Entries</w:t>
             </w:r>
             <w:r>
               <w:t>.</w:t>
@@ -3450,9 +3686,11 @@
       <w:pPr>
         <w:pStyle w:val="JSONValueHeader"/>
       </w:pPr>
+      <w:proofErr w:type="spellStart"/>
       <w:r>
         <w:t>icon_filepath</w:t>
       </w:r>
+      <w:proofErr w:type="spellEnd"/>
     </w:p>
     <w:tbl>
       <w:tblPr>
@@ -3569,7 +3807,15 @@
               <w:cnfStyle w:val="000000000000" w:firstRow="0" w:lastRow="0" w:firstColumn="0" w:lastColumn="0" w:oddVBand="0" w:evenVBand="0" w:oddHBand="0" w:evenHBand="0" w:firstRowFirstColumn="0" w:firstRowLastColumn="0" w:lastRowFirstColumn="0" w:lastRowLastColumn="0"/>
             </w:pPr>
             <w:r>
-              <w:t>A file path to a png image.</w:t>
+              <w:t xml:space="preserve">A file path to a </w:t>
+            </w:r>
+            <w:proofErr w:type="spellStart"/>
+            <w:r>
+              <w:t>png</w:t>
+            </w:r>
+            <w:proofErr w:type="spellEnd"/>
+            <w:r>
+              <w:t xml:space="preserve"> image.</w:t>
             </w:r>
           </w:p>
           <w:p>
@@ -3775,12 +4021,21 @@
             <w:r>
               <w:t xml:space="preserve">For the specification of the types of objects that should be in this array, see the section on </w:t>
             </w:r>
+            <w:proofErr w:type="spellStart"/>
             <w:r>
               <w:rPr>
                 <w:i/>
                 <w:iCs/>
               </w:rPr>
-              <w:t>feed_option Entries</w:t>
+              <w:t>feed_option</w:t>
+            </w:r>
+            <w:proofErr w:type="spellEnd"/>
+            <w:r>
+              <w:rPr>
+                <w:i/>
+                <w:iCs/>
+              </w:rPr>
+              <w:t xml:space="preserve"> Entries</w:t>
             </w:r>
             <w:r>
               <w:t>.</w:t>
@@ -3948,12 +4203,21 @@
             <w:r>
               <w:t xml:space="preserve">For the specification of the types of objects that should be in this array, see the section on </w:t>
             </w:r>
+            <w:proofErr w:type="spellStart"/>
             <w:r>
               <w:rPr>
                 <w:i/>
                 <w:iCs/>
               </w:rPr>
-              <w:t>feed_option Entries</w:t>
+              <w:t>feed_option</w:t>
+            </w:r>
+            <w:proofErr w:type="spellEnd"/>
+            <w:r>
+              <w:rPr>
+                <w:i/>
+                <w:iCs/>
+              </w:rPr>
+              <w:t xml:space="preserve"> Entries</w:t>
             </w:r>
             <w:r>
               <w:t>.</w:t>
@@ -4022,14 +4286,20 @@
       <w:pPr>
         <w:pStyle w:val="Heading1"/>
       </w:pPr>
-      <w:r>
-        <w:t>feed_options Entries</w:t>
+      <w:proofErr w:type="spellStart"/>
+      <w:r>
+        <w:t>feed_options</w:t>
+      </w:r>
+      <w:proofErr w:type="spellEnd"/>
+      <w:r>
+        <w:t xml:space="preserve"> Entries</w:t>
       </w:r>
     </w:p>
     <w:p>
       <w:r>
         <w:t xml:space="preserve">These are the members of the objects that populate the root </w:t>
       </w:r>
+      <w:proofErr w:type="spellStart"/>
       <w:r>
         <w:rPr>
           <w:i/>
@@ -4037,6 +4307,7 @@
         </w:rPr>
         <w:t>feed_options</w:t>
       </w:r>
+      <w:proofErr w:type="spellEnd"/>
       <w:r>
         <w:t xml:space="preserve"> array.</w:t>
       </w:r>
@@ -4064,9 +4335,11 @@
       <w:pPr>
         <w:pStyle w:val="JSONValueHeader"/>
       </w:pPr>
+      <w:proofErr w:type="spellStart"/>
       <w:r>
         <w:t>default_poll</w:t>
       </w:r>
+      <w:proofErr w:type="spellEnd"/>
     </w:p>
     <w:tbl>
       <w:tblPr>
@@ -4151,7 +4424,15 @@
               <w:t>polling method</w:t>
             </w:r>
             <w:r>
-              <w:t xml:space="preserve"> of video stream to use if a linux or windows override isn’t specified.</w:t>
+              <w:t xml:space="preserve"> of video stream to use if a </w:t>
+            </w:r>
+            <w:proofErr w:type="spellStart"/>
+            <w:r>
+              <w:t>linux</w:t>
+            </w:r>
+            <w:proofErr w:type="spellEnd"/>
+            <w:r>
+              <w:t xml:space="preserve"> or windows override isn’t specified.</w:t>
             </w:r>
           </w:p>
         </w:tc>
@@ -4203,7 +4484,25 @@
                 <w:b/>
                 <w:bCs/>
               </w:rPr>
-              <w:t>“cvusb”</w:t>
+              <w:t>“</w:t>
+            </w:r>
+            <w:proofErr w:type="spellStart"/>
+            <w:r>
+              <w:rPr>
+                <w:rFonts w:ascii="Consolas" w:hAnsi="Consolas"/>
+                <w:b/>
+                <w:bCs/>
+              </w:rPr>
+              <w:t>cvusb</w:t>
+            </w:r>
+            <w:proofErr w:type="spellEnd"/>
+            <w:r>
+              <w:rPr>
+                <w:rFonts w:ascii="Consolas" w:hAnsi="Consolas"/>
+                <w:b/>
+                <w:bCs/>
+              </w:rPr>
+              <w:t>”</w:t>
             </w:r>
           </w:p>
           <w:p>
@@ -4239,7 +4538,25 @@
                 <w:b/>
                 <w:bCs/>
               </w:rPr>
-              <w:t>“devpath”</w:t>
+              <w:t>“</w:t>
+            </w:r>
+            <w:proofErr w:type="spellStart"/>
+            <w:r>
+              <w:rPr>
+                <w:rFonts w:ascii="Consolas" w:hAnsi="Consolas"/>
+                <w:b/>
+                <w:bCs/>
+              </w:rPr>
+              <w:t>devpath</w:t>
+            </w:r>
+            <w:proofErr w:type="spellEnd"/>
+            <w:r>
+              <w:rPr>
+                <w:rFonts w:ascii="Consolas" w:hAnsi="Consolas"/>
+                <w:b/>
+                <w:bCs/>
+              </w:rPr>
+              <w:t>”</w:t>
             </w:r>
           </w:p>
           <w:p>
@@ -4252,7 +4569,15 @@
               <w:cnfStyle w:val="000000000000" w:firstRow="0" w:lastRow="0" w:firstColumn="0" w:lastColumn="0" w:oddVBand="0" w:evenVBand="0" w:oddHBand="0" w:evenHBand="0" w:firstRowFirstColumn="0" w:firstRowLastColumn="0" w:lastRowFirstColumn="0" w:lastRowLastColumn="0"/>
             </w:pPr>
             <w:r>
-              <w:t>The linux device path.</w:t>
+              <w:t xml:space="preserve">The </w:t>
+            </w:r>
+            <w:proofErr w:type="spellStart"/>
+            <w:r>
+              <w:t>linux</w:t>
+            </w:r>
+            <w:proofErr w:type="spellEnd"/>
+            <w:r>
+              <w:t xml:space="preserve"> device path.</w:t>
             </w:r>
           </w:p>
           <w:p>
@@ -4312,7 +4637,25 @@
                 <w:b/>
                 <w:bCs/>
               </w:rPr>
-              <w:t>“mmal”</w:t>
+              <w:t>“</w:t>
+            </w:r>
+            <w:proofErr w:type="spellStart"/>
+            <w:r>
+              <w:rPr>
+                <w:rFonts w:ascii="Consolas" w:hAnsi="Consolas"/>
+                <w:b/>
+                <w:bCs/>
+              </w:rPr>
+              <w:t>mmal</w:t>
+            </w:r>
+            <w:proofErr w:type="spellEnd"/>
+            <w:r>
+              <w:rPr>
+                <w:rFonts w:ascii="Consolas" w:hAnsi="Consolas"/>
+                <w:b/>
+                <w:bCs/>
+              </w:rPr>
+              <w:t>”</w:t>
             </w:r>
           </w:p>
           <w:p>
@@ -4325,7 +4668,23 @@
               <w:cnfStyle w:val="000000000000" w:firstRow="0" w:lastRow="0" w:firstColumn="0" w:lastColumn="0" w:oddVBand="0" w:evenVBand="0" w:oddHBand="0" w:evenHBand="0" w:firstRowFirstColumn="0" w:firstRowLastColumn="0" w:lastRowFirstColumn="0" w:lastRowLastColumn="0"/>
             </w:pPr>
             <w:r>
-              <w:t>Use the low-level RaspberryPi VideoCore/MMAL systems.</w:t>
+              <w:t xml:space="preserve">Use the low-level </w:t>
+            </w:r>
+            <w:proofErr w:type="spellStart"/>
+            <w:r>
+              <w:t>RaspberryPi</w:t>
+            </w:r>
+            <w:proofErr w:type="spellEnd"/>
+            <w:r>
+              <w:t xml:space="preserve"> </w:t>
+            </w:r>
+            <w:proofErr w:type="spellStart"/>
+            <w:r>
+              <w:t>VideoCore</w:t>
+            </w:r>
+            <w:proofErr w:type="spellEnd"/>
+            <w:r>
+              <w:t>/MMAL systems.</w:t>
             </w:r>
           </w:p>
           <w:p>
@@ -4390,7 +4749,25 @@
                 <w:b/>
                 <w:bCs/>
               </w:rPr>
-              <w:t>“url”</w:t>
+              <w:t>“</w:t>
+            </w:r>
+            <w:proofErr w:type="spellStart"/>
+            <w:r>
+              <w:rPr>
+                <w:rFonts w:ascii="Consolas" w:hAnsi="Consolas"/>
+                <w:b/>
+                <w:bCs/>
+              </w:rPr>
+              <w:t>url</w:t>
+            </w:r>
+            <w:proofErr w:type="spellEnd"/>
+            <w:r>
+              <w:rPr>
+                <w:rFonts w:ascii="Consolas" w:hAnsi="Consolas"/>
+                <w:b/>
+                <w:bCs/>
+              </w:rPr>
+              <w:t>”</w:t>
             </w:r>
           </w:p>
           <w:p>
@@ -4439,7 +4816,23 @@
               <w:t xml:space="preserve">This value is only used if a platform-specific override isn’t specified. For </w:t>
             </w:r>
             <w:r>
-              <w:t>more information on these overrides, see windows_poll and linux_poll.</w:t>
+              <w:t xml:space="preserve">more information on these overrides, see </w:t>
+            </w:r>
+            <w:proofErr w:type="spellStart"/>
+            <w:r>
+              <w:t>windows_poll</w:t>
+            </w:r>
+            <w:proofErr w:type="spellEnd"/>
+            <w:r>
+              <w:t xml:space="preserve"> and </w:t>
+            </w:r>
+            <w:proofErr w:type="spellStart"/>
+            <w:r>
+              <w:t>linux_poll</w:t>
+            </w:r>
+            <w:proofErr w:type="spellEnd"/>
+            <w:r>
+              <w:t>.</w:t>
             </w:r>
           </w:p>
         </w:tc>
@@ -4454,14 +4847,17 @@
       <w:pPr>
         <w:pStyle w:val="JSONValueHeader"/>
       </w:pPr>
+      <w:proofErr w:type="spellStart"/>
       <w:r>
         <w:t>windows_poll</w:t>
       </w:r>
+      <w:proofErr w:type="spellEnd"/>
     </w:p>
     <w:p>
       <w:r>
         <w:t xml:space="preserve">Similar to </w:t>
       </w:r>
+      <w:proofErr w:type="spellStart"/>
       <w:r>
         <w:rPr>
           <w:i/>
@@ -4476,6 +4872,7 @@
         </w:rPr>
         <w:t>poll</w:t>
       </w:r>
+      <w:proofErr w:type="spellEnd"/>
       <w:r>
         <w:t xml:space="preserve"> but</w:t>
       </w:r>
@@ -4492,14 +4889,17 @@
       <w:pPr>
         <w:pStyle w:val="JSONValueHeader"/>
       </w:pPr>
+      <w:proofErr w:type="spellStart"/>
       <w:r>
         <w:t>linux_poll</w:t>
       </w:r>
+      <w:proofErr w:type="spellEnd"/>
     </w:p>
     <w:p>
       <w:r>
         <w:t xml:space="preserve">Similar to </w:t>
       </w:r>
+      <w:proofErr w:type="spellStart"/>
       <w:r>
         <w:rPr>
           <w:i/>
@@ -4514,6 +4914,7 @@
         </w:rPr>
         <w:t>poll</w:t>
       </w:r>
+      <w:proofErr w:type="spellEnd"/>
       <w:r>
         <w:t xml:space="preserve"> but</w:t>
       </w:r>
@@ -4526,9 +4927,11 @@
       <w:pPr>
         <w:pStyle w:val="JSONValueHeader"/>
       </w:pPr>
+      <w:proofErr w:type="spellStart"/>
       <w:r>
         <w:t>dev_path</w:t>
       </w:r>
+      <w:proofErr w:type="spellEnd"/>
     </w:p>
     <w:tbl>
       <w:tblPr>
@@ -4618,6 +5021,7 @@
             <w:r>
               <w:t xml:space="preserve"> (e.g., </w:t>
             </w:r>
+            <w:proofErr w:type="spellStart"/>
             <w:r>
               <w:rPr>
                 <w:i/>
@@ -4625,14 +5029,31 @@
               </w:rPr>
               <w:t>default_poll</w:t>
             </w:r>
+            <w:proofErr w:type="spellEnd"/>
             <w:r>
               <w:t xml:space="preserve">) </w:t>
             </w:r>
             <w:r>
-              <w:t>is set to “devpath”</w:t>
-            </w:r>
-            <w:r>
-              <w:t xml:space="preserve"> or “mmal”.</w:t>
+              <w:t>is set to “</w:t>
+            </w:r>
+            <w:proofErr w:type="spellStart"/>
+            <w:r>
+              <w:t>devpath</w:t>
+            </w:r>
+            <w:proofErr w:type="spellEnd"/>
+            <w:r>
+              <w:t>”</w:t>
+            </w:r>
+            <w:r>
+              <w:t xml:space="preserve"> or “</w:t>
+            </w:r>
+            <w:proofErr w:type="spellStart"/>
+            <w:r>
+              <w:t>mmal</w:t>
+            </w:r>
+            <w:proofErr w:type="spellEnd"/>
+            <w:r>
+              <w:t>”.</w:t>
             </w:r>
           </w:p>
           <w:p>
@@ -4676,8 +5097,13 @@
             <w:r>
               <w:t xml:space="preserve">The </w:t>
             </w:r>
-            <w:r>
-              <w:t xml:space="preserve">linux </w:t>
+            <w:proofErr w:type="spellStart"/>
+            <w:r>
+              <w:t>linux</w:t>
+            </w:r>
+            <w:proofErr w:type="spellEnd"/>
+            <w:r>
+              <w:t xml:space="preserve"> </w:t>
             </w:r>
             <w:r>
               <w:t>device path</w:t>
@@ -4819,6 +5245,7 @@
             <w:r>
               <w:t xml:space="preserve"> (e.g., </w:t>
             </w:r>
+            <w:proofErr w:type="spellStart"/>
             <w:r>
               <w:rPr>
                 <w:i/>
@@ -4826,11 +5253,20 @@
               </w:rPr>
               <w:t>default_poll</w:t>
             </w:r>
+            <w:proofErr w:type="spellEnd"/>
             <w:r>
               <w:t>) i</w:t>
             </w:r>
             <w:r>
-              <w:t>s set to “cvusb”.</w:t>
+              <w:t>s set to “</w:t>
+            </w:r>
+            <w:proofErr w:type="spellStart"/>
+            <w:r>
+              <w:t>cvusb</w:t>
+            </w:r>
+            <w:proofErr w:type="spellEnd"/>
+            <w:r>
+              <w:t>”.</w:t>
             </w:r>
           </w:p>
           <w:p>
@@ -4872,7 +5308,15 @@
               <w:cnfStyle w:val="000000000000" w:firstRow="0" w:lastRow="0" w:firstColumn="0" w:lastColumn="0" w:oddVBand="0" w:evenVBand="0" w:oddHBand="0" w:evenHBand="0" w:firstRowFirstColumn="0" w:firstRowLastColumn="0" w:lastRowFirstColumn="0" w:lastRowLastColumn="0"/>
             </w:pPr>
             <w:r>
-              <w:t>A device index, usable by the OpenCV api.</w:t>
+              <w:t xml:space="preserve">A device index, usable by the OpenCV </w:t>
+            </w:r>
+            <w:proofErr w:type="spellStart"/>
+            <w:r>
+              <w:t>api</w:t>
+            </w:r>
+            <w:proofErr w:type="spellEnd"/>
+            <w:r>
+              <w:t>.</w:t>
             </w:r>
           </w:p>
         </w:tc>
@@ -4919,9 +5363,11 @@
       <w:pPr>
         <w:pStyle w:val="JSONValueHeader"/>
       </w:pPr>
+      <w:proofErr w:type="spellStart"/>
       <w:r>
         <w:t>mmal_index</w:t>
       </w:r>
+      <w:proofErr w:type="spellEnd"/>
     </w:p>
     <w:tbl>
       <w:tblPr>
@@ -5008,6 +5454,7 @@
             <w:r>
               <w:t xml:space="preserve"> (e.g., </w:t>
             </w:r>
+            <w:proofErr w:type="spellStart"/>
             <w:r>
               <w:rPr>
                 <w:i/>
@@ -5015,8 +5462,17 @@
               </w:rPr>
               <w:t>default_poll</w:t>
             </w:r>
-            <w:r>
-              <w:t>) is set to “mmal”.</w:t>
+            <w:proofErr w:type="spellEnd"/>
+            <w:r>
+              <w:t>) is set to “</w:t>
+            </w:r>
+            <w:proofErr w:type="spellStart"/>
+            <w:r>
+              <w:t>mmal</w:t>
+            </w:r>
+            <w:proofErr w:type="spellEnd"/>
+            <w:r>
+              <w:t>”.</w:t>
             </w:r>
           </w:p>
           <w:p>
@@ -5122,9 +5578,11 @@
       <w:pPr>
         <w:pStyle w:val="JSONValueHeader"/>
       </w:pPr>
-      <w:r>
-        <w:t>menu_targ</w:t>
-      </w:r>
+      <w:proofErr w:type="spellStart"/>
+      <w:r>
+        <w:t>flip_horiz</w:t>
+      </w:r>
+      <w:proofErr w:type="spellEnd"/>
     </w:p>
     <w:tbl>
       <w:tblPr>
@@ -5203,7 +5661,7 @@
               <w:cnfStyle w:val="000000100000" w:firstRow="0" w:lastRow="0" w:firstColumn="0" w:lastColumn="0" w:oddVBand="0" w:evenVBand="0" w:oddHBand="1" w:evenHBand="0" w:firstRowFirstColumn="0" w:firstRowLastColumn="0" w:lastRowFirstColumn="0" w:lastRowLastColumn="0"/>
             </w:pPr>
             <w:r>
-              <w:t>Used to specify if the menu is the modification target of the applications camera UI.</w:t>
+              <w:t>If true, the images being polled will be horizontally mirrored.</w:t>
             </w:r>
           </w:p>
         </w:tc>
@@ -5232,27 +5690,7 @@
               <w:cnfStyle w:val="000000000000" w:firstRow="0" w:lastRow="0" w:firstColumn="0" w:lastColumn="0" w:oddVBand="0" w:evenVBand="0" w:oddHBand="0" w:evenHBand="0" w:firstRowFirstColumn="0" w:firstRowLastColumn="0" w:lastRowFirstColumn="0" w:lastRowLastColumn="0"/>
             </w:pPr>
             <w:r>
-              <w:rPr>
-                <w:rFonts w:ascii="Consolas" w:hAnsi="Consolas"/>
-              </w:rPr>
-              <w:t>true</w:t>
-            </w:r>
-            <w:r>
-              <w:t xml:space="preserve"> to show the application fullscreen (default).</w:t>
-            </w:r>
-          </w:p>
-          <w:p>
-            <w:pPr>
-              <w:cnfStyle w:val="000000000000" w:firstRow="0" w:lastRow="0" w:firstColumn="0" w:lastColumn="0" w:oddVBand="0" w:evenVBand="0" w:oddHBand="0" w:evenHBand="0" w:firstRowFirstColumn="0" w:firstRowLastColumn="0" w:lastRowFirstColumn="0" w:lastRowLastColumn="0"/>
-            </w:pPr>
-            <w:r>
-              <w:rPr>
-                <w:rFonts w:ascii="Consolas" w:hAnsi="Consolas"/>
-              </w:rPr>
-              <w:t>false</w:t>
-            </w:r>
-            <w:r>
-              <w:t xml:space="preserve"> to show the application windowed.</w:t>
+              <w:t>true to mirror the polled images horizontally. Else, their horizontalness will be left alone.</w:t>
             </w:r>
           </w:p>
         </w:tc>
@@ -5284,17 +5722,7 @@
               <w:cnfStyle w:val="000000100000" w:firstRow="0" w:lastRow="0" w:firstColumn="0" w:lastColumn="0" w:oddVBand="0" w:evenVBand="0" w:oddHBand="1" w:evenHBand="0" w:firstRowFirstColumn="0" w:firstRowLastColumn="0" w:lastRowFirstColumn="0" w:lastRowLastColumn="0"/>
             </w:pPr>
             <w:r>
-              <w:t xml:space="preserve">Only 1 camera can be the menu target. If multiple things are set to true, the first found entry in </w:t>
-            </w:r>
-            <w:r>
-              <w:rPr>
-                <w:i/>
-                <w:iCs/>
-              </w:rPr>
-              <w:t>feed_options</w:t>
-            </w:r>
-            <w:r>
-              <w:t xml:space="preserve"> will be used.</w:t>
+              <w:t>Depending on the internal or low-level support of the camera or its drivers, this may (or may not) incur compute overhead.</w:t>
             </w:r>
           </w:p>
         </w:tc>
@@ -5309,9 +5737,11 @@
       <w:pPr>
         <w:pStyle w:val="JSONValueHeader"/>
       </w:pPr>
-      <w:r>
-        <w:t>pipe_chans</w:t>
-      </w:r>
+      <w:proofErr w:type="spellStart"/>
+      <w:r>
+        <w:t>flip_vert</w:t>
+      </w:r>
+      <w:proofErr w:type="spellEnd"/>
     </w:p>
     <w:tbl>
       <w:tblPr>
@@ -5358,7 +5788,14 @@
                 <w:b w:val="0"/>
                 <w:bCs w:val="0"/>
               </w:rPr>
-              <w:t>int</w:t>
+              <w:t>B</w:t>
+            </w:r>
+            <w:r>
+              <w:rPr>
+                <w:b w:val="0"/>
+                <w:bCs w:val="0"/>
+              </w:rPr>
+              <w:t>ool</w:t>
             </w:r>
           </w:p>
         </w:tc>
@@ -5390,33 +5827,7 @@
               <w:cnfStyle w:val="000000100000" w:firstRow="0" w:lastRow="0" w:firstColumn="0" w:lastColumn="0" w:oddVBand="0" w:evenVBand="0" w:oddHBand="1" w:evenHBand="0" w:firstRowFirstColumn="0" w:firstRowLastColumn="0" w:lastRowFirstColumn="0" w:lastRowLastColumn="0"/>
             </w:pPr>
             <w:r>
-              <w:t>Used when</w:t>
-            </w:r>
-            <w:r>
-              <w:t xml:space="preserve"> the polling method</w:t>
-            </w:r>
-            <w:r>
-              <w:rPr>
-                <w:i/>
-                <w:iCs/>
-              </w:rPr>
-              <w:t xml:space="preserve"> </w:t>
-            </w:r>
-            <w:r>
-              <w:t xml:space="preserve">(e.g., </w:t>
-            </w:r>
-            <w:r>
-              <w:rPr>
-                <w:i/>
-                <w:iCs/>
-              </w:rPr>
-              <w:t>default_poll</w:t>
-            </w:r>
-            <w:r>
-              <w:t>)</w:t>
-            </w:r>
-            <w:r>
-              <w:t xml:space="preserve"> is set to “external”.</w:t>
+              <w:t>If true, the images being polled will be vertically mirrored.</w:t>
             </w:r>
           </w:p>
         </w:tc>
@@ -5445,7 +5856,19 @@
               <w:cnfStyle w:val="000000000000" w:firstRow="0" w:lastRow="0" w:firstColumn="0" w:lastColumn="0" w:oddVBand="0" w:evenVBand="0" w:oddHBand="0" w:evenHBand="0" w:firstRowFirstColumn="0" w:firstRowLastColumn="0" w:lastRowFirstColumn="0" w:lastRowLastColumn="0"/>
             </w:pPr>
             <w:r>
-              <w:t>Used to specify the number if color channels per pixel</w:t>
+              <w:t xml:space="preserve">true to mirror the polled images </w:t>
+            </w:r>
+            <w:r>
+              <w:t>vertically</w:t>
+            </w:r>
+            <w:r>
+              <w:t xml:space="preserve">. Else, their </w:t>
+            </w:r>
+            <w:r>
+              <w:t>vertical</w:t>
+            </w:r>
+            <w:r>
+              <w:t>ness will be left alone.</w:t>
             </w:r>
           </w:p>
         </w:tc>
@@ -5477,23 +5900,7 @@
               <w:cnfStyle w:val="000000100000" w:firstRow="0" w:lastRow="0" w:firstColumn="0" w:lastColumn="0" w:oddVBand="0" w:evenVBand="0" w:oddHBand="1" w:evenHBand="0" w:firstRowFirstColumn="0" w:firstRowLastColumn="0" w:lastRowFirstColumn="0" w:lastRowLastColumn="0"/>
             </w:pPr>
             <w:r>
-              <w:t>Has not been recently tested.</w:t>
-            </w:r>
-          </w:p>
-          <w:p>
-            <w:pPr>
-              <w:cnfStyle w:val="000000100000" w:firstRow="0" w:lastRow="0" w:firstColumn="0" w:lastColumn="0" w:oddVBand="0" w:evenVBand="0" w:oddHBand="1" w:evenHBand="0" w:firstRowFirstColumn="0" w:firstRowLastColumn="0" w:lastRowFirstColumn="0" w:lastRowLastColumn="0"/>
-            </w:pPr>
-          </w:p>
-          <w:p>
-            <w:pPr>
-              <w:cnfStyle w:val="000000100000" w:firstRow="0" w:lastRow="0" w:firstColumn="0" w:lastColumn="0" w:oddVBand="0" w:evenVBand="0" w:oddHBand="1" w:evenHBand="0" w:firstRowFirstColumn="0" w:firstRowLastColumn="0" w:lastRowFirstColumn="0" w:lastRowLastColumn="0"/>
-            </w:pPr>
-            <w:r>
-              <w:t xml:space="preserve">Piped streaming doesn’t </w:t>
-            </w:r>
-            <w:r>
-              <w:t>have a handshaking process that shares the video stream information, so that must be explicitly defined.</w:t>
+              <w:t>Depending on the internal or low-level support of the camera or its drivers, this may (or may not) incur compute overhead.</w:t>
             </w:r>
           </w:p>
         </w:tc>
@@ -5508,9 +5915,11 @@
       <w:pPr>
         <w:pStyle w:val="JSONValueHeader"/>
       </w:pPr>
-      <w:r>
-        <w:t>pipe_cmd</w:t>
-      </w:r>
+      <w:proofErr w:type="spellStart"/>
+      <w:r>
+        <w:t>menu_targ</w:t>
+      </w:r>
+      <w:proofErr w:type="spellEnd"/>
     </w:p>
     <w:tbl>
       <w:tblPr>
@@ -5557,7 +5966,7 @@
                 <w:b w:val="0"/>
                 <w:bCs w:val="0"/>
               </w:rPr>
-              <w:t>string</w:t>
+              <w:t>bool</w:t>
             </w:r>
           </w:p>
         </w:tc>
@@ -5589,103 +5998,108 @@
               <w:cnfStyle w:val="000000100000" w:firstRow="0" w:lastRow="0" w:firstColumn="0" w:lastColumn="0" w:oddVBand="0" w:evenVBand="0" w:oddHBand="1" w:evenHBand="0" w:firstRowFirstColumn="0" w:firstRowLastColumn="0" w:lastRowFirstColumn="0" w:lastRowLastColumn="0"/>
             </w:pPr>
             <w:r>
-              <w:t>Used when</w:t>
-            </w:r>
-            <w:r>
-              <w:t xml:space="preserve"> polling method</w:t>
-            </w:r>
-            <w:r>
-              <w:t xml:space="preserve"> </w:t>
-            </w:r>
-            <w:r>
-              <w:t xml:space="preserve">(e.g., </w:t>
-            </w:r>
+              <w:t>Used to specify if the menu is the modification target of the applications camera UI.</w:t>
+            </w:r>
+          </w:p>
+        </w:tc>
+      </w:tr>
+      <w:tr>
+        <w:tc>
+          <w:tcPr>
+            <w:cnfStyle w:val="001000000000" w:firstRow="0" w:lastRow="0" w:firstColumn="1" w:lastColumn="0" w:oddVBand="0" w:evenVBand="0" w:oddHBand="0" w:evenHBand="0" w:firstRowFirstColumn="0" w:firstRowLastColumn="0" w:lastRowFirstColumn="0" w:lastRowLastColumn="0"/>
+            <w:tcW w:w="1795" w:type="dxa"/>
+          </w:tcPr>
+          <w:p>
+            <w:pPr>
+              <w:jc w:val="right"/>
+            </w:pPr>
+            <w:r>
+              <w:t>Values</w:t>
+            </w:r>
+          </w:p>
+        </w:tc>
+        <w:tc>
+          <w:tcPr>
+            <w:tcW w:w="7555" w:type="dxa"/>
+          </w:tcPr>
+          <w:p>
+            <w:pPr>
+              <w:cnfStyle w:val="000000000000" w:firstRow="0" w:lastRow="0" w:firstColumn="0" w:lastColumn="0" w:oddVBand="0" w:evenVBand="0" w:oddHBand="0" w:evenHBand="0" w:firstRowFirstColumn="0" w:firstRowLastColumn="0" w:lastRowFirstColumn="0" w:lastRowLastColumn="0"/>
+            </w:pPr>
+            <w:r>
+              <w:rPr>
+                <w:rFonts w:ascii="Consolas" w:hAnsi="Consolas"/>
+              </w:rPr>
+              <w:t>true</w:t>
+            </w:r>
+            <w:r>
+              <w:t xml:space="preserve"> to show the application </w:t>
+            </w:r>
+            <w:proofErr w:type="spellStart"/>
+            <w:r>
+              <w:t>fullscreen</w:t>
+            </w:r>
+            <w:proofErr w:type="spellEnd"/>
+            <w:r>
+              <w:t xml:space="preserve"> (default).</w:t>
+            </w:r>
+          </w:p>
+          <w:p>
+            <w:pPr>
+              <w:cnfStyle w:val="000000000000" w:firstRow="0" w:lastRow="0" w:firstColumn="0" w:lastColumn="0" w:oddVBand="0" w:evenVBand="0" w:oddHBand="0" w:evenHBand="0" w:firstRowFirstColumn="0" w:firstRowLastColumn="0" w:lastRowFirstColumn="0" w:lastRowLastColumn="0"/>
+            </w:pPr>
+            <w:r>
+              <w:rPr>
+                <w:rFonts w:ascii="Consolas" w:hAnsi="Consolas"/>
+              </w:rPr>
+              <w:t>false</w:t>
+            </w:r>
+            <w:r>
+              <w:t xml:space="preserve"> to show the application windowed.</w:t>
+            </w:r>
+          </w:p>
+        </w:tc>
+      </w:tr>
+      <w:tr>
+        <w:trPr>
+          <w:cnfStyle w:val="000000100000" w:firstRow="0" w:lastRow="0" w:firstColumn="0" w:lastColumn="0" w:oddVBand="0" w:evenVBand="0" w:oddHBand="1" w:evenHBand="0" w:firstRowFirstColumn="0" w:firstRowLastColumn="0" w:lastRowFirstColumn="0" w:lastRowLastColumn="0"/>
+        </w:trPr>
+        <w:tc>
+          <w:tcPr>
+            <w:cnfStyle w:val="001000000000" w:firstRow="0" w:lastRow="0" w:firstColumn="1" w:lastColumn="0" w:oddVBand="0" w:evenVBand="0" w:oddHBand="0" w:evenHBand="0" w:firstRowFirstColumn="0" w:firstRowLastColumn="0" w:lastRowFirstColumn="0" w:lastRowLastColumn="0"/>
+            <w:tcW w:w="1795" w:type="dxa"/>
+          </w:tcPr>
+          <w:p>
+            <w:pPr>
+              <w:jc w:val="right"/>
+            </w:pPr>
+            <w:r>
+              <w:t>Notes</w:t>
+            </w:r>
+          </w:p>
+        </w:tc>
+        <w:tc>
+          <w:tcPr>
+            <w:tcW w:w="7555" w:type="dxa"/>
+          </w:tcPr>
+          <w:p>
+            <w:pPr>
+              <w:cnfStyle w:val="000000100000" w:firstRow="0" w:lastRow="0" w:firstColumn="0" w:lastColumn="0" w:oddVBand="0" w:evenVBand="0" w:oddHBand="1" w:evenHBand="0" w:firstRowFirstColumn="0" w:firstRowLastColumn="0" w:lastRowFirstColumn="0" w:lastRowLastColumn="0"/>
+            </w:pPr>
+            <w:r>
+              <w:t xml:space="preserve">Only 1 camera can be the menu target. If multiple things are set to true, the first found entry in </w:t>
+            </w:r>
+            <w:proofErr w:type="spellStart"/>
             <w:r>
               <w:rPr>
                 <w:i/>
                 <w:iCs/>
               </w:rPr>
-              <w:t>default_poll</w:t>
-            </w:r>
-            <w:r>
-              <w:t>)</w:t>
-            </w:r>
-            <w:r>
-              <w:t xml:space="preserve"> is set to “external”.</w:t>
-            </w:r>
-          </w:p>
-        </w:tc>
-      </w:tr>
-      <w:tr>
-        <w:tc>
-          <w:tcPr>
-            <w:cnfStyle w:val="001000000000" w:firstRow="0" w:lastRow="0" w:firstColumn="1" w:lastColumn="0" w:oddVBand="0" w:evenVBand="0" w:oddHBand="0" w:evenHBand="0" w:firstRowFirstColumn="0" w:firstRowLastColumn="0" w:lastRowFirstColumn="0" w:lastRowLastColumn="0"/>
-            <w:tcW w:w="1795" w:type="dxa"/>
-          </w:tcPr>
-          <w:p>
-            <w:pPr>
-              <w:jc w:val="right"/>
-            </w:pPr>
-            <w:r>
-              <w:t>Values</w:t>
-            </w:r>
-          </w:p>
-        </w:tc>
-        <w:tc>
-          <w:tcPr>
-            <w:tcW w:w="7555" w:type="dxa"/>
-          </w:tcPr>
-          <w:p>
-            <w:pPr>
-              <w:cnfStyle w:val="000000000000" w:firstRow="0" w:lastRow="0" w:firstColumn="0" w:lastColumn="0" w:oddVBand="0" w:evenVBand="0" w:oddHBand="0" w:evenHBand="0" w:firstRowFirstColumn="0" w:firstRowLastColumn="0" w:lastRowFirstColumn="0" w:lastRowLastColumn="0"/>
-            </w:pPr>
-            <w:r>
-              <w:t>The command to execute for a video streaming implementation using pipes.</w:t>
-            </w:r>
-          </w:p>
-          <w:p>
-            <w:pPr>
-              <w:cnfStyle w:val="000000000000" w:firstRow="0" w:lastRow="0" w:firstColumn="0" w:lastColumn="0" w:oddVBand="0" w:evenVBand="0" w:oddHBand="0" w:evenHBand="0" w:firstRowFirstColumn="0" w:firstRowLastColumn="0" w:lastRowFirstColumn="0" w:lastRowLastColumn="0"/>
-            </w:pPr>
-          </w:p>
-          <w:p>
-            <w:pPr>
-              <w:cnfStyle w:val="000000000000" w:firstRow="0" w:lastRow="0" w:firstColumn="0" w:lastColumn="0" w:oddVBand="0" w:evenVBand="0" w:oddHBand="0" w:evenHBand="0" w:firstRowFirstColumn="0" w:firstRowLastColumn="0" w:lastRowFirstColumn="0" w:lastRowLastColumn="0"/>
-            </w:pPr>
-            <w:r>
-              <w:t>The application referenced should spit out raw binary luminosity or RGB data with its standard output stream.</w:t>
-            </w:r>
-          </w:p>
-        </w:tc>
-      </w:tr>
-      <w:tr>
-        <w:trPr>
-          <w:cnfStyle w:val="000000100000" w:firstRow="0" w:lastRow="0" w:firstColumn="0" w:lastColumn="0" w:oddVBand="0" w:evenVBand="0" w:oddHBand="1" w:evenHBand="0" w:firstRowFirstColumn="0" w:firstRowLastColumn="0" w:lastRowFirstColumn="0" w:lastRowLastColumn="0"/>
-        </w:trPr>
-        <w:tc>
-          <w:tcPr>
-            <w:cnfStyle w:val="001000000000" w:firstRow="0" w:lastRow="0" w:firstColumn="1" w:lastColumn="0" w:oddVBand="0" w:evenVBand="0" w:oddHBand="0" w:evenHBand="0" w:firstRowFirstColumn="0" w:firstRowLastColumn="0" w:lastRowFirstColumn="0" w:lastRowLastColumn="0"/>
-            <w:tcW w:w="1795" w:type="dxa"/>
-          </w:tcPr>
-          <w:p>
-            <w:pPr>
-              <w:jc w:val="right"/>
-            </w:pPr>
-            <w:r>
-              <w:t>Notes</w:t>
-            </w:r>
-          </w:p>
-        </w:tc>
-        <w:tc>
-          <w:tcPr>
-            <w:tcW w:w="7555" w:type="dxa"/>
-          </w:tcPr>
-          <w:p>
-            <w:pPr>
-              <w:cnfStyle w:val="000000100000" w:firstRow="0" w:lastRow="0" w:firstColumn="0" w:lastColumn="0" w:oddVBand="0" w:evenVBand="0" w:oddHBand="1" w:evenHBand="0" w:firstRowFirstColumn="0" w:firstRowLastColumn="0" w:lastRowFirstColumn="0" w:lastRowLastColumn="0"/>
-            </w:pPr>
-            <w:r>
-              <w:t>Has not been recently tested.</w:t>
+              <w:t>feed_options</w:t>
+            </w:r>
+            <w:proofErr w:type="spellEnd"/>
+            <w:r>
+              <w:t xml:space="preserve"> will be used.</w:t>
             </w:r>
           </w:p>
         </w:tc>
@@ -5700,9 +6114,11 @@
       <w:pPr>
         <w:pStyle w:val="JSONValueHeader"/>
       </w:pPr>
-      <w:r>
-        <w:t>pipe_height</w:t>
-      </w:r>
+      <w:proofErr w:type="spellStart"/>
+      <w:r>
+        <w:t>pipe_chans</w:t>
+      </w:r>
+      <w:proofErr w:type="spellEnd"/>
     </w:p>
     <w:tbl>
       <w:tblPr>
@@ -5781,10 +6197,35 @@
               <w:cnfStyle w:val="000000100000" w:firstRow="0" w:lastRow="0" w:firstColumn="0" w:lastColumn="0" w:oddVBand="0" w:evenVBand="0" w:oddHBand="1" w:evenHBand="0" w:firstRowFirstColumn="0" w:firstRowLastColumn="0" w:lastRowFirstColumn="0" w:lastRowLastColumn="0"/>
             </w:pPr>
             <w:r>
-              <w:t xml:space="preserve">Used when the polling method </w:t>
-            </w:r>
-            <w:r>
-              <w:t>is set to “external”.</w:t>
+              <w:t>Used when</w:t>
+            </w:r>
+            <w:r>
+              <w:t xml:space="preserve"> the polling method</w:t>
+            </w:r>
+            <w:r>
+              <w:rPr>
+                <w:i/>
+                <w:iCs/>
+              </w:rPr>
+              <w:t xml:space="preserve"> </w:t>
+            </w:r>
+            <w:r>
+              <w:t xml:space="preserve">(e.g., </w:t>
+            </w:r>
+            <w:proofErr w:type="spellStart"/>
+            <w:r>
+              <w:rPr>
+                <w:i/>
+                <w:iCs/>
+              </w:rPr>
+              <w:t>default_poll</w:t>
+            </w:r>
+            <w:proofErr w:type="spellEnd"/>
+            <w:r>
+              <w:t>)</w:t>
+            </w:r>
+            <w:r>
+              <w:t xml:space="preserve"> is set to “external”.</w:t>
             </w:r>
           </w:p>
         </w:tc>
@@ -5813,27 +6254,7 @@
               <w:cnfStyle w:val="000000000000" w:firstRow="0" w:lastRow="0" w:firstColumn="0" w:lastColumn="0" w:oddVBand="0" w:evenVBand="0" w:oddHBand="0" w:evenHBand="0" w:firstRowFirstColumn="0" w:firstRowLastColumn="0" w:lastRowFirstColumn="0" w:lastRowLastColumn="0"/>
             </w:pPr>
             <w:r>
-              <w:rPr>
-                <w:rFonts w:ascii="Consolas" w:hAnsi="Consolas"/>
-              </w:rPr>
-              <w:t>true</w:t>
-            </w:r>
-            <w:r>
-              <w:t xml:space="preserve"> to show the application fullscreen (default).</w:t>
-            </w:r>
-          </w:p>
-          <w:p>
-            <w:pPr>
-              <w:cnfStyle w:val="000000000000" w:firstRow="0" w:lastRow="0" w:firstColumn="0" w:lastColumn="0" w:oddVBand="0" w:evenVBand="0" w:oddHBand="0" w:evenHBand="0" w:firstRowFirstColumn="0" w:firstRowLastColumn="0" w:lastRowFirstColumn="0" w:lastRowLastColumn="0"/>
-            </w:pPr>
-            <w:r>
-              <w:rPr>
-                <w:rFonts w:ascii="Consolas" w:hAnsi="Consolas"/>
-              </w:rPr>
-              <w:t>false</w:t>
-            </w:r>
-            <w:r>
-              <w:t xml:space="preserve"> to show the application windowed.</w:t>
+              <w:t>Used to specify the number if color channels per pixel</w:t>
             </w:r>
           </w:p>
         </w:tc>
@@ -5878,8 +6299,10 @@
               <w:cnfStyle w:val="000000100000" w:firstRow="0" w:lastRow="0" w:firstColumn="0" w:lastColumn="0" w:oddVBand="0" w:evenVBand="0" w:oddHBand="1" w:evenHBand="0" w:firstRowFirstColumn="0" w:firstRowLastColumn="0" w:lastRowFirstColumn="0" w:lastRowLastColumn="0"/>
             </w:pPr>
             <w:r>
-              <w:lastRenderedPageBreak/>
-              <w:t>Piped streaming doesn’t have a handshaking process that shares the video stream information, so that must be explicitly defined.</w:t>
+              <w:t xml:space="preserve">Piped streaming doesn’t </w:t>
+            </w:r>
+            <w:r>
+              <w:t>have a handshaking process that shares the video stream information, so that must be explicitly defined.</w:t>
             </w:r>
           </w:p>
         </w:tc>
@@ -5894,9 +6317,12 @@
       <w:pPr>
         <w:pStyle w:val="JSONValueHeader"/>
       </w:pPr>
-      <w:r>
-        <w:t>pipe_width</w:t>
-      </w:r>
+      <w:proofErr w:type="spellStart"/>
+      <w:r>
+        <w:lastRenderedPageBreak/>
+        <w:t>pipe_cmd</w:t>
+      </w:r>
+      <w:proofErr w:type="spellEnd"/>
     </w:p>
     <w:tbl>
       <w:tblPr>
@@ -5943,7 +6369,7 @@
                 <w:b w:val="0"/>
                 <w:bCs w:val="0"/>
               </w:rPr>
-              <w:t>int</w:t>
+              <w:t>string</w:t>
             </w:r>
           </w:p>
         </w:tc>
@@ -5975,7 +6401,28 @@
               <w:cnfStyle w:val="000000100000" w:firstRow="0" w:lastRow="0" w:firstColumn="0" w:lastColumn="0" w:oddVBand="0" w:evenVBand="0" w:oddHBand="1" w:evenHBand="0" w:firstRowFirstColumn="0" w:firstRowLastColumn="0" w:lastRowFirstColumn="0" w:lastRowLastColumn="0"/>
             </w:pPr>
             <w:r>
-              <w:t>Used when the polling method</w:t>
+              <w:t>Used when</w:t>
+            </w:r>
+            <w:r>
+              <w:t xml:space="preserve"> polling method</w:t>
+            </w:r>
+            <w:r>
+              <w:t xml:space="preserve"> </w:t>
+            </w:r>
+            <w:r>
+              <w:t xml:space="preserve">(e.g., </w:t>
+            </w:r>
+            <w:proofErr w:type="spellStart"/>
+            <w:r>
+              <w:rPr>
+                <w:i/>
+                <w:iCs/>
+              </w:rPr>
+              <w:t>default_poll</w:t>
+            </w:r>
+            <w:proofErr w:type="spellEnd"/>
+            <w:r>
+              <w:t>)</w:t>
             </w:r>
             <w:r>
               <w:t xml:space="preserve"> is set to “external”.</w:t>
@@ -6007,27 +6454,20 @@
               <w:cnfStyle w:val="000000000000" w:firstRow="0" w:lastRow="0" w:firstColumn="0" w:lastColumn="0" w:oddVBand="0" w:evenVBand="0" w:oddHBand="0" w:evenHBand="0" w:firstRowFirstColumn="0" w:firstRowLastColumn="0" w:lastRowFirstColumn="0" w:lastRowLastColumn="0"/>
             </w:pPr>
             <w:r>
-              <w:rPr>
-                <w:rFonts w:ascii="Consolas" w:hAnsi="Consolas"/>
-              </w:rPr>
-              <w:t>true</w:t>
-            </w:r>
-            <w:r>
-              <w:t xml:space="preserve"> to show the application fullscreen (default).</w:t>
+              <w:t>The command to execute for a video streaming implementation using pipes.</w:t>
             </w:r>
           </w:p>
           <w:p>
             <w:pPr>
               <w:cnfStyle w:val="000000000000" w:firstRow="0" w:lastRow="0" w:firstColumn="0" w:lastColumn="0" w:oddVBand="0" w:evenVBand="0" w:oddHBand="0" w:evenHBand="0" w:firstRowFirstColumn="0" w:firstRowLastColumn="0" w:lastRowFirstColumn="0" w:lastRowLastColumn="0"/>
             </w:pPr>
-            <w:r>
-              <w:rPr>
-                <w:rFonts w:ascii="Consolas" w:hAnsi="Consolas"/>
-              </w:rPr>
-              <w:t>false</w:t>
-            </w:r>
-            <w:r>
-              <w:t xml:space="preserve"> to show the application windowed.</w:t>
+          </w:p>
+          <w:p>
+            <w:pPr>
+              <w:cnfStyle w:val="000000000000" w:firstRow="0" w:lastRow="0" w:firstColumn="0" w:lastColumn="0" w:oddVBand="0" w:evenVBand="0" w:oddHBand="0" w:evenHBand="0" w:firstRowFirstColumn="0" w:firstRowLastColumn="0" w:lastRowFirstColumn="0" w:lastRowLastColumn="0"/>
+            </w:pPr>
+            <w:r>
+              <w:t>The application referenced should spit out raw binary luminosity or RGB data with its standard output stream.</w:t>
             </w:r>
           </w:p>
         </w:tc>
@@ -6062,19 +6502,6 @@
               <w:t>Has not been recently tested.</w:t>
             </w:r>
           </w:p>
-          <w:p>
-            <w:pPr>
-              <w:cnfStyle w:val="000000100000" w:firstRow="0" w:lastRow="0" w:firstColumn="0" w:lastColumn="0" w:oddVBand="0" w:evenVBand="0" w:oddHBand="1" w:evenHBand="0" w:firstRowFirstColumn="0" w:firstRowLastColumn="0" w:lastRowFirstColumn="0" w:lastRowLastColumn="0"/>
-            </w:pPr>
-          </w:p>
-          <w:p>
-            <w:pPr>
-              <w:cnfStyle w:val="000000100000" w:firstRow="0" w:lastRow="0" w:firstColumn="0" w:lastColumn="0" w:oddVBand="0" w:evenVBand="0" w:oddHBand="1" w:evenHBand="0" w:firstRowFirstColumn="0" w:firstRowLastColumn="0" w:lastRowFirstColumn="0" w:lastRowLastColumn="0"/>
-            </w:pPr>
-            <w:r>
-              <w:t>Piped streaming doesn’t have a handshaking process that shares the video stream information, so that must be explicitly defined.</w:t>
-            </w:r>
-          </w:p>
         </w:tc>
       </w:tr>
     </w:tbl>
@@ -6087,9 +6514,11 @@
       <w:pPr>
         <w:pStyle w:val="JSONValueHeader"/>
       </w:pPr>
-      <w:r>
-        <w:t>processing</w:t>
-      </w:r>
+      <w:proofErr w:type="spellStart"/>
+      <w:r>
+        <w:t>pipe_height</w:t>
+      </w:r>
+      <w:proofErr w:type="spellEnd"/>
     </w:p>
     <w:tbl>
       <w:tblPr>
@@ -6125,9 +6554,6 @@
           </w:tcPr>
           <w:p>
             <w:pPr>
-              <w:tabs>
-                <w:tab w:val="left" w:pos="1845"/>
-              </w:tabs>
               <w:cnfStyle w:val="100000000000" w:firstRow="1" w:lastRow="0" w:firstColumn="0" w:lastColumn="0" w:oddVBand="0" w:evenVBand="0" w:oddHBand="0" w:evenHBand="0" w:firstRowFirstColumn="0" w:firstRowLastColumn="0" w:lastRowFirstColumn="0" w:lastRowLastColumn="0"/>
               <w:rPr>
                 <w:b w:val="0"/>
@@ -6139,21 +6565,7 @@
                 <w:b w:val="0"/>
                 <w:bCs w:val="0"/>
               </w:rPr>
-              <w:t>s</w:t>
-            </w:r>
-            <w:r>
-              <w:rPr>
-                <w:b w:val="0"/>
-                <w:bCs w:val="0"/>
-              </w:rPr>
-              <w:t>tring</w:t>
-            </w:r>
-            <w:r>
-              <w:rPr>
-                <w:b w:val="0"/>
-                <w:bCs w:val="0"/>
-              </w:rPr>
-              <w:t>, or int</w:t>
+              <w:t>int</w:t>
             </w:r>
           </w:p>
         </w:tc>
@@ -6185,7 +6597,10 @@
               <w:cnfStyle w:val="000000100000" w:firstRow="0" w:lastRow="0" w:firstColumn="0" w:lastColumn="0" w:oddVBand="0" w:evenVBand="0" w:oddHBand="1" w:evenHBand="0" w:firstRowFirstColumn="0" w:firstRowLastColumn="0" w:lastRowFirstColumn="0" w:lastRowLastColumn="0"/>
             </w:pPr>
             <w:r>
-              <w:t>The type of image process to apply to the video stream images.</w:t>
+              <w:t xml:space="preserve">Used when the polling method </w:t>
+            </w:r>
+            <w:r>
+              <w:t>is set to “external”.</w:t>
             </w:r>
           </w:p>
         </w:tc>
@@ -6214,166 +6629,36 @@
               <w:cnfStyle w:val="000000000000" w:firstRow="0" w:lastRow="0" w:firstColumn="0" w:lastColumn="0" w:oddVBand="0" w:evenVBand="0" w:oddHBand="0" w:evenHBand="0" w:firstRowFirstColumn="0" w:firstRowLastColumn="0" w:lastRowFirstColumn="0" w:lastRowLastColumn="0"/>
             </w:pPr>
             <w:r>
-              <w:t xml:space="preserve">If an int is used, it is implied that a </w:t>
-            </w:r>
-            <w:r>
-              <w:rPr>
-                <w:i/>
-                <w:iCs/>
-              </w:rPr>
-              <w:t>static_threshold</w:t>
-            </w:r>
-            <w:r>
-              <w:t xml:space="preserve"> should be used, with the integer (a value between [0, 255]) used as the threshold pixel value. If a string is specified, it should be one of the string values listed below.</w:t>
+              <w:rPr>
+                <w:rFonts w:ascii="Consolas" w:hAnsi="Consolas"/>
+              </w:rPr>
+              <w:t>true</w:t>
+            </w:r>
+            <w:r>
+              <w:t xml:space="preserve"> to show the application </w:t>
+            </w:r>
+            <w:proofErr w:type="spellStart"/>
+            <w:r>
+              <w:t>fullscreen</w:t>
+            </w:r>
+            <w:proofErr w:type="spellEnd"/>
+            <w:r>
+              <w:t xml:space="preserve"> (default).</w:t>
             </w:r>
           </w:p>
           <w:p>
             <w:pPr>
               <w:cnfStyle w:val="000000000000" w:firstRow="0" w:lastRow="0" w:firstColumn="0" w:lastColumn="0" w:oddVBand="0" w:evenVBand="0" w:oddHBand="0" w:evenHBand="0" w:firstRowFirstColumn="0" w:firstRowLastColumn="0" w:lastRowFirstColumn="0" w:lastRowLastColumn="0"/>
             </w:pPr>
-          </w:p>
-          <w:p>
-            <w:pPr>
-              <w:cnfStyle w:val="000000000000" w:firstRow="0" w:lastRow="0" w:firstColumn="0" w:lastColumn="0" w:oddVBand="0" w:evenVBand="0" w:oddHBand="0" w:evenHBand="0" w:firstRowFirstColumn="0" w:firstRowLastColumn="0" w:lastRowFirstColumn="0" w:lastRowLastColumn="0"/>
-            </w:pPr>
-            <w:r>
-              <w:t>Used to specify the type of image processing to use on the video frames:</w:t>
-            </w:r>
-          </w:p>
-          <w:p>
-            <w:pPr>
-              <w:pStyle w:val="ListParagraph"/>
-              <w:numPr>
-                <w:ilvl w:val="0"/>
-                <w:numId w:val="3"/>
-              </w:numPr>
-              <w:cnfStyle w:val="000000000000" w:firstRow="0" w:lastRow="0" w:firstColumn="0" w:lastColumn="0" w:oddVBand="0" w:evenVBand="0" w:oddHBand="0" w:evenHBand="0" w:firstRowFirstColumn="0" w:firstRowLastColumn="0" w:lastRowFirstColumn="0" w:lastRowLastColumn="0"/>
+            <w:r>
               <w:rPr>
                 <w:rFonts w:ascii="Consolas" w:hAnsi="Consolas"/>
-                <w:b/>
-                <w:bCs/>
-              </w:rPr>
-            </w:pPr>
-            <w:r>
-              <w:rPr>
-                <w:rFonts w:ascii="Consolas" w:hAnsi="Consolas"/>
-                <w:b/>
-                <w:bCs/>
-              </w:rPr>
-              <w:t>“yen_threshold”</w:t>
-            </w:r>
-          </w:p>
-          <w:p>
-            <w:pPr>
-              <w:pStyle w:val="ListParagraph"/>
-              <w:numPr>
-                <w:ilvl w:val="1"/>
-                <w:numId w:val="3"/>
-              </w:numPr>
-              <w:cnfStyle w:val="000000000000" w:firstRow="0" w:lastRow="0" w:firstColumn="0" w:lastColumn="0" w:oddVBand="0" w:evenVBand="0" w:oddHBand="0" w:evenHBand="0" w:firstRowFirstColumn="0" w:firstRowLastColumn="0" w:lastRowFirstColumn="0" w:lastRowLastColumn="0"/>
-            </w:pPr>
-            <w:r>
-              <w:t>Use a threshold calculated from Yen’s algorithm.</w:t>
-            </w:r>
-          </w:p>
-          <w:p>
-            <w:pPr>
-              <w:pStyle w:val="ListParagraph"/>
-              <w:numPr>
-                <w:ilvl w:val="0"/>
-                <w:numId w:val="3"/>
-              </w:numPr>
-              <w:cnfStyle w:val="000000000000" w:firstRow="0" w:lastRow="0" w:firstColumn="0" w:lastColumn="0" w:oddVBand="0" w:evenVBand="0" w:oddHBand="0" w:evenHBand="0" w:firstRowFirstColumn="0" w:firstRowLastColumn="0" w:lastRowFirstColumn="0" w:lastRowLastColumn="0"/>
-              <w:rPr>
-                <w:rFonts w:ascii="Consolas" w:hAnsi="Consolas"/>
-                <w:b/>
-                <w:bCs/>
-              </w:rPr>
-            </w:pPr>
-            <w:r>
-              <w:rPr>
-                <w:rFonts w:ascii="Consolas" w:hAnsi="Consolas"/>
-                <w:b/>
-                <w:bCs/>
-              </w:rPr>
-              <w:t>“yen_threshold_compressed”</w:t>
-            </w:r>
-          </w:p>
-          <w:p>
-            <w:pPr>
-              <w:pStyle w:val="ListParagraph"/>
-              <w:numPr>
-                <w:ilvl w:val="1"/>
-                <w:numId w:val="3"/>
-              </w:numPr>
-              <w:cnfStyle w:val="000000000000" w:firstRow="0" w:lastRow="0" w:firstColumn="0" w:lastColumn="0" w:oddVBand="0" w:evenVBand="0" w:oddHBand="0" w:evenHBand="0" w:firstRowFirstColumn="0" w:firstRowLastColumn="0" w:lastRowFirstColumn="0" w:lastRowLastColumn="0"/>
-            </w:pPr>
-          </w:p>
-          <w:p>
-            <w:pPr>
-              <w:pStyle w:val="ListParagraph"/>
-              <w:numPr>
-                <w:ilvl w:val="0"/>
-                <w:numId w:val="3"/>
-              </w:numPr>
-              <w:cnfStyle w:val="000000000000" w:firstRow="0" w:lastRow="0" w:firstColumn="0" w:lastColumn="0" w:oddVBand="0" w:evenVBand="0" w:oddHBand="0" w:evenHBand="0" w:firstRowFirstColumn="0" w:firstRowLastColumn="0" w:lastRowFirstColumn="0" w:lastRowLastColumn="0"/>
-              <w:rPr>
-                <w:rFonts w:ascii="Consolas" w:hAnsi="Consolas"/>
-                <w:b/>
-                <w:bCs/>
-              </w:rPr>
-            </w:pPr>
-            <w:r>
-              <w:rPr>
-                <w:rFonts w:ascii="Consolas" w:hAnsi="Consolas"/>
-                <w:b/>
-                <w:bCs/>
-              </w:rPr>
-              <w:t>“static_threshold”</w:t>
-            </w:r>
-          </w:p>
-          <w:p>
-            <w:pPr>
-              <w:pStyle w:val="ListParagraph"/>
-              <w:numPr>
-                <w:ilvl w:val="1"/>
-                <w:numId w:val="3"/>
-              </w:numPr>
-              <w:cnfStyle w:val="000000000000" w:firstRow="0" w:lastRow="0" w:firstColumn="0" w:lastColumn="0" w:oddVBand="0" w:evenVBand="0" w:oddHBand="0" w:evenHBand="0" w:firstRowFirstColumn="0" w:firstRowLastColumn="0" w:lastRowFirstColumn="0" w:lastRowLastColumn="0"/>
-            </w:pPr>
-          </w:p>
-          <w:p>
-            <w:pPr>
-              <w:pStyle w:val="ListParagraph"/>
-              <w:numPr>
-                <w:ilvl w:val="0"/>
-                <w:numId w:val="3"/>
-              </w:numPr>
-              <w:cnfStyle w:val="000000000000" w:firstRow="0" w:lastRow="0" w:firstColumn="0" w:lastColumn="0" w:oddVBand="0" w:evenVBand="0" w:oddHBand="0" w:evenHBand="0" w:firstRowFirstColumn="0" w:firstRowLastColumn="0" w:lastRowFirstColumn="0" w:lastRowLastColumn="0"/>
-              <w:rPr>
-                <w:rFonts w:ascii="Consolas" w:hAnsi="Consolas"/>
-                <w:b/>
-                <w:bCs/>
-              </w:rPr>
-            </w:pPr>
-            <w:r>
-              <w:rPr>
-                <w:rFonts w:ascii="Consolas" w:hAnsi="Consolas"/>
-                <w:b/>
-                <w:bCs/>
-              </w:rPr>
-              <w:t>“two_stdev_from_mean”</w:t>
-            </w:r>
-          </w:p>
-          <w:p>
-            <w:pPr>
-              <w:pStyle w:val="ListParagraph"/>
-              <w:numPr>
-                <w:ilvl w:val="1"/>
-                <w:numId w:val="3"/>
-              </w:numPr>
-              <w:cnfStyle w:val="000000000000" w:firstRow="0" w:lastRow="0" w:firstColumn="0" w:lastColumn="0" w:oddVBand="0" w:evenVBand="0" w:oddHBand="0" w:evenHBand="0" w:firstRowFirstColumn="0" w:firstRowLastColumn="0" w:lastRowFirstColumn="0" w:lastRowLastColumn="0"/>
-            </w:pPr>
+              </w:rPr>
+              <w:t>false</w:t>
+            </w:r>
+            <w:r>
+              <w:t xml:space="preserve"> to show the application windowed.</w:t>
+            </w:r>
           </w:p>
         </w:tc>
       </w:tr>
@@ -6404,7 +6689,20 @@
               <w:cnfStyle w:val="000000100000" w:firstRow="0" w:lastRow="0" w:firstColumn="0" w:lastColumn="0" w:oddVBand="0" w:evenVBand="0" w:oddHBand="1" w:evenHBand="0" w:firstRowFirstColumn="0" w:firstRowLastColumn="0" w:lastRowFirstColumn="0" w:lastRowLastColumn="0"/>
             </w:pPr>
             <w:r>
-              <w:t>--</w:t>
+              <w:t>Has not been recently tested.</w:t>
+            </w:r>
+          </w:p>
+          <w:p>
+            <w:pPr>
+              <w:cnfStyle w:val="000000100000" w:firstRow="0" w:lastRow="0" w:firstColumn="0" w:lastColumn="0" w:oddVBand="0" w:evenVBand="0" w:oddHBand="1" w:evenHBand="0" w:firstRowFirstColumn="0" w:firstRowLastColumn="0" w:lastRowFirstColumn="0" w:lastRowLastColumn="0"/>
+            </w:pPr>
+          </w:p>
+          <w:p>
+            <w:pPr>
+              <w:cnfStyle w:val="000000100000" w:firstRow="0" w:lastRow="0" w:firstColumn="0" w:lastColumn="0" w:oddVBand="0" w:evenVBand="0" w:oddHBand="1" w:evenHBand="0" w:firstRowFirstColumn="0" w:firstRowLastColumn="0" w:lastRowFirstColumn="0" w:lastRowLastColumn="0"/>
+            </w:pPr>
+            <w:r>
+              <w:t>Piped streaming doesn’t have a handshaking process that shares the video stream information, so that must be explicitly defined.</w:t>
             </w:r>
           </w:p>
         </w:tc>
@@ -6419,29 +6717,11 @@
       <w:pPr>
         <w:pStyle w:val="JSONValueHeader"/>
       </w:pPr>
-    </w:p>
-    <w:p>
-      <w:pPr>
-        <w:pStyle w:val="JSONValueHeader"/>
-      </w:pPr>
-      <w:r>
-        <w:t>static_img</w:t>
-      </w:r>
-    </w:p>
-    <w:p>
-      <w:pPr>
-        <w:rPr>
-          <w:i/>
-          <w:iCs/>
-        </w:rPr>
-      </w:pPr>
-      <w:r>
-        <w:rPr>
-          <w:i/>
-          <w:iCs/>
-        </w:rPr>
-        <w:t>This documented value is a deprecated feature that is considered for deletion. It is currently under review if we are going to commit with its obsolescence or repurpose the feature in question. Until then, because it’s saved in the json file, it’s documented for the sake of completeness.</w:t>
-      </w:r>
+      <w:proofErr w:type="spellStart"/>
+      <w:r>
+        <w:t>pipe_width</w:t>
+      </w:r>
+      <w:proofErr w:type="spellEnd"/>
     </w:p>
     <w:tbl>
       <w:tblPr>
@@ -6488,7 +6768,7 @@
                 <w:b w:val="0"/>
                 <w:bCs w:val="0"/>
               </w:rPr>
-              <w:t>string</w:t>
+              <w:t>int</w:t>
             </w:r>
           </w:p>
         </w:tc>
@@ -6520,7 +6800,10 @@
               <w:cnfStyle w:val="000000100000" w:firstRow="0" w:lastRow="0" w:firstColumn="0" w:lastColumn="0" w:oddVBand="0" w:evenVBand="0" w:oddHBand="1" w:evenHBand="0" w:firstRowFirstColumn="0" w:firstRowLastColumn="0" w:lastRowFirstColumn="0" w:lastRowLastColumn="0"/>
             </w:pPr>
             <w:r>
-              <w:t>Unused</w:t>
+              <w:t>Used when the polling method</w:t>
+            </w:r>
+            <w:r>
+              <w:t xml:space="preserve"> is set to “external”.</w:t>
             </w:r>
           </w:p>
         </w:tc>
@@ -6549,7 +6832,35 @@
               <w:cnfStyle w:val="000000000000" w:firstRow="0" w:lastRow="0" w:firstColumn="0" w:lastColumn="0" w:oddVBand="0" w:evenVBand="0" w:oddHBand="0" w:evenHBand="0" w:firstRowFirstColumn="0" w:firstRowLastColumn="0" w:lastRowFirstColumn="0" w:lastRowLastColumn="0"/>
             </w:pPr>
             <w:r>
-              <w:t>Unused</w:t>
+              <w:rPr>
+                <w:rFonts w:ascii="Consolas" w:hAnsi="Consolas"/>
+              </w:rPr>
+              <w:t>true</w:t>
+            </w:r>
+            <w:r>
+              <w:t xml:space="preserve"> to show the application </w:t>
+            </w:r>
+            <w:proofErr w:type="spellStart"/>
+            <w:r>
+              <w:t>fullscreen</w:t>
+            </w:r>
+            <w:proofErr w:type="spellEnd"/>
+            <w:r>
+              <w:t xml:space="preserve"> (default).</w:t>
+            </w:r>
+          </w:p>
+          <w:p>
+            <w:pPr>
+              <w:cnfStyle w:val="000000000000" w:firstRow="0" w:lastRow="0" w:firstColumn="0" w:lastColumn="0" w:oddVBand="0" w:evenVBand="0" w:oddHBand="0" w:evenHBand="0" w:firstRowFirstColumn="0" w:firstRowLastColumn="0" w:lastRowFirstColumn="0" w:lastRowLastColumn="0"/>
+            </w:pPr>
+            <w:r>
+              <w:rPr>
+                <w:rFonts w:ascii="Consolas" w:hAnsi="Consolas"/>
+              </w:rPr>
+              <w:t>false</w:t>
+            </w:r>
+            <w:r>
+              <w:t xml:space="preserve"> to show the application windowed.</w:t>
             </w:r>
           </w:p>
         </w:tc>
@@ -6581,7 +6892,20 @@
               <w:cnfStyle w:val="000000100000" w:firstRow="0" w:lastRow="0" w:firstColumn="0" w:lastColumn="0" w:oddVBand="0" w:evenVBand="0" w:oddHBand="1" w:evenHBand="0" w:firstRowFirstColumn="0" w:firstRowLastColumn="0" w:lastRowFirstColumn="0" w:lastRowLastColumn="0"/>
             </w:pPr>
             <w:r>
-              <w:t>Unused</w:t>
+              <w:t>Has not been recently tested.</w:t>
+            </w:r>
+          </w:p>
+          <w:p>
+            <w:pPr>
+              <w:cnfStyle w:val="000000100000" w:firstRow="0" w:lastRow="0" w:firstColumn="0" w:lastColumn="0" w:oddVBand="0" w:evenVBand="0" w:oddHBand="1" w:evenHBand="0" w:firstRowFirstColumn="0" w:firstRowLastColumn="0" w:lastRowFirstColumn="0" w:lastRowLastColumn="0"/>
+            </w:pPr>
+          </w:p>
+          <w:p>
+            <w:pPr>
+              <w:cnfStyle w:val="000000100000" w:firstRow="0" w:lastRow="0" w:firstColumn="0" w:lastColumn="0" w:oddVBand="0" w:evenVBand="0" w:oddHBand="1" w:evenHBand="0" w:firstRowFirstColumn="0" w:firstRowLastColumn="0" w:lastRowFirstColumn="0" w:lastRowLastColumn="0"/>
+            </w:pPr>
+            <w:r>
+              <w:t>Piped streaming doesn’t have a handshaking process that shares the video stream information, so that must be explicitly defined.</w:t>
             </w:r>
           </w:p>
         </w:tc>
@@ -6597,7 +6921,7 @@
         <w:pStyle w:val="JSONValueHeader"/>
       </w:pPr>
       <w:r>
-        <w:t>stream_width</w:t>
+        <w:t>processing</w:t>
       </w:r>
     </w:p>
     <w:tbl>
@@ -6634,6 +6958,9 @@
           </w:tcPr>
           <w:p>
             <w:pPr>
+              <w:tabs>
+                <w:tab w:val="left" w:pos="1845"/>
+              </w:tabs>
               <w:cnfStyle w:val="100000000000" w:firstRow="1" w:lastRow="0" w:firstColumn="0" w:lastColumn="0" w:oddVBand="0" w:evenVBand="0" w:oddHBand="0" w:evenHBand="0" w:firstRowFirstColumn="0" w:firstRowLastColumn="0" w:lastRowFirstColumn="0" w:lastRowLastColumn="0"/>
               <w:rPr>
                 <w:b w:val="0"/>
@@ -6645,7 +6972,21 @@
                 <w:b w:val="0"/>
                 <w:bCs w:val="0"/>
               </w:rPr>
-              <w:t>int</w:t>
+              <w:t>s</w:t>
+            </w:r>
+            <w:r>
+              <w:rPr>
+                <w:b w:val="0"/>
+                <w:bCs w:val="0"/>
+              </w:rPr>
+              <w:t>tring</w:t>
+            </w:r>
+            <w:r>
+              <w:rPr>
+                <w:b w:val="0"/>
+                <w:bCs w:val="0"/>
+              </w:rPr>
+              <w:t>, or int</w:t>
             </w:r>
           </w:p>
         </w:tc>
@@ -6677,10 +7018,7 @@
               <w:cnfStyle w:val="000000100000" w:firstRow="0" w:lastRow="0" w:firstColumn="0" w:lastColumn="0" w:oddVBand="0" w:evenVBand="0" w:oddHBand="1" w:evenHBand="0" w:firstRowFirstColumn="0" w:firstRowLastColumn="0" w:lastRowFirstColumn="0" w:lastRowLastColumn="0"/>
             </w:pPr>
             <w:r>
-              <w:t xml:space="preserve">The explicitly defined </w:t>
-            </w:r>
-            <w:r>
-              <w:t>size, in pixels, of what the width of the streaming video feed should be.</w:t>
+              <w:t>The type of image process to apply to the video stream images.</w:t>
             </w:r>
           </w:p>
         </w:tc>
@@ -6709,8 +7047,240 @@
               <w:cnfStyle w:val="000000000000" w:firstRow="0" w:lastRow="0" w:firstColumn="0" w:lastColumn="0" w:oddVBand="0" w:evenVBand="0" w:oddHBand="0" w:evenHBand="0" w:firstRowFirstColumn="0" w:firstRowLastColumn="0" w:lastRowFirstColumn="0" w:lastRowLastColumn="0"/>
             </w:pPr>
             <w:r>
-              <w:t>Pixel amount.</w:t>
-            </w:r>
+              <w:t xml:space="preserve">If an int is used, it is implied that a </w:t>
+            </w:r>
+            <w:proofErr w:type="spellStart"/>
+            <w:r>
+              <w:rPr>
+                <w:i/>
+                <w:iCs/>
+              </w:rPr>
+              <w:t>static_threshold</w:t>
+            </w:r>
+            <w:proofErr w:type="spellEnd"/>
+            <w:r>
+              <w:t xml:space="preserve"> should be used, with the integer (a value between [0, 255]) used as the threshold pixel value. If a string is specified, it should be one of the string values listed below.</w:t>
+            </w:r>
+          </w:p>
+          <w:p>
+            <w:pPr>
+              <w:cnfStyle w:val="000000000000" w:firstRow="0" w:lastRow="0" w:firstColumn="0" w:lastColumn="0" w:oddVBand="0" w:evenVBand="0" w:oddHBand="0" w:evenHBand="0" w:firstRowFirstColumn="0" w:firstRowLastColumn="0" w:lastRowFirstColumn="0" w:lastRowLastColumn="0"/>
+            </w:pPr>
+          </w:p>
+          <w:p>
+            <w:pPr>
+              <w:cnfStyle w:val="000000000000" w:firstRow="0" w:lastRow="0" w:firstColumn="0" w:lastColumn="0" w:oddVBand="0" w:evenVBand="0" w:oddHBand="0" w:evenHBand="0" w:firstRowFirstColumn="0" w:firstRowLastColumn="0" w:lastRowFirstColumn="0" w:lastRowLastColumn="0"/>
+            </w:pPr>
+            <w:r>
+              <w:t>Used to specify the type of image processing to use on the video frames:</w:t>
+            </w:r>
+          </w:p>
+          <w:p>
+            <w:pPr>
+              <w:pStyle w:val="ListParagraph"/>
+              <w:numPr>
+                <w:ilvl w:val="0"/>
+                <w:numId w:val="3"/>
+              </w:numPr>
+              <w:cnfStyle w:val="000000000000" w:firstRow="0" w:lastRow="0" w:firstColumn="0" w:lastColumn="0" w:oddVBand="0" w:evenVBand="0" w:oddHBand="0" w:evenHBand="0" w:firstRowFirstColumn="0" w:firstRowLastColumn="0" w:lastRowFirstColumn="0" w:lastRowLastColumn="0"/>
+              <w:rPr>
+                <w:rFonts w:ascii="Consolas" w:hAnsi="Consolas"/>
+                <w:b/>
+                <w:bCs/>
+              </w:rPr>
+            </w:pPr>
+            <w:r>
+              <w:rPr>
+                <w:rFonts w:ascii="Consolas" w:hAnsi="Consolas"/>
+                <w:b/>
+                <w:bCs/>
+              </w:rPr>
+              <w:t>“</w:t>
+            </w:r>
+            <w:proofErr w:type="spellStart"/>
+            <w:r>
+              <w:rPr>
+                <w:rFonts w:ascii="Consolas" w:hAnsi="Consolas"/>
+                <w:b/>
+                <w:bCs/>
+              </w:rPr>
+              <w:t>yen_threshold</w:t>
+            </w:r>
+            <w:proofErr w:type="spellEnd"/>
+            <w:r>
+              <w:rPr>
+                <w:rFonts w:ascii="Consolas" w:hAnsi="Consolas"/>
+                <w:b/>
+                <w:bCs/>
+              </w:rPr>
+              <w:t>”</w:t>
+            </w:r>
+          </w:p>
+          <w:p>
+            <w:pPr>
+              <w:pStyle w:val="ListParagraph"/>
+              <w:numPr>
+                <w:ilvl w:val="1"/>
+                <w:numId w:val="3"/>
+              </w:numPr>
+              <w:cnfStyle w:val="000000000000" w:firstRow="0" w:lastRow="0" w:firstColumn="0" w:lastColumn="0" w:oddVBand="0" w:evenVBand="0" w:oddHBand="0" w:evenHBand="0" w:firstRowFirstColumn="0" w:firstRowLastColumn="0" w:lastRowFirstColumn="0" w:lastRowLastColumn="0"/>
+            </w:pPr>
+            <w:r>
+              <w:t>Use a threshold calculated from Yen’s algorithm.</w:t>
+            </w:r>
+          </w:p>
+          <w:p>
+            <w:pPr>
+              <w:pStyle w:val="ListParagraph"/>
+              <w:numPr>
+                <w:ilvl w:val="0"/>
+                <w:numId w:val="3"/>
+              </w:numPr>
+              <w:cnfStyle w:val="000000000000" w:firstRow="0" w:lastRow="0" w:firstColumn="0" w:lastColumn="0" w:oddVBand="0" w:evenVBand="0" w:oddHBand="0" w:evenHBand="0" w:firstRowFirstColumn="0" w:firstRowLastColumn="0" w:lastRowFirstColumn="0" w:lastRowLastColumn="0"/>
+              <w:rPr>
+                <w:rFonts w:ascii="Consolas" w:hAnsi="Consolas"/>
+                <w:b/>
+                <w:bCs/>
+              </w:rPr>
+            </w:pPr>
+            <w:r>
+              <w:rPr>
+                <w:rFonts w:ascii="Consolas" w:hAnsi="Consolas"/>
+                <w:b/>
+                <w:bCs/>
+              </w:rPr>
+              <w:t>“</w:t>
+            </w:r>
+            <w:proofErr w:type="spellStart"/>
+            <w:r>
+              <w:rPr>
+                <w:rFonts w:ascii="Consolas" w:hAnsi="Consolas"/>
+                <w:b/>
+                <w:bCs/>
+              </w:rPr>
+              <w:t>yen_threshold_compressed</w:t>
+            </w:r>
+            <w:proofErr w:type="spellEnd"/>
+            <w:r>
+              <w:rPr>
+                <w:rFonts w:ascii="Consolas" w:hAnsi="Consolas"/>
+                <w:b/>
+                <w:bCs/>
+              </w:rPr>
+              <w:t>”</w:t>
+            </w:r>
+          </w:p>
+          <w:p>
+            <w:pPr>
+              <w:pStyle w:val="ListParagraph"/>
+              <w:numPr>
+                <w:ilvl w:val="1"/>
+                <w:numId w:val="3"/>
+              </w:numPr>
+              <w:cnfStyle w:val="000000000000" w:firstRow="0" w:lastRow="0" w:firstColumn="0" w:lastColumn="0" w:oddVBand="0" w:evenVBand="0" w:oddHBand="0" w:evenHBand="0" w:firstRowFirstColumn="0" w:firstRowLastColumn="0" w:lastRowFirstColumn="0" w:lastRowLastColumn="0"/>
+            </w:pPr>
+          </w:p>
+          <w:p>
+            <w:pPr>
+              <w:pStyle w:val="ListParagraph"/>
+              <w:numPr>
+                <w:ilvl w:val="0"/>
+                <w:numId w:val="3"/>
+              </w:numPr>
+              <w:cnfStyle w:val="000000000000" w:firstRow="0" w:lastRow="0" w:firstColumn="0" w:lastColumn="0" w:oddVBand="0" w:evenVBand="0" w:oddHBand="0" w:evenHBand="0" w:firstRowFirstColumn="0" w:firstRowLastColumn="0" w:lastRowFirstColumn="0" w:lastRowLastColumn="0"/>
+              <w:rPr>
+                <w:rFonts w:ascii="Consolas" w:hAnsi="Consolas"/>
+                <w:b/>
+                <w:bCs/>
+              </w:rPr>
+            </w:pPr>
+            <w:r>
+              <w:rPr>
+                <w:rFonts w:ascii="Consolas" w:hAnsi="Consolas"/>
+                <w:b/>
+                <w:bCs/>
+              </w:rPr>
+              <w:t>“</w:t>
+            </w:r>
+            <w:proofErr w:type="spellStart"/>
+            <w:r>
+              <w:rPr>
+                <w:rFonts w:ascii="Consolas" w:hAnsi="Consolas"/>
+                <w:b/>
+                <w:bCs/>
+              </w:rPr>
+              <w:t>static_threshold</w:t>
+            </w:r>
+            <w:proofErr w:type="spellEnd"/>
+            <w:r>
+              <w:rPr>
+                <w:rFonts w:ascii="Consolas" w:hAnsi="Consolas"/>
+                <w:b/>
+                <w:bCs/>
+              </w:rPr>
+              <w:t>”</w:t>
+            </w:r>
+          </w:p>
+          <w:p>
+            <w:pPr>
+              <w:pStyle w:val="ListParagraph"/>
+              <w:numPr>
+                <w:ilvl w:val="1"/>
+                <w:numId w:val="3"/>
+              </w:numPr>
+              <w:cnfStyle w:val="000000000000" w:firstRow="0" w:lastRow="0" w:firstColumn="0" w:lastColumn="0" w:oddVBand="0" w:evenVBand="0" w:oddHBand="0" w:evenHBand="0" w:firstRowFirstColumn="0" w:firstRowLastColumn="0" w:lastRowFirstColumn="0" w:lastRowLastColumn="0"/>
+            </w:pPr>
+          </w:p>
+          <w:p>
+            <w:pPr>
+              <w:pStyle w:val="ListParagraph"/>
+              <w:numPr>
+                <w:ilvl w:val="0"/>
+                <w:numId w:val="3"/>
+              </w:numPr>
+              <w:cnfStyle w:val="000000000000" w:firstRow="0" w:lastRow="0" w:firstColumn="0" w:lastColumn="0" w:oddVBand="0" w:evenVBand="0" w:oddHBand="0" w:evenHBand="0" w:firstRowFirstColumn="0" w:firstRowLastColumn="0" w:lastRowFirstColumn="0" w:lastRowLastColumn="0"/>
+              <w:rPr>
+                <w:rFonts w:ascii="Consolas" w:hAnsi="Consolas"/>
+                <w:b/>
+                <w:bCs/>
+              </w:rPr>
+            </w:pPr>
+            <w:r>
+              <w:rPr>
+                <w:rFonts w:ascii="Consolas" w:hAnsi="Consolas"/>
+                <w:b/>
+                <w:bCs/>
+              </w:rPr>
+              <w:t>“</w:t>
+            </w:r>
+            <w:proofErr w:type="spellStart"/>
+            <w:r>
+              <w:rPr>
+                <w:rFonts w:ascii="Consolas" w:hAnsi="Consolas"/>
+                <w:b/>
+                <w:bCs/>
+              </w:rPr>
+              <w:t>two_stdev_from_mean</w:t>
+            </w:r>
+            <w:proofErr w:type="spellEnd"/>
+            <w:r>
+              <w:rPr>
+                <w:rFonts w:ascii="Consolas" w:hAnsi="Consolas"/>
+                <w:b/>
+                <w:bCs/>
+              </w:rPr>
+              <w:t>”</w:t>
+            </w:r>
+          </w:p>
+          <w:p>
+            <w:pPr>
+              <w:pStyle w:val="ListParagraph"/>
+              <w:numPr>
+                <w:ilvl w:val="1"/>
+                <w:numId w:val="3"/>
+              </w:numPr>
+              <w:cnfStyle w:val="000000000000" w:firstRow="0" w:lastRow="0" w:firstColumn="0" w:lastColumn="0" w:oddVBand="0" w:evenVBand="0" w:oddHBand="0" w:evenHBand="0" w:firstRowFirstColumn="0" w:firstRowLastColumn="0" w:lastRowFirstColumn="0" w:lastRowLastColumn="0"/>
+            </w:pPr>
           </w:p>
         </w:tc>
       </w:tr>
@@ -6728,6 +7298,7 @@
               <w:jc w:val="right"/>
             </w:pPr>
             <w:r>
+              <w:lastRenderedPageBreak/>
               <w:t>Notes</w:t>
             </w:r>
           </w:p>
@@ -6741,20 +7312,7 @@
               <w:cnfStyle w:val="000000100000" w:firstRow="0" w:lastRow="0" w:firstColumn="0" w:lastColumn="0" w:oddVBand="0" w:evenVBand="0" w:oddHBand="1" w:evenHBand="0" w:firstRowFirstColumn="0" w:firstRowLastColumn="0" w:lastRowFirstColumn="0" w:lastRowLastColumn="0"/>
             </w:pPr>
             <w:r>
-              <w:t>Depending on the polling implementation, this may be treated more as a preference than a hard rule.</w:t>
-            </w:r>
-          </w:p>
-          <w:p>
-            <w:pPr>
-              <w:cnfStyle w:val="000000100000" w:firstRow="0" w:lastRow="0" w:firstColumn="0" w:lastColumn="0" w:oddVBand="0" w:evenVBand="0" w:oddHBand="1" w:evenHBand="0" w:firstRowFirstColumn="0" w:firstRowLastColumn="0" w:lastRowFirstColumn="0" w:lastRowLastColumn="0"/>
-            </w:pPr>
-          </w:p>
-          <w:p>
-            <w:pPr>
-              <w:cnfStyle w:val="000000100000" w:firstRow="0" w:lastRow="0" w:firstColumn="0" w:lastColumn="0" w:oddVBand="0" w:evenVBand="0" w:oddHBand="1" w:evenHBand="0" w:firstRowFirstColumn="0" w:firstRowLastColumn="0" w:lastRowFirstColumn="0" w:lastRowLastColumn="0"/>
-            </w:pPr>
-            <w:r>
-              <w:t>Set to 0 to use the implementation default.</w:t>
+              <w:t>--</w:t>
             </w:r>
           </w:p>
         </w:tc>
@@ -6769,8 +7327,30 @@
       <w:pPr>
         <w:pStyle w:val="JSONValueHeader"/>
       </w:pPr>
-      <w:r>
-        <w:t>stream_height</w:t>
+    </w:p>
+    <w:p>
+      <w:pPr>
+        <w:pStyle w:val="JSONValueHeader"/>
+      </w:pPr>
+      <w:proofErr w:type="spellStart"/>
+      <w:r>
+        <w:t>static_img</w:t>
+      </w:r>
+      <w:proofErr w:type="spellEnd"/>
+    </w:p>
+    <w:p>
+      <w:pPr>
+        <w:rPr>
+          <w:i/>
+          <w:iCs/>
+        </w:rPr>
+      </w:pPr>
+      <w:r>
+        <w:rPr>
+          <w:i/>
+          <w:iCs/>
+        </w:rPr>
+        <w:t>This documented value is a deprecated feature that is considered for deletion. It is currently under review if we are going to commit with its obsolescence or repurpose the feature in question. Until then, because it’s saved in the json file, it’s documented for the sake of completeness.</w:t>
       </w:r>
     </w:p>
     <w:tbl>
@@ -6818,7 +7398,7 @@
                 <w:b w:val="0"/>
                 <w:bCs w:val="0"/>
               </w:rPr>
-              <w:t>Int</w:t>
+              <w:t>string</w:t>
             </w:r>
           </w:p>
         </w:tc>
@@ -6850,7 +7430,7 @@
               <w:cnfStyle w:val="000000100000" w:firstRow="0" w:lastRow="0" w:firstColumn="0" w:lastColumn="0" w:oddVBand="0" w:evenVBand="0" w:oddHBand="1" w:evenHBand="0" w:firstRowFirstColumn="0" w:firstRowLastColumn="0" w:lastRowFirstColumn="0" w:lastRowLastColumn="0"/>
             </w:pPr>
             <w:r>
-              <w:t>The explicitly defined size, in pixels, of what the height of the streaming video feed should be.</w:t>
+              <w:t>Unused</w:t>
             </w:r>
           </w:p>
         </w:tc>
@@ -6879,7 +7459,7 @@
               <w:cnfStyle w:val="000000000000" w:firstRow="0" w:lastRow="0" w:firstColumn="0" w:lastColumn="0" w:oddVBand="0" w:evenVBand="0" w:oddHBand="0" w:evenHBand="0" w:firstRowFirstColumn="0" w:firstRowLastColumn="0" w:lastRowFirstColumn="0" w:lastRowLastColumn="0"/>
             </w:pPr>
             <w:r>
-              <w:t>Pixel amount.</w:t>
+              <w:t>Unused</w:t>
             </w:r>
           </w:p>
         </w:tc>
@@ -6911,20 +7491,7 @@
               <w:cnfStyle w:val="000000100000" w:firstRow="0" w:lastRow="0" w:firstColumn="0" w:lastColumn="0" w:oddVBand="0" w:evenVBand="0" w:oddHBand="1" w:evenHBand="0" w:firstRowFirstColumn="0" w:firstRowLastColumn="0" w:lastRowFirstColumn="0" w:lastRowLastColumn="0"/>
             </w:pPr>
             <w:r>
-              <w:t>Depending on the polling implementation, this may be treated more as a preference than a hard rule.</w:t>
-            </w:r>
-          </w:p>
-          <w:p>
-            <w:pPr>
-              <w:cnfStyle w:val="000000100000" w:firstRow="0" w:lastRow="0" w:firstColumn="0" w:lastColumn="0" w:oddVBand="0" w:evenVBand="0" w:oddHBand="1" w:evenHBand="0" w:firstRowFirstColumn="0" w:firstRowLastColumn="0" w:lastRowFirstColumn="0" w:lastRowLastColumn="0"/>
-            </w:pPr>
-          </w:p>
-          <w:p>
-            <w:pPr>
-              <w:cnfStyle w:val="000000100000" w:firstRow="0" w:lastRow="0" w:firstColumn="0" w:lastColumn="0" w:oddVBand="0" w:evenVBand="0" w:oddHBand="1" w:evenHBand="0" w:firstRowFirstColumn="0" w:firstRowLastColumn="0" w:lastRowFirstColumn="0" w:lastRowLastColumn="0"/>
-            </w:pPr>
-            <w:r>
-              <w:t>Set to 0 to use the implementation default.</w:t>
+              <w:t>Unused</w:t>
             </w:r>
           </w:p>
         </w:tc>
@@ -6939,9 +7506,11 @@
       <w:pPr>
         <w:pStyle w:val="JSONValueHeader"/>
       </w:pPr>
-      <w:r>
-        <w:t>uri</w:t>
-      </w:r>
+      <w:proofErr w:type="spellStart"/>
+      <w:r>
+        <w:t>stream_width</w:t>
+      </w:r>
+      <w:proofErr w:type="spellEnd"/>
     </w:p>
     <w:tbl>
       <w:tblPr>
@@ -6988,6 +7557,353 @@
                 <w:b w:val="0"/>
                 <w:bCs w:val="0"/>
               </w:rPr>
+              <w:t>int</w:t>
+            </w:r>
+          </w:p>
+        </w:tc>
+      </w:tr>
+      <w:tr>
+        <w:trPr>
+          <w:cnfStyle w:val="000000100000" w:firstRow="0" w:lastRow="0" w:firstColumn="0" w:lastColumn="0" w:oddVBand="0" w:evenVBand="0" w:oddHBand="1" w:evenHBand="0" w:firstRowFirstColumn="0" w:firstRowLastColumn="0" w:lastRowFirstColumn="0" w:lastRowLastColumn="0"/>
+        </w:trPr>
+        <w:tc>
+          <w:tcPr>
+            <w:cnfStyle w:val="001000000000" w:firstRow="0" w:lastRow="0" w:firstColumn="1" w:lastColumn="0" w:oddVBand="0" w:evenVBand="0" w:oddHBand="0" w:evenHBand="0" w:firstRowFirstColumn="0" w:firstRowLastColumn="0" w:lastRowFirstColumn="0" w:lastRowLastColumn="0"/>
+            <w:tcW w:w="1795" w:type="dxa"/>
+          </w:tcPr>
+          <w:p>
+            <w:pPr>
+              <w:jc w:val="right"/>
+            </w:pPr>
+            <w:r>
+              <w:t>Description</w:t>
+            </w:r>
+          </w:p>
+        </w:tc>
+        <w:tc>
+          <w:tcPr>
+            <w:tcW w:w="7555" w:type="dxa"/>
+          </w:tcPr>
+          <w:p>
+            <w:pPr>
+              <w:cnfStyle w:val="000000100000" w:firstRow="0" w:lastRow="0" w:firstColumn="0" w:lastColumn="0" w:oddVBand="0" w:evenVBand="0" w:oddHBand="1" w:evenHBand="0" w:firstRowFirstColumn="0" w:firstRowLastColumn="0" w:lastRowFirstColumn="0" w:lastRowLastColumn="0"/>
+            </w:pPr>
+            <w:r>
+              <w:t xml:space="preserve">The explicitly defined </w:t>
+            </w:r>
+            <w:r>
+              <w:t>size, in pixels, of what the width of the streaming video feed should be.</w:t>
+            </w:r>
+          </w:p>
+        </w:tc>
+      </w:tr>
+      <w:tr>
+        <w:tc>
+          <w:tcPr>
+            <w:cnfStyle w:val="001000000000" w:firstRow="0" w:lastRow="0" w:firstColumn="1" w:lastColumn="0" w:oddVBand="0" w:evenVBand="0" w:oddHBand="0" w:evenHBand="0" w:firstRowFirstColumn="0" w:firstRowLastColumn="0" w:lastRowFirstColumn="0" w:lastRowLastColumn="0"/>
+            <w:tcW w:w="1795" w:type="dxa"/>
+          </w:tcPr>
+          <w:p>
+            <w:pPr>
+              <w:jc w:val="right"/>
+            </w:pPr>
+            <w:r>
+              <w:t>Values</w:t>
+            </w:r>
+          </w:p>
+        </w:tc>
+        <w:tc>
+          <w:tcPr>
+            <w:tcW w:w="7555" w:type="dxa"/>
+          </w:tcPr>
+          <w:p>
+            <w:pPr>
+              <w:cnfStyle w:val="000000000000" w:firstRow="0" w:lastRow="0" w:firstColumn="0" w:lastColumn="0" w:oddVBand="0" w:evenVBand="0" w:oddHBand="0" w:evenHBand="0" w:firstRowFirstColumn="0" w:firstRowLastColumn="0" w:lastRowFirstColumn="0" w:lastRowLastColumn="0"/>
+            </w:pPr>
+            <w:r>
+              <w:t>Pixel amount.</w:t>
+            </w:r>
+          </w:p>
+        </w:tc>
+      </w:tr>
+      <w:tr>
+        <w:trPr>
+          <w:cnfStyle w:val="000000100000" w:firstRow="0" w:lastRow="0" w:firstColumn="0" w:lastColumn="0" w:oddVBand="0" w:evenVBand="0" w:oddHBand="1" w:evenHBand="0" w:firstRowFirstColumn="0" w:firstRowLastColumn="0" w:lastRowFirstColumn="0" w:lastRowLastColumn="0"/>
+        </w:trPr>
+        <w:tc>
+          <w:tcPr>
+            <w:cnfStyle w:val="001000000000" w:firstRow="0" w:lastRow="0" w:firstColumn="1" w:lastColumn="0" w:oddVBand="0" w:evenVBand="0" w:oddHBand="0" w:evenHBand="0" w:firstRowFirstColumn="0" w:firstRowLastColumn="0" w:lastRowFirstColumn="0" w:lastRowLastColumn="0"/>
+            <w:tcW w:w="1795" w:type="dxa"/>
+          </w:tcPr>
+          <w:p>
+            <w:pPr>
+              <w:jc w:val="right"/>
+            </w:pPr>
+            <w:r>
+              <w:t>Notes</w:t>
+            </w:r>
+          </w:p>
+        </w:tc>
+        <w:tc>
+          <w:tcPr>
+            <w:tcW w:w="7555" w:type="dxa"/>
+          </w:tcPr>
+          <w:p>
+            <w:pPr>
+              <w:cnfStyle w:val="000000100000" w:firstRow="0" w:lastRow="0" w:firstColumn="0" w:lastColumn="0" w:oddVBand="0" w:evenVBand="0" w:oddHBand="1" w:evenHBand="0" w:firstRowFirstColumn="0" w:firstRowLastColumn="0" w:lastRowFirstColumn="0" w:lastRowLastColumn="0"/>
+            </w:pPr>
+            <w:r>
+              <w:t>Depending on the polling implementation, this may be treated more as a preference than a hard rule.</w:t>
+            </w:r>
+          </w:p>
+          <w:p>
+            <w:pPr>
+              <w:cnfStyle w:val="000000100000" w:firstRow="0" w:lastRow="0" w:firstColumn="0" w:lastColumn="0" w:oddVBand="0" w:evenVBand="0" w:oddHBand="1" w:evenHBand="0" w:firstRowFirstColumn="0" w:firstRowLastColumn="0" w:lastRowFirstColumn="0" w:lastRowLastColumn="0"/>
+            </w:pPr>
+          </w:p>
+          <w:p>
+            <w:pPr>
+              <w:cnfStyle w:val="000000100000" w:firstRow="0" w:lastRow="0" w:firstColumn="0" w:lastColumn="0" w:oddVBand="0" w:evenVBand="0" w:oddHBand="1" w:evenHBand="0" w:firstRowFirstColumn="0" w:firstRowLastColumn="0" w:lastRowFirstColumn="0" w:lastRowLastColumn="0"/>
+            </w:pPr>
+            <w:r>
+              <w:t>Set to 0 to use the implementation default.</w:t>
+            </w:r>
+          </w:p>
+        </w:tc>
+      </w:tr>
+    </w:tbl>
+    <w:p>
+      <w:pPr>
+        <w:pStyle w:val="JSONValueHeader"/>
+      </w:pPr>
+    </w:p>
+    <w:p>
+      <w:pPr>
+        <w:pStyle w:val="JSONValueHeader"/>
+      </w:pPr>
+      <w:proofErr w:type="spellStart"/>
+      <w:r>
+        <w:t>stream_height</w:t>
+      </w:r>
+      <w:proofErr w:type="spellEnd"/>
+    </w:p>
+    <w:tbl>
+      <w:tblPr>
+        <w:tblStyle w:val="PlainTable1"/>
+        <w:tblW w:w="0" w:type="auto"/>
+        <w:tblLook w:val="04A0" w:firstRow="1" w:lastRow="0" w:firstColumn="1" w:lastColumn="0" w:noHBand="0" w:noVBand="1"/>
+      </w:tblPr>
+      <w:tblGrid>
+        <w:gridCol w:w="1795"/>
+        <w:gridCol w:w="7555"/>
+      </w:tblGrid>
+      <w:tr>
+        <w:trPr>
+          <w:cnfStyle w:val="100000000000" w:firstRow="1" w:lastRow="0" w:firstColumn="0" w:lastColumn="0" w:oddVBand="0" w:evenVBand="0" w:oddHBand="0" w:evenHBand="0" w:firstRowFirstColumn="0" w:firstRowLastColumn="0" w:lastRowFirstColumn="0" w:lastRowLastColumn="0"/>
+        </w:trPr>
+        <w:tc>
+          <w:tcPr>
+            <w:cnfStyle w:val="001000000000" w:firstRow="0" w:lastRow="0" w:firstColumn="1" w:lastColumn="0" w:oddVBand="0" w:evenVBand="0" w:oddHBand="0" w:evenHBand="0" w:firstRowFirstColumn="0" w:firstRowLastColumn="0" w:lastRowFirstColumn="0" w:lastRowLastColumn="0"/>
+            <w:tcW w:w="1795" w:type="dxa"/>
+          </w:tcPr>
+          <w:p>
+            <w:pPr>
+              <w:jc w:val="right"/>
+            </w:pPr>
+            <w:r>
+              <w:t>Type</w:t>
+            </w:r>
+          </w:p>
+        </w:tc>
+        <w:tc>
+          <w:tcPr>
+            <w:tcW w:w="7555" w:type="dxa"/>
+          </w:tcPr>
+          <w:p>
+            <w:pPr>
+              <w:cnfStyle w:val="100000000000" w:firstRow="1" w:lastRow="0" w:firstColumn="0" w:lastColumn="0" w:oddVBand="0" w:evenVBand="0" w:oddHBand="0" w:evenHBand="0" w:firstRowFirstColumn="0" w:firstRowLastColumn="0" w:lastRowFirstColumn="0" w:lastRowLastColumn="0"/>
+              <w:rPr>
+                <w:b w:val="0"/>
+                <w:bCs w:val="0"/>
+              </w:rPr>
+            </w:pPr>
+            <w:r>
+              <w:rPr>
+                <w:b w:val="0"/>
+                <w:bCs w:val="0"/>
+              </w:rPr>
+              <w:t>Int</w:t>
+            </w:r>
+          </w:p>
+        </w:tc>
+      </w:tr>
+      <w:tr>
+        <w:trPr>
+          <w:cnfStyle w:val="000000100000" w:firstRow="0" w:lastRow="0" w:firstColumn="0" w:lastColumn="0" w:oddVBand="0" w:evenVBand="0" w:oddHBand="1" w:evenHBand="0" w:firstRowFirstColumn="0" w:firstRowLastColumn="0" w:lastRowFirstColumn="0" w:lastRowLastColumn="0"/>
+        </w:trPr>
+        <w:tc>
+          <w:tcPr>
+            <w:cnfStyle w:val="001000000000" w:firstRow="0" w:lastRow="0" w:firstColumn="1" w:lastColumn="0" w:oddVBand="0" w:evenVBand="0" w:oddHBand="0" w:evenHBand="0" w:firstRowFirstColumn="0" w:firstRowLastColumn="0" w:lastRowFirstColumn="0" w:lastRowLastColumn="0"/>
+            <w:tcW w:w="1795" w:type="dxa"/>
+          </w:tcPr>
+          <w:p>
+            <w:pPr>
+              <w:jc w:val="right"/>
+            </w:pPr>
+            <w:r>
+              <w:t>Description</w:t>
+            </w:r>
+          </w:p>
+        </w:tc>
+        <w:tc>
+          <w:tcPr>
+            <w:tcW w:w="7555" w:type="dxa"/>
+          </w:tcPr>
+          <w:p>
+            <w:pPr>
+              <w:cnfStyle w:val="000000100000" w:firstRow="0" w:lastRow="0" w:firstColumn="0" w:lastColumn="0" w:oddVBand="0" w:evenVBand="0" w:oddHBand="1" w:evenHBand="0" w:firstRowFirstColumn="0" w:firstRowLastColumn="0" w:lastRowFirstColumn="0" w:lastRowLastColumn="0"/>
+            </w:pPr>
+            <w:r>
+              <w:t>The explicitly defined size, in pixels, of what the height of the streaming video feed should be.</w:t>
+            </w:r>
+          </w:p>
+        </w:tc>
+      </w:tr>
+      <w:tr>
+        <w:tc>
+          <w:tcPr>
+            <w:cnfStyle w:val="001000000000" w:firstRow="0" w:lastRow="0" w:firstColumn="1" w:lastColumn="0" w:oddVBand="0" w:evenVBand="0" w:oddHBand="0" w:evenHBand="0" w:firstRowFirstColumn="0" w:firstRowLastColumn="0" w:lastRowFirstColumn="0" w:lastRowLastColumn="0"/>
+            <w:tcW w:w="1795" w:type="dxa"/>
+          </w:tcPr>
+          <w:p>
+            <w:pPr>
+              <w:jc w:val="right"/>
+            </w:pPr>
+            <w:r>
+              <w:t>Values</w:t>
+            </w:r>
+          </w:p>
+        </w:tc>
+        <w:tc>
+          <w:tcPr>
+            <w:tcW w:w="7555" w:type="dxa"/>
+          </w:tcPr>
+          <w:p>
+            <w:pPr>
+              <w:cnfStyle w:val="000000000000" w:firstRow="0" w:lastRow="0" w:firstColumn="0" w:lastColumn="0" w:oddVBand="0" w:evenVBand="0" w:oddHBand="0" w:evenHBand="0" w:firstRowFirstColumn="0" w:firstRowLastColumn="0" w:lastRowFirstColumn="0" w:lastRowLastColumn="0"/>
+            </w:pPr>
+            <w:r>
+              <w:t>Pixel amount.</w:t>
+            </w:r>
+          </w:p>
+        </w:tc>
+      </w:tr>
+      <w:tr>
+        <w:trPr>
+          <w:cnfStyle w:val="000000100000" w:firstRow="0" w:lastRow="0" w:firstColumn="0" w:lastColumn="0" w:oddVBand="0" w:evenVBand="0" w:oddHBand="1" w:evenHBand="0" w:firstRowFirstColumn="0" w:firstRowLastColumn="0" w:lastRowFirstColumn="0" w:lastRowLastColumn="0"/>
+        </w:trPr>
+        <w:tc>
+          <w:tcPr>
+            <w:cnfStyle w:val="001000000000" w:firstRow="0" w:lastRow="0" w:firstColumn="1" w:lastColumn="0" w:oddVBand="0" w:evenVBand="0" w:oddHBand="0" w:evenHBand="0" w:firstRowFirstColumn="0" w:firstRowLastColumn="0" w:lastRowFirstColumn="0" w:lastRowLastColumn="0"/>
+            <w:tcW w:w="1795" w:type="dxa"/>
+          </w:tcPr>
+          <w:p>
+            <w:pPr>
+              <w:jc w:val="right"/>
+            </w:pPr>
+            <w:r>
+              <w:t>Notes</w:t>
+            </w:r>
+          </w:p>
+        </w:tc>
+        <w:tc>
+          <w:tcPr>
+            <w:tcW w:w="7555" w:type="dxa"/>
+          </w:tcPr>
+          <w:p>
+            <w:pPr>
+              <w:cnfStyle w:val="000000100000" w:firstRow="0" w:lastRow="0" w:firstColumn="0" w:lastColumn="0" w:oddVBand="0" w:evenVBand="0" w:oddHBand="1" w:evenHBand="0" w:firstRowFirstColumn="0" w:firstRowLastColumn="0" w:lastRowFirstColumn="0" w:lastRowLastColumn="0"/>
+            </w:pPr>
+            <w:r>
+              <w:t>Depending on the polling implementation, this may be treated more as a preference than a hard rule.</w:t>
+            </w:r>
+          </w:p>
+          <w:p>
+            <w:pPr>
+              <w:cnfStyle w:val="000000100000" w:firstRow="0" w:lastRow="0" w:firstColumn="0" w:lastColumn="0" w:oddVBand="0" w:evenVBand="0" w:oddHBand="1" w:evenHBand="0" w:firstRowFirstColumn="0" w:firstRowLastColumn="0" w:lastRowFirstColumn="0" w:lastRowLastColumn="0"/>
+            </w:pPr>
+          </w:p>
+          <w:p>
+            <w:pPr>
+              <w:cnfStyle w:val="000000100000" w:firstRow="0" w:lastRow="0" w:firstColumn="0" w:lastColumn="0" w:oddVBand="0" w:evenVBand="0" w:oddHBand="1" w:evenHBand="0" w:firstRowFirstColumn="0" w:firstRowLastColumn="0" w:lastRowFirstColumn="0" w:lastRowLastColumn="0"/>
+            </w:pPr>
+            <w:r>
+              <w:t>Set to 0 to use the implementation default.</w:t>
+            </w:r>
+          </w:p>
+        </w:tc>
+      </w:tr>
+    </w:tbl>
+    <w:p>
+      <w:pPr>
+        <w:pStyle w:val="JSONValueHeader"/>
+      </w:pPr>
+    </w:p>
+    <w:p>
+      <w:pPr>
+        <w:pStyle w:val="JSONValueHeader"/>
+      </w:pPr>
+      <w:proofErr w:type="spellStart"/>
+      <w:r>
+        <w:t>uri</w:t>
+      </w:r>
+      <w:proofErr w:type="spellEnd"/>
+    </w:p>
+    <w:tbl>
+      <w:tblPr>
+        <w:tblStyle w:val="PlainTable1"/>
+        <w:tblW w:w="0" w:type="auto"/>
+        <w:tblLook w:val="04A0" w:firstRow="1" w:lastRow="0" w:firstColumn="1" w:lastColumn="0" w:noHBand="0" w:noVBand="1"/>
+      </w:tblPr>
+      <w:tblGrid>
+        <w:gridCol w:w="1795"/>
+        <w:gridCol w:w="7555"/>
+      </w:tblGrid>
+      <w:tr>
+        <w:trPr>
+          <w:cnfStyle w:val="100000000000" w:firstRow="1" w:lastRow="0" w:firstColumn="0" w:lastColumn="0" w:oddVBand="0" w:evenVBand="0" w:oddHBand="0" w:evenHBand="0" w:firstRowFirstColumn="0" w:firstRowLastColumn="0" w:lastRowFirstColumn="0" w:lastRowLastColumn="0"/>
+        </w:trPr>
+        <w:tc>
+          <w:tcPr>
+            <w:cnfStyle w:val="001000000000" w:firstRow="0" w:lastRow="0" w:firstColumn="1" w:lastColumn="0" w:oddVBand="0" w:evenVBand="0" w:oddHBand="0" w:evenHBand="0" w:firstRowFirstColumn="0" w:firstRowLastColumn="0" w:lastRowFirstColumn="0" w:lastRowLastColumn="0"/>
+            <w:tcW w:w="1795" w:type="dxa"/>
+          </w:tcPr>
+          <w:p>
+            <w:pPr>
+              <w:jc w:val="right"/>
+            </w:pPr>
+            <w:r>
+              <w:t>Type</w:t>
+            </w:r>
+          </w:p>
+        </w:tc>
+        <w:tc>
+          <w:tcPr>
+            <w:tcW w:w="7555" w:type="dxa"/>
+          </w:tcPr>
+          <w:p>
+            <w:pPr>
+              <w:cnfStyle w:val="100000000000" w:firstRow="1" w:lastRow="0" w:firstColumn="0" w:lastColumn="0" w:oddVBand="0" w:evenVBand="0" w:oddHBand="0" w:evenHBand="0" w:firstRowFirstColumn="0" w:firstRowLastColumn="0" w:lastRowFirstColumn="0" w:lastRowLastColumn="0"/>
+              <w:rPr>
+                <w:b w:val="0"/>
+                <w:bCs w:val="0"/>
+              </w:rPr>
+            </w:pPr>
+            <w:r>
+              <w:rPr>
+                <w:b w:val="0"/>
+                <w:bCs w:val="0"/>
+              </w:rPr>
               <w:t>string</w:t>
             </w:r>
           </w:p>
@@ -7007,6 +7923,7 @@
               <w:jc w:val="right"/>
             </w:pPr>
             <w:r>
+              <w:lastRenderedPageBreak/>
               <w:t>Description</w:t>
             </w:r>
           </w:p>
@@ -7022,6 +7939,7 @@
             <w:r>
               <w:t xml:space="preserve">Used when </w:t>
             </w:r>
+            <w:proofErr w:type="spellStart"/>
             <w:r>
               <w:rPr>
                 <w:i/>
@@ -7029,11 +7947,20 @@
               </w:rPr>
               <w:t>default_poll</w:t>
             </w:r>
+            <w:proofErr w:type="spellEnd"/>
             <w:r>
               <w:t xml:space="preserve"> is set to </w:t>
             </w:r>
             <w:r>
-              <w:t xml:space="preserve">“url”. </w:t>
+              <w:t>“</w:t>
+            </w:r>
+            <w:proofErr w:type="spellStart"/>
+            <w:r>
+              <w:t>url</w:t>
+            </w:r>
+            <w:proofErr w:type="spellEnd"/>
+            <w:r>
+              <w:t xml:space="preserve">”. </w:t>
             </w:r>
           </w:p>
           <w:p>
@@ -7227,8 +8154,13 @@
     <w:pPr>
       <w:pStyle w:val="Footer"/>
     </w:pPr>
+    <w:proofErr w:type="spellStart"/>
     <w:r>
-      <w:t>AppOptions Documentation</w:t>
+      <w:t>AppOptions</w:t>
+    </w:r>
+    <w:proofErr w:type="spellEnd"/>
+    <w:r>
+      <w:t xml:space="preserve"> Documentation</w:t>
     </w:r>
   </w:p>
 </w:ftr>

</xml_diff>

<commit_message>
doc issues with pipe_ width & height
</commit_message>
<xml_diff>
--- a/_Specifications/AppOptionsDocument.docx
+++ b/_Specifications/AppOptionsDocument.docx
@@ -12,28 +12,12 @@
     </w:p>
     <w:p>
       <w:r>
-        <w:t xml:space="preserve">This document contains a listing of possible values that can be used in an </w:t>
+        <w:t>This document contains a listing of possible values that can be used in an AppOptions.json file for the CVG HMD Operator View application.</w:t>
       </w:r>
-      <w:proofErr w:type="spellStart"/>
+    </w:p>
+    <w:p>
       <w:r>
-        <w:t>AppOptions.json</w:t>
-      </w:r>
-      <w:proofErr w:type="spellEnd"/>
-      <w:r>
-        <w:t xml:space="preserve"> file for the CVG HMD Operator View application.</w:t>
-      </w:r>
-    </w:p>
-    <w:p>
-      <w:r>
-        <w:t xml:space="preserve">To find the </w:t>
-      </w:r>
-      <w:proofErr w:type="spellStart"/>
-      <w:r>
-        <w:t>AppOptions.json</w:t>
-      </w:r>
-      <w:proofErr w:type="spellEnd"/>
-      <w:r>
-        <w:t xml:space="preserve"> file, see the root directory where the application executable is.</w:t>
+        <w:t>To find the AppOptions.json file, see the root directory where the application executable is.</w:t>
       </w:r>
     </w:p>
     <w:p>
@@ -151,15 +135,7 @@
               <w:t>Semantic</w:t>
             </w:r>
             <w:r>
-              <w:t xml:space="preserve"> versioning of the file format. While not currently used, this can be used to give the application context on the </w:t>
-            </w:r>
-            <w:proofErr w:type="spellStart"/>
-            <w:r>
-              <w:t>AppOptions</w:t>
-            </w:r>
-            <w:proofErr w:type="spellEnd"/>
-            <w:r>
-              <w:t xml:space="preserve"> contents if the file needs to start supporting different versions of the json file.</w:t>
+              <w:t xml:space="preserve"> versioning of the file format. While not currently used, this can be used to give the application context on the AppOptions contents if the file needs to start supporting different versions of the json file.</w:t>
             </w:r>
           </w:p>
           <w:p>
@@ -383,15 +359,7 @@
               <w:cnfStyle w:val="000000100000" w:firstRow="0" w:lastRow="0" w:firstColumn="0" w:lastColumn="0" w:oddVBand="0" w:evenVBand="0" w:oddHBand="1" w:evenHBand="0" w:firstRowFirstColumn="0" w:firstRowLastColumn="0" w:lastRowFirstColumn="0" w:lastRowLastColumn="0"/>
             </w:pPr>
             <w:r>
-              <w:t xml:space="preserve">Miscellaneous comment to anyone reading the </w:t>
-            </w:r>
-            <w:proofErr w:type="spellStart"/>
-            <w:r>
-              <w:t>AppOptions.json</w:t>
-            </w:r>
-            <w:proofErr w:type="spellEnd"/>
-            <w:r>
-              <w:t xml:space="preserve"> file in a text editor.</w:t>
+              <w:t>Miscellaneous comment to anyone reading the AppOptions.json file in a text editor.</w:t>
             </w:r>
           </w:p>
         </w:tc>
@@ -464,13 +432,8 @@
         <w:pStyle w:val="JSONValueHeader"/>
       </w:pPr>
       <w:r>
-        <w:t>_</w:t>
+        <w:t>_debug_ui</w:t>
       </w:r>
-      <w:proofErr w:type="spellStart"/>
-      <w:r>
-        <w:t>debug_ui</w:t>
-      </w:r>
-      <w:proofErr w:type="spellEnd"/>
     </w:p>
     <w:tbl>
       <w:tblPr>
@@ -678,13 +641,8 @@
         <w:pStyle w:val="JSONValueHeader"/>
       </w:pPr>
       <w:r>
-        <w:t>_</w:t>
+        <w:t>_fullscreen</w:t>
       </w:r>
-      <w:proofErr w:type="spellStart"/>
-      <w:r>
-        <w:t>fullscreen</w:t>
-      </w:r>
-      <w:proofErr w:type="spellEnd"/>
     </w:p>
     <w:tbl>
       <w:tblPr>
@@ -866,13 +824,8 @@
         <w:pStyle w:val="JSONValueHeader"/>
       </w:pPr>
       <w:r>
-        <w:t>_</w:t>
+        <w:t>_mousepad_scale</w:t>
       </w:r>
-      <w:proofErr w:type="spellStart"/>
-      <w:r>
-        <w:t>mousepad_scale</w:t>
-      </w:r>
-      <w:proofErr w:type="spellEnd"/>
     </w:p>
     <w:tbl>
       <w:tblPr>
@@ -1031,13 +984,8 @@
         <w:pStyle w:val="JSONValueHeader"/>
       </w:pPr>
       <w:r>
-        <w:t>_</w:t>
+        <w:t>_mousepad_x</w:t>
       </w:r>
-      <w:proofErr w:type="spellStart"/>
-      <w:r>
-        <w:t>mousepad_x</w:t>
-      </w:r>
-      <w:proofErr w:type="spellEnd"/>
     </w:p>
     <w:tbl>
       <w:tblPr>
@@ -1200,13 +1148,8 @@
       </w:pPr>
       <w:r>
         <w:br/>
-        <w:t>_</w:t>
+        <w:t>_mousepad_y</w:t>
       </w:r>
-      <w:proofErr w:type="spellStart"/>
-      <w:r>
-        <w:t>mousepad_y</w:t>
-      </w:r>
-      <w:proofErr w:type="spellEnd"/>
     </w:p>
     <w:tbl>
       <w:tblPr>
@@ -1373,13 +1316,8 @@
       </w:pPr>
       <w:r>
         <w:br/>
-        <w:t>_</w:t>
+        <w:t>_viewport_width</w:t>
       </w:r>
-      <w:proofErr w:type="spellStart"/>
-      <w:r>
-        <w:t>viewport_width</w:t>
-      </w:r>
-      <w:proofErr w:type="spellEnd"/>
     </w:p>
     <w:tbl>
       <w:tblPr>
@@ -1535,14 +1473,12 @@
       <w:pPr>
         <w:pStyle w:val="JSONValueHeader"/>
       </w:pPr>
-      <w:proofErr w:type="spellStart"/>
       <w:r>
         <w:t>composite</w:t>
       </w:r>
       <w:r>
         <w:t>_height</w:t>
       </w:r>
-      <w:proofErr w:type="spellEnd"/>
     </w:p>
     <w:tbl>
       <w:tblPr>
@@ -1709,11 +1645,9 @@
       <w:pPr>
         <w:pStyle w:val="JSONValueHeader"/>
       </w:pPr>
-      <w:proofErr w:type="spellStart"/>
       <w:r>
         <w:t>composite_width</w:t>
       </w:r>
-      <w:proofErr w:type="spellEnd"/>
     </w:p>
     <w:tbl>
       <w:tblPr>
@@ -1869,13 +1803,8 @@
         <w:pStyle w:val="JSONValueHeader"/>
       </w:pPr>
       <w:r>
-        <w:t>_</w:t>
+        <w:t>_viewport_height</w:t>
       </w:r>
-      <w:proofErr w:type="spellStart"/>
-      <w:r>
-        <w:t>viewport_height</w:t>
-      </w:r>
-      <w:proofErr w:type="spellEnd"/>
     </w:p>
     <w:tbl>
       <w:tblPr>
@@ -2031,16 +1960,11 @@
         <w:pStyle w:val="JSONValueHeader"/>
       </w:pPr>
       <w:r>
-        <w:t>_</w:t>
-      </w:r>
-      <w:proofErr w:type="spellStart"/>
-      <w:r>
-        <w:t>viewport_offs</w:t>
+        <w:t>_viewport_offs</w:t>
       </w:r>
       <w:r>
         <w:t>x</w:t>
       </w:r>
-      <w:proofErr w:type="spellEnd"/>
     </w:p>
     <w:tbl>
       <w:tblPr>
@@ -2207,13 +2131,8 @@
         <w:pStyle w:val="JSONValueHeader"/>
       </w:pPr>
       <w:r>
-        <w:t>_</w:t>
+        <w:t>_viewport_offsy</w:t>
       </w:r>
-      <w:proofErr w:type="spellStart"/>
-      <w:r>
-        <w:t>viewport_offsy</w:t>
-      </w:r>
-      <w:proofErr w:type="spellEnd"/>
     </w:p>
     <w:tbl>
       <w:tblPr>
@@ -2388,7 +2307,6 @@
       <w:pPr>
         <w:pStyle w:val="JSONValueHeader"/>
       </w:pPr>
-      <w:proofErr w:type="spellStart"/>
       <w:r>
         <w:lastRenderedPageBreak/>
         <w:t>carousel_</w:t>
@@ -2396,7 +2314,6 @@
       <w:r>
         <w:t>study</w:t>
       </w:r>
-      <w:proofErr w:type="spellEnd"/>
     </w:p>
     <w:tbl>
       <w:tblPr>
@@ -2443,29 +2360,13 @@
                 <w:b w:val="0"/>
                 <w:bCs w:val="0"/>
               </w:rPr>
-              <w:t xml:space="preserve">Array of </w:t>
-            </w:r>
-            <w:proofErr w:type="spellStart"/>
+              <w:t>Array of carousel_options entr</w:t>
+            </w:r>
             <w:r>
               <w:rPr>
                 <w:b w:val="0"/>
                 <w:bCs w:val="0"/>
               </w:rPr>
-              <w:t>carousel_options</w:t>
-            </w:r>
-            <w:proofErr w:type="spellEnd"/>
-            <w:r>
-              <w:rPr>
-                <w:b w:val="0"/>
-                <w:bCs w:val="0"/>
-              </w:rPr>
-              <w:t xml:space="preserve"> entr</w:t>
-            </w:r>
-            <w:r>
-              <w:rPr>
-                <w:b w:val="0"/>
-                <w:bCs w:val="0"/>
-              </w:rPr>
               <w:t>ies.</w:t>
             </w:r>
           </w:p>
@@ -2550,15 +2451,7 @@
             </w:r>
             <w:r>
               <w:br/>
-              <w:t xml:space="preserve">Or, this can be a string to a json file containing a </w:t>
-            </w:r>
-            <w:proofErr w:type="spellStart"/>
-            <w:r>
-              <w:t>carousel_system</w:t>
-            </w:r>
-            <w:proofErr w:type="spellEnd"/>
-            <w:r>
-              <w:t>.</w:t>
+              <w:t>Or, this can be a string to a json file containing a carousel_system.</w:t>
             </w:r>
           </w:p>
         </w:tc>
@@ -2605,11 +2498,9 @@
       <w:pPr>
         <w:pStyle w:val="JSONValueHeader"/>
       </w:pPr>
-      <w:proofErr w:type="spellStart"/>
       <w:r>
         <w:t>carousel_series</w:t>
       </w:r>
-      <w:proofErr w:type="spellEnd"/>
     </w:p>
     <w:tbl>
       <w:tblPr>
@@ -2656,23 +2547,7 @@
                 <w:b w:val="0"/>
                 <w:bCs w:val="0"/>
               </w:rPr>
-              <w:t xml:space="preserve">Array of </w:t>
-            </w:r>
-            <w:proofErr w:type="spellStart"/>
-            <w:r>
-              <w:rPr>
-                <w:b w:val="0"/>
-                <w:bCs w:val="0"/>
-              </w:rPr>
-              <w:t>carousel_options</w:t>
-            </w:r>
-            <w:proofErr w:type="spellEnd"/>
-            <w:r>
-              <w:rPr>
-                <w:b w:val="0"/>
-                <w:bCs w:val="0"/>
-              </w:rPr>
-              <w:t xml:space="preserve"> entries.</w:t>
+              <w:t>Array of carousel_options entries.</w:t>
             </w:r>
           </w:p>
         </w:tc>
@@ -2756,15 +2631,7 @@
               <w:cnfStyle w:val="000000000000" w:firstRow="0" w:lastRow="0" w:firstColumn="0" w:lastColumn="0" w:oddVBand="0" w:evenVBand="0" w:oddHBand="0" w:evenHBand="0" w:firstRowFirstColumn="0" w:firstRowLastColumn="0" w:lastRowFirstColumn="0" w:lastRowLastColumn="0"/>
             </w:pPr>
             <w:r>
-              <w:t xml:space="preserve">Or, this can be a string to a json file containing a </w:t>
-            </w:r>
-            <w:proofErr w:type="spellStart"/>
-            <w:r>
-              <w:t>carousel_system</w:t>
-            </w:r>
-            <w:proofErr w:type="spellEnd"/>
-            <w:r>
-              <w:t>.</w:t>
+              <w:t>Or, this can be a string to a json file containing a carousel_system.</w:t>
             </w:r>
           </w:p>
         </w:tc>
@@ -2811,11 +2678,9 @@
       <w:pPr>
         <w:pStyle w:val="JSONValueHeader"/>
       </w:pPr>
-      <w:proofErr w:type="spellStart"/>
       <w:r>
         <w:t>carousel_orientation</w:t>
       </w:r>
-      <w:proofErr w:type="spellEnd"/>
     </w:p>
     <w:tbl>
       <w:tblPr>
@@ -2862,23 +2727,7 @@
                 <w:b w:val="0"/>
                 <w:bCs w:val="0"/>
               </w:rPr>
-              <w:t xml:space="preserve">Array of </w:t>
-            </w:r>
-            <w:proofErr w:type="spellStart"/>
-            <w:r>
-              <w:rPr>
-                <w:b w:val="0"/>
-                <w:bCs w:val="0"/>
-              </w:rPr>
-              <w:t>carousel_options</w:t>
-            </w:r>
-            <w:proofErr w:type="spellEnd"/>
-            <w:r>
-              <w:rPr>
-                <w:b w:val="0"/>
-                <w:bCs w:val="0"/>
-              </w:rPr>
-              <w:t xml:space="preserve"> entries.</w:t>
+              <w:t>Array of carousel_options entries.</w:t>
             </w:r>
           </w:p>
         </w:tc>
@@ -2962,15 +2811,7 @@
               <w:cnfStyle w:val="000000000000" w:firstRow="0" w:lastRow="0" w:firstColumn="0" w:lastColumn="0" w:oddVBand="0" w:evenVBand="0" w:oddHBand="0" w:evenHBand="0" w:firstRowFirstColumn="0" w:firstRowLastColumn="0" w:lastRowFirstColumn="0" w:lastRowLastColumn="0"/>
             </w:pPr>
             <w:r>
-              <w:t xml:space="preserve">Or, this can be a string to a json file containing a </w:t>
-            </w:r>
-            <w:proofErr w:type="spellStart"/>
-            <w:r>
-              <w:t>carousel_system</w:t>
-            </w:r>
-            <w:proofErr w:type="spellEnd"/>
-            <w:r>
-              <w:t>.</w:t>
+              <w:t>Or, this can be a string to a json file containing a carousel_system.</w:t>
             </w:r>
           </w:p>
         </w:tc>
@@ -3017,11 +2858,9 @@
       <w:pPr>
         <w:pStyle w:val="JSONValueHeader"/>
       </w:pPr>
-      <w:proofErr w:type="spellStart"/>
       <w:r>
         <w:t>feed_options</w:t>
       </w:r>
-      <w:proofErr w:type="spellEnd"/>
     </w:p>
     <w:tbl>
       <w:tblPr>
@@ -3068,23 +2907,7 @@
                 <w:b w:val="0"/>
                 <w:bCs w:val="0"/>
               </w:rPr>
-              <w:t xml:space="preserve">Array of </w:t>
-            </w:r>
-            <w:proofErr w:type="spellStart"/>
-            <w:r>
-              <w:rPr>
-                <w:b w:val="0"/>
-                <w:bCs w:val="0"/>
-              </w:rPr>
-              <w:t>feed_options</w:t>
-            </w:r>
-            <w:proofErr w:type="spellEnd"/>
-            <w:r>
-              <w:rPr>
-                <w:b w:val="0"/>
-                <w:bCs w:val="0"/>
-              </w:rPr>
-              <w:t xml:space="preserve"> entries.</w:t>
+              <w:t>Array of feed_options entries.</w:t>
             </w:r>
           </w:p>
         </w:tc>
@@ -3144,58 +2967,64 @@
             <w:r>
               <w:t xml:space="preserve">For the specification of the types of objects that should be in this array, see the section on </w:t>
             </w:r>
-            <w:proofErr w:type="spellStart"/>
             <w:r>
               <w:rPr>
                 <w:i/>
                 <w:iCs/>
               </w:rPr>
-              <w:t>feed_option</w:t>
-            </w:r>
-            <w:proofErr w:type="spellEnd"/>
+              <w:t>feed_option Entries</w:t>
+            </w:r>
+            <w:r>
+              <w:t>.</w:t>
+            </w:r>
+          </w:p>
+        </w:tc>
+      </w:tr>
+      <w:tr>
+        <w:trPr>
+          <w:cnfStyle w:val="000000100000" w:firstRow="0" w:lastRow="0" w:firstColumn="0" w:lastColumn="0" w:oddVBand="0" w:evenVBand="0" w:oddHBand="1" w:evenHBand="0" w:firstRowFirstColumn="0" w:firstRowLastColumn="0" w:lastRowFirstColumn="0" w:lastRowLastColumn="0"/>
+        </w:trPr>
+        <w:tc>
+          <w:tcPr>
+            <w:cnfStyle w:val="001000000000" w:firstRow="0" w:lastRow="0" w:firstColumn="1" w:lastColumn="0" w:oddVBand="0" w:evenVBand="0" w:oddHBand="0" w:evenHBand="0" w:firstRowFirstColumn="0" w:firstRowLastColumn="0" w:lastRowFirstColumn="0" w:lastRowLastColumn="0"/>
+            <w:tcW w:w="1795" w:type="dxa"/>
+          </w:tcPr>
+          <w:p>
+            <w:pPr>
+              <w:jc w:val="right"/>
+            </w:pPr>
+            <w:r>
+              <w:t>Notes</w:t>
+            </w:r>
+          </w:p>
+        </w:tc>
+        <w:tc>
+          <w:tcPr>
+            <w:tcW w:w="7555" w:type="dxa"/>
+          </w:tcPr>
+          <w:p>
+            <w:pPr>
+              <w:cnfStyle w:val="000000100000" w:firstRow="0" w:lastRow="0" w:firstColumn="0" w:lastColumn="0" w:oddVBand="0" w:evenVBand="0" w:oddHBand="1" w:evenHBand="0" w:firstRowFirstColumn="0" w:firstRowLastColumn="0" w:lastRowFirstColumn="0" w:lastRowLastColumn="0"/>
+            </w:pPr>
+            <w:r>
+              <w:t xml:space="preserve">Each </w:t>
+            </w:r>
             <w:r>
               <w:rPr>
                 <w:i/>
                 <w:iCs/>
               </w:rPr>
-              <w:t xml:space="preserve"> Entries</w:t>
-            </w:r>
-            <w:r>
-              <w:t>.</w:t>
-            </w:r>
-          </w:p>
-        </w:tc>
-      </w:tr>
-      <w:tr>
-        <w:trPr>
-          <w:cnfStyle w:val="000000100000" w:firstRow="0" w:lastRow="0" w:firstColumn="0" w:lastColumn="0" w:oddVBand="0" w:evenVBand="0" w:oddHBand="1" w:evenHBand="0" w:firstRowFirstColumn="0" w:firstRowLastColumn="0" w:lastRowFirstColumn="0" w:lastRowLastColumn="0"/>
-        </w:trPr>
-        <w:tc>
-          <w:tcPr>
-            <w:cnfStyle w:val="001000000000" w:firstRow="0" w:lastRow="0" w:firstColumn="1" w:lastColumn="0" w:oddVBand="0" w:evenVBand="0" w:oddHBand="0" w:evenHBand="0" w:firstRowFirstColumn="0" w:firstRowLastColumn="0" w:lastRowFirstColumn="0" w:lastRowLastColumn="0"/>
-            <w:tcW w:w="1795" w:type="dxa"/>
-          </w:tcPr>
-          <w:p>
-            <w:pPr>
-              <w:jc w:val="right"/>
-            </w:pPr>
-            <w:r>
-              <w:t>Notes</w:t>
-            </w:r>
-          </w:p>
-        </w:tc>
-        <w:tc>
-          <w:tcPr>
-            <w:tcW w:w="7555" w:type="dxa"/>
-          </w:tcPr>
-          <w:p>
-            <w:pPr>
-              <w:cnfStyle w:val="000000100000" w:firstRow="0" w:lastRow="0" w:firstColumn="0" w:lastColumn="0" w:oddVBand="0" w:evenVBand="0" w:oddHBand="1" w:evenHBand="0" w:firstRowFirstColumn="0" w:firstRowLastColumn="0" w:lastRowFirstColumn="0" w:lastRowLastColumn="0"/>
-            </w:pPr>
-            <w:r>
-              <w:t xml:space="preserve">Each </w:t>
-            </w:r>
-            <w:proofErr w:type="spellStart"/>
+              <w:t>feed_options</w:t>
+            </w:r>
+            <w:r>
+              <w:t xml:space="preserve"> </w:t>
+            </w:r>
+            <w:r>
+              <w:t xml:space="preserve">entry </w:t>
+            </w:r>
+            <w:r>
+              <w:t xml:space="preserve">represents a separate video stream, from a camera. The system is currently hardcoded to 2 cameras, so </w:t>
+            </w:r>
             <w:r>
               <w:rPr>
                 <w:i/>
@@ -3203,25 +3032,6 @@
               </w:rPr>
               <w:t>feed_options</w:t>
             </w:r>
-            <w:proofErr w:type="spellEnd"/>
-            <w:r>
-              <w:t xml:space="preserve"> </w:t>
-            </w:r>
-            <w:r>
-              <w:t xml:space="preserve">entry </w:t>
-            </w:r>
-            <w:r>
-              <w:t xml:space="preserve">represents a separate video stream, from a camera. The system is currently hardcoded to 2 cameras, so </w:t>
-            </w:r>
-            <w:proofErr w:type="spellStart"/>
-            <w:r>
-              <w:rPr>
-                <w:i/>
-                <w:iCs/>
-              </w:rPr>
-              <w:t>feed_options</w:t>
-            </w:r>
-            <w:proofErr w:type="spellEnd"/>
             <w:r>
               <w:t xml:space="preserve"> should have 2 entries.</w:t>
             </w:r>
@@ -3243,14 +3053,9 @@
       <w:pPr>
         <w:pStyle w:val="Heading1"/>
       </w:pPr>
-      <w:proofErr w:type="spellStart"/>
       <w:r>
         <w:lastRenderedPageBreak/>
-        <w:t>carousel_system</w:t>
-      </w:r>
-      <w:proofErr w:type="spellEnd"/>
-      <w:r>
-        <w:t xml:space="preserve"> Entries</w:t>
+        <w:t>carousel_system Entries</w:t>
       </w:r>
     </w:p>
     <w:p>
@@ -3258,23 +3063,7 @@
         <w:t>These are external JSON files</w:t>
       </w:r>
       <w:r>
-        <w:t xml:space="preserve"> that contain carousel entries. This is so carousel definitions can be kept separate from a specific </w:t>
-      </w:r>
-      <w:proofErr w:type="spellStart"/>
-      <w:r>
-        <w:t>AppOption</w:t>
-      </w:r>
-      <w:proofErr w:type="spellEnd"/>
-      <w:r>
-        <w:t xml:space="preserve"> – as well as referenced between multiple </w:t>
-      </w:r>
-      <w:proofErr w:type="spellStart"/>
-      <w:r>
-        <w:t>AppOptions</w:t>
-      </w:r>
-      <w:proofErr w:type="spellEnd"/>
-      <w:r>
-        <w:t>.</w:t>
+        <w:t xml:space="preserve"> that contain carousel entries. This is so carousel definitions can be kept separate from a specific AppOption – as well as referenced between multiple AppOptions.</w:t>
       </w:r>
     </w:p>
     <w:p/>
@@ -3340,23 +3129,7 @@
                 <w:b w:val="0"/>
                 <w:bCs w:val="0"/>
               </w:rPr>
-              <w:t xml:space="preserve">Array of </w:t>
-            </w:r>
-            <w:proofErr w:type="spellStart"/>
-            <w:r>
-              <w:rPr>
-                <w:b w:val="0"/>
-                <w:bCs w:val="0"/>
-              </w:rPr>
-              <w:t>carousel_options</w:t>
-            </w:r>
-            <w:proofErr w:type="spellEnd"/>
-            <w:r>
-              <w:rPr>
-                <w:b w:val="0"/>
-                <w:bCs w:val="0"/>
-              </w:rPr>
-              <w:t xml:space="preserve"> entries.</w:t>
+              <w:t>Array of carousel_options entries.</w:t>
             </w:r>
           </w:p>
         </w:tc>
@@ -3622,21 +3395,12 @@
             <w:r>
               <w:t xml:space="preserve">For the specification of the types of objects that should be in this array, see the section on </w:t>
             </w:r>
-            <w:proofErr w:type="spellStart"/>
             <w:r>
               <w:rPr>
                 <w:i/>
                 <w:iCs/>
               </w:rPr>
-              <w:t>feed_option</w:t>
-            </w:r>
-            <w:proofErr w:type="spellEnd"/>
-            <w:r>
-              <w:rPr>
-                <w:i/>
-                <w:iCs/>
-              </w:rPr>
-              <w:t xml:space="preserve"> Entries</w:t>
+              <w:t>feed_option Entries</w:t>
             </w:r>
             <w:r>
               <w:t>.</w:t>
@@ -3686,11 +3450,9 @@
       <w:pPr>
         <w:pStyle w:val="JSONValueHeader"/>
       </w:pPr>
-      <w:proofErr w:type="spellStart"/>
       <w:r>
         <w:t>icon_filepath</w:t>
       </w:r>
-      <w:proofErr w:type="spellEnd"/>
     </w:p>
     <w:tbl>
       <w:tblPr>
@@ -3807,15 +3569,7 @@
               <w:cnfStyle w:val="000000000000" w:firstRow="0" w:lastRow="0" w:firstColumn="0" w:lastColumn="0" w:oddVBand="0" w:evenVBand="0" w:oddHBand="0" w:evenHBand="0" w:firstRowFirstColumn="0" w:firstRowLastColumn="0" w:lastRowFirstColumn="0" w:lastRowLastColumn="0"/>
             </w:pPr>
             <w:r>
-              <w:t xml:space="preserve">A file path to a </w:t>
-            </w:r>
-            <w:proofErr w:type="spellStart"/>
-            <w:r>
-              <w:t>png</w:t>
-            </w:r>
-            <w:proofErr w:type="spellEnd"/>
-            <w:r>
-              <w:t xml:space="preserve"> image.</w:t>
+              <w:t>A file path to a png image.</w:t>
             </w:r>
           </w:p>
           <w:p>
@@ -4021,21 +3775,12 @@
             <w:r>
               <w:t xml:space="preserve">For the specification of the types of objects that should be in this array, see the section on </w:t>
             </w:r>
-            <w:proofErr w:type="spellStart"/>
             <w:r>
               <w:rPr>
                 <w:i/>
                 <w:iCs/>
               </w:rPr>
-              <w:t>feed_option</w:t>
-            </w:r>
-            <w:proofErr w:type="spellEnd"/>
-            <w:r>
-              <w:rPr>
-                <w:i/>
-                <w:iCs/>
-              </w:rPr>
-              <w:t xml:space="preserve"> Entries</w:t>
+              <w:t>feed_option Entries</w:t>
             </w:r>
             <w:r>
               <w:t>.</w:t>
@@ -4203,21 +3948,12 @@
             <w:r>
               <w:t xml:space="preserve">For the specification of the types of objects that should be in this array, see the section on </w:t>
             </w:r>
-            <w:proofErr w:type="spellStart"/>
             <w:r>
               <w:rPr>
                 <w:i/>
                 <w:iCs/>
               </w:rPr>
-              <w:t>feed_option</w:t>
-            </w:r>
-            <w:proofErr w:type="spellEnd"/>
-            <w:r>
-              <w:rPr>
-                <w:i/>
-                <w:iCs/>
-              </w:rPr>
-              <w:t xml:space="preserve"> Entries</w:t>
+              <w:t>feed_option Entries</w:t>
             </w:r>
             <w:r>
               <w:t>.</w:t>
@@ -4286,20 +4022,14 @@
       <w:pPr>
         <w:pStyle w:val="Heading1"/>
       </w:pPr>
-      <w:proofErr w:type="spellStart"/>
       <w:r>
-        <w:t>feed_options</w:t>
-      </w:r>
-      <w:proofErr w:type="spellEnd"/>
-      <w:r>
-        <w:t xml:space="preserve"> Entries</w:t>
+        <w:t>feed_options Entries</w:t>
       </w:r>
     </w:p>
     <w:p>
       <w:r>
         <w:t xml:space="preserve">These are the members of the objects that populate the root </w:t>
       </w:r>
-      <w:proofErr w:type="spellStart"/>
       <w:r>
         <w:rPr>
           <w:i/>
@@ -4307,7 +4037,6 @@
         </w:rPr>
         <w:t>feed_options</w:t>
       </w:r>
-      <w:proofErr w:type="spellEnd"/>
       <w:r>
         <w:t xml:space="preserve"> array.</w:t>
       </w:r>
@@ -4335,11 +4064,9 @@
       <w:pPr>
         <w:pStyle w:val="JSONValueHeader"/>
       </w:pPr>
-      <w:proofErr w:type="spellStart"/>
       <w:r>
         <w:t>default_poll</w:t>
       </w:r>
-      <w:proofErr w:type="spellEnd"/>
     </w:p>
     <w:tbl>
       <w:tblPr>
@@ -4424,15 +4151,7 @@
               <w:t>polling method</w:t>
             </w:r>
             <w:r>
-              <w:t xml:space="preserve"> of video stream to use if a </w:t>
-            </w:r>
-            <w:proofErr w:type="spellStart"/>
-            <w:r>
-              <w:t>linux</w:t>
-            </w:r>
-            <w:proofErr w:type="spellEnd"/>
-            <w:r>
-              <w:t xml:space="preserve"> or windows override isn’t specified.</w:t>
+              <w:t xml:space="preserve"> of video stream to use if a linux or windows override isn’t specified.</w:t>
             </w:r>
           </w:p>
         </w:tc>
@@ -4484,25 +4203,7 @@
                 <w:b/>
                 <w:bCs/>
               </w:rPr>
-              <w:t>“</w:t>
-            </w:r>
-            <w:proofErr w:type="spellStart"/>
-            <w:r>
-              <w:rPr>
-                <w:rFonts w:ascii="Consolas" w:hAnsi="Consolas"/>
-                <w:b/>
-                <w:bCs/>
-              </w:rPr>
-              <w:t>cvusb</w:t>
-            </w:r>
-            <w:proofErr w:type="spellEnd"/>
-            <w:r>
-              <w:rPr>
-                <w:rFonts w:ascii="Consolas" w:hAnsi="Consolas"/>
-                <w:b/>
-                <w:bCs/>
-              </w:rPr>
-              <w:t>”</w:t>
+              <w:t>“cvusb”</w:t>
             </w:r>
           </w:p>
           <w:p>
@@ -4538,25 +4239,7 @@
                 <w:b/>
                 <w:bCs/>
               </w:rPr>
-              <w:t>“</w:t>
-            </w:r>
-            <w:proofErr w:type="spellStart"/>
-            <w:r>
-              <w:rPr>
-                <w:rFonts w:ascii="Consolas" w:hAnsi="Consolas"/>
-                <w:b/>
-                <w:bCs/>
-              </w:rPr>
-              <w:t>devpath</w:t>
-            </w:r>
-            <w:proofErr w:type="spellEnd"/>
-            <w:r>
-              <w:rPr>
-                <w:rFonts w:ascii="Consolas" w:hAnsi="Consolas"/>
-                <w:b/>
-                <w:bCs/>
-              </w:rPr>
-              <w:t>”</w:t>
+              <w:t>“devpath”</w:t>
             </w:r>
           </w:p>
           <w:p>
@@ -4569,15 +4252,7 @@
               <w:cnfStyle w:val="000000000000" w:firstRow="0" w:lastRow="0" w:firstColumn="0" w:lastColumn="0" w:oddVBand="0" w:evenVBand="0" w:oddHBand="0" w:evenHBand="0" w:firstRowFirstColumn="0" w:firstRowLastColumn="0" w:lastRowFirstColumn="0" w:lastRowLastColumn="0"/>
             </w:pPr>
             <w:r>
-              <w:t xml:space="preserve">The </w:t>
-            </w:r>
-            <w:proofErr w:type="spellStart"/>
-            <w:r>
-              <w:t>linux</w:t>
-            </w:r>
-            <w:proofErr w:type="spellEnd"/>
-            <w:r>
-              <w:t xml:space="preserve"> device path.</w:t>
+              <w:t>The linux device path.</w:t>
             </w:r>
           </w:p>
           <w:p>
@@ -4637,25 +4312,7 @@
                 <w:b/>
                 <w:bCs/>
               </w:rPr>
-              <w:t>“</w:t>
-            </w:r>
-            <w:proofErr w:type="spellStart"/>
-            <w:r>
-              <w:rPr>
-                <w:rFonts w:ascii="Consolas" w:hAnsi="Consolas"/>
-                <w:b/>
-                <w:bCs/>
-              </w:rPr>
-              <w:t>mmal</w:t>
-            </w:r>
-            <w:proofErr w:type="spellEnd"/>
-            <w:r>
-              <w:rPr>
-                <w:rFonts w:ascii="Consolas" w:hAnsi="Consolas"/>
-                <w:b/>
-                <w:bCs/>
-              </w:rPr>
-              <w:t>”</w:t>
+              <w:t>“mmal”</w:t>
             </w:r>
           </w:p>
           <w:p>
@@ -4668,23 +4325,7 @@
               <w:cnfStyle w:val="000000000000" w:firstRow="0" w:lastRow="0" w:firstColumn="0" w:lastColumn="0" w:oddVBand="0" w:evenVBand="0" w:oddHBand="0" w:evenHBand="0" w:firstRowFirstColumn="0" w:firstRowLastColumn="0" w:lastRowFirstColumn="0" w:lastRowLastColumn="0"/>
             </w:pPr>
             <w:r>
-              <w:t xml:space="preserve">Use the low-level </w:t>
-            </w:r>
-            <w:proofErr w:type="spellStart"/>
-            <w:r>
-              <w:t>RaspberryPi</w:t>
-            </w:r>
-            <w:proofErr w:type="spellEnd"/>
-            <w:r>
-              <w:t xml:space="preserve"> </w:t>
-            </w:r>
-            <w:proofErr w:type="spellStart"/>
-            <w:r>
-              <w:t>VideoCore</w:t>
-            </w:r>
-            <w:proofErr w:type="spellEnd"/>
-            <w:r>
-              <w:t>/MMAL systems.</w:t>
+              <w:t>Use the low-level RaspberryPi VideoCore/MMAL systems.</w:t>
             </w:r>
           </w:p>
           <w:p>
@@ -4749,25 +4390,7 @@
                 <w:b/>
                 <w:bCs/>
               </w:rPr>
-              <w:t>“</w:t>
-            </w:r>
-            <w:proofErr w:type="spellStart"/>
-            <w:r>
-              <w:rPr>
-                <w:rFonts w:ascii="Consolas" w:hAnsi="Consolas"/>
-                <w:b/>
-                <w:bCs/>
-              </w:rPr>
-              <w:t>url</w:t>
-            </w:r>
-            <w:proofErr w:type="spellEnd"/>
-            <w:r>
-              <w:rPr>
-                <w:rFonts w:ascii="Consolas" w:hAnsi="Consolas"/>
-                <w:b/>
-                <w:bCs/>
-              </w:rPr>
-              <w:t>”</w:t>
+              <w:t>“url”</w:t>
             </w:r>
           </w:p>
           <w:p>
@@ -4816,23 +4439,7 @@
               <w:t xml:space="preserve">This value is only used if a platform-specific override isn’t specified. For </w:t>
             </w:r>
             <w:r>
-              <w:t xml:space="preserve">more information on these overrides, see </w:t>
-            </w:r>
-            <w:proofErr w:type="spellStart"/>
-            <w:r>
-              <w:t>windows_poll</w:t>
-            </w:r>
-            <w:proofErr w:type="spellEnd"/>
-            <w:r>
-              <w:t xml:space="preserve"> and </w:t>
-            </w:r>
-            <w:proofErr w:type="spellStart"/>
-            <w:r>
-              <w:t>linux_poll</w:t>
-            </w:r>
-            <w:proofErr w:type="spellEnd"/>
-            <w:r>
-              <w:t>.</w:t>
+              <w:t>more information on these overrides, see windows_poll and linux_poll.</w:t>
             </w:r>
           </w:p>
         </w:tc>
@@ -4847,17 +4454,14 @@
       <w:pPr>
         <w:pStyle w:val="JSONValueHeader"/>
       </w:pPr>
-      <w:proofErr w:type="spellStart"/>
       <w:r>
         <w:t>windows_poll</w:t>
       </w:r>
-      <w:proofErr w:type="spellEnd"/>
     </w:p>
     <w:p>
       <w:r>
         <w:t xml:space="preserve">Similar to </w:t>
       </w:r>
-      <w:proofErr w:type="spellStart"/>
       <w:r>
         <w:rPr>
           <w:i/>
@@ -4872,7 +4476,6 @@
         </w:rPr>
         <w:t>poll</w:t>
       </w:r>
-      <w:proofErr w:type="spellEnd"/>
       <w:r>
         <w:t xml:space="preserve"> but</w:t>
       </w:r>
@@ -4889,17 +4492,14 @@
       <w:pPr>
         <w:pStyle w:val="JSONValueHeader"/>
       </w:pPr>
-      <w:proofErr w:type="spellStart"/>
       <w:r>
         <w:t>linux_poll</w:t>
       </w:r>
-      <w:proofErr w:type="spellEnd"/>
     </w:p>
     <w:p>
       <w:r>
         <w:t xml:space="preserve">Similar to </w:t>
       </w:r>
-      <w:proofErr w:type="spellStart"/>
       <w:r>
         <w:rPr>
           <w:i/>
@@ -4914,7 +4514,6 @@
         </w:rPr>
         <w:t>poll</w:t>
       </w:r>
-      <w:proofErr w:type="spellEnd"/>
       <w:r>
         <w:t xml:space="preserve"> but</w:t>
       </w:r>
@@ -4927,11 +4526,9 @@
       <w:pPr>
         <w:pStyle w:val="JSONValueHeader"/>
       </w:pPr>
-      <w:proofErr w:type="spellStart"/>
       <w:r>
         <w:t>dev_path</w:t>
       </w:r>
-      <w:proofErr w:type="spellEnd"/>
     </w:p>
     <w:tbl>
       <w:tblPr>
@@ -5021,7 +4618,6 @@
             <w:r>
               <w:t xml:space="preserve"> (e.g., </w:t>
             </w:r>
-            <w:proofErr w:type="spellStart"/>
             <w:r>
               <w:rPr>
                 <w:i/>
@@ -5029,31 +4625,14 @@
               </w:rPr>
               <w:t>default_poll</w:t>
             </w:r>
-            <w:proofErr w:type="spellEnd"/>
             <w:r>
               <w:t xml:space="preserve">) </w:t>
             </w:r>
             <w:r>
-              <w:t>is set to “</w:t>
-            </w:r>
-            <w:proofErr w:type="spellStart"/>
-            <w:r>
-              <w:t>devpath</w:t>
-            </w:r>
-            <w:proofErr w:type="spellEnd"/>
-            <w:r>
-              <w:t>”</w:t>
-            </w:r>
-            <w:r>
-              <w:t xml:space="preserve"> or “</w:t>
-            </w:r>
-            <w:proofErr w:type="spellStart"/>
-            <w:r>
-              <w:t>mmal</w:t>
-            </w:r>
-            <w:proofErr w:type="spellEnd"/>
-            <w:r>
-              <w:t>”.</w:t>
+              <w:t>is set to “devpath”</w:t>
+            </w:r>
+            <w:r>
+              <w:t xml:space="preserve"> or “mmal”.</w:t>
             </w:r>
           </w:p>
           <w:p>
@@ -5097,13 +4676,8 @@
             <w:r>
               <w:t xml:space="preserve">The </w:t>
             </w:r>
-            <w:proofErr w:type="spellStart"/>
-            <w:r>
-              <w:t>linux</w:t>
-            </w:r>
-            <w:proofErr w:type="spellEnd"/>
-            <w:r>
-              <w:t xml:space="preserve"> </w:t>
+            <w:r>
+              <w:t xml:space="preserve">linux </w:t>
             </w:r>
             <w:r>
               <w:t>device path</w:t>
@@ -5245,7 +4819,6 @@
             <w:r>
               <w:t xml:space="preserve"> (e.g., </w:t>
             </w:r>
-            <w:proofErr w:type="spellStart"/>
             <w:r>
               <w:rPr>
                 <w:i/>
@@ -5253,20 +4826,11 @@
               </w:rPr>
               <w:t>default_poll</w:t>
             </w:r>
-            <w:proofErr w:type="spellEnd"/>
             <w:r>
               <w:t>) i</w:t>
             </w:r>
             <w:r>
-              <w:t>s set to “</w:t>
-            </w:r>
-            <w:proofErr w:type="spellStart"/>
-            <w:r>
-              <w:t>cvusb</w:t>
-            </w:r>
-            <w:proofErr w:type="spellEnd"/>
-            <w:r>
-              <w:t>”.</w:t>
+              <w:t>s set to “cvusb”.</w:t>
             </w:r>
           </w:p>
           <w:p>
@@ -5308,15 +4872,7 @@
               <w:cnfStyle w:val="000000000000" w:firstRow="0" w:lastRow="0" w:firstColumn="0" w:lastColumn="0" w:oddVBand="0" w:evenVBand="0" w:oddHBand="0" w:evenHBand="0" w:firstRowFirstColumn="0" w:firstRowLastColumn="0" w:lastRowFirstColumn="0" w:lastRowLastColumn="0"/>
             </w:pPr>
             <w:r>
-              <w:t xml:space="preserve">A device index, usable by the OpenCV </w:t>
-            </w:r>
-            <w:proofErr w:type="spellStart"/>
-            <w:r>
-              <w:t>api</w:t>
-            </w:r>
-            <w:proofErr w:type="spellEnd"/>
-            <w:r>
-              <w:t>.</w:t>
+              <w:t>A device index, usable by the OpenCV api.</w:t>
             </w:r>
           </w:p>
         </w:tc>
@@ -5363,11 +4919,9 @@
       <w:pPr>
         <w:pStyle w:val="JSONValueHeader"/>
       </w:pPr>
-      <w:proofErr w:type="spellStart"/>
       <w:r>
         <w:t>mmal_index</w:t>
       </w:r>
-      <w:proofErr w:type="spellEnd"/>
     </w:p>
     <w:tbl>
       <w:tblPr>
@@ -5454,7 +5008,6 @@
             <w:r>
               <w:t xml:space="preserve"> (e.g., </w:t>
             </w:r>
-            <w:proofErr w:type="spellStart"/>
             <w:r>
               <w:rPr>
                 <w:i/>
@@ -5462,17 +5015,8 @@
               </w:rPr>
               <w:t>default_poll</w:t>
             </w:r>
-            <w:proofErr w:type="spellEnd"/>
-            <w:r>
-              <w:t>) is set to “</w:t>
-            </w:r>
-            <w:proofErr w:type="spellStart"/>
-            <w:r>
-              <w:t>mmal</w:t>
-            </w:r>
-            <w:proofErr w:type="spellEnd"/>
-            <w:r>
-              <w:t>”.</w:t>
+            <w:r>
+              <w:t>) is set to “mmal”.</w:t>
             </w:r>
           </w:p>
           <w:p>
@@ -5578,11 +5122,9 @@
       <w:pPr>
         <w:pStyle w:val="JSONValueHeader"/>
       </w:pPr>
-      <w:proofErr w:type="spellStart"/>
       <w:r>
         <w:t>flip_horiz</w:t>
       </w:r>
-      <w:proofErr w:type="spellEnd"/>
     </w:p>
     <w:tbl>
       <w:tblPr>
@@ -5737,11 +5279,9 @@
       <w:pPr>
         <w:pStyle w:val="JSONValueHeader"/>
       </w:pPr>
-      <w:proofErr w:type="spellStart"/>
       <w:r>
         <w:t>flip_vert</w:t>
       </w:r>
-      <w:proofErr w:type="spellEnd"/>
     </w:p>
     <w:tbl>
       <w:tblPr>
@@ -5896,11 +5436,9 @@
       <w:pPr>
         <w:pStyle w:val="JSONValueHeader"/>
       </w:pPr>
-      <w:proofErr w:type="spellStart"/>
       <w:r>
         <w:t>menu_targ</w:t>
       </w:r>
-      <w:proofErr w:type="spellEnd"/>
     </w:p>
     <w:tbl>
       <w:tblPr>
@@ -6014,15 +5552,7 @@
               <w:t>true</w:t>
             </w:r>
             <w:r>
-              <w:t xml:space="preserve"> to show the application </w:t>
-            </w:r>
-            <w:proofErr w:type="spellStart"/>
-            <w:r>
-              <w:t>fullscreen</w:t>
-            </w:r>
-            <w:proofErr w:type="spellEnd"/>
-            <w:r>
-              <w:t xml:space="preserve"> (default).</w:t>
+              <w:t xml:space="preserve"> to show the application fullscreen (default).</w:t>
             </w:r>
           </w:p>
           <w:p>
@@ -6070,7 +5600,6 @@
             <w:r>
               <w:t xml:space="preserve">Only 1 camera can be the menu target. If multiple things are set to true, the first found entry in </w:t>
             </w:r>
-            <w:proofErr w:type="spellStart"/>
             <w:r>
               <w:rPr>
                 <w:i/>
@@ -6078,7 +5607,6 @@
               </w:rPr>
               <w:t>feed_options</w:t>
             </w:r>
-            <w:proofErr w:type="spellEnd"/>
             <w:r>
               <w:t xml:space="preserve"> will be used.</w:t>
             </w:r>
@@ -6095,11 +5623,9 @@
       <w:pPr>
         <w:pStyle w:val="JSONValueHeader"/>
       </w:pPr>
-      <w:proofErr w:type="spellStart"/>
       <w:r>
         <w:t>pipe_chans</w:t>
       </w:r>
-      <w:proofErr w:type="spellEnd"/>
     </w:p>
     <w:tbl>
       <w:tblPr>
@@ -6193,7 +5719,6 @@
             <w:r>
               <w:t xml:space="preserve">(e.g., </w:t>
             </w:r>
-            <w:proofErr w:type="spellStart"/>
             <w:r>
               <w:rPr>
                 <w:i/>
@@ -6201,7 +5726,6 @@
               </w:rPr>
               <w:t>default_poll</w:t>
             </w:r>
-            <w:proofErr w:type="spellEnd"/>
             <w:r>
               <w:t>)</w:t>
             </w:r>
@@ -6298,12 +5822,10 @@
       <w:pPr>
         <w:pStyle w:val="JSONValueHeader"/>
       </w:pPr>
-      <w:proofErr w:type="spellStart"/>
       <w:r>
         <w:lastRenderedPageBreak/>
         <w:t>pipe_cmd</w:t>
       </w:r>
-      <w:proofErr w:type="spellEnd"/>
     </w:p>
     <w:tbl>
       <w:tblPr>
@@ -6393,7 +5915,6 @@
             <w:r>
               <w:t xml:space="preserve">(e.g., </w:t>
             </w:r>
-            <w:proofErr w:type="spellStart"/>
             <w:r>
               <w:rPr>
                 <w:i/>
@@ -6401,7 +5922,6 @@
               </w:rPr>
               <w:t>default_poll</w:t>
             </w:r>
-            <w:proofErr w:type="spellEnd"/>
             <w:r>
               <w:t>)</w:t>
             </w:r>
@@ -6495,11 +6015,9 @@
       <w:pPr>
         <w:pStyle w:val="JSONValueHeader"/>
       </w:pPr>
-      <w:proofErr w:type="spellStart"/>
       <w:r>
         <w:t>pipe_height</w:t>
       </w:r>
-      <w:proofErr w:type="spellEnd"/>
     </w:p>
     <w:tbl>
       <w:tblPr>
@@ -6578,7 +6096,10 @@
               <w:cnfStyle w:val="000000100000" w:firstRow="0" w:lastRow="0" w:firstColumn="0" w:lastColumn="0" w:oddVBand="0" w:evenVBand="0" w:oddHBand="1" w:evenHBand="0" w:firstRowFirstColumn="0" w:firstRowLastColumn="0" w:lastRowFirstColumn="0" w:lastRowLastColumn="0"/>
             </w:pPr>
             <w:r>
-              <w:t xml:space="preserve">Used when the polling method </w:t>
+              <w:t>The image height to u</w:t>
+            </w:r>
+            <w:r>
+              <w:t xml:space="preserve">se when the polling method </w:t>
             </w:r>
             <w:r>
               <w:t>is set to “external”.</w:t>
@@ -6608,37 +6129,15 @@
           <w:p>
             <w:pPr>
               <w:cnfStyle w:val="000000000000" w:firstRow="0" w:lastRow="0" w:firstColumn="0" w:lastColumn="0" w:oddVBand="0" w:evenVBand="0" w:oddHBand="0" w:evenHBand="0" w:firstRowFirstColumn="0" w:firstRowLastColumn="0" w:lastRowFirstColumn="0" w:lastRowLastColumn="0"/>
-            </w:pPr>
-            <w:r>
-              <w:rPr>
-                <w:rFonts w:ascii="Consolas" w:hAnsi="Consolas"/>
-              </w:rPr>
-              <w:t>true</w:t>
-            </w:r>
-            <w:r>
-              <w:t xml:space="preserve"> to show the application </w:t>
-            </w:r>
-            <w:proofErr w:type="spellStart"/>
-            <w:r>
-              <w:t>fullscreen</w:t>
-            </w:r>
-            <w:proofErr w:type="spellEnd"/>
-            <w:r>
-              <w:t xml:space="preserve"> (default).</w:t>
-            </w:r>
-          </w:p>
-          <w:p>
-            <w:pPr>
-              <w:cnfStyle w:val="000000000000" w:firstRow="0" w:lastRow="0" w:firstColumn="0" w:lastColumn="0" w:oddVBand="0" w:evenVBand="0" w:oddHBand="0" w:evenHBand="0" w:firstRowFirstColumn="0" w:firstRowLastColumn="0" w:lastRowFirstColumn="0" w:lastRowLastColumn="0"/>
-            </w:pPr>
-            <w:r>
-              <w:rPr>
-                <w:rFonts w:ascii="Consolas" w:hAnsi="Consolas"/>
-              </w:rPr>
-              <w:t>false</w:t>
-            </w:r>
-            <w:r>
-              <w:t xml:space="preserve"> to show the application windowed.</w:t>
+              <w:rPr>
+                <w:rFonts w:cstheme="minorHAnsi"/>
+              </w:rPr>
+            </w:pPr>
+            <w:r>
+              <w:rPr>
+                <w:rFonts w:cstheme="minorHAnsi"/>
+              </w:rPr>
+              <w:t>The height of the images being streamed from the external program’s output pipe.</w:t>
             </w:r>
           </w:p>
         </w:tc>
@@ -6698,11 +6197,9 @@
       <w:pPr>
         <w:pStyle w:val="JSONValueHeader"/>
       </w:pPr>
-      <w:proofErr w:type="spellStart"/>
       <w:r>
         <w:t>pipe_width</w:t>
       </w:r>
-      <w:proofErr w:type="spellEnd"/>
     </w:p>
     <w:tbl>
       <w:tblPr>
@@ -6781,7 +6278,10 @@
               <w:cnfStyle w:val="000000100000" w:firstRow="0" w:lastRow="0" w:firstColumn="0" w:lastColumn="0" w:oddVBand="0" w:evenVBand="0" w:oddHBand="1" w:evenHBand="0" w:firstRowFirstColumn="0" w:firstRowLastColumn="0" w:lastRowFirstColumn="0" w:lastRowLastColumn="0"/>
             </w:pPr>
             <w:r>
-              <w:t>Used when the polling method</w:t>
+              <w:t xml:space="preserve">The image width to use </w:t>
+            </w:r>
+            <w:r>
+              <w:t>when the polling method</w:t>
             </w:r>
             <w:r>
               <w:t xml:space="preserve"> is set to “external”.</w:t>
@@ -6811,37 +6311,15 @@
           <w:p>
             <w:pPr>
               <w:cnfStyle w:val="000000000000" w:firstRow="0" w:lastRow="0" w:firstColumn="0" w:lastColumn="0" w:oddVBand="0" w:evenVBand="0" w:oddHBand="0" w:evenHBand="0" w:firstRowFirstColumn="0" w:firstRowLastColumn="0" w:lastRowFirstColumn="0" w:lastRowLastColumn="0"/>
-            </w:pPr>
-            <w:r>
-              <w:rPr>
-                <w:rFonts w:ascii="Consolas" w:hAnsi="Consolas"/>
-              </w:rPr>
-              <w:t>true</w:t>
-            </w:r>
-            <w:r>
-              <w:t xml:space="preserve"> to show the application </w:t>
-            </w:r>
-            <w:proofErr w:type="spellStart"/>
-            <w:r>
-              <w:t>fullscreen</w:t>
-            </w:r>
-            <w:proofErr w:type="spellEnd"/>
-            <w:r>
-              <w:t xml:space="preserve"> (default).</w:t>
-            </w:r>
-          </w:p>
-          <w:p>
-            <w:pPr>
-              <w:cnfStyle w:val="000000000000" w:firstRow="0" w:lastRow="0" w:firstColumn="0" w:lastColumn="0" w:oddVBand="0" w:evenVBand="0" w:oddHBand="0" w:evenHBand="0" w:firstRowFirstColumn="0" w:firstRowLastColumn="0" w:lastRowFirstColumn="0" w:lastRowLastColumn="0"/>
-            </w:pPr>
-            <w:r>
-              <w:rPr>
-                <w:rFonts w:ascii="Consolas" w:hAnsi="Consolas"/>
-              </w:rPr>
-              <w:t>false</w:t>
-            </w:r>
-            <w:r>
-              <w:t xml:space="preserve"> to show the application windowed.</w:t>
+              <w:rPr>
+                <w:rFonts w:cstheme="minorHAnsi"/>
+              </w:rPr>
+            </w:pPr>
+            <w:r>
+              <w:rPr>
+                <w:rFonts w:cstheme="minorHAnsi"/>
+              </w:rPr>
+              <w:t>The width of the images being streamed from the external program’s output pipe.</w:t>
             </w:r>
           </w:p>
         </w:tc>
@@ -7030,7 +6508,6 @@
             <w:r>
               <w:t xml:space="preserve">If an int is used, it is implied that a </w:t>
             </w:r>
-            <w:proofErr w:type="spellStart"/>
             <w:r>
               <w:rPr>
                 <w:i/>
@@ -7038,7 +6515,6 @@
               </w:rPr>
               <w:t>static_threshold</w:t>
             </w:r>
-            <w:proofErr w:type="spellEnd"/>
             <w:r>
               <w:t xml:space="preserve"> should be used, with the integer (a value between [0, 255]) used as the threshold pixel value. If a string is specified, it should be one of the string values listed below.</w:t>
             </w:r>
@@ -7076,25 +6552,7 @@
                 <w:b/>
                 <w:bCs/>
               </w:rPr>
-              <w:t>“</w:t>
-            </w:r>
-            <w:proofErr w:type="spellStart"/>
-            <w:r>
-              <w:rPr>
-                <w:rFonts w:ascii="Consolas" w:hAnsi="Consolas"/>
-                <w:b/>
-                <w:bCs/>
-              </w:rPr>
-              <w:t>yen_threshold</w:t>
-            </w:r>
-            <w:proofErr w:type="spellEnd"/>
-            <w:r>
-              <w:rPr>
-                <w:rFonts w:ascii="Consolas" w:hAnsi="Consolas"/>
-                <w:b/>
-                <w:bCs/>
-              </w:rPr>
-              <w:t>”</w:t>
+              <w:t>“yen_threshold”</w:t>
             </w:r>
           </w:p>
           <w:p>
@@ -7130,25 +6588,7 @@
                 <w:b/>
                 <w:bCs/>
               </w:rPr>
-              <w:t>“</w:t>
-            </w:r>
-            <w:proofErr w:type="spellStart"/>
-            <w:r>
-              <w:rPr>
-                <w:rFonts w:ascii="Consolas" w:hAnsi="Consolas"/>
-                <w:b/>
-                <w:bCs/>
-              </w:rPr>
-              <w:t>yen_threshold_compressed</w:t>
-            </w:r>
-            <w:proofErr w:type="spellEnd"/>
-            <w:r>
-              <w:rPr>
-                <w:rFonts w:ascii="Consolas" w:hAnsi="Consolas"/>
-                <w:b/>
-                <w:bCs/>
-              </w:rPr>
-              <w:t>”</w:t>
+              <w:t>“yen_threshold_compressed”</w:t>
             </w:r>
           </w:p>
           <w:p>
@@ -7181,25 +6621,7 @@
                 <w:b/>
                 <w:bCs/>
               </w:rPr>
-              <w:t>“</w:t>
-            </w:r>
-            <w:proofErr w:type="spellStart"/>
-            <w:r>
-              <w:rPr>
-                <w:rFonts w:ascii="Consolas" w:hAnsi="Consolas"/>
-                <w:b/>
-                <w:bCs/>
-              </w:rPr>
-              <w:t>static_threshold</w:t>
-            </w:r>
-            <w:proofErr w:type="spellEnd"/>
-            <w:r>
-              <w:rPr>
-                <w:rFonts w:ascii="Consolas" w:hAnsi="Consolas"/>
-                <w:b/>
-                <w:bCs/>
-              </w:rPr>
-              <w:t>”</w:t>
+              <w:t>“static_threshold”</w:t>
             </w:r>
           </w:p>
           <w:p>
@@ -7232,25 +6654,7 @@
                 <w:b/>
                 <w:bCs/>
               </w:rPr>
-              <w:t>“</w:t>
-            </w:r>
-            <w:proofErr w:type="spellStart"/>
-            <w:r>
-              <w:rPr>
-                <w:rFonts w:ascii="Consolas" w:hAnsi="Consolas"/>
-                <w:b/>
-                <w:bCs/>
-              </w:rPr>
-              <w:t>two_stdev_from_mean</w:t>
-            </w:r>
-            <w:proofErr w:type="spellEnd"/>
-            <w:r>
-              <w:rPr>
-                <w:rFonts w:ascii="Consolas" w:hAnsi="Consolas"/>
-                <w:b/>
-                <w:bCs/>
-              </w:rPr>
-              <w:t>”</w:t>
+              <w:t>“two_stdev_from_mean”</w:t>
             </w:r>
           </w:p>
           <w:p>
@@ -7313,11 +6717,9 @@
       <w:pPr>
         <w:pStyle w:val="JSONValueHeader"/>
       </w:pPr>
-      <w:proofErr w:type="spellStart"/>
       <w:r>
         <w:t>static_img</w:t>
       </w:r>
-      <w:proofErr w:type="spellEnd"/>
     </w:p>
     <w:p>
       <w:pPr>
@@ -7487,11 +6889,9 @@
       <w:pPr>
         <w:pStyle w:val="JSONValueHeader"/>
       </w:pPr>
-      <w:proofErr w:type="spellStart"/>
       <w:r>
         <w:t>stream_width</w:t>
       </w:r>
-      <w:proofErr w:type="spellEnd"/>
     </w:p>
     <w:tbl>
       <w:tblPr>
@@ -7662,11 +7062,9 @@
       <w:pPr>
         <w:pStyle w:val="JSONValueHeader"/>
       </w:pPr>
-      <w:proofErr w:type="spellStart"/>
       <w:r>
         <w:t>stream_height</w:t>
       </w:r>
-      <w:proofErr w:type="spellEnd"/>
     </w:p>
     <w:tbl>
       <w:tblPr>
@@ -7834,11 +7232,9 @@
       <w:pPr>
         <w:pStyle w:val="JSONValueHeader"/>
       </w:pPr>
-      <w:proofErr w:type="spellStart"/>
       <w:r>
         <w:t>uri</w:t>
       </w:r>
-      <w:proofErr w:type="spellEnd"/>
     </w:p>
     <w:tbl>
       <w:tblPr>
@@ -7920,7 +7316,6 @@
             <w:r>
               <w:t xml:space="preserve">Used when </w:t>
             </w:r>
-            <w:proofErr w:type="spellStart"/>
             <w:r>
               <w:rPr>
                 <w:i/>
@@ -7928,20 +7323,11 @@
               </w:rPr>
               <w:t>default_poll</w:t>
             </w:r>
-            <w:proofErr w:type="spellEnd"/>
             <w:r>
               <w:t xml:space="preserve"> is set to </w:t>
             </w:r>
             <w:r>
-              <w:t>“</w:t>
-            </w:r>
-            <w:proofErr w:type="spellStart"/>
-            <w:r>
-              <w:t>url</w:t>
-            </w:r>
-            <w:proofErr w:type="spellEnd"/>
-            <w:r>
-              <w:t xml:space="preserve">”. </w:t>
+              <w:t xml:space="preserve">“url”. </w:t>
             </w:r>
           </w:p>
           <w:p>
@@ -8033,11 +7419,9 @@
       <w:pPr>
         <w:pStyle w:val="JSONValueHeader"/>
       </w:pPr>
-      <w:proofErr w:type="spellStart"/>
       <w:r>
         <w:t>video_exposure_micro</w:t>
       </w:r>
-      <w:proofErr w:type="spellEnd"/>
     </w:p>
     <w:tbl>
       <w:tblPr>
@@ -8177,10 +7561,7 @@
               <w:cnfStyle w:val="000000100000" w:firstRow="0" w:lastRow="0" w:firstColumn="0" w:lastColumn="0" w:oddVBand="0" w:evenVBand="0" w:oddHBand="1" w:evenHBand="0" w:firstRowFirstColumn="0" w:firstRowLastColumn="0" w:lastRowFirstColumn="0" w:lastRowLastColumn="0"/>
             </w:pPr>
             <w:r>
-              <w:t>Set to 0 to use the implementation default.</w:t>
-            </w:r>
-            <w:r>
-              <w:t xml:space="preserve"> This will probably be around 30FPS but will depend on the specific implementation used.</w:t>
+              <w:t>Set to 0 to use the implementation default. This will probably be around 30FPS but will depend on the specific implementation used.</w:t>
             </w:r>
           </w:p>
           <w:p>
@@ -8310,13 +7691,8 @@
     <w:pPr>
       <w:pStyle w:val="Footer"/>
     </w:pPr>
-    <w:proofErr w:type="spellStart"/>
     <w:r>
-      <w:t>AppOptions</w:t>
-    </w:r>
-    <w:proofErr w:type="spellEnd"/>
-    <w:r>
-      <w:t xml:space="preserve"> Documentation</w:t>
+      <w:t>AppOptions Documentation</w:t>
     </w:r>
   </w:p>
 </w:ftr>

</xml_diff>

<commit_message>
AppOptionsDoc.docx to have better image proc doc
Some elements were missing descriptions, the "none" method was not listed.
</commit_message>
<xml_diff>
--- a/_Specifications/AppOptionsDocument.docx
+++ b/_Specifications/AppOptionsDocument.docx
@@ -6552,7 +6552,23 @@
                 <w:b/>
                 <w:bCs/>
               </w:rPr>
-              <w:t>“yen_threshold”</w:t>
+              <w:t>“</w:t>
+            </w:r>
+            <w:r>
+              <w:rPr>
+                <w:rFonts w:ascii="Consolas" w:hAnsi="Consolas"/>
+                <w:b/>
+                <w:bCs/>
+              </w:rPr>
+              <w:t>none</w:t>
+            </w:r>
+            <w:r>
+              <w:rPr>
+                <w:rFonts w:ascii="Consolas" w:hAnsi="Consolas"/>
+                <w:b/>
+                <w:bCs/>
+              </w:rPr>
+              <w:t>”</w:t>
             </w:r>
           </w:p>
           <w:p>
@@ -6565,7 +6581,7 @@
               <w:cnfStyle w:val="000000000000" w:firstRow="0" w:lastRow="0" w:firstColumn="0" w:lastColumn="0" w:oddVBand="0" w:evenVBand="0" w:oddHBand="0" w:evenHBand="0" w:firstRowFirstColumn="0" w:firstRowLastColumn="0" w:lastRowFirstColumn="0" w:lastRowLastColumn="0"/>
             </w:pPr>
             <w:r>
-              <w:t>Use a threshold calculated from Yen’s algorithm.</w:t>
+              <w:t>Do not apply image processing.</w:t>
             </w:r>
           </w:p>
           <w:p>
@@ -6588,7 +6604,7 @@
                 <w:b/>
                 <w:bCs/>
               </w:rPr>
-              <w:t>“yen_threshold_compressed”</w:t>
+              <w:t>“yen_threshold”</w:t>
             </w:r>
           </w:p>
           <w:p>
@@ -6600,6 +6616,13 @@
               </w:numPr>
               <w:cnfStyle w:val="000000000000" w:firstRow="0" w:lastRow="0" w:firstColumn="0" w:lastColumn="0" w:oddVBand="0" w:evenVBand="0" w:oddHBand="0" w:evenHBand="0" w:firstRowFirstColumn="0" w:firstRowLastColumn="0" w:lastRowFirstColumn="0" w:lastRowLastColumn="0"/>
             </w:pPr>
+            <w:r>
+              <w:lastRenderedPageBreak/>
+              <w:t>Use a threshold calculated from Yen’s algorithm.</w:t>
+            </w:r>
+            <w:r>
+              <w:t xml:space="preserve"> This is currently using a process similar to the original CVG GAIN application.</w:t>
+            </w:r>
           </w:p>
           <w:p>
             <w:pPr>
@@ -6621,7 +6644,7 @@
                 <w:b/>
                 <w:bCs/>
               </w:rPr>
-              <w:t>“static_threshold”</w:t>
+              <w:t>“yen_threshold_compressed”</w:t>
             </w:r>
           </w:p>
           <w:p>
@@ -6633,6 +6656,18 @@
               </w:numPr>
               <w:cnfStyle w:val="000000000000" w:firstRow="0" w:lastRow="0" w:firstColumn="0" w:lastColumn="0" w:oddVBand="0" w:evenVBand="0" w:oddHBand="0" w:evenHBand="0" w:firstRowFirstColumn="0" w:firstRowLastColumn="0" w:lastRowFirstColumn="0" w:lastRowLastColumn="0"/>
             </w:pPr>
+            <w:r>
+              <w:t xml:space="preserve">Use a threshold calculated from Yen’s algorithm. This is a simplified version that optimizes out expensive and low-impact parts of the </w:t>
+            </w:r>
+            <w:r>
+              <w:rPr>
+                <w:rFonts w:ascii="Consolas" w:hAnsi="Consolas"/>
+              </w:rPr>
+              <w:t>yen_threshold</w:t>
+            </w:r>
+            <w:r>
+              <w:t xml:space="preserve"> process.</w:t>
+            </w:r>
           </w:p>
           <w:p>
             <w:pPr>
@@ -6654,7 +6689,7 @@
                 <w:b/>
                 <w:bCs/>
               </w:rPr>
-              <w:t>“two_stdev_from_mean”</w:t>
+              <w:t>“static_threshold”</w:t>
             </w:r>
           </w:p>
           <w:p>
@@ -6666,6 +6701,45 @@
               </w:numPr>
               <w:cnfStyle w:val="000000000000" w:firstRow="0" w:lastRow="0" w:firstColumn="0" w:lastColumn="0" w:oddVBand="0" w:evenVBand="0" w:oddHBand="0" w:evenHBand="0" w:firstRowFirstColumn="0" w:firstRowLastColumn="0" w:lastRowFirstColumn="0" w:lastRowLastColumn="0"/>
             </w:pPr>
+            <w:r>
+              <w:t>For development – use a PNG image as a placeholder camera string. This gets rid of the dependency for a camera, creates a static unchanging benchmark image, and does not require camera initialization time.</w:t>
+            </w:r>
+          </w:p>
+          <w:p>
+            <w:pPr>
+              <w:pStyle w:val="ListParagraph"/>
+              <w:numPr>
+                <w:ilvl w:val="0"/>
+                <w:numId w:val="3"/>
+              </w:numPr>
+              <w:cnfStyle w:val="000000000000" w:firstRow="0" w:lastRow="0" w:firstColumn="0" w:lastColumn="0" w:oddVBand="0" w:evenVBand="0" w:oddHBand="0" w:evenHBand="0" w:firstRowFirstColumn="0" w:firstRowLastColumn="0" w:lastRowFirstColumn="0" w:lastRowLastColumn="0"/>
+              <w:rPr>
+                <w:rFonts w:ascii="Consolas" w:hAnsi="Consolas"/>
+                <w:b/>
+                <w:bCs/>
+              </w:rPr>
+            </w:pPr>
+            <w:r>
+              <w:rPr>
+                <w:rFonts w:ascii="Consolas" w:hAnsi="Consolas"/>
+                <w:b/>
+                <w:bCs/>
+              </w:rPr>
+              <w:t>“two_stdev_from_mean”</w:t>
+            </w:r>
+          </w:p>
+          <w:p>
+            <w:pPr>
+              <w:pStyle w:val="ListParagraph"/>
+              <w:numPr>
+                <w:ilvl w:val="1"/>
+                <w:numId w:val="3"/>
+              </w:numPr>
+              <w:cnfStyle w:val="000000000000" w:firstRow="0" w:lastRow="0" w:firstColumn="0" w:lastColumn="0" w:oddVBand="0" w:evenVBand="0" w:oddHBand="0" w:evenHBand="0" w:firstRowFirstColumn="0" w:firstRowLastColumn="0" w:lastRowFirstColumn="0" w:lastRowLastColumn="0"/>
+            </w:pPr>
+            <w:r>
+              <w:t>A threshold method calculates the mean and thresholds using a value that’s two standard deviations below that mean.</w:t>
+            </w:r>
           </w:p>
         </w:tc>
       </w:tr>
@@ -7130,6 +7204,7 @@
               <w:jc w:val="right"/>
             </w:pPr>
             <w:r>
+              <w:lastRenderedPageBreak/>
               <w:t>Description</w:t>
             </w:r>
           </w:p>
@@ -7300,7 +7375,6 @@
               <w:jc w:val="right"/>
             </w:pPr>
             <w:r>
-              <w:lastRenderedPageBreak/>
               <w:t>Description</w:t>
             </w:r>
           </w:p>

</xml_diff>